<commit_message>
Running 4 models for 100 epochs + GradCAM
</commit_message>
<xml_diff>
--- a/ProjectReport.docx
+++ b/ProjectReport.docx
@@ -13064,7 +13064,23 @@
           <w:sz w:val="19"/>
           <w:szCs w:val="19"/>
         </w:rPr>
-        <w:t xml:space="preserve"> the datasets chosen for the combined dataset in this implementation were difficult images for classifiers, as well as the fact that image augmentation was applied in a way to replicate difficult medical images for classifiers, the overall performance of the models in this paper are lower than the figures found in papers in similar areas.</w:t>
+        <w:t xml:space="preserve"> the datasets chosen for the combined dataset in this implementation were difficult images for classifiers, as well as the fact that image augmentation was applied in a way to replicate difficult medical images for classifiers, the overall performance of the models in this paper are</w:t>
+      </w:r>
+      <w:r>
+        <w:rPr>
+          <w:rFonts w:ascii="Palatino" w:hAnsi="Palatino"/>
+          <w:sz w:val="19"/>
+          <w:szCs w:val="19"/>
+        </w:rPr>
+        <w:t xml:space="preserve"> slightly</w:t>
+      </w:r>
+      <w:r>
+        <w:rPr>
+          <w:rFonts w:ascii="Palatino" w:hAnsi="Palatino"/>
+          <w:sz w:val="19"/>
+          <w:szCs w:val="19"/>
+        </w:rPr>
+        <w:t xml:space="preserve"> lower than the figures found in papers in similar areas.</w:t>
       </w:r>
       <w:r>
         <w:rPr>
@@ -13104,7 +13120,26 @@
     <w:p>
       <w:pPr>
         <w:pStyle w:val="PARAGRAPH"/>
-        <w:ind w:firstLine="0"/>
+        <w:ind w:firstLine="360"/>
+        <w:rPr>
+          <w:rFonts w:ascii="Palatino" w:hAnsi="Palatino"/>
+          <w:sz w:val="19"/>
+          <w:szCs w:val="19"/>
+        </w:rPr>
+      </w:pPr>
+      <w:r>
+        <w:rPr>
+          <w:rFonts w:ascii="Palatino" w:hAnsi="Palatino"/>
+          <w:sz w:val="19"/>
+          <w:szCs w:val="19"/>
+        </w:rPr>
+        <w:t>Each of the 5 models was trained for 50 epochs on a training set containing 70% of the total dataset size. A validation set containing 20% of the total dataset size was used to ensure overfitting did not occur. The test set was 10% of the total dataset size.</w:t>
+      </w:r>
+    </w:p>
+    <w:p>
+      <w:pPr>
+        <w:pStyle w:val="PARAGRAPH"/>
+        <w:ind w:firstLine="360"/>
         <w:rPr>
           <w:rFonts w:ascii="Palatino" w:hAnsi="Palatino"/>
           <w:sz w:val="19"/>
@@ -13176,10 +13211,10 @@
           <w:noProof/>
         </w:rPr>
         <w:drawing>
-          <wp:inline distT="0" distB="0" distL="0" distR="0" wp14:anchorId="505B796F" wp14:editId="55E7A9FE">
-            <wp:extent cx="3103245" cy="1279525"/>
-            <wp:effectExtent l="0" t="0" r="0" b="3175"/>
-            <wp:docPr id="17" name="Picture 17"/>
+          <wp:inline distT="0" distB="0" distL="0" distR="0" wp14:anchorId="5326B939" wp14:editId="730B0122">
+            <wp:extent cx="3103245" cy="1270000"/>
+            <wp:effectExtent l="0" t="0" r="0" b="0"/>
+            <wp:docPr id="18" name="Picture 18"/>
             <wp:cNvGraphicFramePr>
               <a:graphicFrameLocks xmlns:a="http://schemas.openxmlformats.org/drawingml/2006/main" noChangeAspect="1"/>
             </wp:cNvGraphicFramePr>
@@ -13187,11 +13222,3777 @@
               <a:graphicData uri="http://schemas.openxmlformats.org/drawingml/2006/picture">
                 <pic:pic xmlns:pic="http://schemas.openxmlformats.org/drawingml/2006/picture">
                   <pic:nvPicPr>
-                    <pic:cNvPr id="17" name="Picture 17"/>
+                    <pic:cNvPr id="18" name="Picture 18"/>
                     <pic:cNvPicPr/>
                   </pic:nvPicPr>
                   <pic:blipFill>
                     <a:blip r:embed="rId30" cstate="print">
+                      <a:extLst>
+                        <a:ext uri="{28A0092B-C50C-407E-A947-70E740481C1C}">
+                          <a14:useLocalDpi xmlns:a14="http://schemas.microsoft.com/office/drawing/2010/main" val="0"/>
+                        </a:ext>
+                      </a:extLst>
+                    </a:blip>
+                    <a:stretch>
+                      <a:fillRect/>
+                    </a:stretch>
+                  </pic:blipFill>
+                  <pic:spPr>
+                    <a:xfrm>
+                      <a:off x="0" y="0"/>
+                      <a:ext cx="3103245" cy="1270000"/>
+                    </a:xfrm>
+                    <a:prstGeom prst="rect">
+                      <a:avLst/>
+                    </a:prstGeom>
+                  </pic:spPr>
+                </pic:pic>
+              </a:graphicData>
+            </a:graphic>
+          </wp:inline>
+        </w:drawing>
+      </w:r>
+    </w:p>
+    <w:p>
+      <w:pPr>
+        <w:pStyle w:val="PARAGRAPH"/>
+        <w:ind w:firstLine="0"/>
+        <w:rPr>
+          <w:rFonts w:ascii="Palatino" w:hAnsi="Palatino"/>
+          <w:sz w:val="19"/>
+          <w:szCs w:val="19"/>
+        </w:rPr>
+      </w:pPr>
+      <w:r>
+        <w:rPr>
+          <w:rFonts w:ascii="Palatino" w:hAnsi="Palatino"/>
+          <w:sz w:val="19"/>
+          <w:szCs w:val="19"/>
+        </w:rPr>
+        <w:t xml:space="preserve">As can be seen above, the VGG16 classifier was able to achieve an overall accuracy of </w:t>
+      </w:r>
+      <w:r>
+        <w:rPr>
+          <w:rFonts w:ascii="Palatino" w:hAnsi="Palatino"/>
+          <w:sz w:val="19"/>
+          <w:szCs w:val="19"/>
+        </w:rPr>
+        <w:t>84</w:t>
+      </w:r>
+      <w:r>
+        <w:rPr>
+          <w:rFonts w:ascii="Palatino" w:hAnsi="Palatino"/>
+          <w:sz w:val="19"/>
+          <w:szCs w:val="19"/>
+        </w:rPr>
+        <w:t xml:space="preserve">%. </w:t>
+      </w:r>
+    </w:p>
+    <w:p>
+      <w:pPr>
+        <w:pStyle w:val="PARAGRAPH"/>
+        <w:ind w:firstLine="0"/>
+        <w:rPr>
+          <w:rFonts w:ascii="Palatino" w:hAnsi="Palatino"/>
+          <w:sz w:val="19"/>
+          <w:szCs w:val="19"/>
+        </w:rPr>
+      </w:pPr>
+      <w:r>
+        <w:rPr>
+          <w:rFonts w:ascii="Palatino" w:hAnsi="Palatino"/>
+          <w:sz w:val="19"/>
+          <w:szCs w:val="19"/>
+        </w:rPr>
+        <w:lastRenderedPageBreak/>
+        <w:t>The following shows the confusion matrix for the VGG16 classifier on the test set:</w:t>
+      </w:r>
+    </w:p>
+    <w:tbl>
+      <w:tblPr>
+        <w:tblStyle w:val="TableGrid"/>
+        <w:tblW w:w="0" w:type="auto"/>
+        <w:tblInd w:w="-5" w:type="dxa"/>
+        <w:tblLook w:val="04A0" w:firstRow="1" w:lastRow="0" w:firstColumn="1" w:lastColumn="0" w:noHBand="0" w:noVBand="1"/>
+      </w:tblPr>
+      <w:tblGrid>
+        <w:gridCol w:w="641"/>
+        <w:gridCol w:w="1115"/>
+        <w:gridCol w:w="983"/>
+        <w:gridCol w:w="1194"/>
+        <w:gridCol w:w="949"/>
+      </w:tblGrid>
+      <w:tr>
+        <w:tc>
+          <w:tcPr>
+            <w:tcW w:w="641" w:type="dxa"/>
+          </w:tcPr>
+          <w:p>
+            <w:pPr>
+              <w:pStyle w:val="PARAGRAPH"/>
+              <w:ind w:firstLine="0"/>
+              <w:rPr>
+                <w:rFonts w:ascii="Palatino" w:hAnsi="Palatino"/>
+                <w:sz w:val="15"/>
+                <w:szCs w:val="15"/>
+              </w:rPr>
+            </w:pPr>
+          </w:p>
+        </w:tc>
+        <w:tc>
+          <w:tcPr>
+            <w:tcW w:w="1115" w:type="dxa"/>
+          </w:tcPr>
+          <w:p>
+            <w:pPr>
+              <w:pStyle w:val="PARAGRAPH"/>
+              <w:ind w:firstLine="0"/>
+              <w:rPr>
+                <w:rFonts w:ascii="Palatino" w:hAnsi="Palatino"/>
+                <w:sz w:val="15"/>
+                <w:szCs w:val="15"/>
+              </w:rPr>
+            </w:pPr>
+          </w:p>
+        </w:tc>
+        <w:tc>
+          <w:tcPr>
+            <w:tcW w:w="983" w:type="dxa"/>
+          </w:tcPr>
+          <w:p>
+            <w:pPr>
+              <w:pStyle w:val="PARAGRAPH"/>
+              <w:ind w:firstLine="0"/>
+              <w:rPr>
+                <w:rFonts w:ascii="Palatino" w:hAnsi="Palatino"/>
+                <w:sz w:val="15"/>
+                <w:szCs w:val="15"/>
+              </w:rPr>
+            </w:pPr>
+          </w:p>
+        </w:tc>
+        <w:tc>
+          <w:tcPr>
+            <w:tcW w:w="1194" w:type="dxa"/>
+          </w:tcPr>
+          <w:p>
+            <w:pPr>
+              <w:pStyle w:val="PARAGRAPH"/>
+              <w:ind w:firstLine="0"/>
+              <w:rPr>
+                <w:rFonts w:ascii="Palatino" w:hAnsi="Palatino"/>
+                <w:b/>
+                <w:bCs/>
+                <w:sz w:val="15"/>
+                <w:szCs w:val="15"/>
+              </w:rPr>
+            </w:pPr>
+            <w:r>
+              <w:rPr>
+                <w:rFonts w:ascii="Palatino" w:hAnsi="Palatino"/>
+                <w:b/>
+                <w:bCs/>
+                <w:sz w:val="15"/>
+                <w:szCs w:val="15"/>
+              </w:rPr>
+              <w:t>True</w:t>
+            </w:r>
+          </w:p>
+        </w:tc>
+        <w:tc>
+          <w:tcPr>
+            <w:tcW w:w="949" w:type="dxa"/>
+          </w:tcPr>
+          <w:p>
+            <w:pPr>
+              <w:pStyle w:val="PARAGRAPH"/>
+              <w:ind w:firstLine="0"/>
+              <w:rPr>
+                <w:rFonts w:ascii="Palatino" w:hAnsi="Palatino"/>
+                <w:sz w:val="15"/>
+                <w:szCs w:val="15"/>
+              </w:rPr>
+            </w:pPr>
+          </w:p>
+        </w:tc>
+      </w:tr>
+      <w:tr>
+        <w:tc>
+          <w:tcPr>
+            <w:tcW w:w="641" w:type="dxa"/>
+          </w:tcPr>
+          <w:p>
+            <w:pPr>
+              <w:pStyle w:val="PARAGRAPH"/>
+              <w:ind w:firstLine="0"/>
+              <w:rPr>
+                <w:rFonts w:ascii="Palatino" w:hAnsi="Palatino"/>
+                <w:sz w:val="15"/>
+                <w:szCs w:val="15"/>
+              </w:rPr>
+            </w:pPr>
+          </w:p>
+        </w:tc>
+        <w:tc>
+          <w:tcPr>
+            <w:tcW w:w="1115" w:type="dxa"/>
+          </w:tcPr>
+          <w:p>
+            <w:pPr>
+              <w:pStyle w:val="PARAGRAPH"/>
+              <w:ind w:firstLine="0"/>
+              <w:rPr>
+                <w:rFonts w:ascii="Palatino" w:hAnsi="Palatino"/>
+                <w:sz w:val="15"/>
+                <w:szCs w:val="15"/>
+              </w:rPr>
+            </w:pPr>
+          </w:p>
+        </w:tc>
+        <w:tc>
+          <w:tcPr>
+            <w:tcW w:w="983" w:type="dxa"/>
+          </w:tcPr>
+          <w:p>
+            <w:pPr>
+              <w:pStyle w:val="PARAGRAPH"/>
+              <w:ind w:firstLine="0"/>
+              <w:rPr>
+                <w:rFonts w:ascii="Palatino" w:hAnsi="Palatino"/>
+                <w:sz w:val="15"/>
+                <w:szCs w:val="15"/>
+              </w:rPr>
+            </w:pPr>
+            <w:r>
+              <w:rPr>
+                <w:rFonts w:ascii="Palatino" w:hAnsi="Palatino"/>
+                <w:sz w:val="15"/>
+                <w:szCs w:val="15"/>
+              </w:rPr>
+              <w:t>0 (Healthy)</w:t>
+            </w:r>
+          </w:p>
+        </w:tc>
+        <w:tc>
+          <w:tcPr>
+            <w:tcW w:w="1194" w:type="dxa"/>
+          </w:tcPr>
+          <w:p>
+            <w:pPr>
+              <w:pStyle w:val="PARAGRAPH"/>
+              <w:ind w:firstLine="0"/>
+              <w:rPr>
+                <w:rFonts w:ascii="Palatino" w:hAnsi="Palatino"/>
+                <w:sz w:val="15"/>
+                <w:szCs w:val="15"/>
+              </w:rPr>
+            </w:pPr>
+            <w:r>
+              <w:rPr>
+                <w:rFonts w:ascii="Palatino" w:hAnsi="Palatino"/>
+                <w:sz w:val="15"/>
+                <w:szCs w:val="15"/>
+              </w:rPr>
+              <w:t>1 (COVID-19)</w:t>
+            </w:r>
+          </w:p>
+        </w:tc>
+        <w:tc>
+          <w:tcPr>
+            <w:tcW w:w="949" w:type="dxa"/>
+          </w:tcPr>
+          <w:p>
+            <w:pPr>
+              <w:pStyle w:val="PARAGRAPH"/>
+              <w:ind w:firstLine="0"/>
+              <w:rPr>
+                <w:rFonts w:ascii="Palatino" w:hAnsi="Palatino"/>
+                <w:sz w:val="15"/>
+                <w:szCs w:val="15"/>
+              </w:rPr>
+            </w:pPr>
+            <w:r>
+              <w:rPr>
+                <w:rFonts w:ascii="Palatino" w:hAnsi="Palatino"/>
+                <w:sz w:val="15"/>
+                <w:szCs w:val="15"/>
+              </w:rPr>
+              <w:t>2 (Other)</w:t>
+            </w:r>
+          </w:p>
+        </w:tc>
+      </w:tr>
+      <w:tr>
+        <w:tc>
+          <w:tcPr>
+            <w:tcW w:w="641" w:type="dxa"/>
+          </w:tcPr>
+          <w:p>
+            <w:pPr>
+              <w:pStyle w:val="PARAGRAPH"/>
+              <w:ind w:firstLine="0"/>
+              <w:rPr>
+                <w:rFonts w:ascii="Palatino" w:hAnsi="Palatino"/>
+                <w:sz w:val="15"/>
+                <w:szCs w:val="15"/>
+              </w:rPr>
+            </w:pPr>
+          </w:p>
+        </w:tc>
+        <w:tc>
+          <w:tcPr>
+            <w:tcW w:w="1115" w:type="dxa"/>
+          </w:tcPr>
+          <w:p>
+            <w:pPr>
+              <w:pStyle w:val="PARAGRAPH"/>
+              <w:ind w:firstLine="0"/>
+              <w:rPr>
+                <w:rFonts w:ascii="Palatino" w:hAnsi="Palatino"/>
+                <w:sz w:val="15"/>
+                <w:szCs w:val="15"/>
+              </w:rPr>
+            </w:pPr>
+            <w:r>
+              <w:rPr>
+                <w:rFonts w:ascii="Palatino" w:hAnsi="Palatino"/>
+                <w:sz w:val="15"/>
+                <w:szCs w:val="15"/>
+              </w:rPr>
+              <w:t>0 (Healthy)</w:t>
+            </w:r>
+          </w:p>
+        </w:tc>
+        <w:tc>
+          <w:tcPr>
+            <w:tcW w:w="983" w:type="dxa"/>
+            <w:shd w:val="clear" w:color="auto" w:fill="92D050"/>
+          </w:tcPr>
+          <w:p>
+            <w:pPr>
+              <w:pStyle w:val="PARAGRAPH"/>
+              <w:ind w:firstLine="0"/>
+              <w:rPr>
+                <w:rFonts w:ascii="Palatino" w:hAnsi="Palatino"/>
+                <w:sz w:val="15"/>
+                <w:szCs w:val="15"/>
+              </w:rPr>
+            </w:pPr>
+            <w:r>
+              <w:rPr>
+                <w:rFonts w:ascii="Palatino" w:hAnsi="Palatino"/>
+                <w:sz w:val="15"/>
+                <w:szCs w:val="15"/>
+              </w:rPr>
+              <w:t>4</w:t>
+            </w:r>
+            <w:r>
+              <w:rPr>
+                <w:rFonts w:ascii="Palatino" w:hAnsi="Palatino"/>
+                <w:sz w:val="15"/>
+                <w:szCs w:val="15"/>
+              </w:rPr>
+              <w:t>33</w:t>
+            </w:r>
+          </w:p>
+        </w:tc>
+        <w:tc>
+          <w:tcPr>
+            <w:tcW w:w="1194" w:type="dxa"/>
+            <w:shd w:val="clear" w:color="auto" w:fill="D6E3BC" w:themeFill="accent3" w:themeFillTint="66"/>
+          </w:tcPr>
+          <w:p>
+            <w:pPr>
+              <w:pStyle w:val="PARAGRAPH"/>
+              <w:ind w:firstLine="0"/>
+              <w:rPr>
+                <w:rFonts w:ascii="Palatino" w:hAnsi="Palatino"/>
+                <w:sz w:val="15"/>
+                <w:szCs w:val="15"/>
+              </w:rPr>
+            </w:pPr>
+            <w:r>
+              <w:rPr>
+                <w:rFonts w:ascii="Palatino" w:hAnsi="Palatino"/>
+                <w:sz w:val="15"/>
+                <w:szCs w:val="15"/>
+              </w:rPr>
+              <w:t>14</w:t>
+            </w:r>
+          </w:p>
+        </w:tc>
+        <w:tc>
+          <w:tcPr>
+            <w:tcW w:w="949" w:type="dxa"/>
+            <w:shd w:val="clear" w:color="auto" w:fill="FBD4B4" w:themeFill="accent6" w:themeFillTint="66"/>
+          </w:tcPr>
+          <w:p>
+            <w:pPr>
+              <w:pStyle w:val="PARAGRAPH"/>
+              <w:ind w:firstLine="0"/>
+              <w:rPr>
+                <w:rFonts w:ascii="Palatino" w:hAnsi="Palatino"/>
+                <w:sz w:val="15"/>
+                <w:szCs w:val="15"/>
+              </w:rPr>
+            </w:pPr>
+            <w:r>
+              <w:rPr>
+                <w:rFonts w:ascii="Palatino" w:hAnsi="Palatino"/>
+                <w:sz w:val="15"/>
+                <w:szCs w:val="15"/>
+              </w:rPr>
+              <w:t>61</w:t>
+            </w:r>
+          </w:p>
+        </w:tc>
+      </w:tr>
+      <w:tr>
+        <w:trPr>
+          <w:trHeight w:val="201"/>
+        </w:trPr>
+        <w:tc>
+          <w:tcPr>
+            <w:tcW w:w="641" w:type="dxa"/>
+          </w:tcPr>
+          <w:p>
+            <w:pPr>
+              <w:pStyle w:val="PARAGRAPH"/>
+              <w:ind w:firstLine="0"/>
+              <w:rPr>
+                <w:rFonts w:ascii="Palatino" w:hAnsi="Palatino"/>
+                <w:b/>
+                <w:bCs/>
+                <w:sz w:val="15"/>
+                <w:szCs w:val="15"/>
+              </w:rPr>
+            </w:pPr>
+            <w:r>
+              <w:rPr>
+                <w:rFonts w:ascii="Palatino" w:hAnsi="Palatino"/>
+                <w:b/>
+                <w:bCs/>
+                <w:sz w:val="15"/>
+                <w:szCs w:val="15"/>
+              </w:rPr>
+              <w:t>Predicted</w:t>
+            </w:r>
+          </w:p>
+        </w:tc>
+        <w:tc>
+          <w:tcPr>
+            <w:tcW w:w="1115" w:type="dxa"/>
+          </w:tcPr>
+          <w:p>
+            <w:pPr>
+              <w:pStyle w:val="PARAGRAPH"/>
+              <w:ind w:firstLine="0"/>
+              <w:rPr>
+                <w:rFonts w:ascii="Palatino" w:hAnsi="Palatino"/>
+                <w:sz w:val="15"/>
+                <w:szCs w:val="15"/>
+              </w:rPr>
+            </w:pPr>
+            <w:r>
+              <w:rPr>
+                <w:rFonts w:ascii="Palatino" w:hAnsi="Palatino"/>
+                <w:sz w:val="15"/>
+                <w:szCs w:val="15"/>
+              </w:rPr>
+              <w:t>1 (COVID-19)</w:t>
+            </w:r>
+          </w:p>
+        </w:tc>
+        <w:tc>
+          <w:tcPr>
+            <w:tcW w:w="983" w:type="dxa"/>
+            <w:shd w:val="clear" w:color="auto" w:fill="D6E3BC" w:themeFill="accent3" w:themeFillTint="66"/>
+          </w:tcPr>
+          <w:p>
+            <w:pPr>
+              <w:pStyle w:val="PARAGRAPH"/>
+              <w:ind w:firstLine="0"/>
+              <w:rPr>
+                <w:rFonts w:ascii="Palatino" w:hAnsi="Palatino"/>
+                <w:sz w:val="15"/>
+                <w:szCs w:val="15"/>
+              </w:rPr>
+            </w:pPr>
+            <w:r>
+              <w:rPr>
+                <w:rFonts w:ascii="Palatino" w:hAnsi="Palatino"/>
+                <w:sz w:val="15"/>
+                <w:szCs w:val="15"/>
+              </w:rPr>
+              <w:t>19</w:t>
+            </w:r>
+          </w:p>
+        </w:tc>
+        <w:tc>
+          <w:tcPr>
+            <w:tcW w:w="1194" w:type="dxa"/>
+            <w:shd w:val="clear" w:color="auto" w:fill="92D050"/>
+          </w:tcPr>
+          <w:p>
+            <w:pPr>
+              <w:pStyle w:val="PARAGRAPH"/>
+              <w:ind w:firstLine="0"/>
+              <w:rPr>
+                <w:rFonts w:ascii="Palatino" w:hAnsi="Palatino"/>
+                <w:sz w:val="15"/>
+                <w:szCs w:val="15"/>
+              </w:rPr>
+            </w:pPr>
+            <w:r>
+              <w:rPr>
+                <w:rFonts w:ascii="Palatino" w:hAnsi="Palatino"/>
+                <w:sz w:val="15"/>
+                <w:szCs w:val="15"/>
+              </w:rPr>
+              <w:t>471</w:t>
+            </w:r>
+          </w:p>
+        </w:tc>
+        <w:tc>
+          <w:tcPr>
+            <w:tcW w:w="949" w:type="dxa"/>
+            <w:shd w:val="clear" w:color="auto" w:fill="D6E3BC" w:themeFill="accent3" w:themeFillTint="66"/>
+          </w:tcPr>
+          <w:p>
+            <w:pPr>
+              <w:pStyle w:val="PARAGRAPH"/>
+              <w:ind w:firstLine="0"/>
+              <w:rPr>
+                <w:rFonts w:ascii="Palatino" w:hAnsi="Palatino"/>
+                <w:sz w:val="15"/>
+                <w:szCs w:val="15"/>
+              </w:rPr>
+            </w:pPr>
+            <w:r>
+              <w:rPr>
+                <w:rFonts w:ascii="Palatino" w:hAnsi="Palatino"/>
+                <w:sz w:val="15"/>
+                <w:szCs w:val="15"/>
+              </w:rPr>
+              <w:t>13</w:t>
+            </w:r>
+          </w:p>
+        </w:tc>
+      </w:tr>
+      <w:tr>
+        <w:tc>
+          <w:tcPr>
+            <w:tcW w:w="641" w:type="dxa"/>
+          </w:tcPr>
+          <w:p>
+            <w:pPr>
+              <w:pStyle w:val="PARAGRAPH"/>
+              <w:ind w:firstLine="0"/>
+              <w:rPr>
+                <w:rFonts w:ascii="Palatino" w:hAnsi="Palatino"/>
+                <w:sz w:val="15"/>
+                <w:szCs w:val="15"/>
+              </w:rPr>
+            </w:pPr>
+          </w:p>
+        </w:tc>
+        <w:tc>
+          <w:tcPr>
+            <w:tcW w:w="1115" w:type="dxa"/>
+          </w:tcPr>
+          <w:p>
+            <w:pPr>
+              <w:pStyle w:val="PARAGRAPH"/>
+              <w:ind w:firstLine="0"/>
+              <w:rPr>
+                <w:rFonts w:ascii="Palatino" w:hAnsi="Palatino"/>
+                <w:sz w:val="15"/>
+                <w:szCs w:val="15"/>
+              </w:rPr>
+            </w:pPr>
+            <w:r>
+              <w:rPr>
+                <w:rFonts w:ascii="Palatino" w:hAnsi="Palatino"/>
+                <w:sz w:val="15"/>
+                <w:szCs w:val="15"/>
+              </w:rPr>
+              <w:t>2 (Other)</w:t>
+            </w:r>
+          </w:p>
+        </w:tc>
+        <w:tc>
+          <w:tcPr>
+            <w:tcW w:w="983" w:type="dxa"/>
+            <w:shd w:val="clear" w:color="auto" w:fill="E36C0A" w:themeFill="accent6" w:themeFillShade="BF"/>
+          </w:tcPr>
+          <w:p>
+            <w:pPr>
+              <w:pStyle w:val="PARAGRAPH"/>
+              <w:ind w:firstLine="0"/>
+              <w:rPr>
+                <w:rFonts w:ascii="Palatino" w:hAnsi="Palatino"/>
+                <w:sz w:val="15"/>
+                <w:szCs w:val="15"/>
+              </w:rPr>
+            </w:pPr>
+            <w:r>
+              <w:rPr>
+                <w:rFonts w:ascii="Palatino" w:hAnsi="Palatino"/>
+                <w:sz w:val="15"/>
+                <w:szCs w:val="15"/>
+              </w:rPr>
+              <w:t>1</w:t>
+            </w:r>
+            <w:r>
+              <w:rPr>
+                <w:rFonts w:ascii="Palatino" w:hAnsi="Palatino"/>
+                <w:sz w:val="15"/>
+                <w:szCs w:val="15"/>
+              </w:rPr>
+              <w:t>15</w:t>
+            </w:r>
+          </w:p>
+        </w:tc>
+        <w:tc>
+          <w:tcPr>
+            <w:tcW w:w="1194" w:type="dxa"/>
+            <w:shd w:val="clear" w:color="auto" w:fill="D6E3BC" w:themeFill="accent3" w:themeFillTint="66"/>
+          </w:tcPr>
+          <w:p>
+            <w:pPr>
+              <w:pStyle w:val="PARAGRAPH"/>
+              <w:ind w:firstLine="0"/>
+              <w:rPr>
+                <w:rFonts w:ascii="Palatino" w:hAnsi="Palatino"/>
+                <w:sz w:val="15"/>
+                <w:szCs w:val="15"/>
+              </w:rPr>
+            </w:pPr>
+            <w:r>
+              <w:rPr>
+                <w:rFonts w:ascii="Palatino" w:hAnsi="Palatino"/>
+                <w:sz w:val="15"/>
+                <w:szCs w:val="15"/>
+              </w:rPr>
+              <w:t>15</w:t>
+            </w:r>
+          </w:p>
+        </w:tc>
+        <w:tc>
+          <w:tcPr>
+            <w:tcW w:w="949" w:type="dxa"/>
+            <w:shd w:val="clear" w:color="auto" w:fill="92D050"/>
+          </w:tcPr>
+          <w:p>
+            <w:pPr>
+              <w:pStyle w:val="PARAGRAPH"/>
+              <w:ind w:firstLine="0"/>
+              <w:rPr>
+                <w:rFonts w:ascii="Palatino" w:hAnsi="Palatino"/>
+                <w:sz w:val="15"/>
+                <w:szCs w:val="15"/>
+              </w:rPr>
+            </w:pPr>
+            <w:r>
+              <w:rPr>
+                <w:rFonts w:ascii="Palatino" w:hAnsi="Palatino"/>
+                <w:sz w:val="15"/>
+                <w:szCs w:val="15"/>
+              </w:rPr>
+              <w:t>359</w:t>
+            </w:r>
+          </w:p>
+        </w:tc>
+      </w:tr>
+    </w:tbl>
+    <w:p>
+      <w:pPr>
+        <w:pStyle w:val="PARAGRAPH"/>
+        <w:ind w:firstLine="0"/>
+        <w:rPr>
+          <w:rFonts w:ascii="Palatino" w:hAnsi="Palatino"/>
+          <w:sz w:val="19"/>
+          <w:szCs w:val="19"/>
+        </w:rPr>
+      </w:pPr>
+      <w:r>
+        <w:rPr>
+          <w:rFonts w:ascii="Palatino" w:hAnsi="Palatino"/>
+          <w:sz w:val="19"/>
+          <w:szCs w:val="19"/>
+        </w:rPr>
+        <w:t xml:space="preserve">As can be seen above, the VGG16 classifier is able to predict all 3 classes with a high true positive rate. Notably, the classifier </w:t>
+      </w:r>
+      <w:proofErr w:type="gramStart"/>
+      <w:r>
+        <w:rPr>
+          <w:rFonts w:ascii="Palatino" w:hAnsi="Palatino"/>
+          <w:sz w:val="19"/>
+          <w:szCs w:val="19"/>
+        </w:rPr>
+        <w:t>is able to</w:t>
+      </w:r>
+      <w:proofErr w:type="gramEnd"/>
+      <w:r>
+        <w:rPr>
+          <w:rFonts w:ascii="Palatino" w:hAnsi="Palatino"/>
+          <w:sz w:val="19"/>
+          <w:szCs w:val="19"/>
+        </w:rPr>
+        <w:t xml:space="preserve"> achieve 94% precision and recall on the COVID-19 class</w:t>
+      </w:r>
+      <w:r>
+        <w:rPr>
+          <w:rFonts w:ascii="Palatino" w:hAnsi="Palatino"/>
+          <w:sz w:val="19"/>
+          <w:szCs w:val="19"/>
+        </w:rPr>
+        <w:t>.</w:t>
+      </w:r>
+      <w:r>
+        <w:rPr>
+          <w:rFonts w:ascii="Palatino" w:hAnsi="Palatino"/>
+          <w:sz w:val="19"/>
+          <w:szCs w:val="19"/>
+        </w:rPr>
+        <w:t xml:space="preserve"> A precision of 94% means that of all the datapoints that the classifier predicts as being COVID-19 positive, 94% of those were correct.</w:t>
+      </w:r>
+      <w:r>
+        <w:rPr>
+          <w:rFonts w:ascii="Palatino" w:hAnsi="Palatino"/>
+          <w:sz w:val="19"/>
+          <w:szCs w:val="19"/>
+        </w:rPr>
+        <w:t xml:space="preserve"> This is important, as mentioned previously, as the classifiers </w:t>
+      </w:r>
+      <w:proofErr w:type="gramStart"/>
+      <w:r>
+        <w:rPr>
+          <w:rFonts w:ascii="Palatino" w:hAnsi="Palatino"/>
+          <w:sz w:val="19"/>
+          <w:szCs w:val="19"/>
+        </w:rPr>
+        <w:t>have to</w:t>
+      </w:r>
+      <w:proofErr w:type="gramEnd"/>
+      <w:r>
+        <w:rPr>
+          <w:rFonts w:ascii="Palatino" w:hAnsi="Palatino"/>
+          <w:sz w:val="19"/>
+          <w:szCs w:val="19"/>
+        </w:rPr>
+        <w:t xml:space="preserve"> be trustworthy. This means that if the classifier had a low precision, then if it was to predict a patient as having COVID-19, then it could mean there is a relatively high chance that the classifier is in fact incorrect. A recall of 94% means that of all the positive COVID-19 infections in the test set, the classifier was able to correctly predict 94% of them. </w:t>
+      </w:r>
+      <w:r>
+        <w:rPr>
+          <w:rFonts w:ascii="Palatino" w:hAnsi="Palatino"/>
+          <w:sz w:val="19"/>
+          <w:szCs w:val="19"/>
+        </w:rPr>
+        <w:t xml:space="preserve">This is important, as when the model is used in real-world inference, it needs to be able to predict patients who do in fact have COVID-19 correctly as much as possible. </w:t>
+      </w:r>
+    </w:p>
+    <w:p>
+      <w:pPr>
+        <w:pStyle w:val="PARAGRAPH"/>
+        <w:ind w:firstLine="0"/>
+        <w:rPr>
+          <w:rFonts w:ascii="Palatino" w:hAnsi="Palatino"/>
+          <w:sz w:val="19"/>
+          <w:szCs w:val="19"/>
+        </w:rPr>
+      </w:pPr>
+      <w:r>
+        <w:rPr>
+          <w:rFonts w:ascii="Palatino" w:hAnsi="Palatino"/>
+          <w:sz w:val="19"/>
+          <w:szCs w:val="19"/>
+        </w:rPr>
+        <w:t xml:space="preserve">The VGG16 classifier predicts a relatively large number of healthy patient scans as the ‘other’ class (115). In this paper, the primary aim is the correct classification of COVID-19 and so this is not critical. However, this means that, if this model is used to aid in accelerated diagnosis, it could mean the doctor may advise the patient that they could have another respiratory disease that isn’t COVID-19, such as pneumonia, when in fact they do not. This could lead to a potential lack of trust in the model, which is a very important aspect of the models for use with patients in the real-world. </w:t>
+      </w:r>
+    </w:p>
+    <w:p>
+      <w:pPr>
+        <w:pStyle w:val="PARAGRAPH"/>
+        <w:ind w:firstLine="0"/>
+        <w:rPr>
+          <w:rFonts w:ascii="Palatino" w:hAnsi="Palatino"/>
+          <w:sz w:val="19"/>
+          <w:szCs w:val="19"/>
+        </w:rPr>
+      </w:pPr>
+      <w:r>
+        <w:rPr>
+          <w:rFonts w:ascii="Palatino" w:hAnsi="Palatino"/>
+          <w:sz w:val="19"/>
+          <w:szCs w:val="19"/>
+        </w:rPr>
+        <w:t>T</w:t>
+      </w:r>
+      <w:r>
+        <w:rPr>
+          <w:rFonts w:ascii="Palatino" w:hAnsi="Palatino"/>
+          <w:sz w:val="19"/>
+          <w:szCs w:val="19"/>
+        </w:rPr>
+        <w:t>he</w:t>
+      </w:r>
+      <w:r>
+        <w:rPr>
+          <w:rFonts w:ascii="Palatino" w:hAnsi="Palatino"/>
+          <w:sz w:val="19"/>
+          <w:szCs w:val="19"/>
+        </w:rPr>
+        <w:t xml:space="preserve"> </w:t>
+      </w:r>
+      <w:r>
+        <w:rPr>
+          <w:rFonts w:ascii="Palatino" w:hAnsi="Palatino"/>
+          <w:sz w:val="19"/>
+          <w:szCs w:val="19"/>
+        </w:rPr>
+        <w:t>table below summarises</w:t>
+      </w:r>
+      <w:r>
+        <w:rPr>
+          <w:rFonts w:ascii="Palatino" w:hAnsi="Palatino"/>
+          <w:sz w:val="19"/>
+          <w:szCs w:val="19"/>
+        </w:rPr>
+        <w:t xml:space="preserve"> all</w:t>
+      </w:r>
+      <w:r>
+        <w:rPr>
+          <w:rFonts w:ascii="Palatino" w:hAnsi="Palatino"/>
+          <w:sz w:val="19"/>
+          <w:szCs w:val="19"/>
+        </w:rPr>
+        <w:t xml:space="preserve"> the evaluation metrics mentioned in this </w:t>
+      </w:r>
+      <w:r>
+        <w:rPr>
+          <w:rFonts w:ascii="Palatino" w:hAnsi="Palatino"/>
+          <w:sz w:val="19"/>
+          <w:szCs w:val="19"/>
+        </w:rPr>
+        <w:t>report:</w:t>
+      </w:r>
+    </w:p>
+    <w:tbl>
+      <w:tblPr>
+        <w:tblStyle w:val="TableGrid"/>
+        <w:tblW w:w="0" w:type="auto"/>
+        <w:tblLook w:val="04A0" w:firstRow="1" w:lastRow="0" w:firstColumn="1" w:lastColumn="0" w:noHBand="0" w:noVBand="1"/>
+      </w:tblPr>
+      <w:tblGrid>
+        <w:gridCol w:w="2438"/>
+        <w:gridCol w:w="2439"/>
+      </w:tblGrid>
+      <w:tr>
+        <w:tc>
+          <w:tcPr>
+            <w:tcW w:w="2438" w:type="dxa"/>
+          </w:tcPr>
+          <w:p>
+            <w:pPr>
+              <w:pStyle w:val="PARAGRAPH"/>
+              <w:ind w:firstLine="0"/>
+              <w:rPr>
+                <w:rFonts w:ascii="Palatino" w:hAnsi="Palatino"/>
+                <w:b/>
+                <w:bCs/>
+                <w:sz w:val="18"/>
+                <w:szCs w:val="18"/>
+              </w:rPr>
+            </w:pPr>
+            <w:r>
+              <w:rPr>
+                <w:rFonts w:ascii="Palatino" w:hAnsi="Palatino"/>
+                <w:b/>
+                <w:bCs/>
+                <w:sz w:val="18"/>
+                <w:szCs w:val="18"/>
+              </w:rPr>
+              <w:t>Evaluation Metric</w:t>
+            </w:r>
+          </w:p>
+        </w:tc>
+        <w:tc>
+          <w:tcPr>
+            <w:tcW w:w="2439" w:type="dxa"/>
+          </w:tcPr>
+          <w:p>
+            <w:pPr>
+              <w:pStyle w:val="PARAGRAPH"/>
+              <w:ind w:firstLine="0"/>
+              <w:rPr>
+                <w:rFonts w:ascii="Palatino" w:hAnsi="Palatino"/>
+                <w:sz w:val="18"/>
+                <w:szCs w:val="18"/>
+              </w:rPr>
+            </w:pPr>
+          </w:p>
+        </w:tc>
+      </w:tr>
+      <w:tr>
+        <w:tc>
+          <w:tcPr>
+            <w:tcW w:w="2438" w:type="dxa"/>
+          </w:tcPr>
+          <w:p>
+            <w:pPr>
+              <w:pStyle w:val="PARAGRAPH"/>
+              <w:ind w:firstLine="0"/>
+              <w:rPr>
+                <w:rFonts w:ascii="Palatino" w:hAnsi="Palatino"/>
+                <w:sz w:val="18"/>
+                <w:szCs w:val="18"/>
+              </w:rPr>
+            </w:pPr>
+            <w:r>
+              <w:rPr>
+                <w:rFonts w:ascii="Palatino" w:hAnsi="Palatino"/>
+                <w:sz w:val="18"/>
+                <w:szCs w:val="18"/>
+              </w:rPr>
+              <w:t>Accuracy</w:t>
+            </w:r>
+          </w:p>
+        </w:tc>
+        <w:tc>
+          <w:tcPr>
+            <w:tcW w:w="2439" w:type="dxa"/>
+          </w:tcPr>
+          <w:p>
+            <w:pPr>
+              <w:pStyle w:val="PARAGRAPH"/>
+              <w:ind w:firstLine="0"/>
+              <w:rPr>
+                <w:rFonts w:ascii="Palatino" w:hAnsi="Palatino"/>
+                <w:sz w:val="18"/>
+                <w:szCs w:val="18"/>
+              </w:rPr>
+            </w:pPr>
+            <w:r>
+              <w:rPr>
+                <w:rFonts w:ascii="Palatino" w:hAnsi="Palatino"/>
+                <w:sz w:val="18"/>
+                <w:szCs w:val="18"/>
+              </w:rPr>
+              <w:t>0.</w:t>
+            </w:r>
+            <w:r>
+              <w:rPr>
+                <w:rFonts w:ascii="Palatino" w:hAnsi="Palatino"/>
+                <w:sz w:val="18"/>
+                <w:szCs w:val="18"/>
+              </w:rPr>
+              <w:t>84</w:t>
+            </w:r>
+          </w:p>
+        </w:tc>
+      </w:tr>
+      <w:tr>
+        <w:tc>
+          <w:tcPr>
+            <w:tcW w:w="2438" w:type="dxa"/>
+          </w:tcPr>
+          <w:p>
+            <w:pPr>
+              <w:pStyle w:val="PARAGRAPH"/>
+              <w:ind w:firstLine="0"/>
+              <w:rPr>
+                <w:rFonts w:ascii="Palatino" w:hAnsi="Palatino"/>
+                <w:sz w:val="18"/>
+                <w:szCs w:val="18"/>
+              </w:rPr>
+            </w:pPr>
+            <w:r>
+              <w:rPr>
+                <w:rFonts w:ascii="Palatino" w:hAnsi="Palatino"/>
+                <w:sz w:val="18"/>
+                <w:szCs w:val="18"/>
+              </w:rPr>
+              <w:t>Precision</w:t>
+            </w:r>
+            <w:r>
+              <w:rPr>
+                <w:rFonts w:ascii="Palatino" w:hAnsi="Palatino"/>
+                <w:sz w:val="18"/>
+                <w:szCs w:val="18"/>
+              </w:rPr>
+              <w:t xml:space="preserve"> (Class 1)</w:t>
+            </w:r>
+          </w:p>
+        </w:tc>
+        <w:tc>
+          <w:tcPr>
+            <w:tcW w:w="2439" w:type="dxa"/>
+          </w:tcPr>
+          <w:p>
+            <w:pPr>
+              <w:pStyle w:val="PARAGRAPH"/>
+              <w:ind w:firstLine="0"/>
+              <w:rPr>
+                <w:rFonts w:ascii="Palatino" w:hAnsi="Palatino"/>
+                <w:sz w:val="18"/>
+                <w:szCs w:val="18"/>
+              </w:rPr>
+            </w:pPr>
+            <w:r>
+              <w:rPr>
+                <w:rFonts w:ascii="Palatino" w:hAnsi="Palatino"/>
+                <w:sz w:val="18"/>
+                <w:szCs w:val="18"/>
+              </w:rPr>
+              <w:t>0.94</w:t>
+            </w:r>
+          </w:p>
+        </w:tc>
+      </w:tr>
+      <w:tr>
+        <w:tc>
+          <w:tcPr>
+            <w:tcW w:w="2438" w:type="dxa"/>
+          </w:tcPr>
+          <w:p>
+            <w:pPr>
+              <w:pStyle w:val="PARAGRAPH"/>
+              <w:ind w:firstLine="0"/>
+              <w:rPr>
+                <w:rFonts w:ascii="Palatino" w:hAnsi="Palatino"/>
+                <w:sz w:val="18"/>
+                <w:szCs w:val="18"/>
+              </w:rPr>
+            </w:pPr>
+            <w:r>
+              <w:rPr>
+                <w:rFonts w:ascii="Palatino" w:hAnsi="Palatino"/>
+                <w:sz w:val="18"/>
+                <w:szCs w:val="18"/>
+              </w:rPr>
+              <w:t>Recall</w:t>
+            </w:r>
+            <w:r>
+              <w:rPr>
+                <w:rFonts w:ascii="Palatino" w:hAnsi="Palatino"/>
+                <w:sz w:val="18"/>
+                <w:szCs w:val="18"/>
+              </w:rPr>
+              <w:t xml:space="preserve"> (Class 1)</w:t>
+            </w:r>
+          </w:p>
+        </w:tc>
+        <w:tc>
+          <w:tcPr>
+            <w:tcW w:w="2439" w:type="dxa"/>
+          </w:tcPr>
+          <w:p>
+            <w:pPr>
+              <w:pStyle w:val="PARAGRAPH"/>
+              <w:ind w:firstLine="0"/>
+              <w:rPr>
+                <w:rFonts w:ascii="Palatino" w:hAnsi="Palatino"/>
+                <w:sz w:val="18"/>
+                <w:szCs w:val="18"/>
+              </w:rPr>
+            </w:pPr>
+            <w:r>
+              <w:rPr>
+                <w:rFonts w:ascii="Palatino" w:hAnsi="Palatino"/>
+                <w:sz w:val="18"/>
+                <w:szCs w:val="18"/>
+              </w:rPr>
+              <w:t>0.94</w:t>
+            </w:r>
+          </w:p>
+        </w:tc>
+      </w:tr>
+      <w:tr>
+        <w:tc>
+          <w:tcPr>
+            <w:tcW w:w="2438" w:type="dxa"/>
+          </w:tcPr>
+          <w:p>
+            <w:pPr>
+              <w:pStyle w:val="PARAGRAPH"/>
+              <w:ind w:firstLine="0"/>
+              <w:rPr>
+                <w:rFonts w:ascii="Palatino" w:hAnsi="Palatino"/>
+                <w:sz w:val="18"/>
+                <w:szCs w:val="18"/>
+              </w:rPr>
+            </w:pPr>
+            <w:r>
+              <w:rPr>
+                <w:rFonts w:ascii="Palatino" w:hAnsi="Palatino"/>
+                <w:sz w:val="18"/>
+                <w:szCs w:val="18"/>
+              </w:rPr>
+              <w:t>Time Taken on Test Set</w:t>
+            </w:r>
+          </w:p>
+        </w:tc>
+        <w:tc>
+          <w:tcPr>
+            <w:tcW w:w="2439" w:type="dxa"/>
+          </w:tcPr>
+          <w:p>
+            <w:pPr>
+              <w:pStyle w:val="PARAGRAPH"/>
+              <w:ind w:firstLine="0"/>
+              <w:rPr>
+                <w:rFonts w:ascii="Palatino" w:hAnsi="Palatino"/>
+                <w:sz w:val="18"/>
+                <w:szCs w:val="18"/>
+              </w:rPr>
+            </w:pPr>
+            <w:r>
+              <w:rPr>
+                <w:rFonts w:ascii="Palatino" w:hAnsi="Palatino"/>
+                <w:sz w:val="18"/>
+                <w:szCs w:val="18"/>
+              </w:rPr>
+              <w:t>24.2 seconds</w:t>
+            </w:r>
+          </w:p>
+        </w:tc>
+      </w:tr>
+    </w:tbl>
+    <w:p>
+      <w:pPr>
+        <w:pStyle w:val="PARAGRAPH"/>
+        <w:ind w:firstLine="0"/>
+      </w:pPr>
+    </w:p>
+    <w:p>
+      <w:pPr>
+        <w:pStyle w:val="PARAGRAPH"/>
+        <w:ind w:firstLine="0"/>
+        <w:rPr>
+          <w:rFonts w:ascii="Palatino" w:hAnsi="Palatino"/>
+          <w:sz w:val="19"/>
+          <w:szCs w:val="19"/>
+          <w:u w:val="single"/>
+        </w:rPr>
+      </w:pPr>
+      <w:r>
+        <w:rPr>
+          <w:rFonts w:ascii="Palatino" w:hAnsi="Palatino"/>
+          <w:sz w:val="19"/>
+          <w:szCs w:val="19"/>
+          <w:u w:val="single"/>
+        </w:rPr>
+        <w:t>Grad-CAM Heatmap</w:t>
+      </w:r>
+    </w:p>
+    <w:p>
+      <w:pPr>
+        <w:pStyle w:val="PARAGRAPH"/>
+        <w:ind w:firstLine="0"/>
+        <w:rPr>
+          <w:u w:val="single"/>
+        </w:rPr>
+      </w:pPr>
+    </w:p>
+    <w:p>
+      <w:pPr>
+        <w:pStyle w:val="Heading2"/>
+        <w:numPr>
+          <w:ilvl w:val="1"/>
+          <w:numId w:val="47"/>
+        </w:numPr>
+        <w:spacing w:before="0"/>
+        <w:rPr>
+          <w:rFonts w:ascii="Palatino" w:hAnsi="Palatino"/>
+          <w:color w:val="000000"/>
+          <w:sz w:val="19"/>
+          <w:szCs w:val="19"/>
+        </w:rPr>
+      </w:pPr>
+      <w:r>
+        <w:rPr>
+          <w:rFonts w:ascii="Palatino" w:hAnsi="Palatino"/>
+          <w:color w:val="000000"/>
+          <w:sz w:val="19"/>
+          <w:szCs w:val="19"/>
+        </w:rPr>
+        <w:t>DenseNet201</w:t>
+      </w:r>
+    </w:p>
+    <w:p>
+      <w:pPr>
+        <w:pStyle w:val="PARAGRAPH"/>
+        <w:ind w:firstLine="0"/>
+        <w:rPr>
+          <w:rFonts w:ascii="Palatino" w:hAnsi="Palatino"/>
+          <w:sz w:val="19"/>
+          <w:szCs w:val="19"/>
+        </w:rPr>
+      </w:pPr>
+      <w:r>
+        <w:rPr>
+          <w:rFonts w:ascii="Palatino" w:hAnsi="Palatino"/>
+          <w:sz w:val="19"/>
+          <w:szCs w:val="19"/>
+        </w:rPr>
+        <w:t xml:space="preserve">The following results were achieved by the </w:t>
+      </w:r>
+      <w:r>
+        <w:rPr>
+          <w:rFonts w:ascii="Palatino" w:hAnsi="Palatino"/>
+          <w:sz w:val="19"/>
+          <w:szCs w:val="19"/>
+        </w:rPr>
+        <w:t>DenseNet201</w:t>
+      </w:r>
+      <w:r>
+        <w:rPr>
+          <w:rFonts w:ascii="Palatino" w:hAnsi="Palatino"/>
+          <w:sz w:val="19"/>
+          <w:szCs w:val="19"/>
+        </w:rPr>
+        <w:t xml:space="preserve"> model on the entire test dataset.</w:t>
+      </w:r>
+    </w:p>
+    <w:p>
+      <w:pPr>
+        <w:pStyle w:val="PARAGRAPHnoindent"/>
+      </w:pPr>
+      <w:r>
+        <w:rPr>
+          <w:noProof/>
+        </w:rPr>
+        <w:drawing>
+          <wp:inline distT="0" distB="0" distL="0" distR="0" wp14:anchorId="507C6E4D" wp14:editId="0FC44530">
+            <wp:extent cx="3103245" cy="1271905"/>
+            <wp:effectExtent l="0" t="0" r="0" b="0"/>
+            <wp:docPr id="19" name="Picture 19" descr="A picture containing text, meter, device&#10;&#10;Description automatically generated"/>
+            <wp:cNvGraphicFramePr>
+              <a:graphicFrameLocks xmlns:a="http://schemas.openxmlformats.org/drawingml/2006/main" noChangeAspect="1"/>
+            </wp:cNvGraphicFramePr>
+            <a:graphic xmlns:a="http://schemas.openxmlformats.org/drawingml/2006/main">
+              <a:graphicData uri="http://schemas.openxmlformats.org/drawingml/2006/picture">
+                <pic:pic xmlns:pic="http://schemas.openxmlformats.org/drawingml/2006/picture">
+                  <pic:nvPicPr>
+                    <pic:cNvPr id="19" name="Picture 19" descr="A picture containing text, meter, device&#10;&#10;Description automatically generated"/>
+                    <pic:cNvPicPr/>
+                  </pic:nvPicPr>
+                  <pic:blipFill>
+                    <a:blip r:embed="rId31" cstate="print">
+                      <a:extLst>
+                        <a:ext uri="{28A0092B-C50C-407E-A947-70E740481C1C}">
+                          <a14:useLocalDpi xmlns:a14="http://schemas.microsoft.com/office/drawing/2010/main" val="0"/>
+                        </a:ext>
+                      </a:extLst>
+                    </a:blip>
+                    <a:stretch>
+                      <a:fillRect/>
+                    </a:stretch>
+                  </pic:blipFill>
+                  <pic:spPr>
+                    <a:xfrm>
+                      <a:off x="0" y="0"/>
+                      <a:ext cx="3103245" cy="1271905"/>
+                    </a:xfrm>
+                    <a:prstGeom prst="rect">
+                      <a:avLst/>
+                    </a:prstGeom>
+                  </pic:spPr>
+                </pic:pic>
+              </a:graphicData>
+            </a:graphic>
+          </wp:inline>
+        </w:drawing>
+      </w:r>
+    </w:p>
+    <w:p>
+      <w:pPr>
+        <w:pStyle w:val="PARAGRAPH"/>
+        <w:ind w:firstLine="0"/>
+        <w:rPr>
+          <w:rFonts w:ascii="Palatino" w:hAnsi="Palatino"/>
+          <w:sz w:val="19"/>
+          <w:szCs w:val="19"/>
+        </w:rPr>
+      </w:pPr>
+      <w:r>
+        <w:rPr>
+          <w:rFonts w:ascii="Palatino" w:hAnsi="Palatino"/>
+          <w:sz w:val="19"/>
+          <w:szCs w:val="19"/>
+        </w:rPr>
+        <w:t>As shown, the DenseNet201 model was able to achieve an accuracy of 82% on the test set.</w:t>
+      </w:r>
+    </w:p>
+    <w:p>
+      <w:pPr>
+        <w:pStyle w:val="PARAGRAPH"/>
+        <w:ind w:firstLine="0"/>
+        <w:rPr>
+          <w:rFonts w:ascii="Palatino" w:hAnsi="Palatino"/>
+          <w:sz w:val="19"/>
+          <w:szCs w:val="19"/>
+        </w:rPr>
+      </w:pPr>
+      <w:r>
+        <w:rPr>
+          <w:rFonts w:ascii="Palatino" w:hAnsi="Palatino"/>
+          <w:sz w:val="19"/>
+          <w:szCs w:val="19"/>
+        </w:rPr>
+        <w:t>The following shows the confusion matrix for the DenseNet201 classifier on the test set:</w:t>
+      </w:r>
+    </w:p>
+    <w:p>
+      <w:pPr>
+        <w:pStyle w:val="PARAGRAPH"/>
+        <w:ind w:firstLine="0"/>
+        <w:rPr>
+          <w:rFonts w:ascii="Palatino" w:hAnsi="Palatino"/>
+          <w:sz w:val="19"/>
+          <w:szCs w:val="19"/>
+        </w:rPr>
+      </w:pPr>
+    </w:p>
+    <w:p>
+      <w:pPr>
+        <w:pStyle w:val="PARAGRAPH"/>
+        <w:ind w:firstLine="0"/>
+        <w:rPr>
+          <w:rFonts w:ascii="Palatino" w:hAnsi="Palatino"/>
+          <w:sz w:val="19"/>
+          <w:szCs w:val="19"/>
+        </w:rPr>
+      </w:pPr>
+    </w:p>
+    <w:tbl>
+      <w:tblPr>
+        <w:tblStyle w:val="TableGrid"/>
+        <w:tblW w:w="0" w:type="auto"/>
+        <w:tblInd w:w="-5" w:type="dxa"/>
+        <w:tblLook w:val="04A0" w:firstRow="1" w:lastRow="0" w:firstColumn="1" w:lastColumn="0" w:noHBand="0" w:noVBand="1"/>
+      </w:tblPr>
+      <w:tblGrid>
+        <w:gridCol w:w="641"/>
+        <w:gridCol w:w="1115"/>
+        <w:gridCol w:w="983"/>
+        <w:gridCol w:w="1194"/>
+        <w:gridCol w:w="949"/>
+      </w:tblGrid>
+      <w:tr>
+        <w:tc>
+          <w:tcPr>
+            <w:tcW w:w="641" w:type="dxa"/>
+          </w:tcPr>
+          <w:p>
+            <w:pPr>
+              <w:pStyle w:val="PARAGRAPH"/>
+              <w:ind w:firstLine="0"/>
+              <w:rPr>
+                <w:rFonts w:ascii="Palatino" w:hAnsi="Palatino"/>
+                <w:sz w:val="15"/>
+                <w:szCs w:val="15"/>
+              </w:rPr>
+            </w:pPr>
+          </w:p>
+        </w:tc>
+        <w:tc>
+          <w:tcPr>
+            <w:tcW w:w="1115" w:type="dxa"/>
+          </w:tcPr>
+          <w:p>
+            <w:pPr>
+              <w:pStyle w:val="PARAGRAPH"/>
+              <w:ind w:firstLine="0"/>
+              <w:rPr>
+                <w:rFonts w:ascii="Palatino" w:hAnsi="Palatino"/>
+                <w:sz w:val="15"/>
+                <w:szCs w:val="15"/>
+              </w:rPr>
+            </w:pPr>
+          </w:p>
+        </w:tc>
+        <w:tc>
+          <w:tcPr>
+            <w:tcW w:w="983" w:type="dxa"/>
+          </w:tcPr>
+          <w:p>
+            <w:pPr>
+              <w:pStyle w:val="PARAGRAPH"/>
+              <w:ind w:firstLine="0"/>
+              <w:rPr>
+                <w:rFonts w:ascii="Palatino" w:hAnsi="Palatino"/>
+                <w:sz w:val="15"/>
+                <w:szCs w:val="15"/>
+              </w:rPr>
+            </w:pPr>
+          </w:p>
+        </w:tc>
+        <w:tc>
+          <w:tcPr>
+            <w:tcW w:w="1194" w:type="dxa"/>
+          </w:tcPr>
+          <w:p>
+            <w:pPr>
+              <w:pStyle w:val="PARAGRAPH"/>
+              <w:ind w:firstLine="0"/>
+              <w:rPr>
+                <w:rFonts w:ascii="Palatino" w:hAnsi="Palatino"/>
+                <w:b/>
+                <w:bCs/>
+                <w:sz w:val="15"/>
+                <w:szCs w:val="15"/>
+              </w:rPr>
+            </w:pPr>
+            <w:r>
+              <w:rPr>
+                <w:rFonts w:ascii="Palatino" w:hAnsi="Palatino"/>
+                <w:b/>
+                <w:bCs/>
+                <w:sz w:val="15"/>
+                <w:szCs w:val="15"/>
+              </w:rPr>
+              <w:t>True</w:t>
+            </w:r>
+          </w:p>
+        </w:tc>
+        <w:tc>
+          <w:tcPr>
+            <w:tcW w:w="949" w:type="dxa"/>
+          </w:tcPr>
+          <w:p>
+            <w:pPr>
+              <w:pStyle w:val="PARAGRAPH"/>
+              <w:ind w:firstLine="0"/>
+              <w:rPr>
+                <w:rFonts w:ascii="Palatino" w:hAnsi="Palatino"/>
+                <w:sz w:val="15"/>
+                <w:szCs w:val="15"/>
+              </w:rPr>
+            </w:pPr>
+          </w:p>
+        </w:tc>
+      </w:tr>
+      <w:tr>
+        <w:tc>
+          <w:tcPr>
+            <w:tcW w:w="641" w:type="dxa"/>
+          </w:tcPr>
+          <w:p>
+            <w:pPr>
+              <w:pStyle w:val="PARAGRAPH"/>
+              <w:ind w:firstLine="0"/>
+              <w:rPr>
+                <w:rFonts w:ascii="Palatino" w:hAnsi="Palatino"/>
+                <w:sz w:val="15"/>
+                <w:szCs w:val="15"/>
+              </w:rPr>
+            </w:pPr>
+          </w:p>
+        </w:tc>
+        <w:tc>
+          <w:tcPr>
+            <w:tcW w:w="1115" w:type="dxa"/>
+          </w:tcPr>
+          <w:p>
+            <w:pPr>
+              <w:pStyle w:val="PARAGRAPH"/>
+              <w:ind w:firstLine="0"/>
+              <w:rPr>
+                <w:rFonts w:ascii="Palatino" w:hAnsi="Palatino"/>
+                <w:sz w:val="15"/>
+                <w:szCs w:val="15"/>
+              </w:rPr>
+            </w:pPr>
+          </w:p>
+        </w:tc>
+        <w:tc>
+          <w:tcPr>
+            <w:tcW w:w="983" w:type="dxa"/>
+          </w:tcPr>
+          <w:p>
+            <w:pPr>
+              <w:pStyle w:val="PARAGRAPH"/>
+              <w:ind w:firstLine="0"/>
+              <w:rPr>
+                <w:rFonts w:ascii="Palatino" w:hAnsi="Palatino"/>
+                <w:sz w:val="15"/>
+                <w:szCs w:val="15"/>
+              </w:rPr>
+            </w:pPr>
+            <w:r>
+              <w:rPr>
+                <w:rFonts w:ascii="Palatino" w:hAnsi="Palatino"/>
+                <w:sz w:val="15"/>
+                <w:szCs w:val="15"/>
+              </w:rPr>
+              <w:t>0 (Healthy)</w:t>
+            </w:r>
+          </w:p>
+        </w:tc>
+        <w:tc>
+          <w:tcPr>
+            <w:tcW w:w="1194" w:type="dxa"/>
+          </w:tcPr>
+          <w:p>
+            <w:pPr>
+              <w:pStyle w:val="PARAGRAPH"/>
+              <w:ind w:firstLine="0"/>
+              <w:rPr>
+                <w:rFonts w:ascii="Palatino" w:hAnsi="Palatino"/>
+                <w:sz w:val="15"/>
+                <w:szCs w:val="15"/>
+              </w:rPr>
+            </w:pPr>
+            <w:r>
+              <w:rPr>
+                <w:rFonts w:ascii="Palatino" w:hAnsi="Palatino"/>
+                <w:sz w:val="15"/>
+                <w:szCs w:val="15"/>
+              </w:rPr>
+              <w:t>1 (COVID-19)</w:t>
+            </w:r>
+          </w:p>
+        </w:tc>
+        <w:tc>
+          <w:tcPr>
+            <w:tcW w:w="949" w:type="dxa"/>
+          </w:tcPr>
+          <w:p>
+            <w:pPr>
+              <w:pStyle w:val="PARAGRAPH"/>
+              <w:ind w:firstLine="0"/>
+              <w:rPr>
+                <w:rFonts w:ascii="Palatino" w:hAnsi="Palatino"/>
+                <w:sz w:val="15"/>
+                <w:szCs w:val="15"/>
+              </w:rPr>
+            </w:pPr>
+            <w:r>
+              <w:rPr>
+                <w:rFonts w:ascii="Palatino" w:hAnsi="Palatino"/>
+                <w:sz w:val="15"/>
+                <w:szCs w:val="15"/>
+              </w:rPr>
+              <w:t>2 (Other)</w:t>
+            </w:r>
+          </w:p>
+        </w:tc>
+      </w:tr>
+      <w:tr>
+        <w:tc>
+          <w:tcPr>
+            <w:tcW w:w="641" w:type="dxa"/>
+          </w:tcPr>
+          <w:p>
+            <w:pPr>
+              <w:pStyle w:val="PARAGRAPH"/>
+              <w:ind w:firstLine="0"/>
+              <w:rPr>
+                <w:rFonts w:ascii="Palatino" w:hAnsi="Palatino"/>
+                <w:sz w:val="15"/>
+                <w:szCs w:val="15"/>
+              </w:rPr>
+            </w:pPr>
+          </w:p>
+        </w:tc>
+        <w:tc>
+          <w:tcPr>
+            <w:tcW w:w="1115" w:type="dxa"/>
+          </w:tcPr>
+          <w:p>
+            <w:pPr>
+              <w:pStyle w:val="PARAGRAPH"/>
+              <w:ind w:firstLine="0"/>
+              <w:rPr>
+                <w:rFonts w:ascii="Palatino" w:hAnsi="Palatino"/>
+                <w:sz w:val="15"/>
+                <w:szCs w:val="15"/>
+              </w:rPr>
+            </w:pPr>
+            <w:r>
+              <w:rPr>
+                <w:rFonts w:ascii="Palatino" w:hAnsi="Palatino"/>
+                <w:sz w:val="15"/>
+                <w:szCs w:val="15"/>
+              </w:rPr>
+              <w:t>0 (Healthy)</w:t>
+            </w:r>
+          </w:p>
+        </w:tc>
+        <w:tc>
+          <w:tcPr>
+            <w:tcW w:w="983" w:type="dxa"/>
+            <w:shd w:val="clear" w:color="auto" w:fill="92D050"/>
+          </w:tcPr>
+          <w:p>
+            <w:pPr>
+              <w:pStyle w:val="PARAGRAPH"/>
+              <w:ind w:firstLine="0"/>
+              <w:rPr>
+                <w:rFonts w:ascii="Palatino" w:hAnsi="Palatino"/>
+                <w:sz w:val="15"/>
+                <w:szCs w:val="15"/>
+              </w:rPr>
+            </w:pPr>
+            <w:r>
+              <w:rPr>
+                <w:rFonts w:ascii="Palatino" w:hAnsi="Palatino"/>
+                <w:sz w:val="15"/>
+                <w:szCs w:val="15"/>
+              </w:rPr>
+              <w:t>378</w:t>
+            </w:r>
+          </w:p>
+        </w:tc>
+        <w:tc>
+          <w:tcPr>
+            <w:tcW w:w="1194" w:type="dxa"/>
+            <w:shd w:val="clear" w:color="auto" w:fill="D6E3BC" w:themeFill="accent3" w:themeFillTint="66"/>
+          </w:tcPr>
+          <w:p>
+            <w:pPr>
+              <w:pStyle w:val="PARAGRAPH"/>
+              <w:ind w:firstLine="0"/>
+              <w:rPr>
+                <w:rFonts w:ascii="Palatino" w:hAnsi="Palatino"/>
+                <w:sz w:val="15"/>
+                <w:szCs w:val="15"/>
+              </w:rPr>
+            </w:pPr>
+            <w:r>
+              <w:rPr>
+                <w:rFonts w:ascii="Palatino" w:hAnsi="Palatino"/>
+                <w:sz w:val="15"/>
+                <w:szCs w:val="15"/>
+              </w:rPr>
+              <w:t>27</w:t>
+            </w:r>
+          </w:p>
+        </w:tc>
+        <w:tc>
+          <w:tcPr>
+            <w:tcW w:w="949" w:type="dxa"/>
+            <w:shd w:val="clear" w:color="auto" w:fill="E36C0A" w:themeFill="accent6" w:themeFillShade="BF"/>
+          </w:tcPr>
+          <w:p>
+            <w:pPr>
+              <w:pStyle w:val="PARAGRAPH"/>
+              <w:ind w:firstLine="0"/>
+              <w:rPr>
+                <w:rFonts w:ascii="Palatino" w:hAnsi="Palatino"/>
+                <w:sz w:val="15"/>
+                <w:szCs w:val="15"/>
+              </w:rPr>
+            </w:pPr>
+            <w:r>
+              <w:rPr>
+                <w:rFonts w:ascii="Palatino" w:hAnsi="Palatino"/>
+                <w:sz w:val="15"/>
+                <w:szCs w:val="15"/>
+              </w:rPr>
+              <w:t>95</w:t>
+            </w:r>
+          </w:p>
+        </w:tc>
+      </w:tr>
+      <w:tr>
+        <w:trPr>
+          <w:trHeight w:val="201"/>
+        </w:trPr>
+        <w:tc>
+          <w:tcPr>
+            <w:tcW w:w="641" w:type="dxa"/>
+          </w:tcPr>
+          <w:p>
+            <w:pPr>
+              <w:pStyle w:val="PARAGRAPH"/>
+              <w:ind w:firstLine="0"/>
+              <w:rPr>
+                <w:rFonts w:ascii="Palatino" w:hAnsi="Palatino"/>
+                <w:b/>
+                <w:bCs/>
+                <w:sz w:val="15"/>
+                <w:szCs w:val="15"/>
+              </w:rPr>
+            </w:pPr>
+            <w:r>
+              <w:rPr>
+                <w:rFonts w:ascii="Palatino" w:hAnsi="Palatino"/>
+                <w:b/>
+                <w:bCs/>
+                <w:sz w:val="15"/>
+                <w:szCs w:val="15"/>
+              </w:rPr>
+              <w:t>Predicted</w:t>
+            </w:r>
+          </w:p>
+        </w:tc>
+        <w:tc>
+          <w:tcPr>
+            <w:tcW w:w="1115" w:type="dxa"/>
+          </w:tcPr>
+          <w:p>
+            <w:pPr>
+              <w:pStyle w:val="PARAGRAPH"/>
+              <w:ind w:firstLine="0"/>
+              <w:rPr>
+                <w:rFonts w:ascii="Palatino" w:hAnsi="Palatino"/>
+                <w:sz w:val="15"/>
+                <w:szCs w:val="15"/>
+              </w:rPr>
+            </w:pPr>
+            <w:r>
+              <w:rPr>
+                <w:rFonts w:ascii="Palatino" w:hAnsi="Palatino"/>
+                <w:sz w:val="15"/>
+                <w:szCs w:val="15"/>
+              </w:rPr>
+              <w:t>1 (COVID-19)</w:t>
+            </w:r>
+          </w:p>
+        </w:tc>
+        <w:tc>
+          <w:tcPr>
+            <w:tcW w:w="983" w:type="dxa"/>
+            <w:shd w:val="clear" w:color="auto" w:fill="D6E3BC" w:themeFill="accent3" w:themeFillTint="66"/>
+          </w:tcPr>
+          <w:p>
+            <w:pPr>
+              <w:pStyle w:val="PARAGRAPH"/>
+              <w:ind w:firstLine="0"/>
+              <w:rPr>
+                <w:rFonts w:ascii="Palatino" w:hAnsi="Palatino"/>
+                <w:sz w:val="15"/>
+                <w:szCs w:val="15"/>
+              </w:rPr>
+            </w:pPr>
+            <w:r>
+              <w:rPr>
+                <w:rFonts w:ascii="Palatino" w:hAnsi="Palatino"/>
+                <w:sz w:val="15"/>
+                <w:szCs w:val="15"/>
+              </w:rPr>
+              <w:t>1</w:t>
+            </w:r>
+            <w:r>
+              <w:rPr>
+                <w:rFonts w:ascii="Palatino" w:hAnsi="Palatino"/>
+                <w:sz w:val="15"/>
+                <w:szCs w:val="15"/>
+              </w:rPr>
+              <w:t>3</w:t>
+            </w:r>
+          </w:p>
+        </w:tc>
+        <w:tc>
+          <w:tcPr>
+            <w:tcW w:w="1194" w:type="dxa"/>
+            <w:shd w:val="clear" w:color="auto" w:fill="92D050"/>
+          </w:tcPr>
+          <w:p>
+            <w:pPr>
+              <w:pStyle w:val="PARAGRAPH"/>
+              <w:ind w:firstLine="0"/>
+              <w:rPr>
+                <w:rFonts w:ascii="Palatino" w:hAnsi="Palatino"/>
+                <w:sz w:val="15"/>
+                <w:szCs w:val="15"/>
+              </w:rPr>
+            </w:pPr>
+            <w:r>
+              <w:rPr>
+                <w:rFonts w:ascii="Palatino" w:hAnsi="Palatino"/>
+                <w:sz w:val="15"/>
+                <w:szCs w:val="15"/>
+              </w:rPr>
+              <w:t>4</w:t>
+            </w:r>
+            <w:r>
+              <w:rPr>
+                <w:rFonts w:ascii="Palatino" w:hAnsi="Palatino"/>
+                <w:sz w:val="15"/>
+                <w:szCs w:val="15"/>
+              </w:rPr>
+              <w:t>67</w:t>
+            </w:r>
+          </w:p>
+        </w:tc>
+        <w:tc>
+          <w:tcPr>
+            <w:tcW w:w="949" w:type="dxa"/>
+            <w:shd w:val="clear" w:color="auto" w:fill="D6E3BC" w:themeFill="accent3" w:themeFillTint="66"/>
+          </w:tcPr>
+          <w:p>
+            <w:pPr>
+              <w:pStyle w:val="PARAGRAPH"/>
+              <w:ind w:firstLine="0"/>
+              <w:rPr>
+                <w:rFonts w:ascii="Palatino" w:hAnsi="Palatino"/>
+                <w:sz w:val="15"/>
+                <w:szCs w:val="15"/>
+              </w:rPr>
+            </w:pPr>
+            <w:r>
+              <w:rPr>
+                <w:rFonts w:ascii="Palatino" w:hAnsi="Palatino"/>
+                <w:sz w:val="15"/>
+                <w:szCs w:val="15"/>
+              </w:rPr>
+              <w:t>1</w:t>
+            </w:r>
+            <w:r>
+              <w:rPr>
+                <w:rFonts w:ascii="Palatino" w:hAnsi="Palatino"/>
+                <w:sz w:val="15"/>
+                <w:szCs w:val="15"/>
+              </w:rPr>
+              <w:t>1</w:t>
+            </w:r>
+          </w:p>
+        </w:tc>
+      </w:tr>
+      <w:tr>
+        <w:tc>
+          <w:tcPr>
+            <w:tcW w:w="641" w:type="dxa"/>
+          </w:tcPr>
+          <w:p>
+            <w:pPr>
+              <w:pStyle w:val="PARAGRAPH"/>
+              <w:ind w:firstLine="0"/>
+              <w:rPr>
+                <w:rFonts w:ascii="Palatino" w:hAnsi="Palatino"/>
+                <w:sz w:val="15"/>
+                <w:szCs w:val="15"/>
+              </w:rPr>
+            </w:pPr>
+          </w:p>
+        </w:tc>
+        <w:tc>
+          <w:tcPr>
+            <w:tcW w:w="1115" w:type="dxa"/>
+          </w:tcPr>
+          <w:p>
+            <w:pPr>
+              <w:pStyle w:val="PARAGRAPH"/>
+              <w:ind w:firstLine="0"/>
+              <w:rPr>
+                <w:rFonts w:ascii="Palatino" w:hAnsi="Palatino"/>
+                <w:sz w:val="15"/>
+                <w:szCs w:val="15"/>
+              </w:rPr>
+            </w:pPr>
+            <w:r>
+              <w:rPr>
+                <w:rFonts w:ascii="Palatino" w:hAnsi="Palatino"/>
+                <w:sz w:val="15"/>
+                <w:szCs w:val="15"/>
+              </w:rPr>
+              <w:t>2 (Other)</w:t>
+            </w:r>
+          </w:p>
+        </w:tc>
+        <w:tc>
+          <w:tcPr>
+            <w:tcW w:w="983" w:type="dxa"/>
+            <w:shd w:val="clear" w:color="auto" w:fill="E36C0A" w:themeFill="accent6" w:themeFillShade="BF"/>
+          </w:tcPr>
+          <w:p>
+            <w:pPr>
+              <w:pStyle w:val="PARAGRAPH"/>
+              <w:ind w:firstLine="0"/>
+              <w:rPr>
+                <w:rFonts w:ascii="Palatino" w:hAnsi="Palatino"/>
+                <w:sz w:val="15"/>
+                <w:szCs w:val="15"/>
+              </w:rPr>
+            </w:pPr>
+            <w:r>
+              <w:rPr>
+                <w:rFonts w:ascii="Palatino" w:hAnsi="Palatino"/>
+                <w:sz w:val="15"/>
+                <w:szCs w:val="15"/>
+              </w:rPr>
+              <w:t>1</w:t>
+            </w:r>
+            <w:r>
+              <w:rPr>
+                <w:rFonts w:ascii="Palatino" w:hAnsi="Palatino"/>
+                <w:sz w:val="15"/>
+                <w:szCs w:val="15"/>
+                <w:shd w:val="clear" w:color="auto" w:fill="E36C0A" w:themeFill="accent6" w:themeFillShade="BF"/>
+              </w:rPr>
+              <w:t>03</w:t>
+            </w:r>
+          </w:p>
+        </w:tc>
+        <w:tc>
+          <w:tcPr>
+            <w:tcW w:w="1194" w:type="dxa"/>
+            <w:shd w:val="clear" w:color="auto" w:fill="D6E3BC" w:themeFill="accent3" w:themeFillTint="66"/>
+          </w:tcPr>
+          <w:p>
+            <w:pPr>
+              <w:pStyle w:val="PARAGRAPH"/>
+              <w:ind w:firstLine="0"/>
+              <w:rPr>
+                <w:rFonts w:ascii="Palatino" w:hAnsi="Palatino"/>
+                <w:sz w:val="15"/>
+                <w:szCs w:val="15"/>
+              </w:rPr>
+            </w:pPr>
+            <w:r>
+              <w:rPr>
+                <w:rFonts w:ascii="Palatino" w:hAnsi="Palatino"/>
+                <w:sz w:val="15"/>
+                <w:szCs w:val="15"/>
+              </w:rPr>
+              <w:t>23</w:t>
+            </w:r>
+          </w:p>
+        </w:tc>
+        <w:tc>
+          <w:tcPr>
+            <w:tcW w:w="949" w:type="dxa"/>
+            <w:shd w:val="clear" w:color="auto" w:fill="92D050"/>
+          </w:tcPr>
+          <w:p>
+            <w:pPr>
+              <w:pStyle w:val="PARAGRAPH"/>
+              <w:ind w:firstLine="0"/>
+              <w:rPr>
+                <w:rFonts w:ascii="Palatino" w:hAnsi="Palatino"/>
+                <w:sz w:val="15"/>
+                <w:szCs w:val="15"/>
+              </w:rPr>
+            </w:pPr>
+            <w:r>
+              <w:rPr>
+                <w:rFonts w:ascii="Palatino" w:hAnsi="Palatino"/>
+                <w:sz w:val="15"/>
+                <w:szCs w:val="15"/>
+              </w:rPr>
+              <w:t>3</w:t>
+            </w:r>
+            <w:r>
+              <w:rPr>
+                <w:rFonts w:ascii="Palatino" w:hAnsi="Palatino"/>
+                <w:sz w:val="15"/>
+                <w:szCs w:val="15"/>
+              </w:rPr>
+              <w:t>83</w:t>
+            </w:r>
+          </w:p>
+        </w:tc>
+      </w:tr>
+    </w:tbl>
+    <w:p>
+      <w:pPr>
+        <w:pStyle w:val="PARAGRAPH"/>
+        <w:ind w:firstLine="0"/>
+        <w:rPr>
+          <w:rFonts w:ascii="Palatino" w:hAnsi="Palatino"/>
+          <w:sz w:val="19"/>
+          <w:szCs w:val="19"/>
+        </w:rPr>
+      </w:pPr>
+      <w:r>
+        <w:rPr>
+          <w:rFonts w:ascii="Palatino" w:hAnsi="Palatino"/>
+          <w:sz w:val="19"/>
+          <w:szCs w:val="19"/>
+        </w:rPr>
+        <w:t>Th</w:t>
+      </w:r>
+      <w:r>
+        <w:rPr>
+          <w:rFonts w:ascii="Palatino" w:hAnsi="Palatino"/>
+          <w:sz w:val="19"/>
+          <w:szCs w:val="19"/>
+        </w:rPr>
+        <w:t xml:space="preserve">e confusion matrix above shows that the DenseNet201 architecture was also able to have a high number of true positives across all 3 classes. However, the DenseNet201 model has higher false positive rates for the Other and Healthy classes. In particular, the classifier incorrectly predicted 95 Other scans as healthy scans. This is an approximately 50% increase on the value found for the VGG16 model. </w:t>
+      </w:r>
+      <w:r>
+        <w:rPr>
+          <w:rFonts w:ascii="Palatino" w:hAnsi="Palatino"/>
+          <w:sz w:val="19"/>
+          <w:szCs w:val="19"/>
+        </w:rPr>
+        <w:t xml:space="preserve">This is a more significant issue than the higher false positive rate found in both VGG16 and this model whereby healthy scans are predicted as Other. This is because the model is predicting the patient to be healthy, when in fact they show evidence of having another respiratory disease. This could lead to the patient not going for a check-up or follow-up scans for a respiratory disease </w:t>
+      </w:r>
+      <w:proofErr w:type="gramStart"/>
+      <w:r>
+        <w:rPr>
+          <w:rFonts w:ascii="Palatino" w:hAnsi="Palatino"/>
+          <w:sz w:val="19"/>
+          <w:szCs w:val="19"/>
+        </w:rPr>
+        <w:t>due to the fact that</w:t>
+      </w:r>
+      <w:proofErr w:type="gramEnd"/>
+      <w:r>
+        <w:rPr>
+          <w:rFonts w:ascii="Palatino" w:hAnsi="Palatino"/>
+          <w:sz w:val="19"/>
+          <w:szCs w:val="19"/>
+        </w:rPr>
+        <w:t xml:space="preserve"> the model told them their lung scan was healthy. </w:t>
+      </w:r>
+      <w:r>
+        <w:rPr>
+          <w:rFonts w:ascii="Palatino" w:hAnsi="Palatino"/>
+          <w:sz w:val="19"/>
+          <w:szCs w:val="19"/>
+        </w:rPr>
+        <w:t xml:space="preserve">As such, a patient could go un-diagnosed and their condition may worsen without medical intervention, which could be dangerous for the patient. </w:t>
+      </w:r>
+    </w:p>
+    <w:p>
+      <w:pPr>
+        <w:pStyle w:val="PARAGRAPH"/>
+        <w:ind w:firstLine="0"/>
+        <w:rPr>
+          <w:rFonts w:ascii="Palatino" w:hAnsi="Palatino"/>
+          <w:sz w:val="19"/>
+          <w:szCs w:val="19"/>
+        </w:rPr>
+      </w:pPr>
+      <w:r>
+        <w:rPr>
+          <w:rFonts w:ascii="Palatino" w:hAnsi="Palatino"/>
+          <w:sz w:val="19"/>
+          <w:szCs w:val="19"/>
+        </w:rPr>
+        <w:tab/>
+        <w:t xml:space="preserve">However, the DenseNet201 architecture </w:t>
+      </w:r>
+      <w:r>
+        <w:rPr>
+          <w:rFonts w:ascii="Palatino" w:hAnsi="Palatino"/>
+          <w:sz w:val="19"/>
+          <w:szCs w:val="19"/>
+        </w:rPr>
+        <w:t xml:space="preserve">predicted 491 patients as being COVID-19 positive and was incorrect on only 24 of these predictions. This means that the model had a recall of 95%. </w:t>
+      </w:r>
+      <w:r>
+        <w:rPr>
+          <w:rFonts w:ascii="Palatino" w:hAnsi="Palatino"/>
+          <w:sz w:val="19"/>
+          <w:szCs w:val="19"/>
+        </w:rPr>
+        <w:t xml:space="preserve">This is important as it builds trust in the model’s predictions for the patients. However, the classifier predicted only 467 of the 517 true COVID-19 patients in the test set, meaning it achieved a precision of only 90%. </w:t>
+      </w:r>
+      <w:r>
+        <w:rPr>
+          <w:rFonts w:ascii="Palatino" w:hAnsi="Palatino"/>
+          <w:sz w:val="19"/>
+          <w:szCs w:val="19"/>
+        </w:rPr>
+        <w:t>This is a 4% reduction in the results found by the VGG16 model, and for the reasons mentioned previously, is an important factor to consider in the comparison between these models.</w:t>
+      </w:r>
+    </w:p>
+    <w:p>
+      <w:pPr>
+        <w:pStyle w:val="PARAGRAPH"/>
+        <w:ind w:firstLine="0"/>
+        <w:rPr>
+          <w:rFonts w:ascii="Palatino" w:hAnsi="Palatino"/>
+          <w:sz w:val="19"/>
+          <w:szCs w:val="19"/>
+        </w:rPr>
+      </w:pPr>
+      <w:r>
+        <w:rPr>
+          <w:rFonts w:ascii="Palatino" w:hAnsi="Palatino"/>
+          <w:sz w:val="19"/>
+          <w:szCs w:val="19"/>
+        </w:rPr>
+        <w:t>The table below summarises all the evaluation metrics mentioned in this report:</w:t>
+      </w:r>
+    </w:p>
+    <w:tbl>
+      <w:tblPr>
+        <w:tblStyle w:val="TableGrid"/>
+        <w:tblW w:w="0" w:type="auto"/>
+        <w:tblLook w:val="04A0" w:firstRow="1" w:lastRow="0" w:firstColumn="1" w:lastColumn="0" w:noHBand="0" w:noVBand="1"/>
+      </w:tblPr>
+      <w:tblGrid>
+        <w:gridCol w:w="2438"/>
+        <w:gridCol w:w="2439"/>
+      </w:tblGrid>
+      <w:tr>
+        <w:tc>
+          <w:tcPr>
+            <w:tcW w:w="2438" w:type="dxa"/>
+          </w:tcPr>
+          <w:p>
+            <w:pPr>
+              <w:pStyle w:val="PARAGRAPH"/>
+              <w:ind w:firstLine="0"/>
+              <w:rPr>
+                <w:rFonts w:ascii="Palatino" w:hAnsi="Palatino"/>
+                <w:b/>
+                <w:bCs/>
+                <w:sz w:val="18"/>
+                <w:szCs w:val="18"/>
+              </w:rPr>
+            </w:pPr>
+            <w:r>
+              <w:rPr>
+                <w:rFonts w:ascii="Palatino" w:hAnsi="Palatino"/>
+                <w:b/>
+                <w:bCs/>
+                <w:sz w:val="18"/>
+                <w:szCs w:val="18"/>
+              </w:rPr>
+              <w:t>Evaluation Metric</w:t>
+            </w:r>
+          </w:p>
+        </w:tc>
+        <w:tc>
+          <w:tcPr>
+            <w:tcW w:w="2439" w:type="dxa"/>
+          </w:tcPr>
+          <w:p>
+            <w:pPr>
+              <w:pStyle w:val="PARAGRAPH"/>
+              <w:ind w:firstLine="0"/>
+              <w:rPr>
+                <w:rFonts w:ascii="Palatino" w:hAnsi="Palatino"/>
+                <w:sz w:val="18"/>
+                <w:szCs w:val="18"/>
+              </w:rPr>
+            </w:pPr>
+          </w:p>
+        </w:tc>
+      </w:tr>
+      <w:tr>
+        <w:tc>
+          <w:tcPr>
+            <w:tcW w:w="2438" w:type="dxa"/>
+          </w:tcPr>
+          <w:p>
+            <w:pPr>
+              <w:pStyle w:val="PARAGRAPH"/>
+              <w:ind w:firstLine="0"/>
+              <w:rPr>
+                <w:rFonts w:ascii="Palatino" w:hAnsi="Palatino"/>
+                <w:sz w:val="18"/>
+                <w:szCs w:val="18"/>
+              </w:rPr>
+            </w:pPr>
+            <w:r>
+              <w:rPr>
+                <w:rFonts w:ascii="Palatino" w:hAnsi="Palatino"/>
+                <w:sz w:val="18"/>
+                <w:szCs w:val="18"/>
+              </w:rPr>
+              <w:t>Accuracy</w:t>
+            </w:r>
+          </w:p>
+        </w:tc>
+        <w:tc>
+          <w:tcPr>
+            <w:tcW w:w="2439" w:type="dxa"/>
+          </w:tcPr>
+          <w:p>
+            <w:pPr>
+              <w:pStyle w:val="PARAGRAPH"/>
+              <w:ind w:firstLine="0"/>
+              <w:rPr>
+                <w:rFonts w:ascii="Palatino" w:hAnsi="Palatino"/>
+                <w:sz w:val="18"/>
+                <w:szCs w:val="18"/>
+              </w:rPr>
+            </w:pPr>
+            <w:r>
+              <w:rPr>
+                <w:rFonts w:ascii="Palatino" w:hAnsi="Palatino"/>
+                <w:sz w:val="18"/>
+                <w:szCs w:val="18"/>
+              </w:rPr>
+              <w:t>0.8</w:t>
+            </w:r>
+            <w:r>
+              <w:rPr>
+                <w:rFonts w:ascii="Palatino" w:hAnsi="Palatino"/>
+                <w:sz w:val="18"/>
+                <w:szCs w:val="18"/>
+              </w:rPr>
+              <w:t>2</w:t>
+            </w:r>
+          </w:p>
+        </w:tc>
+      </w:tr>
+      <w:tr>
+        <w:tc>
+          <w:tcPr>
+            <w:tcW w:w="2438" w:type="dxa"/>
+          </w:tcPr>
+          <w:p>
+            <w:pPr>
+              <w:pStyle w:val="PARAGRAPH"/>
+              <w:ind w:firstLine="0"/>
+              <w:rPr>
+                <w:rFonts w:ascii="Palatino" w:hAnsi="Palatino"/>
+                <w:sz w:val="18"/>
+                <w:szCs w:val="18"/>
+              </w:rPr>
+            </w:pPr>
+            <w:r>
+              <w:rPr>
+                <w:rFonts w:ascii="Palatino" w:hAnsi="Palatino"/>
+                <w:sz w:val="18"/>
+                <w:szCs w:val="18"/>
+              </w:rPr>
+              <w:t>Precision (Class 1)</w:t>
+            </w:r>
+          </w:p>
+        </w:tc>
+        <w:tc>
+          <w:tcPr>
+            <w:tcW w:w="2439" w:type="dxa"/>
+          </w:tcPr>
+          <w:p>
+            <w:pPr>
+              <w:pStyle w:val="PARAGRAPH"/>
+              <w:ind w:firstLine="0"/>
+              <w:rPr>
+                <w:rFonts w:ascii="Palatino" w:hAnsi="Palatino"/>
+                <w:sz w:val="18"/>
+                <w:szCs w:val="18"/>
+              </w:rPr>
+            </w:pPr>
+            <w:r>
+              <w:rPr>
+                <w:rFonts w:ascii="Palatino" w:hAnsi="Palatino"/>
+                <w:sz w:val="18"/>
+                <w:szCs w:val="18"/>
+              </w:rPr>
+              <w:t>0.9</w:t>
+            </w:r>
+            <w:r>
+              <w:rPr>
+                <w:rFonts w:ascii="Palatino" w:hAnsi="Palatino"/>
+                <w:sz w:val="18"/>
+                <w:szCs w:val="18"/>
+              </w:rPr>
+              <w:t>0</w:t>
+            </w:r>
+          </w:p>
+        </w:tc>
+      </w:tr>
+      <w:tr>
+        <w:tc>
+          <w:tcPr>
+            <w:tcW w:w="2438" w:type="dxa"/>
+          </w:tcPr>
+          <w:p>
+            <w:pPr>
+              <w:pStyle w:val="PARAGRAPH"/>
+              <w:ind w:firstLine="0"/>
+              <w:rPr>
+                <w:rFonts w:ascii="Palatino" w:hAnsi="Palatino"/>
+                <w:sz w:val="18"/>
+                <w:szCs w:val="18"/>
+              </w:rPr>
+            </w:pPr>
+            <w:r>
+              <w:rPr>
+                <w:rFonts w:ascii="Palatino" w:hAnsi="Palatino"/>
+                <w:sz w:val="18"/>
+                <w:szCs w:val="18"/>
+              </w:rPr>
+              <w:t>Recall (Class 1)</w:t>
+            </w:r>
+          </w:p>
+        </w:tc>
+        <w:tc>
+          <w:tcPr>
+            <w:tcW w:w="2439" w:type="dxa"/>
+          </w:tcPr>
+          <w:p>
+            <w:pPr>
+              <w:pStyle w:val="PARAGRAPH"/>
+              <w:ind w:firstLine="0"/>
+              <w:rPr>
+                <w:rFonts w:ascii="Palatino" w:hAnsi="Palatino"/>
+                <w:sz w:val="18"/>
+                <w:szCs w:val="18"/>
+              </w:rPr>
+            </w:pPr>
+            <w:r>
+              <w:rPr>
+                <w:rFonts w:ascii="Palatino" w:hAnsi="Palatino"/>
+                <w:sz w:val="18"/>
+                <w:szCs w:val="18"/>
+              </w:rPr>
+              <w:t>0.9</w:t>
+            </w:r>
+            <w:r>
+              <w:rPr>
+                <w:rFonts w:ascii="Palatino" w:hAnsi="Palatino"/>
+                <w:sz w:val="18"/>
+                <w:szCs w:val="18"/>
+              </w:rPr>
+              <w:t>5</w:t>
+            </w:r>
+          </w:p>
+        </w:tc>
+      </w:tr>
+      <w:tr>
+        <w:tc>
+          <w:tcPr>
+            <w:tcW w:w="2438" w:type="dxa"/>
+          </w:tcPr>
+          <w:p>
+            <w:pPr>
+              <w:pStyle w:val="PARAGRAPH"/>
+              <w:ind w:firstLine="0"/>
+              <w:rPr>
+                <w:rFonts w:ascii="Palatino" w:hAnsi="Palatino"/>
+                <w:sz w:val="18"/>
+                <w:szCs w:val="18"/>
+              </w:rPr>
+            </w:pPr>
+            <w:r>
+              <w:rPr>
+                <w:rFonts w:ascii="Palatino" w:hAnsi="Palatino"/>
+                <w:sz w:val="18"/>
+                <w:szCs w:val="18"/>
+              </w:rPr>
+              <w:t>Time Taken on Test Set</w:t>
+            </w:r>
+          </w:p>
+        </w:tc>
+        <w:tc>
+          <w:tcPr>
+            <w:tcW w:w="2439" w:type="dxa"/>
+          </w:tcPr>
+          <w:p>
+            <w:pPr>
+              <w:pStyle w:val="PARAGRAPH"/>
+              <w:ind w:firstLine="0"/>
+              <w:rPr>
+                <w:rFonts w:ascii="Palatino" w:hAnsi="Palatino"/>
+                <w:sz w:val="18"/>
+                <w:szCs w:val="18"/>
+              </w:rPr>
+            </w:pPr>
+            <w:r>
+              <w:rPr>
+                <w:rFonts w:ascii="Palatino" w:hAnsi="Palatino"/>
+                <w:sz w:val="18"/>
+                <w:szCs w:val="18"/>
+              </w:rPr>
+              <w:t>30.4</w:t>
+            </w:r>
+            <w:r>
+              <w:rPr>
+                <w:rFonts w:ascii="Palatino" w:hAnsi="Palatino"/>
+                <w:sz w:val="18"/>
+                <w:szCs w:val="18"/>
+              </w:rPr>
+              <w:t xml:space="preserve"> seconds</w:t>
+            </w:r>
+          </w:p>
+        </w:tc>
+      </w:tr>
+    </w:tbl>
+    <w:p>
+      <w:pPr>
+        <w:pStyle w:val="PARAGRAPH"/>
+        <w:ind w:firstLine="0"/>
+      </w:pPr>
+    </w:p>
+    <w:p>
+      <w:pPr>
+        <w:pStyle w:val="PARAGRAPH"/>
+        <w:ind w:firstLine="0"/>
+        <w:rPr>
+          <w:rFonts w:ascii="Palatino" w:hAnsi="Palatino"/>
+          <w:sz w:val="19"/>
+          <w:szCs w:val="19"/>
+          <w:u w:val="single"/>
+        </w:rPr>
+      </w:pPr>
+      <w:r>
+        <w:rPr>
+          <w:rFonts w:ascii="Palatino" w:hAnsi="Palatino"/>
+          <w:sz w:val="19"/>
+          <w:szCs w:val="19"/>
+          <w:u w:val="single"/>
+        </w:rPr>
+        <w:t>Grad-CAM Heatmap</w:t>
+      </w:r>
+    </w:p>
+    <w:p>
+      <w:pPr>
+        <w:pStyle w:val="PARAGRAPH"/>
+        <w:ind w:firstLine="0"/>
+      </w:pPr>
+    </w:p>
+    <w:p>
+      <w:pPr>
+        <w:pStyle w:val="Heading2"/>
+        <w:numPr>
+          <w:ilvl w:val="1"/>
+          <w:numId w:val="47"/>
+        </w:numPr>
+        <w:spacing w:before="0"/>
+        <w:rPr>
+          <w:rFonts w:ascii="Palatino" w:hAnsi="Palatino"/>
+          <w:color w:val="000000"/>
+          <w:sz w:val="19"/>
+          <w:szCs w:val="19"/>
+        </w:rPr>
+      </w:pPr>
+      <w:r>
+        <w:rPr>
+          <w:rFonts w:ascii="Palatino" w:hAnsi="Palatino"/>
+          <w:color w:val="000000"/>
+          <w:sz w:val="19"/>
+          <w:szCs w:val="19"/>
+        </w:rPr>
+        <w:t>DarkNet19</w:t>
+      </w:r>
+    </w:p>
+    <w:p>
+      <w:pPr>
+        <w:pStyle w:val="PARAGRAPH"/>
+        <w:ind w:firstLine="0"/>
+        <w:rPr>
+          <w:rFonts w:ascii="Palatino" w:hAnsi="Palatino"/>
+          <w:sz w:val="19"/>
+          <w:szCs w:val="19"/>
+        </w:rPr>
+      </w:pPr>
+      <w:r>
+        <w:rPr>
+          <w:rFonts w:ascii="Palatino" w:hAnsi="Palatino"/>
+          <w:sz w:val="19"/>
+          <w:szCs w:val="19"/>
+        </w:rPr>
+        <w:t>The following results were achieved by the DarkNet19 model on the entire test dataset.</w:t>
+      </w:r>
+      <w:r>
+        <w:rPr>
+          <w:rFonts w:ascii="Palatino" w:hAnsi="Palatino"/>
+          <w:noProof/>
+          <w:sz w:val="19"/>
+          <w:szCs w:val="19"/>
+        </w:rPr>
+        <w:drawing>
+          <wp:inline distT="0" distB="0" distL="0" distR="0" wp14:anchorId="5A376D9F" wp14:editId="18A26FB8">
+            <wp:extent cx="3103245" cy="1282065"/>
+            <wp:effectExtent l="0" t="0" r="0" b="635"/>
+            <wp:docPr id="20" name="Picture 20" descr="Calendar&#10;&#10;Description automatically generated"/>
+            <wp:cNvGraphicFramePr>
+              <a:graphicFrameLocks xmlns:a="http://schemas.openxmlformats.org/drawingml/2006/main" noChangeAspect="1"/>
+            </wp:cNvGraphicFramePr>
+            <a:graphic xmlns:a="http://schemas.openxmlformats.org/drawingml/2006/main">
+              <a:graphicData uri="http://schemas.openxmlformats.org/drawingml/2006/picture">
+                <pic:pic xmlns:pic="http://schemas.openxmlformats.org/drawingml/2006/picture">
+                  <pic:nvPicPr>
+                    <pic:cNvPr id="20" name="Picture 20" descr="Calendar&#10;&#10;Description automatically generated"/>
+                    <pic:cNvPicPr/>
+                  </pic:nvPicPr>
+                  <pic:blipFill>
+                    <a:blip r:embed="rId32" cstate="print">
+                      <a:extLst>
+                        <a:ext uri="{28A0092B-C50C-407E-A947-70E740481C1C}">
+                          <a14:useLocalDpi xmlns:a14="http://schemas.microsoft.com/office/drawing/2010/main" val="0"/>
+                        </a:ext>
+                      </a:extLst>
+                    </a:blip>
+                    <a:stretch>
+                      <a:fillRect/>
+                    </a:stretch>
+                  </pic:blipFill>
+                  <pic:spPr>
+                    <a:xfrm>
+                      <a:off x="0" y="0"/>
+                      <a:ext cx="3103245" cy="1282065"/>
+                    </a:xfrm>
+                    <a:prstGeom prst="rect">
+                      <a:avLst/>
+                    </a:prstGeom>
+                  </pic:spPr>
+                </pic:pic>
+              </a:graphicData>
+            </a:graphic>
+          </wp:inline>
+        </w:drawing>
+      </w:r>
+    </w:p>
+    <w:p>
+      <w:pPr>
+        <w:pStyle w:val="PARAGRAPH"/>
+        <w:ind w:firstLine="0"/>
+        <w:rPr>
+          <w:rFonts w:ascii="Palatino" w:hAnsi="Palatino"/>
+          <w:sz w:val="19"/>
+          <w:szCs w:val="19"/>
+        </w:rPr>
+      </w:pPr>
+    </w:p>
+    <w:p>
+      <w:pPr>
+        <w:pStyle w:val="PARAGRAPH"/>
+        <w:ind w:firstLine="0"/>
+        <w:rPr>
+          <w:rFonts w:ascii="Palatino" w:hAnsi="Palatino"/>
+          <w:sz w:val="19"/>
+          <w:szCs w:val="19"/>
+        </w:rPr>
+      </w:pPr>
+      <w:r>
+        <w:rPr>
+          <w:rFonts w:ascii="Palatino" w:hAnsi="Palatino"/>
+          <w:sz w:val="19"/>
+          <w:szCs w:val="19"/>
+        </w:rPr>
+        <w:t>As can be seen, the DarkNet19 model achieved an accuracy 83% on the test set.</w:t>
+      </w:r>
+      <w:r>
+        <w:rPr>
+          <w:rFonts w:ascii="Palatino" w:hAnsi="Palatino"/>
+          <w:sz w:val="19"/>
+          <w:szCs w:val="19"/>
+        </w:rPr>
+        <w:t xml:space="preserve"> </w:t>
+      </w:r>
+    </w:p>
+    <w:p>
+      <w:pPr>
+        <w:pStyle w:val="PARAGRAPH"/>
+        <w:ind w:firstLine="0"/>
+        <w:rPr>
+          <w:rFonts w:ascii="Palatino" w:hAnsi="Palatino"/>
+          <w:sz w:val="19"/>
+          <w:szCs w:val="19"/>
+        </w:rPr>
+      </w:pPr>
+      <w:r>
+        <w:rPr>
+          <w:rFonts w:ascii="Palatino" w:hAnsi="Palatino"/>
+          <w:sz w:val="19"/>
+          <w:szCs w:val="19"/>
+        </w:rPr>
+        <w:t>The confusion matrix for the DarkNet19 model can be seen below:</w:t>
+      </w:r>
+    </w:p>
+    <w:p>
+      <w:pPr>
+        <w:pStyle w:val="PARAGRAPH"/>
+        <w:ind w:firstLine="0"/>
+        <w:rPr>
+          <w:rFonts w:ascii="Palatino" w:hAnsi="Palatino"/>
+          <w:sz w:val="19"/>
+          <w:szCs w:val="19"/>
+        </w:rPr>
+      </w:pPr>
+    </w:p>
+    <w:p>
+      <w:pPr>
+        <w:pStyle w:val="PARAGRAPH"/>
+        <w:ind w:firstLine="0"/>
+        <w:rPr>
+          <w:rFonts w:ascii="Palatino" w:hAnsi="Palatino"/>
+          <w:sz w:val="19"/>
+          <w:szCs w:val="19"/>
+        </w:rPr>
+      </w:pPr>
+    </w:p>
+    <w:p>
+      <w:pPr>
+        <w:pStyle w:val="PARAGRAPH"/>
+        <w:ind w:firstLine="0"/>
+        <w:rPr>
+          <w:rFonts w:ascii="Palatino" w:hAnsi="Palatino"/>
+          <w:sz w:val="19"/>
+          <w:szCs w:val="19"/>
+        </w:rPr>
+      </w:pPr>
+    </w:p>
+    <w:tbl>
+      <w:tblPr>
+        <w:tblStyle w:val="TableGrid"/>
+        <w:tblW w:w="0" w:type="auto"/>
+        <w:tblInd w:w="-5" w:type="dxa"/>
+        <w:tblLook w:val="04A0" w:firstRow="1" w:lastRow="0" w:firstColumn="1" w:lastColumn="0" w:noHBand="0" w:noVBand="1"/>
+      </w:tblPr>
+      <w:tblGrid>
+        <w:gridCol w:w="641"/>
+        <w:gridCol w:w="1115"/>
+        <w:gridCol w:w="983"/>
+        <w:gridCol w:w="1194"/>
+        <w:gridCol w:w="949"/>
+      </w:tblGrid>
+      <w:tr>
+        <w:tc>
+          <w:tcPr>
+            <w:tcW w:w="641" w:type="dxa"/>
+          </w:tcPr>
+          <w:p>
+            <w:pPr>
+              <w:pStyle w:val="PARAGRAPH"/>
+              <w:ind w:firstLine="0"/>
+              <w:rPr>
+                <w:rFonts w:ascii="Palatino" w:hAnsi="Palatino"/>
+                <w:sz w:val="15"/>
+                <w:szCs w:val="15"/>
+              </w:rPr>
+            </w:pPr>
+          </w:p>
+        </w:tc>
+        <w:tc>
+          <w:tcPr>
+            <w:tcW w:w="1115" w:type="dxa"/>
+          </w:tcPr>
+          <w:p>
+            <w:pPr>
+              <w:pStyle w:val="PARAGRAPH"/>
+              <w:ind w:firstLine="0"/>
+              <w:rPr>
+                <w:rFonts w:ascii="Palatino" w:hAnsi="Palatino"/>
+                <w:sz w:val="15"/>
+                <w:szCs w:val="15"/>
+              </w:rPr>
+            </w:pPr>
+          </w:p>
+        </w:tc>
+        <w:tc>
+          <w:tcPr>
+            <w:tcW w:w="983" w:type="dxa"/>
+          </w:tcPr>
+          <w:p>
+            <w:pPr>
+              <w:pStyle w:val="PARAGRAPH"/>
+              <w:ind w:firstLine="0"/>
+              <w:rPr>
+                <w:rFonts w:ascii="Palatino" w:hAnsi="Palatino"/>
+                <w:sz w:val="15"/>
+                <w:szCs w:val="15"/>
+              </w:rPr>
+            </w:pPr>
+          </w:p>
+        </w:tc>
+        <w:tc>
+          <w:tcPr>
+            <w:tcW w:w="1194" w:type="dxa"/>
+          </w:tcPr>
+          <w:p>
+            <w:pPr>
+              <w:pStyle w:val="PARAGRAPH"/>
+              <w:ind w:firstLine="0"/>
+              <w:rPr>
+                <w:rFonts w:ascii="Palatino" w:hAnsi="Palatino"/>
+                <w:b/>
+                <w:bCs/>
+                <w:sz w:val="15"/>
+                <w:szCs w:val="15"/>
+              </w:rPr>
+            </w:pPr>
+            <w:r>
+              <w:rPr>
+                <w:rFonts w:ascii="Palatino" w:hAnsi="Palatino"/>
+                <w:b/>
+                <w:bCs/>
+                <w:sz w:val="15"/>
+                <w:szCs w:val="15"/>
+              </w:rPr>
+              <w:t>True</w:t>
+            </w:r>
+          </w:p>
+        </w:tc>
+        <w:tc>
+          <w:tcPr>
+            <w:tcW w:w="949" w:type="dxa"/>
+          </w:tcPr>
+          <w:p>
+            <w:pPr>
+              <w:pStyle w:val="PARAGRAPH"/>
+              <w:ind w:firstLine="0"/>
+              <w:rPr>
+                <w:rFonts w:ascii="Palatino" w:hAnsi="Palatino"/>
+                <w:sz w:val="15"/>
+                <w:szCs w:val="15"/>
+              </w:rPr>
+            </w:pPr>
+          </w:p>
+        </w:tc>
+      </w:tr>
+      <w:tr>
+        <w:tc>
+          <w:tcPr>
+            <w:tcW w:w="641" w:type="dxa"/>
+          </w:tcPr>
+          <w:p>
+            <w:pPr>
+              <w:pStyle w:val="PARAGRAPH"/>
+              <w:ind w:firstLine="0"/>
+              <w:rPr>
+                <w:rFonts w:ascii="Palatino" w:hAnsi="Palatino"/>
+                <w:sz w:val="15"/>
+                <w:szCs w:val="15"/>
+              </w:rPr>
+            </w:pPr>
+          </w:p>
+        </w:tc>
+        <w:tc>
+          <w:tcPr>
+            <w:tcW w:w="1115" w:type="dxa"/>
+          </w:tcPr>
+          <w:p>
+            <w:pPr>
+              <w:pStyle w:val="PARAGRAPH"/>
+              <w:ind w:firstLine="0"/>
+              <w:rPr>
+                <w:rFonts w:ascii="Palatino" w:hAnsi="Palatino"/>
+                <w:sz w:val="15"/>
+                <w:szCs w:val="15"/>
+              </w:rPr>
+            </w:pPr>
+          </w:p>
+        </w:tc>
+        <w:tc>
+          <w:tcPr>
+            <w:tcW w:w="983" w:type="dxa"/>
+          </w:tcPr>
+          <w:p>
+            <w:pPr>
+              <w:pStyle w:val="PARAGRAPH"/>
+              <w:ind w:firstLine="0"/>
+              <w:rPr>
+                <w:rFonts w:ascii="Palatino" w:hAnsi="Palatino"/>
+                <w:sz w:val="15"/>
+                <w:szCs w:val="15"/>
+              </w:rPr>
+            </w:pPr>
+            <w:r>
+              <w:rPr>
+                <w:rFonts w:ascii="Palatino" w:hAnsi="Palatino"/>
+                <w:sz w:val="15"/>
+                <w:szCs w:val="15"/>
+              </w:rPr>
+              <w:t>0 (Healthy)</w:t>
+            </w:r>
+          </w:p>
+        </w:tc>
+        <w:tc>
+          <w:tcPr>
+            <w:tcW w:w="1194" w:type="dxa"/>
+          </w:tcPr>
+          <w:p>
+            <w:pPr>
+              <w:pStyle w:val="PARAGRAPH"/>
+              <w:ind w:firstLine="0"/>
+              <w:rPr>
+                <w:rFonts w:ascii="Palatino" w:hAnsi="Palatino"/>
+                <w:sz w:val="15"/>
+                <w:szCs w:val="15"/>
+              </w:rPr>
+            </w:pPr>
+            <w:r>
+              <w:rPr>
+                <w:rFonts w:ascii="Palatino" w:hAnsi="Palatino"/>
+                <w:sz w:val="15"/>
+                <w:szCs w:val="15"/>
+              </w:rPr>
+              <w:t>1 (COVID-19)</w:t>
+            </w:r>
+          </w:p>
+        </w:tc>
+        <w:tc>
+          <w:tcPr>
+            <w:tcW w:w="949" w:type="dxa"/>
+          </w:tcPr>
+          <w:p>
+            <w:pPr>
+              <w:pStyle w:val="PARAGRAPH"/>
+              <w:ind w:firstLine="0"/>
+              <w:rPr>
+                <w:rFonts w:ascii="Palatino" w:hAnsi="Palatino"/>
+                <w:sz w:val="15"/>
+                <w:szCs w:val="15"/>
+              </w:rPr>
+            </w:pPr>
+            <w:r>
+              <w:rPr>
+                <w:rFonts w:ascii="Palatino" w:hAnsi="Palatino"/>
+                <w:sz w:val="15"/>
+                <w:szCs w:val="15"/>
+              </w:rPr>
+              <w:t>2 (Other)</w:t>
+            </w:r>
+          </w:p>
+        </w:tc>
+      </w:tr>
+      <w:tr>
+        <w:tc>
+          <w:tcPr>
+            <w:tcW w:w="641" w:type="dxa"/>
+          </w:tcPr>
+          <w:p>
+            <w:pPr>
+              <w:pStyle w:val="PARAGRAPH"/>
+              <w:ind w:firstLine="0"/>
+              <w:rPr>
+                <w:rFonts w:ascii="Palatino" w:hAnsi="Palatino"/>
+                <w:sz w:val="15"/>
+                <w:szCs w:val="15"/>
+              </w:rPr>
+            </w:pPr>
+          </w:p>
+        </w:tc>
+        <w:tc>
+          <w:tcPr>
+            <w:tcW w:w="1115" w:type="dxa"/>
+          </w:tcPr>
+          <w:p>
+            <w:pPr>
+              <w:pStyle w:val="PARAGRAPH"/>
+              <w:ind w:firstLine="0"/>
+              <w:rPr>
+                <w:rFonts w:ascii="Palatino" w:hAnsi="Palatino"/>
+                <w:sz w:val="15"/>
+                <w:szCs w:val="15"/>
+              </w:rPr>
+            </w:pPr>
+            <w:r>
+              <w:rPr>
+                <w:rFonts w:ascii="Palatino" w:hAnsi="Palatino"/>
+                <w:sz w:val="15"/>
+                <w:szCs w:val="15"/>
+              </w:rPr>
+              <w:t>0 (Healthy)</w:t>
+            </w:r>
+          </w:p>
+        </w:tc>
+        <w:tc>
+          <w:tcPr>
+            <w:tcW w:w="983" w:type="dxa"/>
+            <w:shd w:val="clear" w:color="auto" w:fill="92D050"/>
+          </w:tcPr>
+          <w:p>
+            <w:pPr>
+              <w:pStyle w:val="PARAGRAPH"/>
+              <w:ind w:firstLine="0"/>
+              <w:rPr>
+                <w:rFonts w:ascii="Palatino" w:hAnsi="Palatino"/>
+                <w:sz w:val="15"/>
+                <w:szCs w:val="15"/>
+              </w:rPr>
+            </w:pPr>
+            <w:r>
+              <w:rPr>
+                <w:rFonts w:ascii="Palatino" w:hAnsi="Palatino"/>
+                <w:sz w:val="15"/>
+                <w:szCs w:val="15"/>
+              </w:rPr>
+              <w:t>402</w:t>
+            </w:r>
+          </w:p>
+        </w:tc>
+        <w:tc>
+          <w:tcPr>
+            <w:tcW w:w="1194" w:type="dxa"/>
+            <w:shd w:val="clear" w:color="auto" w:fill="FDE9D9" w:themeFill="accent6" w:themeFillTint="33"/>
+          </w:tcPr>
+          <w:p>
+            <w:pPr>
+              <w:pStyle w:val="PARAGRAPH"/>
+              <w:ind w:firstLine="0"/>
+              <w:rPr>
+                <w:rFonts w:ascii="Palatino" w:hAnsi="Palatino"/>
+                <w:sz w:val="15"/>
+                <w:szCs w:val="15"/>
+              </w:rPr>
+            </w:pPr>
+            <w:r>
+              <w:rPr>
+                <w:rFonts w:ascii="Palatino" w:hAnsi="Palatino"/>
+                <w:sz w:val="15"/>
+                <w:szCs w:val="15"/>
+              </w:rPr>
+              <w:t>3</w:t>
+            </w:r>
+            <w:r>
+              <w:rPr>
+                <w:rFonts w:ascii="Palatino" w:hAnsi="Palatino"/>
+                <w:sz w:val="15"/>
+                <w:szCs w:val="15"/>
+                <w:shd w:val="clear" w:color="auto" w:fill="FDE9D9" w:themeFill="accent6" w:themeFillTint="33"/>
+              </w:rPr>
+              <w:t>3</w:t>
+            </w:r>
+          </w:p>
+        </w:tc>
+        <w:tc>
+          <w:tcPr>
+            <w:tcW w:w="949" w:type="dxa"/>
+            <w:shd w:val="clear" w:color="auto" w:fill="FABF8F" w:themeFill="accent6" w:themeFillTint="99"/>
+          </w:tcPr>
+          <w:p>
+            <w:pPr>
+              <w:pStyle w:val="PARAGRAPH"/>
+              <w:ind w:firstLine="0"/>
+              <w:rPr>
+                <w:rFonts w:ascii="Palatino" w:hAnsi="Palatino"/>
+                <w:sz w:val="15"/>
+                <w:szCs w:val="15"/>
+              </w:rPr>
+            </w:pPr>
+            <w:r>
+              <w:rPr>
+                <w:rFonts w:ascii="Palatino" w:hAnsi="Palatino"/>
+                <w:sz w:val="15"/>
+                <w:szCs w:val="15"/>
+              </w:rPr>
+              <w:t>76</w:t>
+            </w:r>
+          </w:p>
+        </w:tc>
+      </w:tr>
+      <w:tr>
+        <w:trPr>
+          <w:trHeight w:val="201"/>
+        </w:trPr>
+        <w:tc>
+          <w:tcPr>
+            <w:tcW w:w="641" w:type="dxa"/>
+          </w:tcPr>
+          <w:p>
+            <w:pPr>
+              <w:pStyle w:val="PARAGRAPH"/>
+              <w:ind w:firstLine="0"/>
+              <w:rPr>
+                <w:rFonts w:ascii="Palatino" w:hAnsi="Palatino"/>
+                <w:b/>
+                <w:bCs/>
+                <w:sz w:val="15"/>
+                <w:szCs w:val="15"/>
+              </w:rPr>
+            </w:pPr>
+            <w:r>
+              <w:rPr>
+                <w:rFonts w:ascii="Palatino" w:hAnsi="Palatino"/>
+                <w:b/>
+                <w:bCs/>
+                <w:sz w:val="15"/>
+                <w:szCs w:val="15"/>
+              </w:rPr>
+              <w:t>Predicted</w:t>
+            </w:r>
+          </w:p>
+        </w:tc>
+        <w:tc>
+          <w:tcPr>
+            <w:tcW w:w="1115" w:type="dxa"/>
+          </w:tcPr>
+          <w:p>
+            <w:pPr>
+              <w:pStyle w:val="PARAGRAPH"/>
+              <w:ind w:firstLine="0"/>
+              <w:rPr>
+                <w:rFonts w:ascii="Palatino" w:hAnsi="Palatino"/>
+                <w:sz w:val="15"/>
+                <w:szCs w:val="15"/>
+              </w:rPr>
+            </w:pPr>
+            <w:r>
+              <w:rPr>
+                <w:rFonts w:ascii="Palatino" w:hAnsi="Palatino"/>
+                <w:sz w:val="15"/>
+                <w:szCs w:val="15"/>
+              </w:rPr>
+              <w:t>1 (COVID-19)</w:t>
+            </w:r>
+          </w:p>
+        </w:tc>
+        <w:tc>
+          <w:tcPr>
+            <w:tcW w:w="983" w:type="dxa"/>
+            <w:shd w:val="clear" w:color="auto" w:fill="D6E3BC" w:themeFill="accent3" w:themeFillTint="66"/>
+          </w:tcPr>
+          <w:p>
+            <w:pPr>
+              <w:pStyle w:val="PARAGRAPH"/>
+              <w:ind w:firstLine="0"/>
+              <w:rPr>
+                <w:rFonts w:ascii="Palatino" w:hAnsi="Palatino"/>
+                <w:sz w:val="15"/>
+                <w:szCs w:val="15"/>
+              </w:rPr>
+            </w:pPr>
+            <w:r>
+              <w:rPr>
+                <w:rFonts w:ascii="Palatino" w:hAnsi="Palatino"/>
+                <w:sz w:val="15"/>
+                <w:szCs w:val="15"/>
+              </w:rPr>
+              <w:t>1</w:t>
+            </w:r>
+            <w:r>
+              <w:rPr>
+                <w:rFonts w:ascii="Palatino" w:hAnsi="Palatino"/>
+                <w:sz w:val="15"/>
+                <w:szCs w:val="15"/>
+              </w:rPr>
+              <w:t>4</w:t>
+            </w:r>
+          </w:p>
+        </w:tc>
+        <w:tc>
+          <w:tcPr>
+            <w:tcW w:w="1194" w:type="dxa"/>
+            <w:shd w:val="clear" w:color="auto" w:fill="92D050"/>
+          </w:tcPr>
+          <w:p>
+            <w:pPr>
+              <w:pStyle w:val="PARAGRAPH"/>
+              <w:ind w:firstLine="0"/>
+              <w:rPr>
+                <w:rFonts w:ascii="Palatino" w:hAnsi="Palatino"/>
+                <w:sz w:val="15"/>
+                <w:szCs w:val="15"/>
+              </w:rPr>
+            </w:pPr>
+            <w:r>
+              <w:rPr>
+                <w:rFonts w:ascii="Palatino" w:hAnsi="Palatino"/>
+                <w:sz w:val="15"/>
+                <w:szCs w:val="15"/>
+              </w:rPr>
+              <w:t>46</w:t>
+            </w:r>
+            <w:r>
+              <w:rPr>
+                <w:rFonts w:ascii="Palatino" w:hAnsi="Palatino"/>
+                <w:sz w:val="15"/>
+                <w:szCs w:val="15"/>
+              </w:rPr>
+              <w:t>1</w:t>
+            </w:r>
+          </w:p>
+        </w:tc>
+        <w:tc>
+          <w:tcPr>
+            <w:tcW w:w="949" w:type="dxa"/>
+            <w:shd w:val="clear" w:color="auto" w:fill="D6E3BC" w:themeFill="accent3" w:themeFillTint="66"/>
+          </w:tcPr>
+          <w:p>
+            <w:pPr>
+              <w:pStyle w:val="PARAGRAPH"/>
+              <w:ind w:firstLine="0"/>
+              <w:rPr>
+                <w:rFonts w:ascii="Palatino" w:hAnsi="Palatino"/>
+                <w:sz w:val="15"/>
+                <w:szCs w:val="15"/>
+              </w:rPr>
+            </w:pPr>
+            <w:r>
+              <w:rPr>
+                <w:rFonts w:ascii="Palatino" w:hAnsi="Palatino"/>
+                <w:sz w:val="15"/>
+                <w:szCs w:val="15"/>
+              </w:rPr>
+              <w:t>1</w:t>
+            </w:r>
+            <w:r>
+              <w:rPr>
+                <w:rFonts w:ascii="Palatino" w:hAnsi="Palatino"/>
+                <w:sz w:val="15"/>
+                <w:szCs w:val="15"/>
+              </w:rPr>
+              <w:t>6</w:t>
+            </w:r>
+          </w:p>
+        </w:tc>
+      </w:tr>
+      <w:tr>
+        <w:tc>
+          <w:tcPr>
+            <w:tcW w:w="641" w:type="dxa"/>
+          </w:tcPr>
+          <w:p>
+            <w:pPr>
+              <w:pStyle w:val="PARAGRAPH"/>
+              <w:ind w:firstLine="0"/>
+              <w:rPr>
+                <w:rFonts w:ascii="Palatino" w:hAnsi="Palatino"/>
+                <w:sz w:val="15"/>
+                <w:szCs w:val="15"/>
+              </w:rPr>
+            </w:pPr>
+          </w:p>
+        </w:tc>
+        <w:tc>
+          <w:tcPr>
+            <w:tcW w:w="1115" w:type="dxa"/>
+          </w:tcPr>
+          <w:p>
+            <w:pPr>
+              <w:pStyle w:val="PARAGRAPH"/>
+              <w:ind w:firstLine="0"/>
+              <w:rPr>
+                <w:rFonts w:ascii="Palatino" w:hAnsi="Palatino"/>
+                <w:sz w:val="15"/>
+                <w:szCs w:val="15"/>
+              </w:rPr>
+            </w:pPr>
+            <w:r>
+              <w:rPr>
+                <w:rFonts w:ascii="Palatino" w:hAnsi="Palatino"/>
+                <w:sz w:val="15"/>
+                <w:szCs w:val="15"/>
+              </w:rPr>
+              <w:t>2 (Other)</w:t>
+            </w:r>
+          </w:p>
+        </w:tc>
+        <w:tc>
+          <w:tcPr>
+            <w:tcW w:w="983" w:type="dxa"/>
+            <w:shd w:val="clear" w:color="auto" w:fill="FABF8F" w:themeFill="accent6" w:themeFillTint="99"/>
+          </w:tcPr>
+          <w:p>
+            <w:pPr>
+              <w:pStyle w:val="PARAGRAPH"/>
+              <w:ind w:firstLine="0"/>
+              <w:rPr>
+                <w:rFonts w:ascii="Palatino" w:hAnsi="Palatino"/>
+                <w:sz w:val="15"/>
+                <w:szCs w:val="15"/>
+              </w:rPr>
+            </w:pPr>
+            <w:r>
+              <w:rPr>
+                <w:rFonts w:ascii="Palatino" w:hAnsi="Palatino"/>
+                <w:sz w:val="15"/>
+                <w:szCs w:val="15"/>
+              </w:rPr>
+              <w:t>88</w:t>
+            </w:r>
+          </w:p>
+        </w:tc>
+        <w:tc>
+          <w:tcPr>
+            <w:tcW w:w="1194" w:type="dxa"/>
+            <w:shd w:val="clear" w:color="auto" w:fill="FDE9D9" w:themeFill="accent6" w:themeFillTint="33"/>
+          </w:tcPr>
+          <w:p>
+            <w:pPr>
+              <w:pStyle w:val="PARAGRAPH"/>
+              <w:ind w:firstLine="0"/>
+              <w:rPr>
+                <w:rFonts w:ascii="Palatino" w:hAnsi="Palatino"/>
+                <w:sz w:val="15"/>
+                <w:szCs w:val="15"/>
+              </w:rPr>
+            </w:pPr>
+            <w:r>
+              <w:rPr>
+                <w:rFonts w:ascii="Palatino" w:hAnsi="Palatino"/>
+                <w:sz w:val="15"/>
+                <w:szCs w:val="15"/>
+              </w:rPr>
+              <w:t>32</w:t>
+            </w:r>
+          </w:p>
+        </w:tc>
+        <w:tc>
+          <w:tcPr>
+            <w:tcW w:w="949" w:type="dxa"/>
+            <w:shd w:val="clear" w:color="auto" w:fill="92D050"/>
+          </w:tcPr>
+          <w:p>
+            <w:pPr>
+              <w:pStyle w:val="PARAGRAPH"/>
+              <w:ind w:firstLine="0"/>
+              <w:rPr>
+                <w:rFonts w:ascii="Palatino" w:hAnsi="Palatino"/>
+                <w:sz w:val="15"/>
+                <w:szCs w:val="15"/>
+              </w:rPr>
+            </w:pPr>
+            <w:r>
+              <w:rPr>
+                <w:rFonts w:ascii="Palatino" w:hAnsi="Palatino"/>
+                <w:sz w:val="15"/>
+                <w:szCs w:val="15"/>
+              </w:rPr>
+              <w:t>3</w:t>
+            </w:r>
+            <w:r>
+              <w:rPr>
+                <w:rFonts w:ascii="Palatino" w:hAnsi="Palatino"/>
+                <w:sz w:val="15"/>
+                <w:szCs w:val="15"/>
+              </w:rPr>
+              <w:t>78</w:t>
+            </w:r>
+          </w:p>
+        </w:tc>
+      </w:tr>
+    </w:tbl>
+    <w:p>
+      <w:pPr>
+        <w:pStyle w:val="PARAGRAPH"/>
+        <w:ind w:firstLine="0"/>
+        <w:rPr>
+          <w:rFonts w:ascii="Palatino" w:hAnsi="Palatino"/>
+          <w:sz w:val="19"/>
+          <w:szCs w:val="19"/>
+        </w:rPr>
+      </w:pPr>
+      <w:r>
+        <w:rPr>
+          <w:rFonts w:ascii="Palatino" w:hAnsi="Palatino"/>
+          <w:sz w:val="19"/>
+          <w:szCs w:val="19"/>
+        </w:rPr>
+        <w:t xml:space="preserve">The confusion matrix above shows that the DarkNet19’s precision was worse than both VGG16 and DenseNet201. This can be seen by the fact that out of all the true COVID-19 positive scans in the test dataset, the DarkNet19 </w:t>
+      </w:r>
+      <w:proofErr w:type="spellStart"/>
+      <w:r>
+        <w:rPr>
+          <w:rFonts w:ascii="Palatino" w:hAnsi="Palatino"/>
+          <w:sz w:val="19"/>
+          <w:szCs w:val="19"/>
+        </w:rPr>
+        <w:t>incorreclty</w:t>
+      </w:r>
+      <w:proofErr w:type="spellEnd"/>
+      <w:r>
+        <w:rPr>
+          <w:rFonts w:ascii="Palatino" w:hAnsi="Palatino"/>
+          <w:sz w:val="19"/>
+          <w:szCs w:val="19"/>
+        </w:rPr>
+        <w:t xml:space="preserve"> predicted 33 of the scans to be healthy and 32 to be other</w:t>
+      </w:r>
+      <w:r>
+        <w:rPr>
+          <w:rFonts w:ascii="Palatino" w:hAnsi="Palatino"/>
+          <w:sz w:val="19"/>
+          <w:szCs w:val="19"/>
+        </w:rPr>
+        <w:t xml:space="preserve"> respiratory diseases.</w:t>
+      </w:r>
+      <w:r>
+        <w:rPr>
+          <w:rFonts w:ascii="Palatino" w:hAnsi="Palatino"/>
+          <w:sz w:val="19"/>
+          <w:szCs w:val="19"/>
+        </w:rPr>
+        <w:t xml:space="preserve"> </w:t>
+      </w:r>
+      <w:r>
+        <w:rPr>
+          <w:rFonts w:ascii="Palatino" w:hAnsi="Palatino"/>
+          <w:sz w:val="19"/>
+          <w:szCs w:val="19"/>
+        </w:rPr>
+        <w:t>However, the recall for the COVID-19 class for the DarkNet19 model was 94%, matching the results achieved by the VGG16 model</w:t>
+      </w:r>
+      <w:r>
+        <w:rPr>
+          <w:rFonts w:ascii="Palatino" w:hAnsi="Palatino"/>
+          <w:sz w:val="19"/>
+          <w:szCs w:val="19"/>
+        </w:rPr>
+        <w:t>.</w:t>
+      </w:r>
+      <w:r>
+        <w:rPr>
+          <w:rFonts w:ascii="Palatino" w:hAnsi="Palatino"/>
+          <w:sz w:val="19"/>
+          <w:szCs w:val="19"/>
+        </w:rPr>
+        <w:t xml:space="preserve"> </w:t>
+      </w:r>
+      <w:r>
+        <w:rPr>
+          <w:rFonts w:ascii="Palatino" w:hAnsi="Palatino"/>
+          <w:sz w:val="19"/>
+          <w:szCs w:val="19"/>
+        </w:rPr>
+        <w:t>This study places equal emphasis on both precision and recall, due to previously mentioned reasons, and so this drop in precision for this model is important.</w:t>
+      </w:r>
+      <w:r>
+        <w:rPr>
+          <w:rFonts w:ascii="Palatino" w:hAnsi="Palatino"/>
+          <w:sz w:val="19"/>
+          <w:szCs w:val="19"/>
+        </w:rPr>
+        <w:t xml:space="preserve"> </w:t>
+      </w:r>
+    </w:p>
+    <w:p>
+      <w:pPr>
+        <w:pStyle w:val="PARAGRAPH"/>
+        <w:ind w:firstLine="0"/>
+        <w:rPr>
+          <w:rFonts w:ascii="Palatino" w:hAnsi="Palatino"/>
+          <w:sz w:val="19"/>
+          <w:szCs w:val="19"/>
+        </w:rPr>
+      </w:pPr>
+      <w:r>
+        <w:rPr>
+          <w:rFonts w:ascii="Palatino" w:hAnsi="Palatino"/>
+          <w:sz w:val="19"/>
+          <w:szCs w:val="19"/>
+        </w:rPr>
+        <w:t>The table below summarises all the evaluation metrics mentioned in this report:</w:t>
+      </w:r>
+    </w:p>
+    <w:tbl>
+      <w:tblPr>
+        <w:tblStyle w:val="TableGrid"/>
+        <w:tblW w:w="0" w:type="auto"/>
+        <w:tblLook w:val="04A0" w:firstRow="1" w:lastRow="0" w:firstColumn="1" w:lastColumn="0" w:noHBand="0" w:noVBand="1"/>
+      </w:tblPr>
+      <w:tblGrid>
+        <w:gridCol w:w="2438"/>
+        <w:gridCol w:w="2439"/>
+      </w:tblGrid>
+      <w:tr>
+        <w:tc>
+          <w:tcPr>
+            <w:tcW w:w="2438" w:type="dxa"/>
+          </w:tcPr>
+          <w:p>
+            <w:pPr>
+              <w:pStyle w:val="PARAGRAPH"/>
+              <w:ind w:firstLine="0"/>
+              <w:rPr>
+                <w:rFonts w:ascii="Palatino" w:hAnsi="Palatino"/>
+                <w:b/>
+                <w:bCs/>
+                <w:sz w:val="18"/>
+                <w:szCs w:val="18"/>
+              </w:rPr>
+            </w:pPr>
+            <w:r>
+              <w:rPr>
+                <w:rFonts w:ascii="Palatino" w:hAnsi="Palatino"/>
+                <w:b/>
+                <w:bCs/>
+                <w:sz w:val="18"/>
+                <w:szCs w:val="18"/>
+              </w:rPr>
+              <w:t>Evaluation Metric</w:t>
+            </w:r>
+          </w:p>
+        </w:tc>
+        <w:tc>
+          <w:tcPr>
+            <w:tcW w:w="2439" w:type="dxa"/>
+          </w:tcPr>
+          <w:p>
+            <w:pPr>
+              <w:pStyle w:val="PARAGRAPH"/>
+              <w:ind w:firstLine="0"/>
+              <w:rPr>
+                <w:rFonts w:ascii="Palatino" w:hAnsi="Palatino"/>
+                <w:sz w:val="18"/>
+                <w:szCs w:val="18"/>
+              </w:rPr>
+            </w:pPr>
+          </w:p>
+        </w:tc>
+      </w:tr>
+      <w:tr>
+        <w:tc>
+          <w:tcPr>
+            <w:tcW w:w="2438" w:type="dxa"/>
+          </w:tcPr>
+          <w:p>
+            <w:pPr>
+              <w:pStyle w:val="PARAGRAPH"/>
+              <w:ind w:firstLine="0"/>
+              <w:rPr>
+                <w:rFonts w:ascii="Palatino" w:hAnsi="Palatino"/>
+                <w:sz w:val="18"/>
+                <w:szCs w:val="18"/>
+              </w:rPr>
+            </w:pPr>
+            <w:r>
+              <w:rPr>
+                <w:rFonts w:ascii="Palatino" w:hAnsi="Palatino"/>
+                <w:sz w:val="18"/>
+                <w:szCs w:val="18"/>
+              </w:rPr>
+              <w:t>Accuracy</w:t>
+            </w:r>
+          </w:p>
+        </w:tc>
+        <w:tc>
+          <w:tcPr>
+            <w:tcW w:w="2439" w:type="dxa"/>
+          </w:tcPr>
+          <w:p>
+            <w:pPr>
+              <w:pStyle w:val="PARAGRAPH"/>
+              <w:ind w:firstLine="0"/>
+              <w:rPr>
+                <w:rFonts w:ascii="Palatino" w:hAnsi="Palatino"/>
+                <w:sz w:val="18"/>
+                <w:szCs w:val="18"/>
+              </w:rPr>
+            </w:pPr>
+            <w:r>
+              <w:rPr>
+                <w:rFonts w:ascii="Palatino" w:hAnsi="Palatino"/>
+                <w:sz w:val="18"/>
+                <w:szCs w:val="18"/>
+              </w:rPr>
+              <w:t>0.8</w:t>
+            </w:r>
+            <w:r>
+              <w:rPr>
+                <w:rFonts w:ascii="Palatino" w:hAnsi="Palatino"/>
+                <w:sz w:val="18"/>
+                <w:szCs w:val="18"/>
+              </w:rPr>
+              <w:t>3</w:t>
+            </w:r>
+          </w:p>
+        </w:tc>
+      </w:tr>
+      <w:tr>
+        <w:tc>
+          <w:tcPr>
+            <w:tcW w:w="2438" w:type="dxa"/>
+          </w:tcPr>
+          <w:p>
+            <w:pPr>
+              <w:pStyle w:val="PARAGRAPH"/>
+              <w:ind w:firstLine="0"/>
+              <w:rPr>
+                <w:rFonts w:ascii="Palatino" w:hAnsi="Palatino"/>
+                <w:sz w:val="18"/>
+                <w:szCs w:val="18"/>
+              </w:rPr>
+            </w:pPr>
+            <w:r>
+              <w:rPr>
+                <w:rFonts w:ascii="Palatino" w:hAnsi="Palatino"/>
+                <w:sz w:val="18"/>
+                <w:szCs w:val="18"/>
+              </w:rPr>
+              <w:t>Precision (Class 1)</w:t>
+            </w:r>
+          </w:p>
+        </w:tc>
+        <w:tc>
+          <w:tcPr>
+            <w:tcW w:w="2439" w:type="dxa"/>
+          </w:tcPr>
+          <w:p>
+            <w:pPr>
+              <w:pStyle w:val="PARAGRAPH"/>
+              <w:ind w:firstLine="0"/>
+              <w:rPr>
+                <w:rFonts w:ascii="Palatino" w:hAnsi="Palatino"/>
+                <w:sz w:val="18"/>
+                <w:szCs w:val="18"/>
+              </w:rPr>
+            </w:pPr>
+            <w:r>
+              <w:rPr>
+                <w:rFonts w:ascii="Palatino" w:hAnsi="Palatino"/>
+                <w:sz w:val="18"/>
+                <w:szCs w:val="18"/>
+              </w:rPr>
+              <w:t>0.</w:t>
+            </w:r>
+            <w:r>
+              <w:rPr>
+                <w:rFonts w:ascii="Palatino" w:hAnsi="Palatino"/>
+                <w:sz w:val="18"/>
+                <w:szCs w:val="18"/>
+              </w:rPr>
+              <w:t>88</w:t>
+            </w:r>
+          </w:p>
+        </w:tc>
+      </w:tr>
+      <w:tr>
+        <w:tc>
+          <w:tcPr>
+            <w:tcW w:w="2438" w:type="dxa"/>
+          </w:tcPr>
+          <w:p>
+            <w:pPr>
+              <w:pStyle w:val="PARAGRAPH"/>
+              <w:ind w:firstLine="0"/>
+              <w:rPr>
+                <w:rFonts w:ascii="Palatino" w:hAnsi="Palatino"/>
+                <w:sz w:val="18"/>
+                <w:szCs w:val="18"/>
+              </w:rPr>
+            </w:pPr>
+            <w:r>
+              <w:rPr>
+                <w:rFonts w:ascii="Palatino" w:hAnsi="Palatino"/>
+                <w:sz w:val="18"/>
+                <w:szCs w:val="18"/>
+              </w:rPr>
+              <w:t>Recall (Class 1)</w:t>
+            </w:r>
+          </w:p>
+        </w:tc>
+        <w:tc>
+          <w:tcPr>
+            <w:tcW w:w="2439" w:type="dxa"/>
+          </w:tcPr>
+          <w:p>
+            <w:pPr>
+              <w:pStyle w:val="PARAGRAPH"/>
+              <w:ind w:firstLine="0"/>
+              <w:rPr>
+                <w:rFonts w:ascii="Palatino" w:hAnsi="Palatino"/>
+                <w:sz w:val="18"/>
+                <w:szCs w:val="18"/>
+              </w:rPr>
+            </w:pPr>
+            <w:r>
+              <w:rPr>
+                <w:rFonts w:ascii="Palatino" w:hAnsi="Palatino"/>
+                <w:sz w:val="18"/>
+                <w:szCs w:val="18"/>
+              </w:rPr>
+              <w:t>0.94</w:t>
+            </w:r>
+          </w:p>
+        </w:tc>
+      </w:tr>
+      <w:tr>
+        <w:tc>
+          <w:tcPr>
+            <w:tcW w:w="2438" w:type="dxa"/>
+          </w:tcPr>
+          <w:p>
+            <w:pPr>
+              <w:pStyle w:val="PARAGRAPH"/>
+              <w:ind w:firstLine="0"/>
+              <w:rPr>
+                <w:rFonts w:ascii="Palatino" w:hAnsi="Palatino"/>
+                <w:sz w:val="18"/>
+                <w:szCs w:val="18"/>
+              </w:rPr>
+            </w:pPr>
+            <w:r>
+              <w:rPr>
+                <w:rFonts w:ascii="Palatino" w:hAnsi="Palatino"/>
+                <w:sz w:val="18"/>
+                <w:szCs w:val="18"/>
+              </w:rPr>
+              <w:t>Time Taken on Test Set</w:t>
+            </w:r>
+          </w:p>
+        </w:tc>
+        <w:tc>
+          <w:tcPr>
+            <w:tcW w:w="2439" w:type="dxa"/>
+          </w:tcPr>
+          <w:p>
+            <w:pPr>
+              <w:pStyle w:val="PARAGRAPH"/>
+              <w:ind w:firstLine="0"/>
+              <w:rPr>
+                <w:rFonts w:ascii="Palatino" w:hAnsi="Palatino"/>
+                <w:sz w:val="18"/>
+                <w:szCs w:val="18"/>
+              </w:rPr>
+            </w:pPr>
+            <w:r>
+              <w:rPr>
+                <w:rFonts w:ascii="Palatino" w:hAnsi="Palatino"/>
+                <w:sz w:val="18"/>
+                <w:szCs w:val="18"/>
+              </w:rPr>
+              <w:t>2</w:t>
+            </w:r>
+            <w:r>
+              <w:rPr>
+                <w:rFonts w:ascii="Palatino" w:hAnsi="Palatino"/>
+                <w:sz w:val="18"/>
+                <w:szCs w:val="18"/>
+              </w:rPr>
+              <w:t>0.8</w:t>
+            </w:r>
+            <w:r>
+              <w:rPr>
+                <w:rFonts w:ascii="Palatino" w:hAnsi="Palatino"/>
+                <w:sz w:val="18"/>
+                <w:szCs w:val="18"/>
+              </w:rPr>
+              <w:t xml:space="preserve"> seconds</w:t>
+            </w:r>
+          </w:p>
+        </w:tc>
+      </w:tr>
+    </w:tbl>
+    <w:p>
+      <w:pPr>
+        <w:pStyle w:val="PARAGRAPH"/>
+        <w:ind w:firstLine="0"/>
+        <w:rPr>
+          <w:rFonts w:ascii="Palatino" w:hAnsi="Palatino"/>
+          <w:sz w:val="19"/>
+          <w:szCs w:val="19"/>
+        </w:rPr>
+      </w:pPr>
+    </w:p>
+    <w:p>
+      <w:pPr>
+        <w:pStyle w:val="PARAGRAPH"/>
+        <w:ind w:firstLine="0"/>
+        <w:rPr>
+          <w:rFonts w:ascii="Palatino" w:hAnsi="Palatino"/>
+          <w:sz w:val="19"/>
+          <w:szCs w:val="19"/>
+        </w:rPr>
+      </w:pPr>
+    </w:p>
+    <w:p>
+      <w:pPr>
+        <w:pStyle w:val="PARAGRAPH"/>
+        <w:ind w:firstLine="0"/>
+        <w:rPr>
+          <w:rFonts w:ascii="Palatino" w:hAnsi="Palatino"/>
+          <w:sz w:val="19"/>
+          <w:szCs w:val="19"/>
+          <w:u w:val="single"/>
+        </w:rPr>
+      </w:pPr>
+      <w:r>
+        <w:rPr>
+          <w:rFonts w:ascii="Palatino" w:hAnsi="Palatino"/>
+          <w:sz w:val="19"/>
+          <w:szCs w:val="19"/>
+          <w:u w:val="single"/>
+        </w:rPr>
+        <w:t>Grad-CAM Heatmap</w:t>
+      </w:r>
+    </w:p>
+    <w:p>
+      <w:pPr>
+        <w:pStyle w:val="PARAGRAPH"/>
+        <w:ind w:firstLine="0"/>
+        <w:rPr>
+          <w:rFonts w:ascii="Palatino" w:hAnsi="Palatino"/>
+          <w:sz w:val="19"/>
+          <w:szCs w:val="19"/>
+        </w:rPr>
+      </w:pPr>
+    </w:p>
+    <w:p>
+      <w:pPr>
+        <w:pStyle w:val="PARAGRAPHnoindent"/>
+      </w:pPr>
+    </w:p>
+    <w:p>
+      <w:pPr>
+        <w:pStyle w:val="Heading2"/>
+        <w:numPr>
+          <w:ilvl w:val="1"/>
+          <w:numId w:val="47"/>
+        </w:numPr>
+        <w:spacing w:before="0"/>
+        <w:rPr>
+          <w:rFonts w:ascii="Palatino" w:hAnsi="Palatino"/>
+          <w:color w:val="000000"/>
+          <w:sz w:val="19"/>
+          <w:szCs w:val="19"/>
+        </w:rPr>
+      </w:pPr>
+      <w:r>
+        <w:rPr>
+          <w:rFonts w:ascii="Palatino" w:hAnsi="Palatino"/>
+          <w:color w:val="000000"/>
+          <w:sz w:val="19"/>
+          <w:szCs w:val="19"/>
+        </w:rPr>
+        <w:t>EfficientNetB0</w:t>
+      </w:r>
+    </w:p>
+    <w:p>
+      <w:pPr>
+        <w:pStyle w:val="PARAGRAPH"/>
+        <w:ind w:firstLine="0"/>
+        <w:rPr>
+          <w:rFonts w:ascii="Palatino" w:hAnsi="Palatino"/>
+          <w:sz w:val="19"/>
+          <w:szCs w:val="19"/>
+        </w:rPr>
+      </w:pPr>
+      <w:r>
+        <w:rPr>
+          <w:rFonts w:ascii="Palatino" w:hAnsi="Palatino"/>
+          <w:sz w:val="19"/>
+          <w:szCs w:val="19"/>
+        </w:rPr>
+        <w:t xml:space="preserve">The following results were achieved by the </w:t>
+      </w:r>
+      <w:r>
+        <w:rPr>
+          <w:rFonts w:ascii="Palatino" w:hAnsi="Palatino"/>
+          <w:sz w:val="19"/>
+          <w:szCs w:val="19"/>
+        </w:rPr>
+        <w:t>EfficientNetB0</w:t>
+      </w:r>
+      <w:r>
+        <w:rPr>
+          <w:rFonts w:ascii="Palatino" w:hAnsi="Palatino"/>
+          <w:sz w:val="19"/>
+          <w:szCs w:val="19"/>
+        </w:rPr>
+        <w:t xml:space="preserve"> model on the entire test dataset.</w:t>
+      </w:r>
+    </w:p>
+    <w:p>
+      <w:pPr>
+        <w:pStyle w:val="PARAGRAPH"/>
+        <w:ind w:firstLine="0"/>
+        <w:rPr>
+          <w:rFonts w:ascii="Palatino" w:hAnsi="Palatino"/>
+          <w:sz w:val="19"/>
+          <w:szCs w:val="19"/>
+        </w:rPr>
+      </w:pPr>
+      <w:r>
+        <w:rPr>
+          <w:rFonts w:ascii="Palatino" w:hAnsi="Palatino"/>
+          <w:noProof/>
+          <w:sz w:val="19"/>
+          <w:szCs w:val="19"/>
+        </w:rPr>
+        <w:drawing>
+          <wp:inline distT="0" distB="0" distL="0" distR="0" wp14:anchorId="5843D76C" wp14:editId="1B862E22">
+            <wp:extent cx="3103245" cy="1279525"/>
+            <wp:effectExtent l="0" t="0" r="0" b="3175"/>
+            <wp:docPr id="21" name="Picture 21"/>
+            <wp:cNvGraphicFramePr>
+              <a:graphicFrameLocks xmlns:a="http://schemas.openxmlformats.org/drawingml/2006/main" noChangeAspect="1"/>
+            </wp:cNvGraphicFramePr>
+            <a:graphic xmlns:a="http://schemas.openxmlformats.org/drawingml/2006/main">
+              <a:graphicData uri="http://schemas.openxmlformats.org/drawingml/2006/picture">
+                <pic:pic xmlns:pic="http://schemas.openxmlformats.org/drawingml/2006/picture">
+                  <pic:nvPicPr>
+                    <pic:cNvPr id="21" name="Picture 21"/>
+                    <pic:cNvPicPr/>
+                  </pic:nvPicPr>
+                  <pic:blipFill>
+                    <a:blip r:embed="rId33" cstate="print">
                       <a:extLst>
                         <a:ext uri="{28A0092B-C50C-407E-A947-70E740481C1C}">
                           <a14:useLocalDpi xmlns:a14="http://schemas.microsoft.com/office/drawing/2010/main" val="0"/>
@@ -13234,23 +17035,15 @@
           <w:sz w:val="19"/>
           <w:szCs w:val="19"/>
         </w:rPr>
-        <w:t xml:space="preserve">As can be seen above, the VGG16 classifier was able to achieve an overall accuracy of </w:t>
-      </w:r>
-      <w:r>
-        <w:rPr>
-          <w:rFonts w:ascii="Palatino" w:hAnsi="Palatino"/>
-          <w:sz w:val="19"/>
-          <w:szCs w:val="19"/>
-        </w:rPr>
-        <w:t>65</w:t>
-      </w:r>
-      <w:r>
-        <w:rPr>
-          <w:rFonts w:ascii="Palatino" w:hAnsi="Palatino"/>
-          <w:sz w:val="19"/>
-          <w:szCs w:val="19"/>
-        </w:rPr>
-        <w:t xml:space="preserve">%. </w:t>
+        <w:t xml:space="preserve">The </w:t>
+      </w:r>
+      <w:r>
+        <w:rPr>
+          <w:rFonts w:ascii="Palatino" w:hAnsi="Palatino"/>
+          <w:sz w:val="19"/>
+          <w:szCs w:val="19"/>
+        </w:rPr>
+        <w:t>EfficientNetB0 model achieved an overall accuracy of 87% on the test set.</w:t>
       </w:r>
     </w:p>
     <w:p>
@@ -13263,69 +17056,13 @@
           <w:szCs w:val="19"/>
         </w:rPr>
       </w:pPr>
-    </w:p>
-    <w:p>
-      <w:pPr>
-        <w:pStyle w:val="PARAGRAPH"/>
-        <w:ind w:firstLine="0"/>
-        <w:rPr>
-          <w:rFonts w:ascii="Palatino" w:hAnsi="Palatino"/>
-          <w:sz w:val="19"/>
-          <w:szCs w:val="19"/>
-        </w:rPr>
-      </w:pPr>
-    </w:p>
-    <w:p>
-      <w:pPr>
-        <w:pStyle w:val="PARAGRAPH"/>
-        <w:ind w:firstLine="0"/>
-        <w:rPr>
-          <w:rFonts w:ascii="Palatino" w:hAnsi="Palatino"/>
-          <w:sz w:val="19"/>
-          <w:szCs w:val="19"/>
-        </w:rPr>
-      </w:pPr>
-    </w:p>
-    <w:p>
-      <w:pPr>
-        <w:pStyle w:val="PARAGRAPH"/>
-        <w:ind w:firstLine="0"/>
-        <w:rPr>
-          <w:rFonts w:ascii="Palatino" w:hAnsi="Palatino"/>
-          <w:sz w:val="19"/>
-          <w:szCs w:val="19"/>
-        </w:rPr>
-      </w:pPr>
-    </w:p>
-    <w:p>
-      <w:pPr>
-        <w:pStyle w:val="PARAGRAPH"/>
-        <w:ind w:firstLine="0"/>
-        <w:rPr>
-          <w:rFonts w:ascii="Palatino" w:hAnsi="Palatino"/>
-          <w:sz w:val="19"/>
-          <w:szCs w:val="19"/>
-        </w:rPr>
-      </w:pPr>
-    </w:p>
-    <w:p>
-      <w:pPr>
-        <w:pStyle w:val="PARAGRAPH"/>
-        <w:ind w:firstLine="0"/>
-        <w:rPr>
-          <w:rFonts w:ascii="Palatino" w:hAnsi="Palatino"/>
-          <w:sz w:val="19"/>
-          <w:szCs w:val="19"/>
-        </w:rPr>
-      </w:pPr>
-      <w:r>
-        <w:rPr>
-          <w:rFonts w:ascii="Palatino" w:hAnsi="Palatino"/>
-          <w:sz w:val="19"/>
-          <w:szCs w:val="19"/>
-        </w:rPr>
-        <w:lastRenderedPageBreak/>
-        <w:t>The following shows the confusion matrix for the VGG16 classifier on the test set:</w:t>
+      <w:r>
+        <w:rPr>
+          <w:rFonts w:ascii="Palatino" w:hAnsi="Palatino"/>
+          <w:sz w:val="19"/>
+          <w:szCs w:val="19"/>
+        </w:rPr>
+        <w:t>The confusion matrix for the EfficientNetB0 model can be seen below.</w:t>
       </w:r>
     </w:p>
     <w:tbl>
@@ -13586,6 +17323,7 @@
         <w:tc>
           <w:tcPr>
             <w:tcW w:w="983" w:type="dxa"/>
+            <w:shd w:val="clear" w:color="auto" w:fill="92D050"/>
           </w:tcPr>
           <w:p>
             <w:pPr>
@@ -13603,13 +17341,22 @@
                 <w:sz w:val="15"/>
                 <w:szCs w:val="15"/>
               </w:rPr>
-              <w:t>415</w:t>
+              <w:t>4</w:t>
+            </w:r>
+            <w:r>
+              <w:rPr>
+                <w:rFonts w:ascii="Palatino" w:hAnsi="Palatino"/>
+                <w:sz w:val="15"/>
+                <w:szCs w:val="15"/>
+              </w:rPr>
+              <w:t>31</w:t>
             </w:r>
           </w:p>
         </w:tc>
         <w:tc>
           <w:tcPr>
             <w:tcW w:w="1194" w:type="dxa"/>
+            <w:shd w:val="clear" w:color="auto" w:fill="C2D69B" w:themeFill="accent3" w:themeFillTint="99"/>
           </w:tcPr>
           <w:p>
             <w:pPr>
@@ -13627,13 +17374,14 @@
                 <w:sz w:val="15"/>
                 <w:szCs w:val="15"/>
               </w:rPr>
-              <w:t>36</w:t>
+              <w:t>8</w:t>
             </w:r>
           </w:p>
         </w:tc>
         <w:tc>
           <w:tcPr>
             <w:tcW w:w="949" w:type="dxa"/>
+            <w:shd w:val="clear" w:color="auto" w:fill="FABF8F" w:themeFill="accent6" w:themeFillTint="99"/>
           </w:tcPr>
           <w:p>
             <w:pPr>
@@ -13651,7 +17399,7 @@
                 <w:sz w:val="15"/>
                 <w:szCs w:val="15"/>
               </w:rPr>
-              <w:t>57</w:t>
+              <w:t>65</w:t>
             </w:r>
           </w:p>
         </w:tc>
@@ -13715,6 +17463,7 @@
         <w:tc>
           <w:tcPr>
             <w:tcW w:w="983" w:type="dxa"/>
+            <w:shd w:val="clear" w:color="auto" w:fill="D6E3BC" w:themeFill="accent3" w:themeFillTint="66"/>
           </w:tcPr>
           <w:p>
             <w:pPr>
@@ -13732,13 +17481,22 @@
                 <w:sz w:val="15"/>
                 <w:szCs w:val="15"/>
               </w:rPr>
-              <w:t>125</w:t>
+              <w:t>1</w:t>
+            </w:r>
+            <w:r>
+              <w:rPr>
+                <w:rFonts w:ascii="Palatino" w:hAnsi="Palatino"/>
+                <w:sz w:val="15"/>
+                <w:szCs w:val="15"/>
+              </w:rPr>
+              <w:t>6</w:t>
             </w:r>
           </w:p>
         </w:tc>
         <w:tc>
           <w:tcPr>
             <w:tcW w:w="1194" w:type="dxa"/>
+            <w:shd w:val="clear" w:color="auto" w:fill="92D050"/>
           </w:tcPr>
           <w:p>
             <w:pPr>
@@ -13756,7 +17514,7 @@
                 <w:sz w:val="15"/>
                 <w:szCs w:val="15"/>
               </w:rPr>
-              <w:t>2</w:t>
+              <w:t>4</w:t>
             </w:r>
             <w:r>
               <w:rPr>
@@ -13764,13 +17522,14 @@
                 <w:sz w:val="15"/>
                 <w:szCs w:val="15"/>
               </w:rPr>
-              <w:t>72</w:t>
+              <w:t>88</w:t>
             </w:r>
           </w:p>
         </w:tc>
         <w:tc>
           <w:tcPr>
             <w:tcW w:w="949" w:type="dxa"/>
+            <w:shd w:val="clear" w:color="auto" w:fill="C2D69B" w:themeFill="accent3" w:themeFillTint="99"/>
           </w:tcPr>
           <w:p>
             <w:pPr>
@@ -13788,7 +17547,7 @@
                 <w:sz w:val="15"/>
                 <w:szCs w:val="15"/>
               </w:rPr>
-              <w:t>106</w:t>
+              <w:t>7</w:t>
             </w:r>
           </w:p>
         </w:tc>
@@ -13837,6 +17596,7 @@
         <w:tc>
           <w:tcPr>
             <w:tcW w:w="983" w:type="dxa"/>
+            <w:shd w:val="clear" w:color="auto" w:fill="FABF8F" w:themeFill="accent6" w:themeFillTint="99"/>
           </w:tcPr>
           <w:p>
             <w:pPr>
@@ -13854,13 +17614,22 @@
                 <w:sz w:val="15"/>
                 <w:szCs w:val="15"/>
               </w:rPr>
-              <w:t>174</w:t>
+              <w:t>8</w:t>
+            </w:r>
+            <w:r>
+              <w:rPr>
+                <w:rFonts w:ascii="Palatino" w:hAnsi="Palatino"/>
+                <w:sz w:val="15"/>
+                <w:szCs w:val="15"/>
+              </w:rPr>
+              <w:t>0</w:t>
             </w:r>
           </w:p>
         </w:tc>
         <w:tc>
           <w:tcPr>
             <w:tcW w:w="1194" w:type="dxa"/>
+            <w:shd w:val="clear" w:color="auto" w:fill="D6E3BC" w:themeFill="accent3" w:themeFillTint="66"/>
           </w:tcPr>
           <w:p>
             <w:pPr>
@@ -13878,13 +17647,14 @@
                 <w:sz w:val="15"/>
                 <w:szCs w:val="15"/>
               </w:rPr>
-              <w:t>28</w:t>
+              <w:t>19</w:t>
             </w:r>
           </w:p>
         </w:tc>
         <w:tc>
           <w:tcPr>
             <w:tcW w:w="949" w:type="dxa"/>
+            <w:shd w:val="clear" w:color="auto" w:fill="92D050"/>
           </w:tcPr>
           <w:p>
             <w:pPr>
@@ -13902,7 +17672,15 @@
                 <w:sz w:val="15"/>
                 <w:szCs w:val="15"/>
               </w:rPr>
-              <w:t>287</w:t>
+              <w:t>3</w:t>
+            </w:r>
+            <w:r>
+              <w:rPr>
+                <w:rFonts w:ascii="Palatino" w:hAnsi="Palatino"/>
+                <w:sz w:val="15"/>
+                <w:szCs w:val="15"/>
+              </w:rPr>
+              <w:t>86</w:t>
             </w:r>
           </w:p>
         </w:tc>
@@ -13924,89 +17702,47 @@
           <w:sz w:val="19"/>
           <w:szCs w:val="19"/>
         </w:rPr>
-        <w:t xml:space="preserve">As can be seen above, the VGG16 classifier predicts a very low number of medical images as being COVID-19, and </w:t>
-      </w:r>
-      <w:proofErr w:type="spellStart"/>
-      <w:r>
-        <w:rPr>
-          <w:rFonts w:ascii="Palatino" w:hAnsi="Palatino"/>
-          <w:sz w:val="19"/>
-          <w:szCs w:val="19"/>
-        </w:rPr>
-        <w:t>predominantely</w:t>
-      </w:r>
-      <w:proofErr w:type="spellEnd"/>
-      <w:r>
-        <w:rPr>
-          <w:rFonts w:ascii="Palatino" w:hAnsi="Palatino"/>
-          <w:sz w:val="19"/>
-          <w:szCs w:val="19"/>
-        </w:rPr>
-        <w:t xml:space="preserve"> predicts images as being ‘other’. This is reflected in the classification report above, whereby the recall of the COVID-19 class is only 0.</w:t>
-      </w:r>
-      <w:r>
-        <w:rPr>
-          <w:rFonts w:ascii="Palatino" w:hAnsi="Palatino"/>
-          <w:sz w:val="19"/>
-          <w:szCs w:val="19"/>
-        </w:rPr>
-        <w:t>54</w:t>
-      </w:r>
-      <w:r>
-        <w:rPr>
-          <w:rFonts w:ascii="Palatino" w:hAnsi="Palatino"/>
-          <w:sz w:val="19"/>
-          <w:szCs w:val="19"/>
-        </w:rPr>
-        <w:t>, compared to 0.</w:t>
-      </w:r>
-      <w:r>
-        <w:rPr>
-          <w:rFonts w:ascii="Palatino" w:hAnsi="Palatino"/>
-          <w:sz w:val="19"/>
-          <w:szCs w:val="19"/>
-        </w:rPr>
-        <w:t>82</w:t>
-      </w:r>
-      <w:r>
-        <w:rPr>
-          <w:rFonts w:ascii="Palatino" w:hAnsi="Palatino"/>
-          <w:sz w:val="19"/>
-          <w:szCs w:val="19"/>
-        </w:rPr>
-        <w:t xml:space="preserve"> </w:t>
-      </w:r>
-      <w:r>
-        <w:rPr>
-          <w:rFonts w:ascii="Palatino" w:hAnsi="Palatino"/>
-          <w:sz w:val="19"/>
-          <w:szCs w:val="19"/>
-        </w:rPr>
-        <w:t xml:space="preserve">and 0.59 </w:t>
-      </w:r>
-      <w:r>
-        <w:rPr>
-          <w:rFonts w:ascii="Palatino" w:hAnsi="Palatino"/>
-          <w:sz w:val="19"/>
-          <w:szCs w:val="19"/>
-        </w:rPr>
-        <w:t>for both the other classes.</w:t>
-      </w:r>
-      <w:r>
-        <w:rPr>
-          <w:rFonts w:ascii="Palatino" w:hAnsi="Palatino"/>
-          <w:sz w:val="19"/>
-          <w:szCs w:val="19"/>
-        </w:rPr>
-        <w:t xml:space="preserve"> This could be explained by the suggestion mentioned previously, where a lot of the images in the ‘other’ class look very similar to the images in the COVID-19 class.</w:t>
-      </w:r>
-      <w:r>
-        <w:rPr>
-          <w:rFonts w:ascii="Palatino" w:hAnsi="Palatino"/>
-          <w:sz w:val="19"/>
-          <w:szCs w:val="19"/>
-        </w:rPr>
-        <w:t xml:space="preserve"> </w:t>
+        <w:t xml:space="preserve">For the COVID-19 class, the EfficientNetB0 model had a precision and recall of 95%. This is because out of all the samples that were COVID-19 positive, the classifier correctly predicted 488 out of 515 datapoints, giving a </w:t>
+      </w:r>
+      <w:r>
+        <w:rPr>
+          <w:rFonts w:ascii="Palatino" w:hAnsi="Palatino"/>
+          <w:sz w:val="19"/>
+          <w:szCs w:val="19"/>
+        </w:rPr>
+        <w:t xml:space="preserve">precision of 95%. Out of all the datapoints that the model predicted as being COVID-19 positive, 488 out of the 511 datapoints. </w:t>
+      </w:r>
+      <w:r>
+        <w:rPr>
+          <w:rFonts w:ascii="Palatino" w:hAnsi="Palatino"/>
+          <w:sz w:val="19"/>
+          <w:szCs w:val="19"/>
+        </w:rPr>
+        <w:t xml:space="preserve">The EfficientNetB0 model also outperforms these other </w:t>
+      </w:r>
+      <w:r>
+        <w:rPr>
+          <w:rFonts w:ascii="Palatino" w:hAnsi="Palatino"/>
+          <w:sz w:val="19"/>
+          <w:szCs w:val="19"/>
+        </w:rPr>
+        <w:t>VGG16, DenseNet201 and DarkNet19</w:t>
+      </w:r>
+      <w:r>
+        <w:rPr>
+          <w:rFonts w:ascii="Palatino" w:hAnsi="Palatino"/>
+          <w:sz w:val="19"/>
+          <w:szCs w:val="19"/>
+        </w:rPr>
+        <w:t xml:space="preserve"> models in the precision and recall of the other 2 classes. </w:t>
+      </w:r>
+      <w:r>
+        <w:rPr>
+          <w:rFonts w:ascii="Palatino" w:hAnsi="Palatino"/>
+          <w:sz w:val="19"/>
+          <w:szCs w:val="19"/>
+        </w:rPr>
+        <w:t>This means the model is both more accurate and more trustworthy than the VGG16, DenseNet201 and the DarkNet19 models.</w:t>
       </w:r>
     </w:p>
     <w:p>
@@ -14025,8 +17761,19 @@
           <w:sz w:val="19"/>
           <w:szCs w:val="19"/>
         </w:rPr>
-        <w:t>All the evaluation metrics mentioned in this report can be summarised in the table below:</w:t>
-      </w:r>
+        <w:t>The table below summarises all the evaluation metrics mentioned in this report:</w:t>
+      </w:r>
+    </w:p>
+    <w:p>
+      <w:pPr>
+        <w:pStyle w:val="PARAGRAPH"/>
+        <w:ind w:firstLine="0"/>
+        <w:rPr>
+          <w:rFonts w:ascii="Palatino" w:hAnsi="Palatino"/>
+          <w:sz w:val="19"/>
+          <w:szCs w:val="19"/>
+        </w:rPr>
+      </w:pPr>
     </w:p>
     <w:tbl>
       <w:tblPr>
@@ -14129,7 +17876,7 @@
                 <w:sz w:val="18"/>
                 <w:szCs w:val="18"/>
               </w:rPr>
-              <w:t>0.</w:t>
+              <w:t>0.8</w:t>
             </w:r>
             <w:r>
               <w:rPr>
@@ -14137,7 +17884,7 @@
                 <w:sz w:val="18"/>
                 <w:szCs w:val="18"/>
               </w:rPr>
-              <w:t>65</w:t>
+              <w:t>7</w:t>
             </w:r>
           </w:p>
         </w:tc>
@@ -14163,7 +17910,7 @@
                 <w:sz w:val="18"/>
                 <w:szCs w:val="18"/>
               </w:rPr>
-              <w:t>Sensitivity</w:t>
+              <w:t>Precision (Class 1)</w:t>
             </w:r>
           </w:p>
         </w:tc>
@@ -14181,6 +17928,22 @@
                 <w:szCs w:val="18"/>
               </w:rPr>
             </w:pPr>
+            <w:r>
+              <w:rPr>
+                <w:rFonts w:ascii="Palatino" w:hAnsi="Palatino"/>
+                <w:sz w:val="18"/>
+                <w:szCs w:val="18"/>
+              </w:rPr>
+              <w:t>0.</w:t>
+            </w:r>
+            <w:r>
+              <w:rPr>
+                <w:rFonts w:ascii="Palatino" w:hAnsi="Palatino"/>
+                <w:sz w:val="18"/>
+                <w:szCs w:val="18"/>
+              </w:rPr>
+              <w:t>95</w:t>
+            </w:r>
           </w:p>
         </w:tc>
       </w:tr>
@@ -14205,7 +17968,7 @@
                 <w:sz w:val="18"/>
                 <w:szCs w:val="18"/>
               </w:rPr>
-              <w:t>Specificity</w:t>
+              <w:t>Recall (Class 1)</w:t>
             </w:r>
           </w:p>
         </w:tc>
@@ -14223,6 +17986,22 @@
                 <w:szCs w:val="18"/>
               </w:rPr>
             </w:pPr>
+            <w:r>
+              <w:rPr>
+                <w:rFonts w:ascii="Palatino" w:hAnsi="Palatino"/>
+                <w:sz w:val="18"/>
+                <w:szCs w:val="18"/>
+              </w:rPr>
+              <w:t>0.9</w:t>
+            </w:r>
+            <w:r>
+              <w:rPr>
+                <w:rFonts w:ascii="Palatino" w:hAnsi="Palatino"/>
+                <w:sz w:val="18"/>
+                <w:szCs w:val="18"/>
+              </w:rPr>
+              <w:t>5</w:t>
+            </w:r>
           </w:p>
         </w:tc>
       </w:tr>
@@ -14265,10 +18044,50 @@
                 <w:szCs w:val="18"/>
               </w:rPr>
             </w:pPr>
+            <w:r>
+              <w:rPr>
+                <w:rFonts w:ascii="Palatino" w:hAnsi="Palatino"/>
+                <w:sz w:val="18"/>
+                <w:szCs w:val="18"/>
+              </w:rPr>
+              <w:t>20.8 seconds</w:t>
+            </w:r>
           </w:p>
         </w:tc>
       </w:tr>
     </w:tbl>
+    <w:p>
+      <w:pPr>
+        <w:pStyle w:val="PARAGRAPH"/>
+        <w:ind w:firstLine="0"/>
+        <w:rPr>
+          <w:rFonts w:ascii="Palatino" w:hAnsi="Palatino"/>
+          <w:sz w:val="19"/>
+          <w:szCs w:val="19"/>
+        </w:rPr>
+      </w:pPr>
+    </w:p>
+    <w:p>
+      <w:pPr>
+        <w:pStyle w:val="PARAGRAPH"/>
+        <w:ind w:firstLine="0"/>
+        <w:rPr>
+          <w:rFonts w:ascii="Palatino" w:hAnsi="Palatino"/>
+          <w:sz w:val="19"/>
+          <w:szCs w:val="19"/>
+          <w:u w:val="single"/>
+        </w:rPr>
+      </w:pPr>
+      <w:r>
+        <w:rPr>
+          <w:rFonts w:ascii="Palatino" w:hAnsi="Palatino"/>
+          <w:sz w:val="19"/>
+          <w:szCs w:val="19"/>
+          <w:u w:val="single"/>
+        </w:rPr>
+        <w:t>Grad-CAM Heatmap</w:t>
+      </w:r>
+    </w:p>
     <w:p>
       <w:pPr>
         <w:pStyle w:val="PARAGRAPH"/>
@@ -14297,7 +18116,7 @@
           <w:sz w:val="19"/>
           <w:szCs w:val="19"/>
         </w:rPr>
-        <w:t>DenseNet201</w:t>
+        <w:t>Proposed Hierarchical Model</w:t>
       </w:r>
     </w:p>
     <w:p>
@@ -14316,23 +18135,15 @@
           <w:sz w:val="19"/>
           <w:szCs w:val="19"/>
         </w:rPr>
-        <w:t xml:space="preserve">The following results were achieved by the </w:t>
-      </w:r>
-      <w:r>
-        <w:rPr>
-          <w:rFonts w:ascii="Palatino" w:hAnsi="Palatino"/>
-          <w:sz w:val="19"/>
-          <w:szCs w:val="19"/>
-        </w:rPr>
-        <w:t>DenseNet201</w:t>
-      </w:r>
-      <w:r>
-        <w:rPr>
-          <w:rFonts w:ascii="Palatino" w:hAnsi="Palatino"/>
-          <w:sz w:val="19"/>
-          <w:szCs w:val="19"/>
-        </w:rPr>
-        <w:t xml:space="preserve"> model on the entire test dataset.</w:t>
+        <w:t xml:space="preserve">The </w:t>
+      </w:r>
+      <w:r>
+        <w:rPr>
+          <w:rFonts w:ascii="Palatino" w:hAnsi="Palatino"/>
+          <w:sz w:val="19"/>
+          <w:szCs w:val="19"/>
+        </w:rPr>
+        <w:t>following results were achieved by the proposed hierarchical model in this paper:</w:t>
       </w:r>
     </w:p>
     <w:p>
@@ -14342,97 +18153,30 @@
     </w:p>
     <w:p>
       <w:pPr>
-        <w:pStyle w:val="PARAGRAPH"/>
+        <w:pStyle w:val="PARAGRAPHnoindent"/>
       </w:pPr>
     </w:p>
     <w:p>
       <w:pPr>
-        <w:pStyle w:val="Heading2"/>
-        <w:numPr>
-          <w:ilvl w:val="1"/>
-          <w:numId w:val="47"/>
-        </w:numPr>
-        <w:spacing w:before="0"/>
-        <w:rPr>
-          <w:rFonts w:ascii="Palatino" w:hAnsi="Palatino"/>
-          <w:color w:val="000000"/>
-          <w:sz w:val="19"/>
-          <w:szCs w:val="19"/>
-        </w:rPr>
-      </w:pPr>
-      <w:r>
-        <w:rPr>
-          <w:rFonts w:ascii="Palatino" w:hAnsi="Palatino"/>
-          <w:color w:val="000000"/>
-          <w:sz w:val="19"/>
-          <w:szCs w:val="19"/>
-        </w:rPr>
-        <w:t>DarkNet19</w:t>
-      </w:r>
+        <w:pStyle w:val="PARAGRAPHnoindent"/>
+      </w:pPr>
     </w:p>
     <w:p>
       <w:pPr>
-        <w:pStyle w:val="Heading2"/>
-        <w:numPr>
-          <w:ilvl w:val="1"/>
-          <w:numId w:val="47"/>
-        </w:numPr>
-        <w:spacing w:before="0"/>
-        <w:rPr>
-          <w:rFonts w:ascii="Palatino" w:hAnsi="Palatino"/>
-          <w:color w:val="000000"/>
-          <w:sz w:val="19"/>
-          <w:szCs w:val="19"/>
-        </w:rPr>
-      </w:pPr>
-      <w:r>
-        <w:rPr>
-          <w:rFonts w:ascii="Palatino" w:hAnsi="Palatino"/>
-          <w:color w:val="000000"/>
-          <w:sz w:val="19"/>
-          <w:szCs w:val="19"/>
-        </w:rPr>
-        <w:t>EfficientNetB0</w:t>
-      </w:r>
+        <w:rPr>
+          <w:rFonts w:ascii="Palatino" w:hAnsi="Palatino"/>
+          <w:sz w:val="19"/>
+          <w:szCs w:val="19"/>
+        </w:rPr>
+      </w:pPr>
     </w:p>
     <w:p>
       <w:pPr>
-        <w:pStyle w:val="Heading2"/>
-        <w:numPr>
-          <w:ilvl w:val="1"/>
-          <w:numId w:val="47"/>
-        </w:numPr>
-        <w:spacing w:before="0"/>
-        <w:rPr>
-          <w:rFonts w:ascii="Palatino" w:hAnsi="Palatino"/>
-          <w:color w:val="000000"/>
-          <w:sz w:val="19"/>
-          <w:szCs w:val="19"/>
-        </w:rPr>
-      </w:pPr>
-      <w:r>
-        <w:rPr>
-          <w:rFonts w:ascii="Palatino" w:hAnsi="Palatino"/>
-          <w:color w:val="000000"/>
-          <w:sz w:val="19"/>
-          <w:szCs w:val="19"/>
-        </w:rPr>
-        <w:t>Proposed Hierarchical Model</w:t>
-      </w:r>
-    </w:p>
-    <w:p>
-      <w:pPr>
-        <w:pStyle w:val="PARAGRAPHnoindent"/>
-      </w:pPr>
-    </w:p>
-    <w:p>
-      <w:pPr>
-        <w:pStyle w:val="PARAGRAPHnoindent"/>
-      </w:pPr>
-    </w:p>
-    <w:p>
-      <w:pPr>
-        <w:pStyle w:val="PARAGRAPHnoindent"/>
+        <w:rPr>
+          <w:rFonts w:ascii="Palatino" w:hAnsi="Palatino"/>
+          <w:sz w:val="19"/>
+          <w:szCs w:val="19"/>
+        </w:rPr>
       </w:pPr>
     </w:p>
     <w:p>
@@ -14898,17 +18642,7 @@
           <w:szCs w:val="19"/>
           <w:shd w:val="clear" w:color="auto" w:fill="FFFFFF"/>
         </w:rPr>
-        <w:t>, W.H.O., 2020. Director-General's Opening Remarks at the Media Briefing on COVID [WHO web site]. 2020 Available at: https://www. who. int/dg/speeches/detail/who-director-general-s-</w:t>
-      </w:r>
-      <w:r>
-        <w:rPr>
-          <w:rFonts w:ascii="Palatino" w:hAnsi="Palatino" w:cs="Arial"/>
-          <w:color w:val="000000" w:themeColor="text1"/>
-          <w:sz w:val="19"/>
-          <w:szCs w:val="19"/>
-          <w:shd w:val="clear" w:color="auto" w:fill="FFFFFF"/>
-        </w:rPr>
-        <w:t>opening-remarks-at-the-media-briefing-on-covid-19---11-march-2020. </w:t>
+        <w:t>, W.H.O., 2020. Director-General's Opening Remarks at the Media Briefing on COVID [WHO web site]. 2020 Available at: https://www. who. int/dg/speeches/detail/who-director-general-s-opening-remarks-at-the-media-briefing-on-covid-19---11-march-2020. </w:t>
       </w:r>
       <w:r>
         <w:rPr>
@@ -15072,7 +18806,7 @@
         </w:rPr>
         <w:t xml:space="preserve">, pp. 000010151520210091. </w:t>
       </w:r>
-      <w:hyperlink r:id="rId31" w:history="1">
+      <w:hyperlink r:id="rId34" w:history="1">
         <w:r>
           <w:rPr>
             <w:rStyle w:val="Hyperlink"/>
@@ -15341,7 +19075,18 @@
           <w:szCs w:val="19"/>
           <w:shd w:val="clear" w:color="auto" w:fill="FFFFFF"/>
         </w:rPr>
-        <w:t>, W., Tao, Q., Sun, Z. and Xia, L., 2020. Correlation of chest CT and RT-PCR testing for coronavirus disease 2019 (COVID-19) in China: a report of 1014 cases. </w:t>
+        <w:t xml:space="preserve">, W., Tao, Q., Sun, Z. and Xia, L., 2020. Correlation of chest CT and RT-PCR testing for coronavirus disease 2019 </w:t>
+      </w:r>
+      <w:r>
+        <w:rPr>
+          <w:rFonts w:ascii="Palatino" w:hAnsi="Palatino" w:cs="Arial"/>
+          <w:color w:val="222222"/>
+          <w:sz w:val="19"/>
+          <w:szCs w:val="19"/>
+          <w:shd w:val="clear" w:color="auto" w:fill="FFFFFF"/>
+        </w:rPr>
+        <w:lastRenderedPageBreak/>
+        <w:t>(COVID-19) in China: a report of 1014 cases. </w:t>
       </w:r>
       <w:r>
         <w:rPr>
@@ -16409,7 +20154,6 @@
           <w:szCs w:val="19"/>
           <w:shd w:val="clear" w:color="auto" w:fill="FFFFFF"/>
         </w:rPr>
-        <w:lastRenderedPageBreak/>
         <w:t xml:space="preserve">Luz, E., Silva, P., Silva, R., Silva, L., </w:t>
       </w:r>
       <w:proofErr w:type="spellStart"/>
@@ -16585,7 +20329,7 @@
           <w:u w:val="none"/>
         </w:rPr>
       </w:pPr>
-      <w:hyperlink r:id="rId32" w:history="1">
+      <w:hyperlink r:id="rId35" w:history="1">
         <w:r>
           <w:rPr>
             <w:rStyle w:val="Hyperlink"/>
@@ -17701,7 +21445,7 @@
           <w:szCs w:val="19"/>
         </w:rPr>
       </w:pPr>
-      <w:hyperlink r:id="rId33" w:history="1">
+      <w:hyperlink r:id="rId36" w:history="1">
         <w:r>
           <w:rPr>
             <w:rStyle w:val="Hyperlink"/>
@@ -18086,6 +21830,7 @@
           <w:szCs w:val="19"/>
           <w:shd w:val="clear" w:color="auto" w:fill="FFFFFF"/>
         </w:rPr>
+        <w:lastRenderedPageBreak/>
         <w:t>Chaddad</w:t>
       </w:r>
       <w:proofErr w:type="spellEnd"/>
@@ -18204,7 +21949,7 @@
           <w:u w:val="none"/>
         </w:rPr>
       </w:pPr>
-      <w:hyperlink r:id="rId34" w:history="1">
+      <w:hyperlink r:id="rId37" w:history="1">
         <w:r>
           <w:rPr>
             <w:rStyle w:val="Hyperlink"/>
@@ -19094,18 +22839,7 @@
           <w:szCs w:val="19"/>
           <w:shd w:val="clear" w:color="auto" w:fill="FFFFFF"/>
         </w:rPr>
-        <w:t xml:space="preserve">, C., Chen, W., Cao, Y., Xu, Z., Tan, Z., Zhang, X., Deng, L., Zheng, C., Zhou, J., Shi, H. and Feng, J., </w:t>
-      </w:r>
-      <w:r>
-        <w:rPr>
-          <w:rFonts w:ascii="Palatino" w:hAnsi="Palatino" w:cs="Arial"/>
-          <w:color w:val="222222"/>
-          <w:sz w:val="19"/>
-          <w:szCs w:val="19"/>
-          <w:shd w:val="clear" w:color="auto" w:fill="FFFFFF"/>
-        </w:rPr>
-        <w:lastRenderedPageBreak/>
-        <w:t>2020. Development and evaluation of an artificial intelligence system for COVID-19 diagnosis. </w:t>
+        <w:t>, C., Chen, W., Cao, Y., Xu, Z., Tan, Z., Zhang, X., Deng, L., Zheng, C., Zhou, J., Shi, H. and Feng, J., 2020. Development and evaluation of an artificial intelligence system for COVID-19 diagnosis. </w:t>
       </w:r>
       <w:r>
         <w:rPr>
@@ -19175,7 +22909,7 @@
         </w:rPr>
         <w:t>Wang X, Peng Y, Lu L, Lu Z, Bagheri M, Summers RM. ChestX-ray8: Hospital-scale Chest X-ray Database and Benchmarks on Weakly-Supervised Classification and Localization of Common Thorax Diseases. IEEE CVPR 2017, </w:t>
       </w:r>
-      <w:hyperlink r:id="rId35" w:tgtFrame="_blank" w:history="1">
+      <w:hyperlink r:id="rId38" w:tgtFrame="_blank" w:history="1">
         <w:r>
           <w:rPr>
             <w:rFonts w:ascii="Palatino" w:hAnsi="Palatino"/>
@@ -19452,7 +23186,17 @@
           <w:szCs w:val="19"/>
           <w:shd w:val="clear" w:color="auto" w:fill="FFFFFF"/>
         </w:rPr>
-        <w:t>, A. and SS, V.C., 2021. COVID-19 diagnosis and severity detection from CT-images using transfer learning and back propagation neural network. </w:t>
+        <w:t xml:space="preserve">, A. and SS, V.C., 2021. COVID-19 diagnosis and severity detection from CT-images using transfer learning and back propagation </w:t>
+      </w:r>
+      <w:r>
+        <w:rPr>
+          <w:rFonts w:ascii="Palatino" w:hAnsi="Palatino" w:cs="Arial"/>
+          <w:color w:val="222222"/>
+          <w:sz w:val="19"/>
+          <w:szCs w:val="19"/>
+          <w:shd w:val="clear" w:color="auto" w:fill="FFFFFF"/>
+        </w:rPr>
+        <w:t>neural network. </w:t>
       </w:r>
       <w:r>
         <w:rPr>
@@ -19700,7 +23444,7 @@
           <w:szCs w:val="19"/>
         </w:rPr>
       </w:pPr>
-      <w:hyperlink r:id="rId36" w:history="1">
+      <w:hyperlink r:id="rId39" w:history="1">
         <w:r>
           <w:rPr>
             <w:rStyle w:val="Hyperlink"/>
@@ -19909,8 +23653,8 @@
       </w:pPr>
     </w:p>
     <w:sectPr>
-      <w:headerReference w:type="even" r:id="rId37"/>
-      <w:headerReference w:type="default" r:id="rId38"/>
+      <w:headerReference w:type="even" r:id="rId40"/>
+      <w:headerReference w:type="default" r:id="rId41"/>
       <w:type w:val="continuous"/>
       <w:pgSz w:w="11340" w:h="15480" w:code="1"/>
       <w:pgMar w:top="1195" w:right="605" w:bottom="360" w:left="720" w:header="605" w:footer="72" w:gutter="0"/>

</xml_diff>

<commit_message>
Added results for Hierarchical Model
</commit_message>
<xml_diff>
--- a/ProjectReport.docx
+++ b/ProjectReport.docx
@@ -219,21 +219,7 @@
         <w:rPr>
           <w:color w:val="000000"/>
         </w:rPr>
-        <w:t xml:space="preserve"> project aims to bring advances in computer vision and machine learning to the domain of COVID-19 infection classification </w:t>
-      </w:r>
-      <w:proofErr w:type="gramStart"/>
-      <w:r>
-        <w:rPr>
-          <w:color w:val="000000"/>
-        </w:rPr>
-        <w:t>in order to</w:t>
-      </w:r>
-      <w:proofErr w:type="gramEnd"/>
-      <w:r>
-        <w:rPr>
-          <w:color w:val="000000"/>
-        </w:rPr>
-        <w:t xml:space="preserve"> </w:t>
+        <w:t xml:space="preserve"> project aims to bring advances in computer vision and machine learning to the domain of COVID-19 infection classification in order to </w:t>
       </w:r>
       <w:r>
         <w:rPr>
@@ -718,25 +704,7 @@
           <w:sz w:val="19"/>
           <w:szCs w:val="19"/>
         </w:rPr>
-        <w:t xml:space="preserve">sufficiently accurate, often poorly </w:t>
-      </w:r>
-      <w:proofErr w:type="gramStart"/>
-      <w:r>
-        <w:rPr>
-          <w:rFonts w:ascii="Palatino" w:hAnsi="Palatino"/>
-          <w:sz w:val="19"/>
-          <w:szCs w:val="19"/>
-        </w:rPr>
-        <w:t>standardized</w:t>
-      </w:r>
-      <w:proofErr w:type="gramEnd"/>
-      <w:r>
-        <w:rPr>
-          <w:rFonts w:ascii="Palatino" w:hAnsi="Palatino"/>
-          <w:sz w:val="19"/>
-          <w:szCs w:val="19"/>
-        </w:rPr>
-        <w:t xml:space="preserve"> and not effective [3].</w:t>
+        <w:t>sufficiently accurate, often poorly standardized and not effective [3].</w:t>
       </w:r>
       <w:r>
         <w:rPr>
@@ -900,7 +868,6 @@
         </w:rPr>
         <w:t>9</w:t>
       </w:r>
-      <w:proofErr w:type="gramStart"/>
       <w:r>
         <w:rPr>
           <w:rFonts w:ascii="Palatino" w:hAnsi="Palatino"/>
@@ -915,16 +882,7 @@
           <w:sz w:val="19"/>
           <w:szCs w:val="19"/>
         </w:rPr>
-        <w:t>, and</w:t>
-      </w:r>
-      <w:proofErr w:type="gramEnd"/>
-      <w:r>
-        <w:rPr>
-          <w:rFonts w:ascii="Palatino" w:hAnsi="Palatino"/>
-          <w:sz w:val="19"/>
-          <w:szCs w:val="19"/>
-        </w:rPr>
-        <w:t xml:space="preserve"> can therefore be used to detect COVID-19 infection</w:t>
+        <w:t>, and can therefore be used to detect COVID-19 infection</w:t>
       </w:r>
       <w:r>
         <w:rPr>
@@ -972,25 +930,7 @@
           <w:sz w:val="19"/>
           <w:szCs w:val="19"/>
         </w:rPr>
-        <w:t xml:space="preserve">. Unfortunately, COVID-19 produces CT scan features that are </w:t>
-      </w:r>
-      <w:proofErr w:type="gramStart"/>
-      <w:r>
-        <w:rPr>
-          <w:rFonts w:ascii="Palatino" w:hAnsi="Palatino"/>
-          <w:sz w:val="19"/>
-          <w:szCs w:val="19"/>
-        </w:rPr>
-        <w:t>similar to</w:t>
-      </w:r>
-      <w:proofErr w:type="gramEnd"/>
-      <w:r>
-        <w:rPr>
-          <w:rFonts w:ascii="Palatino" w:hAnsi="Palatino"/>
-          <w:sz w:val="19"/>
-          <w:szCs w:val="19"/>
-        </w:rPr>
-        <w:t xml:space="preserve"> those caused by pneumonia [12].</w:t>
+        <w:t>. Unfortunately, COVID-19 produces CT scan features that are similar to those caused by pneumonia [12].</w:t>
       </w:r>
       <w:r>
         <w:rPr>
@@ -1026,23 +966,13 @@
           <w:szCs w:val="19"/>
         </w:rPr>
       </w:pPr>
-      <w:proofErr w:type="gramStart"/>
-      <w:r>
-        <w:rPr>
-          <w:rFonts w:ascii="Palatino" w:hAnsi="Palatino"/>
-          <w:sz w:val="19"/>
-          <w:szCs w:val="19"/>
-        </w:rPr>
-        <w:t>In order to</w:t>
-      </w:r>
-      <w:proofErr w:type="gramEnd"/>
-      <w:r>
-        <w:rPr>
-          <w:rFonts w:ascii="Palatino" w:hAnsi="Palatino"/>
-          <w:sz w:val="19"/>
-          <w:szCs w:val="19"/>
-        </w:rPr>
-        <w:t xml:space="preserve"> build these intelligent tools, novel advances in machine learning can be used. Machine learning techniques have recently been shown to perform very well </w:t>
+      <w:r>
+        <w:rPr>
+          <w:rFonts w:ascii="Palatino" w:hAnsi="Palatino"/>
+          <w:sz w:val="19"/>
+          <w:szCs w:val="19"/>
+        </w:rPr>
+        <w:t xml:space="preserve">In order to build these intelligent tools, novel advances in machine learning can be used. Machine learning techniques have recently been shown to perform very well </w:t>
       </w:r>
       <w:proofErr w:type="spellStart"/>
       <w:r>
@@ -1060,16 +990,7 @@
           <w:sz w:val="19"/>
           <w:szCs w:val="19"/>
         </w:rPr>
-        <w:t xml:space="preserve"> complex medical data. Deep learning algorithms such as the Convolutional Neural Network (CNN) have been shown to perform particularly well when automatically processing large amounts of medical </w:t>
-      </w:r>
-      <w:proofErr w:type="gramStart"/>
-      <w:r>
-        <w:rPr>
-          <w:rFonts w:ascii="Palatino" w:hAnsi="Palatino"/>
-          <w:sz w:val="19"/>
-          <w:szCs w:val="19"/>
-        </w:rPr>
-        <w:t xml:space="preserve">images, </w:t>
+        <w:t xml:space="preserve"> complex medical data. Deep learning algorithms such as the Convolutional Neural Network (CNN) have been shown to perform particularly well when automatically processing large amounts of medical images, </w:t>
       </w:r>
       <w:r>
         <w:rPr>
@@ -1078,16 +999,7 @@
           <w:szCs w:val="19"/>
         </w:rPr>
         <w:lastRenderedPageBreak/>
-        <w:t>and</w:t>
-      </w:r>
-      <w:proofErr w:type="gramEnd"/>
-      <w:r>
-        <w:rPr>
-          <w:rFonts w:ascii="Palatino" w:hAnsi="Palatino"/>
-          <w:sz w:val="19"/>
-          <w:szCs w:val="19"/>
-        </w:rPr>
-        <w:t xml:space="preserve"> identifying complex associations in high-dimensional data for diagnosing diseases, as shown in [14].</w:t>
+        <w:t>and identifying complex associations in high-dimensional data for diagnosing diseases, as shown in [14].</w:t>
       </w:r>
       <w:r>
         <w:rPr>
@@ -1203,25 +1115,7 @@
           <w:sz w:val="19"/>
           <w:szCs w:val="19"/>
         </w:rPr>
-        <w:t xml:space="preserve">, </w:t>
-      </w:r>
-      <w:proofErr w:type="gramStart"/>
-      <w:r>
-        <w:rPr>
-          <w:rFonts w:ascii="Palatino" w:hAnsi="Palatino"/>
-          <w:sz w:val="19"/>
-          <w:szCs w:val="19"/>
-        </w:rPr>
-        <w:t>in order to</w:t>
-      </w:r>
-      <w:proofErr w:type="gramEnd"/>
-      <w:r>
-        <w:rPr>
-          <w:rFonts w:ascii="Palatino" w:hAnsi="Palatino"/>
-          <w:sz w:val="19"/>
-          <w:szCs w:val="19"/>
-        </w:rPr>
-        <w:t xml:space="preserve"> solve this task.</w:t>
+        <w:t>, in order to solve this task.</w:t>
       </w:r>
     </w:p>
     <w:p>
@@ -1355,23 +1249,13 @@
         </w:rPr>
         <w:t>st</w:t>
       </w:r>
-      <w:proofErr w:type="gramStart"/>
-      <w:r>
-        <w:rPr>
-          <w:rFonts w:ascii="Palatino" w:hAnsi="Palatino"/>
-          <w:sz w:val="19"/>
-          <w:szCs w:val="19"/>
-        </w:rPr>
-        <w:t xml:space="preserve"> 2022</w:t>
-      </w:r>
-      <w:proofErr w:type="gramEnd"/>
-      <w:r>
-        <w:rPr>
-          <w:rFonts w:ascii="Palatino" w:hAnsi="Palatino"/>
-          <w:sz w:val="19"/>
-          <w:szCs w:val="19"/>
-        </w:rPr>
-        <w:t xml:space="preserve">, [18], it </w:t>
+      <w:r>
+        <w:rPr>
+          <w:rFonts w:ascii="Palatino" w:hAnsi="Palatino"/>
+          <w:sz w:val="19"/>
+          <w:szCs w:val="19"/>
+        </w:rPr>
+        <w:t xml:space="preserve"> 2022, [18], it </w:t>
       </w:r>
       <w:r>
         <w:rPr>
@@ -1519,25 +1403,7 @@
           <w:sz w:val="19"/>
           <w:szCs w:val="19"/>
         </w:rPr>
-        <w:t xml:space="preserve">Another motivation for this project is </w:t>
-      </w:r>
-      <w:proofErr w:type="gramStart"/>
-      <w:r>
-        <w:rPr>
-          <w:rFonts w:ascii="Palatino" w:hAnsi="Palatino"/>
-          <w:sz w:val="19"/>
-          <w:szCs w:val="19"/>
-        </w:rPr>
-        <w:t>due to the fact that</w:t>
-      </w:r>
-      <w:proofErr w:type="gramEnd"/>
-      <w:r>
-        <w:rPr>
-          <w:rFonts w:ascii="Palatino" w:hAnsi="Palatino"/>
-          <w:sz w:val="19"/>
-          <w:szCs w:val="19"/>
-        </w:rPr>
-        <w:t xml:space="preserve"> many respiratory diseases share common characteristics in the way that they can be diagnosed from medical images.</w:t>
+        <w:t>Another motivation for this project is due to the fact that many respiratory diseases share common characteristics in the way that they can be diagnosed from medical images.</w:t>
       </w:r>
       <w:r>
         <w:rPr>
@@ -1561,25 +1427,7 @@
           <w:sz w:val="19"/>
           <w:szCs w:val="19"/>
         </w:rPr>
-        <w:t xml:space="preserve">the findings in this project can be easily used to help automate the diagnosis of other respiratory illnesses, for example </w:t>
-      </w:r>
-      <w:proofErr w:type="gramStart"/>
-      <w:r>
-        <w:rPr>
-          <w:rFonts w:ascii="Palatino" w:hAnsi="Palatino"/>
-          <w:sz w:val="19"/>
-          <w:szCs w:val="19"/>
-        </w:rPr>
-        <w:t>through the use of</w:t>
-      </w:r>
-      <w:proofErr w:type="gramEnd"/>
-      <w:r>
-        <w:rPr>
-          <w:rFonts w:ascii="Palatino" w:hAnsi="Palatino"/>
-          <w:sz w:val="19"/>
-          <w:szCs w:val="19"/>
-        </w:rPr>
-        <w:t xml:space="preserve"> transfer learning</w:t>
+        <w:t>the findings in this project can be easily used to help automate the diagnosis of other respiratory illnesses, for example through the use of transfer learning</w:t>
       </w:r>
       <w:r>
         <w:rPr>
@@ -1814,7 +1662,6 @@
         </w:rPr>
         <w:t>20</w:t>
       </w:r>
-      <w:proofErr w:type="gramStart"/>
       <w:r>
         <w:rPr>
           <w:rFonts w:ascii="Palatino" w:hAnsi="Palatino"/>
@@ -1829,16 +1676,7 @@
           <w:sz w:val="19"/>
           <w:szCs w:val="19"/>
         </w:rPr>
-        <w:t>,</w:t>
-      </w:r>
-      <w:proofErr w:type="gramEnd"/>
-      <w:r>
-        <w:rPr>
-          <w:rFonts w:ascii="Palatino" w:hAnsi="Palatino"/>
-          <w:sz w:val="19"/>
-          <w:szCs w:val="19"/>
-        </w:rPr>
-        <w:t xml:space="preserve"> DarkNet</w:t>
+        <w:t>, DarkNet</w:t>
       </w:r>
       <w:r>
         <w:rPr>
@@ -2412,25 +2250,7 @@
           <w:sz w:val="19"/>
           <w:szCs w:val="19"/>
         </w:rPr>
-        <w:t xml:space="preserve"> </w:t>
-      </w:r>
-      <w:proofErr w:type="gramStart"/>
-      <w:r>
-        <w:rPr>
-          <w:rFonts w:ascii="Palatino" w:hAnsi="Palatino"/>
-          <w:sz w:val="19"/>
-          <w:szCs w:val="19"/>
-        </w:rPr>
-        <w:t>In order to</w:t>
-      </w:r>
-      <w:proofErr w:type="gramEnd"/>
-      <w:r>
-        <w:rPr>
-          <w:rFonts w:ascii="Palatino" w:hAnsi="Palatino"/>
-          <w:sz w:val="19"/>
-          <w:szCs w:val="19"/>
-        </w:rPr>
-        <w:t xml:space="preserve"> provide an overview of the techniques and methodologies of these related works, </w:t>
+        <w:t xml:space="preserve"> In order to provide an overview of the techniques and methodologies of these related works, </w:t>
       </w:r>
       <w:r>
         <w:rPr>
@@ -2547,7 +2367,6 @@
         <w:t xml:space="preserve"> This limited dataset size has </w:t>
       </w:r>
       <w:proofErr w:type="spellStart"/>
-      <w:proofErr w:type="gramStart"/>
       <w:r>
         <w:rPr>
           <w:rFonts w:ascii="Palatino" w:hAnsi="Palatino"/>
@@ -2557,7 +2376,6 @@
         <w:t>lead</w:t>
       </w:r>
       <w:proofErr w:type="spellEnd"/>
-      <w:proofErr w:type="gramEnd"/>
       <w:r>
         <w:rPr>
           <w:rFonts w:ascii="Palatino" w:hAnsi="Palatino"/>
@@ -2770,16 +2588,7 @@
           <w:sz w:val="19"/>
           <w:szCs w:val="19"/>
         </w:rPr>
-        <w:t xml:space="preserve">] </w:t>
-      </w:r>
-      <w:proofErr w:type="gramStart"/>
-      <w:r>
-        <w:rPr>
-          <w:rFonts w:ascii="Palatino" w:hAnsi="Palatino"/>
-          <w:sz w:val="19"/>
-          <w:szCs w:val="19"/>
-        </w:rPr>
-        <w:t xml:space="preserve">and  </w:t>
+        <w:t xml:space="preserve">] and  </w:t>
       </w:r>
       <w:r>
         <w:rPr>
@@ -2789,7 +2598,6 @@
         </w:rPr>
         <w:t>[</w:t>
       </w:r>
-      <w:proofErr w:type="gramEnd"/>
       <w:r>
         <w:rPr>
           <w:rFonts w:ascii="Palatino" w:hAnsi="Palatino"/>
@@ -2820,25 +2628,7 @@
           <w:sz w:val="19"/>
           <w:szCs w:val="19"/>
         </w:rPr>
-        <w:t xml:space="preserve">, a </w:t>
-      </w:r>
-      <w:proofErr w:type="gramStart"/>
-      <w:r>
-        <w:rPr>
-          <w:rFonts w:ascii="Palatino" w:hAnsi="Palatino"/>
-          <w:sz w:val="19"/>
-          <w:szCs w:val="19"/>
-        </w:rPr>
-        <w:t>time consuming</w:t>
-      </w:r>
-      <w:proofErr w:type="gramEnd"/>
-      <w:r>
-        <w:rPr>
-          <w:rFonts w:ascii="Palatino" w:hAnsi="Palatino"/>
-          <w:sz w:val="19"/>
-          <w:szCs w:val="19"/>
-        </w:rPr>
-        <w:t xml:space="preserve"> process.</w:t>
+        <w:t>, a time consuming process.</w:t>
       </w:r>
       <w:r>
         <w:rPr>
@@ -2854,25 +2644,7 @@
           <w:sz w:val="19"/>
           <w:szCs w:val="19"/>
         </w:rPr>
-        <w:t xml:space="preserve">Additionally, many papers have attempted to compile the medical images from various sources, </w:t>
-      </w:r>
-      <w:proofErr w:type="gramStart"/>
-      <w:r>
-        <w:rPr>
-          <w:rFonts w:ascii="Palatino" w:hAnsi="Palatino"/>
-          <w:sz w:val="19"/>
-          <w:szCs w:val="19"/>
-        </w:rPr>
-        <w:t>in order to</w:t>
-      </w:r>
-      <w:proofErr w:type="gramEnd"/>
-      <w:r>
-        <w:rPr>
-          <w:rFonts w:ascii="Palatino" w:hAnsi="Palatino"/>
-          <w:sz w:val="19"/>
-          <w:szCs w:val="19"/>
-        </w:rPr>
-        <w:t xml:space="preserve"> build their own dataset. As a result, many papers have created their datasets with portions of their data from the same source, for example the covid-</w:t>
+        <w:t>Additionally, many papers have attempted to compile the medical images from various sources, in order to build their own dataset. As a result, many papers have created their datasets with portions of their data from the same source, for example the covid-</w:t>
       </w:r>
       <w:proofErr w:type="spellStart"/>
       <w:r>
@@ -2914,25 +2686,7 @@
           <w:sz w:val="19"/>
           <w:szCs w:val="19"/>
         </w:rPr>
-        <w:t xml:space="preserve">, which at the time of writing has been cited by 677 papers. This means that simply appending one dataset onto another most likely gives rise to duplicate images in the new dataset. If this dataset forms a large majority of the entire dataset used by </w:t>
-      </w:r>
-      <w:proofErr w:type="gramStart"/>
-      <w:r>
-        <w:rPr>
-          <w:rFonts w:ascii="Palatino" w:hAnsi="Palatino"/>
-          <w:sz w:val="19"/>
-          <w:szCs w:val="19"/>
-        </w:rPr>
-        <w:t>particular papers</w:t>
-      </w:r>
-      <w:proofErr w:type="gramEnd"/>
-      <w:r>
-        <w:rPr>
-          <w:rFonts w:ascii="Palatino" w:hAnsi="Palatino"/>
-          <w:sz w:val="19"/>
-          <w:szCs w:val="19"/>
-        </w:rPr>
-        <w:t xml:space="preserve">, then combining these datasets would mean the majority of datapoints in the new, larger dataset would be duplicates, invalidating this study on larger datasets. Moreover, the datasets often collect data from public sources and hospitals and physicians, meaning the datasets used by different papers may not be the same, but could still contain the same data if they happen to have been collected from the same initial source. </w:t>
+        <w:t xml:space="preserve">, which at the time of writing has been cited by 677 papers. This means that simply appending one dataset onto another most likely gives rise to duplicate images in the new dataset. If this dataset forms a large majority of the entire dataset used by particular papers, then combining these datasets would mean the majority of datapoints in the new, larger dataset would be duplicates, invalidating this study on larger datasets. Moreover, the datasets often collect data from public sources and hospitals and physicians, meaning the datasets used by different papers may not be the same, but could still contain the same data if they happen to have been collected from the same initial source. </w:t>
       </w:r>
       <w:r>
         <w:rPr>
@@ -2976,23 +2730,13 @@
           <w:szCs w:val="19"/>
         </w:rPr>
       </w:pPr>
-      <w:proofErr w:type="gramStart"/>
-      <w:r>
-        <w:rPr>
-          <w:rFonts w:ascii="Palatino" w:hAnsi="Palatino"/>
-          <w:sz w:val="19"/>
-          <w:szCs w:val="19"/>
-        </w:rPr>
-        <w:t>Due to the fact that</w:t>
-      </w:r>
-      <w:proofErr w:type="gramEnd"/>
-      <w:r>
-        <w:rPr>
-          <w:rFonts w:ascii="Palatino" w:hAnsi="Palatino"/>
-          <w:sz w:val="19"/>
-          <w:szCs w:val="19"/>
-        </w:rPr>
-        <w:t xml:space="preserve"> these datasets are using health data from individuals in the form of CT or X-Ray scans of a per</w:t>
+      <w:r>
+        <w:rPr>
+          <w:rFonts w:ascii="Palatino" w:hAnsi="Palatino"/>
+          <w:sz w:val="19"/>
+          <w:szCs w:val="19"/>
+        </w:rPr>
+        <w:t>Due to the fact that these datasets are using health data from individuals in the form of CT or X-Ray scans of a per</w:t>
       </w:r>
       <w:r>
         <w:rPr>
@@ -3194,43 +2938,7 @@
           <w:sz w:val="19"/>
           <w:szCs w:val="19"/>
         </w:rPr>
-        <w:t xml:space="preserve">], and thus only used positive COVID-19 scans and healthy lungs in their dataset. This is known as the </w:t>
-      </w:r>
-      <w:proofErr w:type="gramStart"/>
-      <w:r>
-        <w:rPr>
-          <w:rFonts w:ascii="Palatino" w:hAnsi="Palatino"/>
-          <w:sz w:val="19"/>
-          <w:szCs w:val="19"/>
-        </w:rPr>
-        <w:t>2 class</w:t>
-      </w:r>
-      <w:proofErr w:type="gramEnd"/>
-      <w:r>
-        <w:rPr>
-          <w:rFonts w:ascii="Palatino" w:hAnsi="Palatino"/>
-          <w:sz w:val="19"/>
-          <w:szCs w:val="19"/>
-        </w:rPr>
-        <w:t xml:space="preserve"> problem, as there are only two possible classifications for each datapoint. Other papers opted for a </w:t>
-      </w:r>
-      <w:proofErr w:type="gramStart"/>
-      <w:r>
-        <w:rPr>
-          <w:rFonts w:ascii="Palatino" w:hAnsi="Palatino"/>
-          <w:sz w:val="19"/>
-          <w:szCs w:val="19"/>
-        </w:rPr>
-        <w:t>3 class</w:t>
-      </w:r>
-      <w:proofErr w:type="gramEnd"/>
-      <w:r>
-        <w:rPr>
-          <w:rFonts w:ascii="Palatino" w:hAnsi="Palatino"/>
-          <w:sz w:val="19"/>
-          <w:szCs w:val="19"/>
-        </w:rPr>
-        <w:t xml:space="preserve"> problem. This is where the dataset includes positive COVID-19 scans, healthy individuals, and </w:t>
+        <w:t xml:space="preserve">], and thus only used positive COVID-19 scans and healthy lungs in their dataset. This is known as the 2 class problem, as there are only two possible classifications for each datapoint. Other papers opted for a 3 class problem. This is where the dataset includes positive COVID-19 scans, healthy individuals, and </w:t>
       </w:r>
       <w:r>
         <w:rPr>
@@ -3332,77 +3040,23 @@
           <w:sz w:val="19"/>
           <w:szCs w:val="19"/>
         </w:rPr>
-        <w:t xml:space="preserve"> et al., is known as the </w:t>
-      </w:r>
-      <w:proofErr w:type="gramStart"/>
-      <w:r>
-        <w:rPr>
-          <w:rFonts w:ascii="Palatino" w:hAnsi="Palatino"/>
-          <w:sz w:val="19"/>
-          <w:szCs w:val="19"/>
-        </w:rPr>
-        <w:t>three or more class</w:t>
-      </w:r>
-      <w:proofErr w:type="gramEnd"/>
-      <w:r>
-        <w:rPr>
-          <w:rFonts w:ascii="Palatino" w:hAnsi="Palatino"/>
-          <w:sz w:val="19"/>
-          <w:szCs w:val="19"/>
-        </w:rPr>
-        <w:t xml:space="preserve"> problem</w:t>
-      </w:r>
-      <w:r>
-        <w:rPr>
-          <w:rFonts w:ascii="Palatino" w:hAnsi="Palatino"/>
-          <w:sz w:val="19"/>
-          <w:szCs w:val="19"/>
-        </w:rPr>
-        <w:t xml:space="preserve">. The </w:t>
-      </w:r>
-      <w:proofErr w:type="gramStart"/>
-      <w:r>
-        <w:rPr>
-          <w:rFonts w:ascii="Palatino" w:hAnsi="Palatino"/>
-          <w:sz w:val="19"/>
-          <w:szCs w:val="19"/>
-        </w:rPr>
-        <w:t>three or more class</w:t>
-      </w:r>
-      <w:proofErr w:type="gramEnd"/>
-      <w:r>
-        <w:rPr>
-          <w:rFonts w:ascii="Palatino" w:hAnsi="Palatino"/>
-          <w:sz w:val="19"/>
-          <w:szCs w:val="19"/>
-        </w:rPr>
-        <w:t xml:space="preserve"> approach can bring performance benefits for the classifiers, due to the fact that features learnt from the images by a machine learning model in the two class problem may actually be more indicative of other respiratory illness, rather than COVID-19. </w:t>
-      </w:r>
-      <w:r>
-        <w:rPr>
-          <w:rFonts w:ascii="Palatino" w:hAnsi="Palatino"/>
-          <w:sz w:val="19"/>
-          <w:szCs w:val="19"/>
-        </w:rPr>
-        <w:t xml:space="preserve">However, </w:t>
-      </w:r>
-      <w:proofErr w:type="gramStart"/>
-      <w:r>
-        <w:rPr>
-          <w:rFonts w:ascii="Palatino" w:hAnsi="Palatino"/>
-          <w:sz w:val="19"/>
-          <w:szCs w:val="19"/>
-        </w:rPr>
-        <w:t>due to the fact that</w:t>
-      </w:r>
-      <w:proofErr w:type="gramEnd"/>
-      <w:r>
-        <w:rPr>
-          <w:rFonts w:ascii="Palatino" w:hAnsi="Palatino"/>
-          <w:sz w:val="19"/>
-          <w:szCs w:val="19"/>
-        </w:rPr>
-        <w:t xml:space="preserve"> the various other respiratory illnesses in ‘other’ category of the dataset may share very similar characteristics to COVID-19, this could lead to the classifier struggling to differentiate between these similar looking diseases, particularly if the dataset contains fewer samples to help the models learn the best method of classification.</w:t>
+        <w:t xml:space="preserve"> et al., is known as the three or more class problem</w:t>
+      </w:r>
+      <w:r>
+        <w:rPr>
+          <w:rFonts w:ascii="Palatino" w:hAnsi="Palatino"/>
+          <w:sz w:val="19"/>
+          <w:szCs w:val="19"/>
+        </w:rPr>
+        <w:t xml:space="preserve">. The three or more class approach can bring performance benefits for the classifiers, due to the fact that features learnt from the images by a machine learning model in the two class problem may actually be more indicative of other respiratory illness, rather than COVID-19. </w:t>
+      </w:r>
+      <w:r>
+        <w:rPr>
+          <w:rFonts w:ascii="Palatino" w:hAnsi="Palatino"/>
+          <w:sz w:val="19"/>
+          <w:szCs w:val="19"/>
+        </w:rPr>
+        <w:t>However, due to the fact that the various other respiratory illnesses in ‘other’ category of the dataset may share very similar characteristics to COVID-19, this could lead to the classifier struggling to differentiate between these similar looking diseases, particularly if the dataset contains fewer samples to help the models learn the best method of classification.</w:t>
       </w:r>
     </w:p>
     <w:p>
@@ -3504,25 +3158,7 @@
           <w:sz w:val="19"/>
           <w:szCs w:val="19"/>
         </w:rPr>
-        <w:t xml:space="preserve">adding a small </w:t>
-      </w:r>
-      <w:proofErr w:type="gramStart"/>
-      <w:r>
-        <w:rPr>
-          <w:rFonts w:ascii="Palatino" w:hAnsi="Palatino"/>
-          <w:sz w:val="19"/>
-          <w:szCs w:val="19"/>
-        </w:rPr>
-        <w:t>amount</w:t>
-      </w:r>
-      <w:proofErr w:type="gramEnd"/>
-      <w:r>
-        <w:rPr>
-          <w:rFonts w:ascii="Palatino" w:hAnsi="Palatino"/>
-          <w:sz w:val="19"/>
-          <w:szCs w:val="19"/>
-        </w:rPr>
-        <w:t xml:space="preserve"> of distortions to the existing images</w:t>
+        <w:t>adding a small amount of distortions to the existing images</w:t>
       </w:r>
       <w:r>
         <w:rPr>
@@ -3578,25 +3214,7 @@
           <w:sz w:val="19"/>
           <w:szCs w:val="19"/>
         </w:rPr>
-        <w:t xml:space="preserve"> and so reduce the chance of </w:t>
-      </w:r>
-      <w:proofErr w:type="gramStart"/>
-      <w:r>
-        <w:rPr>
-          <w:rFonts w:ascii="Palatino" w:hAnsi="Palatino"/>
-          <w:sz w:val="19"/>
-          <w:szCs w:val="19"/>
-        </w:rPr>
-        <w:t>models</w:t>
-      </w:r>
-      <w:proofErr w:type="gramEnd"/>
-      <w:r>
-        <w:rPr>
-          <w:rFonts w:ascii="Palatino" w:hAnsi="Palatino"/>
-          <w:sz w:val="19"/>
-          <w:szCs w:val="19"/>
-        </w:rPr>
-        <w:t xml:space="preserve"> overfitting,</w:t>
+        <w:t xml:space="preserve"> and so reduce the chance of models overfitting,</w:t>
       </w:r>
       <w:r>
         <w:rPr>
@@ -3764,25 +3382,7 @@
           <w:sz w:val="19"/>
           <w:szCs w:val="19"/>
         </w:rPr>
-        <w:t xml:space="preserve">found that, in the </w:t>
-      </w:r>
-      <w:proofErr w:type="gramStart"/>
-      <w:r>
-        <w:rPr>
-          <w:rFonts w:ascii="Palatino" w:hAnsi="Palatino"/>
-          <w:sz w:val="19"/>
-          <w:szCs w:val="19"/>
-        </w:rPr>
-        <w:t>three class</w:t>
-      </w:r>
-      <w:proofErr w:type="gramEnd"/>
-      <w:r>
-        <w:rPr>
-          <w:rFonts w:ascii="Palatino" w:hAnsi="Palatino"/>
-          <w:sz w:val="19"/>
-          <w:szCs w:val="19"/>
-        </w:rPr>
-        <w:t xml:space="preserve"> problem, their </w:t>
+        <w:t xml:space="preserve">found that, in the three class problem, their </w:t>
       </w:r>
       <w:proofErr w:type="spellStart"/>
       <w:r>
@@ -3888,43 +3488,7 @@
           <w:sz w:val="19"/>
           <w:szCs w:val="19"/>
         </w:rPr>
-        <w:t xml:space="preserve">Different papers implemented different machine learning models </w:t>
-      </w:r>
-      <w:proofErr w:type="gramStart"/>
-      <w:r>
-        <w:rPr>
-          <w:rFonts w:ascii="Palatino" w:hAnsi="Palatino"/>
-          <w:sz w:val="19"/>
-          <w:szCs w:val="19"/>
-        </w:rPr>
-        <w:t>in order to</w:t>
-      </w:r>
-      <w:proofErr w:type="gramEnd"/>
-      <w:r>
-        <w:rPr>
-          <w:rFonts w:ascii="Palatino" w:hAnsi="Palatino"/>
-          <w:sz w:val="19"/>
-          <w:szCs w:val="19"/>
-        </w:rPr>
-        <w:t xml:space="preserve"> solve the classification task. However, </w:t>
-      </w:r>
-      <w:proofErr w:type="gramStart"/>
-      <w:r>
-        <w:rPr>
-          <w:rFonts w:ascii="Palatino" w:hAnsi="Palatino"/>
-          <w:sz w:val="19"/>
-          <w:szCs w:val="19"/>
-        </w:rPr>
-        <w:t>the majority of</w:t>
-      </w:r>
-      <w:proofErr w:type="gramEnd"/>
-      <w:r>
-        <w:rPr>
-          <w:rFonts w:ascii="Palatino" w:hAnsi="Palatino"/>
-          <w:sz w:val="19"/>
-          <w:szCs w:val="19"/>
-        </w:rPr>
-        <w:t xml:space="preserve"> the studies created a CNN and used transfer learning</w:t>
+        <w:t>Different papers implemented different machine learning models in order to solve the classification task. However, the majority of the studies created a CNN and used transfer learning</w:t>
       </w:r>
       <w:r>
         <w:rPr>
@@ -4038,25 +3602,7 @@
           <w:sz w:val="19"/>
           <w:szCs w:val="19"/>
         </w:rPr>
-        <w:t xml:space="preserve">Different papers have either selected one model and tried to optimize its </w:t>
-      </w:r>
-      <w:proofErr w:type="gramStart"/>
-      <w:r>
-        <w:rPr>
-          <w:rFonts w:ascii="Palatino" w:hAnsi="Palatino"/>
-          <w:sz w:val="19"/>
-          <w:szCs w:val="19"/>
-        </w:rPr>
-        <w:t>performance, or</w:t>
-      </w:r>
-      <w:proofErr w:type="gramEnd"/>
-      <w:r>
-        <w:rPr>
-          <w:rFonts w:ascii="Palatino" w:hAnsi="Palatino"/>
-          <w:sz w:val="19"/>
-          <w:szCs w:val="19"/>
-        </w:rPr>
-        <w:t xml:space="preserve"> have trained several different models and compared their performance. </w:t>
+        <w:t xml:space="preserve">Different papers have either selected one model and tried to optimize its performance, or have trained several different models and compared their performance. </w:t>
       </w:r>
       <w:r>
         <w:rPr>
@@ -4088,25 +3634,7 @@
           <w:sz w:val="19"/>
           <w:szCs w:val="19"/>
         </w:rPr>
-        <w:t xml:space="preserve">] followed a </w:t>
-      </w:r>
-      <w:proofErr w:type="gramStart"/>
-      <w:r>
-        <w:rPr>
-          <w:rFonts w:ascii="Palatino" w:hAnsi="Palatino"/>
-          <w:sz w:val="19"/>
-          <w:szCs w:val="19"/>
-        </w:rPr>
-        <w:t>deep-transfer</w:t>
-      </w:r>
-      <w:proofErr w:type="gramEnd"/>
-      <w:r>
-        <w:rPr>
-          <w:rFonts w:ascii="Palatino" w:hAnsi="Palatino"/>
-          <w:sz w:val="19"/>
-          <w:szCs w:val="19"/>
-        </w:rPr>
-        <w:t xml:space="preserve"> learning approach, implementing a modified Inception model.</w:t>
+        <w:t>] followed a deep-transfer learning approach, implementing a modified Inception model.</w:t>
       </w:r>
       <w:r>
         <w:rPr>
@@ -4500,25 +4028,7 @@
           <w:sz w:val="19"/>
           <w:szCs w:val="19"/>
         </w:rPr>
-        <w:t xml:space="preserve">Most studies trained either a single model, or compared the performance of </w:t>
-      </w:r>
-      <w:proofErr w:type="gramStart"/>
-      <w:r>
-        <w:rPr>
-          <w:rFonts w:ascii="Palatino" w:hAnsi="Palatino"/>
-          <w:sz w:val="19"/>
-          <w:szCs w:val="19"/>
-        </w:rPr>
-        <w:t>various different</w:t>
-      </w:r>
-      <w:proofErr w:type="gramEnd"/>
-      <w:r>
-        <w:rPr>
-          <w:rFonts w:ascii="Palatino" w:hAnsi="Palatino"/>
-          <w:sz w:val="19"/>
-          <w:szCs w:val="19"/>
-        </w:rPr>
-        <w:t xml:space="preserve"> models, upon a dataset consisting of only one type of medical image, such as [15]</w:t>
+        <w:t>Most studies trained either a single model, or compared the performance of various different models, upon a dataset consisting of only one type of medical image, such as [15]</w:t>
       </w:r>
       <w:r>
         <w:rPr>
@@ -4746,25 +4256,7 @@
           <w:sz w:val="19"/>
           <w:szCs w:val="19"/>
         </w:rPr>
-        <w:t xml:space="preserve">The issue is that deep CNNs are not inherently </w:t>
-      </w:r>
-      <w:proofErr w:type="gramStart"/>
-      <w:r>
-        <w:rPr>
-          <w:rFonts w:ascii="Palatino" w:hAnsi="Palatino"/>
-          <w:sz w:val="19"/>
-          <w:szCs w:val="19"/>
-        </w:rPr>
-        <w:t>interpretable, and</w:t>
-      </w:r>
-      <w:proofErr w:type="gramEnd"/>
-      <w:r>
-        <w:rPr>
-          <w:rFonts w:ascii="Palatino" w:hAnsi="Palatino"/>
-          <w:sz w:val="19"/>
-          <w:szCs w:val="19"/>
-        </w:rPr>
-        <w:t xml:space="preserve"> are often seen as black boxes. As stated previously, by the international statement on the ethics of AI in radiology, “transparency, interpretability, and </w:t>
+        <w:t xml:space="preserve">The issue is that deep CNNs are not inherently interpretable, and are often seen as black boxes. As stated previously, by the international statement on the ethics of AI in radiology, “transparency, interpretability, and </w:t>
       </w:r>
       <w:proofErr w:type="spellStart"/>
       <w:r>
@@ -4833,25 +4325,7 @@
           <w:sz w:val="19"/>
           <w:szCs w:val="19"/>
         </w:rPr>
-        <w:t xml:space="preserve">One </w:t>
-      </w:r>
-      <w:proofErr w:type="gramStart"/>
-      <w:r>
-        <w:rPr>
-          <w:rFonts w:ascii="Palatino" w:hAnsi="Palatino"/>
-          <w:sz w:val="19"/>
-          <w:szCs w:val="19"/>
-        </w:rPr>
-        <w:t>particular study</w:t>
-      </w:r>
-      <w:proofErr w:type="gramEnd"/>
-      <w:r>
-        <w:rPr>
-          <w:rFonts w:ascii="Palatino" w:hAnsi="Palatino"/>
-          <w:sz w:val="19"/>
-          <w:szCs w:val="19"/>
-        </w:rPr>
-        <w:t xml:space="preserve"> that did implement explainable predictions for positive COVID-19 scans on X-Ray images was the study by Blake </w:t>
+        <w:t xml:space="preserve">One particular study that did implement explainable predictions for positive COVID-19 scans on X-Ray images was the study by Blake </w:t>
       </w:r>
       <w:proofErr w:type="spellStart"/>
       <w:r>
@@ -5161,25 +4635,7 @@
           <w:sz w:val="19"/>
           <w:szCs w:val="19"/>
         </w:rPr>
-        <w:t xml:space="preserve">] showed heatmaps for both positive and negative COVID-19 </w:t>
-      </w:r>
-      <w:proofErr w:type="gramStart"/>
-      <w:r>
-        <w:rPr>
-          <w:rFonts w:ascii="Palatino" w:hAnsi="Palatino"/>
-          <w:sz w:val="19"/>
-          <w:szCs w:val="19"/>
-        </w:rPr>
-        <w:t>scans, and</w:t>
-      </w:r>
-      <w:proofErr w:type="gramEnd"/>
-      <w:r>
-        <w:rPr>
-          <w:rFonts w:ascii="Palatino" w:hAnsi="Palatino"/>
-          <w:sz w:val="19"/>
-          <w:szCs w:val="19"/>
-        </w:rPr>
-        <w:t xml:space="preserve"> found that negative scans show low influence within the lungs. Alternatively, Bai et al. [</w:t>
+        <w:t>] showed heatmaps for both positive and negative COVID-19 scans, and found that negative scans show low influence within the lungs. Alternatively, Bai et al. [</w:t>
       </w:r>
       <w:r>
         <w:rPr>
@@ -5237,25 +4693,7 @@
           <w:sz w:val="19"/>
           <w:szCs w:val="19"/>
         </w:rPr>
-        <w:t xml:space="preserve">] implemented both Grad-CAM and Guided Grad-CAM to visualize influential image regions. </w:t>
-      </w:r>
-      <w:proofErr w:type="gramStart"/>
-      <w:r>
-        <w:rPr>
-          <w:rFonts w:ascii="Palatino" w:hAnsi="Palatino"/>
-          <w:sz w:val="19"/>
-          <w:szCs w:val="19"/>
-        </w:rPr>
-        <w:t>Similar to</w:t>
-      </w:r>
-      <w:proofErr w:type="gramEnd"/>
-      <w:r>
-        <w:rPr>
-          <w:rFonts w:ascii="Palatino" w:hAnsi="Palatino"/>
-          <w:sz w:val="19"/>
-          <w:szCs w:val="19"/>
-        </w:rPr>
-        <w:t xml:space="preserve"> the work by Bai et al. [</w:t>
+        <w:t>] implemented both Grad-CAM and Guided Grad-CAM to visualize influential image regions. Similar to the work by Bai et al. [</w:t>
       </w:r>
       <w:r>
         <w:rPr>
@@ -5428,25 +4866,7 @@
           <w:sz w:val="19"/>
           <w:szCs w:val="19"/>
         </w:rPr>
-        <w:t xml:space="preserve">Another metric that aids in the discussion of the most effective model for making explainable predictions for whether a scan shows signs of a positive COVID-19 infection is the processing time. The processing time is the time taken for the model to make a prediction upon new </w:t>
-      </w:r>
-      <w:proofErr w:type="gramStart"/>
-      <w:r>
-        <w:rPr>
-          <w:rFonts w:ascii="Palatino" w:hAnsi="Palatino"/>
-          <w:sz w:val="19"/>
-          <w:szCs w:val="19"/>
-        </w:rPr>
-        <w:t>data, once</w:t>
-      </w:r>
-      <w:proofErr w:type="gramEnd"/>
-      <w:r>
-        <w:rPr>
-          <w:rFonts w:ascii="Palatino" w:hAnsi="Palatino"/>
-          <w:sz w:val="19"/>
-          <w:szCs w:val="19"/>
-        </w:rPr>
-        <w:t xml:space="preserve"> it has already been trained. This is because if a model takes too long to make its prediction, then it could lead to issues if a </w:t>
+        <w:t xml:space="preserve">Another metric that aids in the discussion of the most effective model for making explainable predictions for whether a scan shows signs of a positive COVID-19 infection is the processing time. The processing time is the time taken for the model to make a prediction upon new data, once it has already been trained. This is because if a model takes too long to make its prediction, then it could lead to issues if a </w:t>
       </w:r>
       <w:r>
         <w:rPr>
@@ -5462,25 +4882,7 @@
           <w:sz w:val="19"/>
           <w:szCs w:val="19"/>
         </w:rPr>
-        <w:t xml:space="preserve"> </w:t>
-      </w:r>
-      <w:proofErr w:type="gramStart"/>
-      <w:r>
-        <w:rPr>
-          <w:rFonts w:ascii="Palatino" w:hAnsi="Palatino"/>
-          <w:sz w:val="19"/>
-          <w:szCs w:val="19"/>
-        </w:rPr>
-        <w:t>has to</w:t>
-      </w:r>
-      <w:proofErr w:type="gramEnd"/>
-      <w:r>
-        <w:rPr>
-          <w:rFonts w:ascii="Palatino" w:hAnsi="Palatino"/>
-          <w:sz w:val="19"/>
-          <w:szCs w:val="19"/>
-        </w:rPr>
-        <w:t xml:space="preserve"> wait a long period of time before they are presented with a prediction by the system. Thus, some studies have also included this metric in their work, such as the study by Li et al. [</w:t>
+        <w:t xml:space="preserve"> has to wait a long period of time before they are presented with a prediction by the system. Thus, some studies have also included this metric in their work, such as the study by Li et al. [</w:t>
       </w:r>
       <w:r>
         <w:rPr>
@@ -5616,23 +5018,13 @@
           <w:szCs w:val="19"/>
         </w:rPr>
       </w:pPr>
-      <w:proofErr w:type="gramStart"/>
-      <w:r>
-        <w:rPr>
-          <w:rFonts w:ascii="Palatino" w:hAnsi="Palatino"/>
-          <w:sz w:val="19"/>
-          <w:szCs w:val="19"/>
-        </w:rPr>
-        <w:t>In order to</w:t>
-      </w:r>
-      <w:proofErr w:type="gramEnd"/>
-      <w:r>
-        <w:rPr>
-          <w:rFonts w:ascii="Palatino" w:hAnsi="Palatino"/>
-          <w:sz w:val="19"/>
-          <w:szCs w:val="19"/>
-        </w:rPr>
-        <w:t xml:space="preserve"> create a dataset containing both X-Ray and CT scans, enough data has to be found. In this paper, the t</w:t>
+      <w:r>
+        <w:rPr>
+          <w:rFonts w:ascii="Palatino" w:hAnsi="Palatino"/>
+          <w:sz w:val="19"/>
+          <w:szCs w:val="19"/>
+        </w:rPr>
+        <w:t>In order to create a dataset containing both X-Ray and CT scans, enough data has to be found. In this paper, the t</w:t>
       </w:r>
       <w:r>
         <w:rPr>
@@ -5680,25 +5072,7 @@
           <w:sz w:val="19"/>
           <w:szCs w:val="19"/>
         </w:rPr>
-        <w:t xml:space="preserve">This is because, and as stated previously, the </w:t>
-      </w:r>
-      <w:proofErr w:type="gramStart"/>
-      <w:r>
-        <w:rPr>
-          <w:rFonts w:ascii="Palatino" w:hAnsi="Palatino"/>
-          <w:sz w:val="19"/>
-          <w:szCs w:val="19"/>
-        </w:rPr>
-        <w:t>three or more class</w:t>
-      </w:r>
-      <w:proofErr w:type="gramEnd"/>
-      <w:r>
-        <w:rPr>
-          <w:rFonts w:ascii="Palatino" w:hAnsi="Palatino"/>
-          <w:sz w:val="19"/>
-          <w:szCs w:val="19"/>
-        </w:rPr>
-        <w:t xml:space="preserve"> approach can often bring performance benefits for the classifiers</w:t>
+        <w:t>This is because, and as stated previously, the three or more class approach can often bring performance benefits for the classifiers</w:t>
       </w:r>
       <w:r>
         <w:rPr>
@@ -5937,25 +5311,7 @@
           <w:sz w:val="19"/>
           <w:szCs w:val="19"/>
         </w:rPr>
-        <w:t xml:space="preserve">] was selected. This is because it is a very popular dataset amongst the literature, cited by 677 other papers at the time of writing. This dataset is also approved by the University of Montreal’s Ethics </w:t>
-      </w:r>
-      <w:proofErr w:type="gramStart"/>
-      <w:r>
-        <w:rPr>
-          <w:rFonts w:ascii="Palatino" w:hAnsi="Palatino"/>
-          <w:sz w:val="19"/>
-          <w:szCs w:val="19"/>
-        </w:rPr>
-        <w:t>Committee, and</w:t>
-      </w:r>
-      <w:proofErr w:type="gramEnd"/>
-      <w:r>
-        <w:rPr>
-          <w:rFonts w:ascii="Palatino" w:hAnsi="Palatino"/>
-          <w:sz w:val="19"/>
-          <w:szCs w:val="19"/>
-        </w:rPr>
-        <w:t xml:space="preserve"> contains 468 images of COVID-19 positive scans. </w:t>
+        <w:t xml:space="preserve">] was selected. This is because it is a very popular dataset amongst the literature, cited by 677 other papers at the time of writing. This dataset is also approved by the University of Montreal’s Ethics Committee, and contains 468 images of COVID-19 positive scans. </w:t>
       </w:r>
       <w:r>
         <w:rPr>
@@ -5997,23 +5353,13 @@
         </w:rPr>
         <w:t xml:space="preserve"> </w:t>
       </w:r>
-      <w:proofErr w:type="gramStart"/>
-      <w:r>
-        <w:rPr>
-          <w:rFonts w:ascii="Palatino" w:hAnsi="Palatino"/>
-          <w:sz w:val="19"/>
-          <w:szCs w:val="19"/>
-        </w:rPr>
-        <w:t>In order to</w:t>
-      </w:r>
-      <w:proofErr w:type="gramEnd"/>
-      <w:r>
-        <w:rPr>
-          <w:rFonts w:ascii="Palatino" w:hAnsi="Palatino"/>
-          <w:sz w:val="19"/>
-          <w:szCs w:val="19"/>
-        </w:rPr>
-        <w:t xml:space="preserve"> create a larger dataset including more COVID-19 positive X-Ray scans, image augmentation will be applied to these scans at random</w:t>
+      <w:r>
+        <w:rPr>
+          <w:rFonts w:ascii="Palatino" w:hAnsi="Palatino"/>
+          <w:sz w:val="19"/>
+          <w:szCs w:val="19"/>
+        </w:rPr>
+        <w:t>In order to create a larger dataset including more COVID-19 positive X-Ray scans, image augmentation will be applied to these scans at random</w:t>
       </w:r>
       <w:r>
         <w:rPr>
@@ -6079,25 +5425,7 @@
           <w:sz w:val="19"/>
           <w:szCs w:val="19"/>
         </w:rPr>
-        <w:t xml:space="preserve">that the data </w:t>
-      </w:r>
-      <w:proofErr w:type="gramStart"/>
-      <w:r>
-        <w:rPr>
-          <w:rFonts w:ascii="Palatino" w:hAnsi="Palatino"/>
-          <w:sz w:val="19"/>
-          <w:szCs w:val="19"/>
-        </w:rPr>
-        <w:t>has to</w:t>
-      </w:r>
-      <w:proofErr w:type="gramEnd"/>
-      <w:r>
-        <w:rPr>
-          <w:rFonts w:ascii="Palatino" w:hAnsi="Palatino"/>
-          <w:sz w:val="19"/>
-          <w:szCs w:val="19"/>
-        </w:rPr>
-        <w:t xml:space="preserve"> be labelled manually, often by an experienced radiologist. However, this labelling process may not always be 100% accurate, and so could lead to mis-training of the machine learning models. Thus, the datasets collected should contain images that are labelled to a high degree of confidence. Thus, for the healthy class, the National Institute of Health’s Chest X-Ray dataset [</w:t>
+        <w:t>that the data has to be labelled manually, often by an experienced radiologist. However, this labelling process may not always be 100% accurate, and so could lead to mis-training of the machine learning models. Thus, the datasets collected should contain images that are labelled to a high degree of confidence. Thus, for the healthy class, the National Institute of Health’s Chest X-Ray dataset [</w:t>
       </w:r>
       <w:r>
         <w:rPr>
@@ -6180,7 +5508,6 @@
         <w:t xml:space="preserve">ataset contains scans that show patients diagnosed with other illnesses, such as Hernia, Fibrosis, </w:t>
       </w:r>
       <w:proofErr w:type="spellStart"/>
-      <w:proofErr w:type="gramStart"/>
       <w:r>
         <w:rPr>
           <w:rFonts w:ascii="Palatino" w:hAnsi="Palatino"/>
@@ -6190,7 +5517,6 @@
         <w:t>Edema</w:t>
       </w:r>
       <w:proofErr w:type="spellEnd"/>
-      <w:proofErr w:type="gramEnd"/>
       <w:r>
         <w:rPr>
           <w:rFonts w:ascii="Palatino" w:hAnsi="Palatino"/>
@@ -6229,25 +5555,7 @@
           <w:sz w:val="19"/>
           <w:szCs w:val="19"/>
         </w:rPr>
-        <w:t xml:space="preserve">all the classes in the study are roughly even sized, </w:t>
-      </w:r>
-      <w:proofErr w:type="gramStart"/>
-      <w:r>
-        <w:rPr>
-          <w:rFonts w:ascii="Palatino" w:hAnsi="Palatino"/>
-          <w:sz w:val="19"/>
-          <w:szCs w:val="19"/>
-        </w:rPr>
-        <w:t>so as to</w:t>
-      </w:r>
-      <w:proofErr w:type="gramEnd"/>
-      <w:r>
-        <w:rPr>
-          <w:rFonts w:ascii="Palatino" w:hAnsi="Palatino"/>
-          <w:sz w:val="19"/>
-          <w:szCs w:val="19"/>
-        </w:rPr>
-        <w:t xml:space="preserve"> prevent any imbalances, </w:t>
+        <w:t xml:space="preserve">all the classes in the study are roughly even sized, so as to prevent any imbalances, </w:t>
       </w:r>
       <w:r>
         <w:rPr>
@@ -6383,25 +5691,7 @@
           <w:sz w:val="19"/>
           <w:szCs w:val="19"/>
         </w:rPr>
-        <w:t xml:space="preserve"> </w:t>
-      </w:r>
-      <w:proofErr w:type="gramStart"/>
-      <w:r>
-        <w:rPr>
-          <w:rFonts w:ascii="Palatino" w:hAnsi="Palatino"/>
-          <w:sz w:val="19"/>
-          <w:szCs w:val="19"/>
-        </w:rPr>
-        <w:t>Again</w:t>
-      </w:r>
-      <w:proofErr w:type="gramEnd"/>
-      <w:r>
-        <w:rPr>
-          <w:rFonts w:ascii="Palatino" w:hAnsi="Palatino"/>
-          <w:sz w:val="19"/>
-          <w:szCs w:val="19"/>
-        </w:rPr>
-        <w:t xml:space="preserve"> to ensure all classes are roughly even sizes, </w:t>
+        <w:t xml:space="preserve"> Again to ensure all classes are roughly even sizes, </w:t>
       </w:r>
       <w:r>
         <w:rPr>
@@ -6516,25 +5806,7 @@
           <w:sz w:val="19"/>
           <w:szCs w:val="19"/>
         </w:rPr>
-        <w:t xml:space="preserve">will also be applied randomly to these scans, </w:t>
-      </w:r>
-      <w:proofErr w:type="gramStart"/>
-      <w:r>
-        <w:rPr>
-          <w:rFonts w:ascii="Palatino" w:hAnsi="Palatino"/>
-          <w:sz w:val="19"/>
-          <w:szCs w:val="19"/>
-        </w:rPr>
-        <w:t>in order to</w:t>
-      </w:r>
-      <w:proofErr w:type="gramEnd"/>
-      <w:r>
-        <w:rPr>
-          <w:rFonts w:ascii="Palatino" w:hAnsi="Palatino"/>
-          <w:sz w:val="19"/>
-          <w:szCs w:val="19"/>
-        </w:rPr>
-        <w:t xml:space="preserve"> create 2500 total COVID-19 positive CT scans.</w:t>
+        <w:t>will also be applied randomly to these scans, in order to create 2500 total COVID-19 positive CT scans.</w:t>
       </w:r>
       <w:r>
         <w:rPr>
@@ -6624,51 +5896,15 @@
           <w:sz w:val="19"/>
           <w:szCs w:val="19"/>
         </w:rPr>
-        <w:t xml:space="preserve">The dataset was also confirmed by a senior radiologist in Tongji Hospital, Wuhan, China, who has performed diagnosis and treatment of </w:t>
-      </w:r>
-      <w:proofErr w:type="gramStart"/>
-      <w:r>
-        <w:rPr>
-          <w:rFonts w:ascii="Palatino" w:hAnsi="Palatino"/>
-          <w:sz w:val="19"/>
-          <w:szCs w:val="19"/>
-        </w:rPr>
-        <w:t>a large number of</w:t>
-      </w:r>
-      <w:proofErr w:type="gramEnd"/>
-      <w:r>
-        <w:rPr>
-          <w:rFonts w:ascii="Palatino" w:hAnsi="Palatino"/>
-          <w:sz w:val="19"/>
-          <w:szCs w:val="19"/>
-        </w:rPr>
-        <w:t xml:space="preserve"> COVID-19 patients during the outbreak of the virus. </w:t>
-      </w:r>
-      <w:r>
-        <w:rPr>
-          <w:rFonts w:ascii="Palatino" w:hAnsi="Palatino"/>
-          <w:sz w:val="19"/>
-          <w:szCs w:val="19"/>
-        </w:rPr>
-        <w:t xml:space="preserve">The dataset contains 463 non-COVID-19 CT images, and so </w:t>
-      </w:r>
-      <w:proofErr w:type="gramStart"/>
-      <w:r>
-        <w:rPr>
-          <w:rFonts w:ascii="Palatino" w:hAnsi="Palatino"/>
-          <w:sz w:val="19"/>
-          <w:szCs w:val="19"/>
-        </w:rPr>
-        <w:t>all of</w:t>
-      </w:r>
-      <w:proofErr w:type="gramEnd"/>
-      <w:r>
-        <w:rPr>
-          <w:rFonts w:ascii="Palatino" w:hAnsi="Palatino"/>
-          <w:sz w:val="19"/>
-          <w:szCs w:val="19"/>
-        </w:rPr>
-        <w:t xml:space="preserve"> these images </w:t>
+        <w:t xml:space="preserve">The dataset was also confirmed by a senior radiologist in Tongji Hospital, Wuhan, China, who has performed diagnosis and treatment of a large number of COVID-19 patients during the outbreak of the virus. </w:t>
+      </w:r>
+      <w:r>
+        <w:rPr>
+          <w:rFonts w:ascii="Palatino" w:hAnsi="Palatino"/>
+          <w:sz w:val="19"/>
+          <w:szCs w:val="19"/>
+        </w:rPr>
+        <w:t xml:space="preserve">The dataset contains 463 non-COVID-19 CT images, and so all of these images </w:t>
       </w:r>
       <w:r>
         <w:rPr>
@@ -6692,25 +5928,7 @@
           <w:sz w:val="19"/>
           <w:szCs w:val="19"/>
         </w:rPr>
-        <w:t xml:space="preserve"> Due to the complexity in these images, these images were augmented </w:t>
-      </w:r>
-      <w:proofErr w:type="gramStart"/>
-      <w:r>
-        <w:rPr>
-          <w:rFonts w:ascii="Palatino" w:hAnsi="Palatino"/>
-          <w:sz w:val="19"/>
-          <w:szCs w:val="19"/>
-        </w:rPr>
-        <w:t>in order to</w:t>
-      </w:r>
-      <w:proofErr w:type="gramEnd"/>
-      <w:r>
-        <w:rPr>
-          <w:rFonts w:ascii="Palatino" w:hAnsi="Palatino"/>
-          <w:sz w:val="19"/>
-          <w:szCs w:val="19"/>
-        </w:rPr>
-        <w:t xml:space="preserve"> create 2500 of these complex images for the healthy class.</w:t>
+        <w:t xml:space="preserve"> Due to the complexity in these images, these images were augmented in order to create 2500 of these complex images for the healthy class.</w:t>
       </w:r>
       <w:r>
         <w:rPr>
@@ -6868,25 +6086,7 @@
           <w:sz w:val="19"/>
           <w:szCs w:val="19"/>
         </w:rPr>
-        <w:t xml:space="preserve"> in the Hubei province of China. The dataset also contains 412 patients with non-COVID-19 pneumonia, and so </w:t>
-      </w:r>
-      <w:proofErr w:type="gramStart"/>
-      <w:r>
-        <w:rPr>
-          <w:rFonts w:ascii="Palatino" w:hAnsi="Palatino"/>
-          <w:sz w:val="19"/>
-          <w:szCs w:val="19"/>
-        </w:rPr>
-        <w:t>all of</w:t>
-      </w:r>
-      <w:proofErr w:type="gramEnd"/>
-      <w:r>
-        <w:rPr>
-          <w:rFonts w:ascii="Palatino" w:hAnsi="Palatino"/>
-          <w:sz w:val="19"/>
-          <w:szCs w:val="19"/>
-        </w:rPr>
-        <w:t xml:space="preserve"> these samples </w:t>
+        <w:t xml:space="preserve"> in the Hubei province of China. The dataset also contains 412 patients with non-COVID-19 pneumonia, and so all of these samples </w:t>
       </w:r>
       <w:r>
         <w:rPr>
@@ -6934,25 +6134,7 @@
           <w:sz w:val="19"/>
           <w:szCs w:val="19"/>
         </w:rPr>
-        <w:t xml:space="preserve">Due to the quality of this dataset, image augmentation was also applied to these non-COVID-19 patient scans, </w:t>
-      </w:r>
-      <w:proofErr w:type="gramStart"/>
-      <w:r>
-        <w:rPr>
-          <w:rFonts w:ascii="Palatino" w:hAnsi="Palatino"/>
-          <w:sz w:val="19"/>
-          <w:szCs w:val="19"/>
-        </w:rPr>
-        <w:t>in order to</w:t>
-      </w:r>
-      <w:proofErr w:type="gramEnd"/>
-      <w:r>
-        <w:rPr>
-          <w:rFonts w:ascii="Palatino" w:hAnsi="Palatino"/>
-          <w:sz w:val="19"/>
-          <w:szCs w:val="19"/>
-        </w:rPr>
-        <w:t xml:space="preserve"> create 2500 of these scans. </w:t>
+        <w:t xml:space="preserve">Due to the quality of this dataset, image augmentation was also applied to these non-COVID-19 patient scans, in order to create 2500 of these scans. </w:t>
       </w:r>
     </w:p>
     <w:p>
@@ -7399,25 +6581,7 @@
           <w:sz w:val="19"/>
           <w:szCs w:val="19"/>
         </w:rPr>
-        <w:t xml:space="preserve"> </w:t>
-      </w:r>
-      <w:proofErr w:type="gramStart"/>
-      <w:r>
-        <w:rPr>
-          <w:rFonts w:ascii="Palatino" w:hAnsi="Palatino"/>
-          <w:sz w:val="19"/>
-          <w:szCs w:val="19"/>
-        </w:rPr>
-        <w:t>in order to</w:t>
-      </w:r>
-      <w:proofErr w:type="gramEnd"/>
-      <w:r>
-        <w:rPr>
-          <w:rFonts w:ascii="Palatino" w:hAnsi="Palatino"/>
-          <w:sz w:val="19"/>
-          <w:szCs w:val="19"/>
-        </w:rPr>
-        <w:t xml:space="preserve"> be fed into the models.</w:t>
+        <w:t xml:space="preserve"> in order to be fed into the models.</w:t>
       </w:r>
     </w:p>
     <w:p>
@@ -7462,23 +6626,13 @@
           <w:szCs w:val="19"/>
         </w:rPr>
       </w:pPr>
-      <w:proofErr w:type="gramStart"/>
-      <w:r>
-        <w:rPr>
-          <w:rFonts w:ascii="Palatino" w:hAnsi="Palatino"/>
-          <w:sz w:val="19"/>
-          <w:szCs w:val="19"/>
-        </w:rPr>
-        <w:t>In order to</w:t>
-      </w:r>
-      <w:proofErr w:type="gramEnd"/>
-      <w:r>
-        <w:rPr>
-          <w:rFonts w:ascii="Palatino" w:hAnsi="Palatino"/>
-          <w:sz w:val="19"/>
-          <w:szCs w:val="19"/>
-        </w:rPr>
-        <w:t xml:space="preserve"> create a large increase in the size of the dataset, image augmentation had to be applied. This was achieved through the following techniques: horizontal flipping of the image, vertical flipping of the image, rotating of the image, translations of the image and perspective changes, as well as combinations of these transforms.</w:t>
+      <w:r>
+        <w:rPr>
+          <w:rFonts w:ascii="Palatino" w:hAnsi="Palatino"/>
+          <w:sz w:val="19"/>
+          <w:szCs w:val="19"/>
+        </w:rPr>
+        <w:t>In order to create a large increase in the size of the dataset, image augmentation had to be applied. This was achieved through the following techniques: horizontal flipping of the image, vertical flipping of the image, rotating of the image, translations of the image and perspective changes, as well as combinations of these transforms.</w:t>
       </w:r>
       <w:r>
         <w:rPr>
@@ -7965,33 +7119,15 @@
           <w:sz w:val="19"/>
           <w:szCs w:val="19"/>
         </w:rPr>
-        <w:t xml:space="preserve">] implemented a custom VGG16 model for identifying lung regions and different types of pneumonia </w:t>
-      </w:r>
-      <w:proofErr w:type="gramStart"/>
-      <w:r>
-        <w:rPr>
-          <w:rFonts w:ascii="Palatino" w:hAnsi="Palatino"/>
-          <w:sz w:val="19"/>
-          <w:szCs w:val="19"/>
-        </w:rPr>
-        <w:t>classification</w:t>
-      </w:r>
-      <w:r>
-        <w:rPr>
-          <w:rFonts w:ascii="Palatino" w:hAnsi="Palatino"/>
-          <w:sz w:val="19"/>
-          <w:szCs w:val="19"/>
-        </w:rPr>
-        <w:t>, and</w:t>
-      </w:r>
-      <w:proofErr w:type="gramEnd"/>
-      <w:r>
-        <w:rPr>
-          <w:rFonts w:ascii="Palatino" w:hAnsi="Palatino"/>
-          <w:sz w:val="19"/>
-          <w:szCs w:val="19"/>
-        </w:rPr>
-        <w:t xml:space="preserve"> achieved an accuracy of 80.48%. </w:t>
+        <w:t>] implemented a custom VGG16 model for identifying lung regions and different types of pneumonia classification</w:t>
+      </w:r>
+      <w:r>
+        <w:rPr>
+          <w:rFonts w:ascii="Palatino" w:hAnsi="Palatino"/>
+          <w:sz w:val="19"/>
+          <w:szCs w:val="19"/>
+        </w:rPr>
+        <w:t xml:space="preserve">, and achieved an accuracy of 80.48%. </w:t>
       </w:r>
       <w:proofErr w:type="spellStart"/>
       <w:r>
@@ -8190,25 +7326,7 @@
           <w:sz w:val="19"/>
           <w:szCs w:val="19"/>
         </w:rPr>
-        <w:t xml:space="preserve">In the VGG16 architecture, the input image is first passed through a stack of convolutional layers, where filters with a small receptive field (3x3) are used. The convolutional stride and the spatial padding of the convolutional layer input is fixed to 1 pixel for 3x3 convolutional layers. This is to ensure that the spatial resolution is preserved after convolution. Max pooling layers are then added after some of the convolution layers </w:t>
-      </w:r>
-      <w:proofErr w:type="gramStart"/>
-      <w:r>
-        <w:rPr>
-          <w:rFonts w:ascii="Palatino" w:hAnsi="Palatino"/>
-          <w:sz w:val="19"/>
-          <w:szCs w:val="19"/>
-        </w:rPr>
-        <w:t>in order to</w:t>
-      </w:r>
-      <w:proofErr w:type="gramEnd"/>
-      <w:r>
-        <w:rPr>
-          <w:rFonts w:ascii="Palatino" w:hAnsi="Palatino"/>
-          <w:sz w:val="19"/>
-          <w:szCs w:val="19"/>
-        </w:rPr>
-        <w:t xml:space="preserve"> aid in spatial pooling. This is performed with a 2x2 pixel window, with a stride of 2.</w:t>
+        <w:t>In the VGG16 architecture, the input image is first passed through a stack of convolutional layers, where filters with a small receptive field (3x3) are used. The convolutional stride and the spatial padding of the convolutional layer input is fixed to 1 pixel for 3x3 convolutional layers. This is to ensure that the spatial resolution is preserved after convolution. Max pooling layers are then added after some of the convolution layers in order to aid in spatial pooling. This is performed with a 2x2 pixel window, with a stride of 2.</w:t>
       </w:r>
       <w:r>
         <w:rPr>
@@ -8579,25 +7697,7 @@
           <w:sz w:val="19"/>
           <w:szCs w:val="19"/>
         </w:rPr>
-        <w:t xml:space="preserve">] found that their implementation of DenseNet201 achieved an overall accuracy of 96.68% in the three-class problem. </w:t>
-      </w:r>
-      <w:proofErr w:type="gramStart"/>
-      <w:r>
-        <w:rPr>
-          <w:rFonts w:ascii="Palatino" w:hAnsi="Palatino"/>
-          <w:sz w:val="19"/>
-          <w:szCs w:val="19"/>
-        </w:rPr>
-        <w:t>Similarly</w:t>
-      </w:r>
-      <w:proofErr w:type="gramEnd"/>
-      <w:r>
-        <w:rPr>
-          <w:rFonts w:ascii="Palatino" w:hAnsi="Palatino"/>
-          <w:sz w:val="19"/>
-          <w:szCs w:val="19"/>
-        </w:rPr>
-        <w:t xml:space="preserve"> to this study, </w:t>
+        <w:t xml:space="preserve">] found that their implementation of DenseNet201 achieved an overall accuracy of 96.68% in the three-class problem. Similarly to this study, </w:t>
       </w:r>
       <w:proofErr w:type="spellStart"/>
       <w:r>
@@ -9107,25 +8207,7 @@
           <w:sz w:val="19"/>
           <w:szCs w:val="19"/>
         </w:rPr>
-        <w:t xml:space="preserve">The DarkNet-19 architecture is </w:t>
-      </w:r>
-      <w:proofErr w:type="gramStart"/>
-      <w:r>
-        <w:rPr>
-          <w:rFonts w:ascii="Palatino" w:hAnsi="Palatino"/>
-          <w:sz w:val="19"/>
-          <w:szCs w:val="19"/>
-        </w:rPr>
-        <w:t>similar to</w:t>
-      </w:r>
-      <w:proofErr w:type="gramEnd"/>
-      <w:r>
-        <w:rPr>
-          <w:rFonts w:ascii="Palatino" w:hAnsi="Palatino"/>
-          <w:sz w:val="19"/>
-          <w:szCs w:val="19"/>
-        </w:rPr>
-        <w:t xml:space="preserve"> that of VGG16. It uses 3x3 filters and doubles the number of channels at every pooling step</w:t>
+        <w:t>The DarkNet-19 architecture is similar to that of VGG16. It uses 3x3 filters and doubles the number of channels at every pooling step</w:t>
       </w:r>
       <w:r>
         <w:rPr>
@@ -9594,25 +8676,7 @@
           <w:sz w:val="19"/>
           <w:szCs w:val="19"/>
         </w:rPr>
-        <w:t xml:space="preserve">(depth, </w:t>
-      </w:r>
-      <w:proofErr w:type="gramStart"/>
-      <w:r>
-        <w:rPr>
-          <w:rFonts w:ascii="Palatino" w:hAnsi="Palatino"/>
-          <w:sz w:val="19"/>
-          <w:szCs w:val="19"/>
-        </w:rPr>
-        <w:t>width</w:t>
-      </w:r>
-      <w:proofErr w:type="gramEnd"/>
-      <w:r>
-        <w:rPr>
-          <w:rFonts w:ascii="Palatino" w:hAnsi="Palatino"/>
-          <w:sz w:val="19"/>
-          <w:szCs w:val="19"/>
-        </w:rPr>
-        <w:t xml:space="preserve"> and resolution) using a compound coefficient. The </w:t>
+        <w:t xml:space="preserve">(depth, width and resolution) using a compound coefficient. The </w:t>
       </w:r>
       <w:proofErr w:type="spellStart"/>
       <w:r>
@@ -9630,25 +8694,7 @@
           <w:sz w:val="19"/>
           <w:szCs w:val="19"/>
         </w:rPr>
-        <w:t xml:space="preserve"> scaling method uniformly scales network width, </w:t>
-      </w:r>
-      <w:proofErr w:type="gramStart"/>
-      <w:r>
-        <w:rPr>
-          <w:rFonts w:ascii="Palatino" w:hAnsi="Palatino"/>
-          <w:sz w:val="19"/>
-          <w:szCs w:val="19"/>
-        </w:rPr>
-        <w:t>depth</w:t>
-      </w:r>
-      <w:proofErr w:type="gramEnd"/>
-      <w:r>
-        <w:rPr>
-          <w:rFonts w:ascii="Palatino" w:hAnsi="Palatino"/>
-          <w:sz w:val="19"/>
-          <w:szCs w:val="19"/>
-        </w:rPr>
-        <w:t xml:space="preserve"> and resolution with a set of fixed scaling coefficients. To give an example, if we wanted to use 2</w:t>
+        <w:t xml:space="preserve"> scaling method uniformly scales network width, depth and resolution with a set of fixed scaling coefficients. To give an example, if we wanted to use 2</w:t>
       </w:r>
       <w:r>
         <w:rPr>
@@ -9830,25 +8876,7 @@
           <w:sz w:val="19"/>
           <w:szCs w:val="19"/>
         </w:rPr>
-        <w:t xml:space="preserve">, the compound coefficient, to uniformly scale the network width, </w:t>
-      </w:r>
-      <w:proofErr w:type="gramStart"/>
-      <w:r>
-        <w:rPr>
-          <w:rFonts w:ascii="Palatino" w:hAnsi="Palatino"/>
-          <w:sz w:val="19"/>
-          <w:szCs w:val="19"/>
-        </w:rPr>
-        <w:t>depth</w:t>
-      </w:r>
-      <w:proofErr w:type="gramEnd"/>
-      <w:r>
-        <w:rPr>
-          <w:rFonts w:ascii="Palatino" w:hAnsi="Palatino"/>
-          <w:sz w:val="19"/>
-          <w:szCs w:val="19"/>
-        </w:rPr>
-        <w:t xml:space="preserve"> and resolution in a principled way.</w:t>
+        <w:t>, the compound coefficient, to uniformly scale the network width, depth and resolution in a principled way.</w:t>
       </w:r>
       <w:r>
         <w:rPr>
@@ -9984,25 +9012,7 @@
           <w:sz w:val="19"/>
           <w:szCs w:val="19"/>
         </w:rPr>
-        <w:t xml:space="preserve">As has been found in the literature, the performance of models in the 2-class problem is higher than the performance found by the models in the </w:t>
-      </w:r>
-      <w:proofErr w:type="gramStart"/>
-      <w:r>
-        <w:rPr>
-          <w:rFonts w:ascii="Palatino" w:hAnsi="Palatino"/>
-          <w:sz w:val="19"/>
-          <w:szCs w:val="19"/>
-        </w:rPr>
-        <w:t>3 or more class</w:t>
-      </w:r>
-      <w:proofErr w:type="gramEnd"/>
-      <w:r>
-        <w:rPr>
-          <w:rFonts w:ascii="Palatino" w:hAnsi="Palatino"/>
-          <w:sz w:val="19"/>
-          <w:szCs w:val="19"/>
-        </w:rPr>
-        <w:t xml:space="preserve"> problem. Thus, the hypothesis was that by dividing the 3 + class problem into 2 2-class problems, the overall </w:t>
+        <w:t xml:space="preserve">As has been found in the literature, the performance of models in the 2-class problem is higher than the performance found by the models in the 3 or more class problem. Thus, the hypothesis was that by dividing the 3 + class problem into 2 2-class problems, the overall </w:t>
       </w:r>
       <w:r>
         <w:rPr>
@@ -10072,25 +9082,7 @@
           <w:sz w:val="19"/>
           <w:szCs w:val="19"/>
         </w:rPr>
-        <w:t xml:space="preserve">Secondly, any images identified as not being COVID-19 positive are fed into another model, which then predicts whether this image is a healthy medical scan, or a scan of a patient with </w:t>
-      </w:r>
-      <w:proofErr w:type="gramStart"/>
-      <w:r>
-        <w:rPr>
-          <w:rFonts w:ascii="Palatino" w:hAnsi="Palatino"/>
-          <w:sz w:val="19"/>
-          <w:szCs w:val="19"/>
-        </w:rPr>
-        <w:t>an ‘other’</w:t>
-      </w:r>
-      <w:proofErr w:type="gramEnd"/>
-      <w:r>
-        <w:rPr>
-          <w:rFonts w:ascii="Palatino" w:hAnsi="Palatino"/>
-          <w:sz w:val="19"/>
-          <w:szCs w:val="19"/>
-        </w:rPr>
-        <w:t xml:space="preserve"> respiratory disease. </w:t>
+        <w:t xml:space="preserve">Secondly, any images identified as not being COVID-19 positive are fed into another model, which then predicts whether this image is a healthy medical scan, or a scan of a patient with an ‘other’ respiratory disease. </w:t>
       </w:r>
     </w:p>
     <w:p>
@@ -10108,25 +9100,7 @@
           <w:sz w:val="19"/>
           <w:szCs w:val="19"/>
         </w:rPr>
-        <w:t xml:space="preserve">The models selected for the hierarchy were two EfficientNetB0 models. This is </w:t>
-      </w:r>
-      <w:proofErr w:type="gramStart"/>
-      <w:r>
-        <w:rPr>
-          <w:rFonts w:ascii="Palatino" w:hAnsi="Palatino"/>
-          <w:sz w:val="19"/>
-          <w:szCs w:val="19"/>
-        </w:rPr>
-        <w:t>due to the fact that</w:t>
-      </w:r>
-      <w:proofErr w:type="gramEnd"/>
-      <w:r>
-        <w:rPr>
-          <w:rFonts w:ascii="Palatino" w:hAnsi="Palatino"/>
-          <w:sz w:val="19"/>
-          <w:szCs w:val="19"/>
-        </w:rPr>
-        <w:t xml:space="preserve"> the </w:t>
+        <w:t xml:space="preserve">The models selected for the hierarchy were two EfficientNetB0 models. This is due to the fact that the </w:t>
       </w:r>
       <w:proofErr w:type="spellStart"/>
       <w:r>
@@ -10180,23 +9154,13 @@
           <w:szCs w:val="19"/>
         </w:rPr>
       </w:pPr>
-      <w:proofErr w:type="gramStart"/>
-      <w:r>
-        <w:rPr>
-          <w:rFonts w:ascii="Palatino" w:hAnsi="Palatino"/>
-          <w:sz w:val="19"/>
-          <w:szCs w:val="19"/>
-        </w:rPr>
-        <w:t>In order to</w:t>
-      </w:r>
-      <w:proofErr w:type="gramEnd"/>
-      <w:r>
-        <w:rPr>
-          <w:rFonts w:ascii="Palatino" w:hAnsi="Palatino"/>
-          <w:sz w:val="19"/>
-          <w:szCs w:val="19"/>
-        </w:rPr>
-        <w:t xml:space="preserve"> test this hypothesis, the two binary classifiers had to be trained on custom </w:t>
+      <w:r>
+        <w:rPr>
+          <w:rFonts w:ascii="Palatino" w:hAnsi="Palatino"/>
+          <w:sz w:val="19"/>
+          <w:szCs w:val="19"/>
+        </w:rPr>
+        <w:t xml:space="preserve">In order to test this hypothesis, the two binary classifiers had to be trained on custom </w:t>
       </w:r>
       <w:proofErr w:type="spellStart"/>
       <w:r>
@@ -11139,23 +10103,13 @@
           <w:szCs w:val="19"/>
         </w:rPr>
       </w:pPr>
-      <w:proofErr w:type="gramStart"/>
-      <w:r>
-        <w:rPr>
-          <w:rFonts w:ascii="Palatino" w:hAnsi="Palatino"/>
-          <w:sz w:val="19"/>
-          <w:szCs w:val="19"/>
-        </w:rPr>
-        <w:t>In order to</w:t>
-      </w:r>
-      <w:proofErr w:type="gramEnd"/>
-      <w:r>
-        <w:rPr>
-          <w:rFonts w:ascii="Palatino" w:hAnsi="Palatino"/>
-          <w:sz w:val="19"/>
-          <w:szCs w:val="19"/>
-        </w:rPr>
-        <w:t xml:space="preserve"> implement </w:t>
+      <w:r>
+        <w:rPr>
+          <w:rFonts w:ascii="Palatino" w:hAnsi="Palatino"/>
+          <w:sz w:val="19"/>
+          <w:szCs w:val="19"/>
+        </w:rPr>
+        <w:t xml:space="preserve">In order to implement </w:t>
       </w:r>
       <w:proofErr w:type="spellStart"/>
       <w:r>
@@ -11361,7 +10315,6 @@
               </w:rPr>
             </w:pPr>
             <w:proofErr w:type="spellStart"/>
-            <w:proofErr w:type="gramStart"/>
             <w:r>
               <w:rPr>
                 <w:rFonts w:ascii="Palatino" w:hAnsi="Palatino"/>
@@ -11371,7 +10324,6 @@
               <w:t>model.features</w:t>
             </w:r>
             <w:proofErr w:type="spellEnd"/>
-            <w:proofErr w:type="gramEnd"/>
             <w:r>
               <w:rPr>
                 <w:rFonts w:ascii="Palatino" w:hAnsi="Palatino"/>
@@ -11397,7 +10349,6 @@
               </w:rPr>
             </w:pPr>
             <w:proofErr w:type="spellStart"/>
-            <w:proofErr w:type="gramStart"/>
             <w:r>
               <w:rPr>
                 <w:rFonts w:ascii="Palatino" w:hAnsi="Palatino"/>
@@ -11407,7 +10358,6 @@
               <w:t>model.features</w:t>
             </w:r>
             <w:proofErr w:type="spellEnd"/>
-            <w:proofErr w:type="gramEnd"/>
             <w:r>
               <w:rPr>
                 <w:rFonts w:ascii="Palatino" w:hAnsi="Palatino"/>
@@ -11432,23 +10382,13 @@
                 <w:szCs w:val="15"/>
               </w:rPr>
             </w:pPr>
-            <w:proofErr w:type="gramStart"/>
             <w:r>
               <w:rPr>
                 <w:rFonts w:ascii="Palatino" w:hAnsi="Palatino"/>
                 <w:sz w:val="15"/>
                 <w:szCs w:val="15"/>
               </w:rPr>
-              <w:t>model.conv</w:t>
-            </w:r>
-            <w:proofErr w:type="gramEnd"/>
-            <w:r>
-              <w:rPr>
-                <w:rFonts w:ascii="Palatino" w:hAnsi="Palatino"/>
-                <w:sz w:val="15"/>
-                <w:szCs w:val="15"/>
-              </w:rPr>
-              <w:t>5[-4]</w:t>
+              <w:t>model.conv5[-4]</w:t>
             </w:r>
           </w:p>
         </w:tc>
@@ -11467,7 +10407,6 @@
               </w:rPr>
             </w:pPr>
             <w:proofErr w:type="spellStart"/>
-            <w:proofErr w:type="gramStart"/>
             <w:r>
               <w:rPr>
                 <w:rFonts w:ascii="Palatino" w:hAnsi="Palatino"/>
@@ -11477,7 +10416,6 @@
               <w:t>model.features</w:t>
             </w:r>
             <w:proofErr w:type="spellEnd"/>
-            <w:proofErr w:type="gramEnd"/>
             <w:r>
               <w:rPr>
                 <w:rFonts w:ascii="Palatino" w:hAnsi="Palatino"/>
@@ -11554,23 +10492,13 @@
           <w:szCs w:val="19"/>
         </w:rPr>
       </w:pPr>
-      <w:proofErr w:type="gramStart"/>
-      <w:r>
-        <w:rPr>
-          <w:rFonts w:ascii="Palatino" w:hAnsi="Palatino"/>
-          <w:sz w:val="19"/>
-          <w:szCs w:val="19"/>
-        </w:rPr>
-        <w:t>In order to</w:t>
-      </w:r>
-      <w:proofErr w:type="gramEnd"/>
-      <w:r>
-        <w:rPr>
-          <w:rFonts w:ascii="Palatino" w:hAnsi="Palatino"/>
-          <w:sz w:val="19"/>
-          <w:szCs w:val="19"/>
-        </w:rPr>
-        <w:t xml:space="preserve"> evaluate the </w:t>
+      <w:r>
+        <w:rPr>
+          <w:rFonts w:ascii="Palatino" w:hAnsi="Palatino"/>
+          <w:sz w:val="19"/>
+          <w:szCs w:val="19"/>
+        </w:rPr>
+        <w:t xml:space="preserve">In order to evaluate the </w:t>
       </w:r>
       <w:r>
         <w:rPr>
@@ -11612,7 +10540,6 @@
         </w:rPr>
         <w:t xml:space="preserve">used </w:t>
       </w:r>
-      <w:proofErr w:type="gramStart"/>
       <w:r>
         <w:rPr>
           <w:rFonts w:ascii="Palatino" w:hAnsi="Palatino"/>
@@ -11627,16 +10554,7 @@
           <w:sz w:val="19"/>
           <w:szCs w:val="19"/>
         </w:rPr>
-        <w:t>:</w:t>
-      </w:r>
-      <w:proofErr w:type="gramEnd"/>
-      <w:r>
-        <w:rPr>
-          <w:rFonts w:ascii="Palatino" w:hAnsi="Palatino"/>
-          <w:sz w:val="19"/>
-          <w:szCs w:val="19"/>
-        </w:rPr>
-        <w:t xml:space="preserve"> accuracy, AUC score, ROC </w:t>
+        <w:t xml:space="preserve">: accuracy, AUC score, ROC </w:t>
       </w:r>
       <w:r>
         <w:rPr>
@@ -11720,25 +10638,7 @@
           <w:sz w:val="19"/>
           <w:szCs w:val="19"/>
         </w:rPr>
-        <w:t xml:space="preserve">Accuracy was selected as it is important that the models predict an X-Ray or CT scan correctly. If a patient is not predicted to have COVID-19 by the model, but </w:t>
-      </w:r>
-      <w:proofErr w:type="gramStart"/>
-      <w:r>
-        <w:rPr>
-          <w:rFonts w:ascii="Palatino" w:hAnsi="Palatino"/>
-          <w:sz w:val="19"/>
-          <w:szCs w:val="19"/>
-        </w:rPr>
-        <w:t>in actuality does</w:t>
-      </w:r>
-      <w:proofErr w:type="gramEnd"/>
-      <w:r>
-        <w:rPr>
-          <w:rFonts w:ascii="Palatino" w:hAnsi="Palatino"/>
-          <w:sz w:val="19"/>
-          <w:szCs w:val="19"/>
-        </w:rPr>
-        <w:t xml:space="preserve"> actually have the COVID-19 disease, then this could mean that they may continue living their life as if they never contracted the disease. This could have </w:t>
+        <w:t xml:space="preserve">Accuracy was selected as it is important that the models predict an X-Ray or CT scan correctly. If a patient is not predicted to have COVID-19 by the model, but in actuality does actually have the COVID-19 disease, then this could mean that they may continue living their life as if they never contracted the disease. This could have </w:t>
       </w:r>
       <w:proofErr w:type="spellStart"/>
       <w:r>
@@ -11832,25 +10732,7 @@
           <w:sz w:val="19"/>
           <w:szCs w:val="19"/>
         </w:rPr>
-        <w:t xml:space="preserve"> predicts that a patient has the COVID-19 disease, but </w:t>
-      </w:r>
-      <w:proofErr w:type="gramStart"/>
-      <w:r>
-        <w:rPr>
-          <w:rFonts w:ascii="Palatino" w:hAnsi="Palatino"/>
-          <w:sz w:val="19"/>
-          <w:szCs w:val="19"/>
-        </w:rPr>
-        <w:t>in actuality does</w:t>
-      </w:r>
-      <w:proofErr w:type="gramEnd"/>
-      <w:r>
-        <w:rPr>
-          <w:rFonts w:ascii="Palatino" w:hAnsi="Palatino"/>
-          <w:sz w:val="19"/>
-          <w:szCs w:val="19"/>
-        </w:rPr>
-        <w:t xml:space="preserve"> not, then this could </w:t>
+        <w:t xml:space="preserve"> predicts that a patient has the COVID-19 disease, but in actuality does not, then this could </w:t>
       </w:r>
       <w:r>
         <w:rPr>
@@ -12014,25 +10896,7 @@
           <w:sz w:val="19"/>
           <w:szCs w:val="19"/>
         </w:rPr>
-        <w:t xml:space="preserve">measures the number of correctly predicted non-COVID-19 images out of the total number of non-COVID-19 images. Due to the same reason as </w:t>
-      </w:r>
-      <w:proofErr w:type="gramStart"/>
-      <w:r>
-        <w:rPr>
-          <w:rFonts w:ascii="Palatino" w:hAnsi="Palatino"/>
-          <w:sz w:val="19"/>
-          <w:szCs w:val="19"/>
-        </w:rPr>
-        <w:t>why</w:t>
-      </w:r>
-      <w:proofErr w:type="gramEnd"/>
-      <w:r>
-        <w:rPr>
-          <w:rFonts w:ascii="Palatino" w:hAnsi="Palatino"/>
-          <w:sz w:val="19"/>
-          <w:szCs w:val="19"/>
-        </w:rPr>
-        <w:t xml:space="preserve"> the false positive rate is important, this is also an important metric, and so was selected for the study. </w:t>
+        <w:t xml:space="preserve">measures the number of correctly predicted non-COVID-19 images out of the total number of non-COVID-19 images. Due to the same reason as why the false positive rate is important, this is also an important metric, and so was selected for the study. </w:t>
       </w:r>
     </w:p>
     <w:p>
@@ -12099,9 +10963,8 @@
           <w:sz w:val="19"/>
           <w:szCs w:val="19"/>
         </w:rPr>
-        <w:t xml:space="preserve">What are the most effective machine learning models that can make explainable predictions on whether a CT or X-Ray scan shows evidence of a positive COVID-19 </w:t>
-      </w:r>
-      <w:proofErr w:type="gramStart"/>
+        <w:t>What are the most effective machine learning models that can make explainable predictions on whether a CT or X-Ray scan shows evidence of a positive COVID-19 infection?</w:t>
+      </w:r>
       <w:r>
         <w:rPr>
           <w:rFonts w:ascii="Palatino" w:hAnsi="Palatino"/>
@@ -12111,50 +10974,16 @@
           <w:sz w:val="19"/>
           <w:szCs w:val="19"/>
         </w:rPr>
-        <w:t>infection?</w:t>
-      </w:r>
-      <w:r>
-        <w:rPr>
-          <w:rFonts w:ascii="Palatino" w:hAnsi="Palatino"/>
-          <w:i/>
-          <w:iCs/>
+        <w:t xml:space="preserve">. </w:t>
+      </w:r>
+      <w:r>
+        <w:rPr>
+          <w:rFonts w:ascii="Palatino" w:hAnsi="Palatino"/>
           <w:color w:val="000000" w:themeColor="text1"/>
           <w:sz w:val="19"/>
           <w:szCs w:val="19"/>
         </w:rPr>
-        <w:t>.</w:t>
-      </w:r>
-      <w:proofErr w:type="gramEnd"/>
-      <w:r>
-        <w:rPr>
-          <w:rFonts w:ascii="Palatino" w:hAnsi="Palatino"/>
-          <w:i/>
-          <w:iCs/>
-          <w:color w:val="000000" w:themeColor="text1"/>
-          <w:sz w:val="19"/>
-          <w:szCs w:val="19"/>
-        </w:rPr>
-        <w:t xml:space="preserve"> </w:t>
-      </w:r>
-      <w:proofErr w:type="gramStart"/>
-      <w:r>
-        <w:rPr>
-          <w:rFonts w:ascii="Palatino" w:hAnsi="Palatino"/>
-          <w:color w:val="000000" w:themeColor="text1"/>
-          <w:sz w:val="19"/>
-          <w:szCs w:val="19"/>
-        </w:rPr>
-        <w:t>In order for</w:t>
-      </w:r>
-      <w:proofErr w:type="gramEnd"/>
-      <w:r>
-        <w:rPr>
-          <w:rFonts w:ascii="Palatino" w:hAnsi="Palatino"/>
-          <w:color w:val="000000" w:themeColor="text1"/>
-          <w:sz w:val="19"/>
-          <w:szCs w:val="19"/>
-        </w:rPr>
-        <w:t xml:space="preserve"> this research question to be acceptable, it must be valid. As shown in the Related Work section, there are various other studies that have implemented similar work in aiming to detect COVID-19 infection from chest X-Ray or CT scans. </w:t>
+        <w:t xml:space="preserve">In order for this research question to be acceptable, it must be valid. As shown in the Related Work section, there are various other studies that have implemented similar work in aiming to detect COVID-19 infection from chest X-Ray or CT scans. </w:t>
       </w:r>
       <w:r>
         <w:rPr>
@@ -12397,25 +11226,7 @@
           <w:sz w:val="19"/>
           <w:szCs w:val="19"/>
         </w:rPr>
-        <w:t xml:space="preserve">This study also </w:t>
-      </w:r>
-      <w:proofErr w:type="gramStart"/>
-      <w:r>
-        <w:rPr>
-          <w:rFonts w:ascii="Palatino" w:hAnsi="Palatino"/>
-          <w:sz w:val="19"/>
-          <w:szCs w:val="19"/>
-        </w:rPr>
-        <w:t>looks into</w:t>
-      </w:r>
-      <w:proofErr w:type="gramEnd"/>
-      <w:r>
-        <w:rPr>
-          <w:rFonts w:ascii="Palatino" w:hAnsi="Palatino"/>
-          <w:sz w:val="19"/>
-          <w:szCs w:val="19"/>
-        </w:rPr>
-        <w:t xml:space="preserve"> building machine learning models that can operate on both X-Ray and CT scans. This domain was also investigated in literature, for example the study by </w:t>
+        <w:t xml:space="preserve">This study also looks into building machine learning models that can operate on both X-Ray and CT scans. This domain was also investigated in literature, for example the study by </w:t>
       </w:r>
       <w:proofErr w:type="spellStart"/>
       <w:r>
@@ -12792,25 +11603,7 @@
           <w:sz w:val="19"/>
           <w:szCs w:val="19"/>
         </w:rPr>
-        <w:t xml:space="preserve"> Additionally, the use of well-known evaluation metrics, such as accuracy, </w:t>
-      </w:r>
-      <w:proofErr w:type="gramStart"/>
-      <w:r>
-        <w:rPr>
-          <w:rFonts w:ascii="Palatino" w:hAnsi="Palatino"/>
-          <w:sz w:val="19"/>
-          <w:szCs w:val="19"/>
-        </w:rPr>
-        <w:t>sensitivity</w:t>
-      </w:r>
-      <w:proofErr w:type="gramEnd"/>
-      <w:r>
-        <w:rPr>
-          <w:rFonts w:ascii="Palatino" w:hAnsi="Palatino"/>
-          <w:sz w:val="19"/>
-          <w:szCs w:val="19"/>
-        </w:rPr>
-        <w:t xml:space="preserve"> and specificity to name a few, provides face validity.</w:t>
+        <w:t xml:space="preserve"> Additionally, the use of well-known evaluation metrics, such as accuracy, sensitivity and specificity to name a few, provides face validity.</w:t>
       </w:r>
     </w:p>
     <w:p>
@@ -12875,23 +11668,13 @@
           <w:szCs w:val="19"/>
         </w:rPr>
       </w:pPr>
-      <w:proofErr w:type="gramStart"/>
-      <w:r>
-        <w:rPr>
-          <w:rFonts w:ascii="Palatino" w:hAnsi="Palatino"/>
-          <w:sz w:val="19"/>
-          <w:szCs w:val="19"/>
-        </w:rPr>
-        <w:t>Due to the fact that</w:t>
-      </w:r>
-      <w:proofErr w:type="gramEnd"/>
-      <w:r>
-        <w:rPr>
-          <w:rFonts w:ascii="Palatino" w:hAnsi="Palatino"/>
-          <w:sz w:val="19"/>
-          <w:szCs w:val="19"/>
-        </w:rPr>
-        <w:t xml:space="preserve"> the datasets chosen for the combined dataset in this implementation were difficult images for classifiers, as well as the fact that image augmentation was applied in a way to replicate difficult medical images for classifiers, the overall performance of the models in this paper are</w:t>
+      <w:r>
+        <w:rPr>
+          <w:rFonts w:ascii="Palatino" w:hAnsi="Palatino"/>
+          <w:sz w:val="19"/>
+          <w:szCs w:val="19"/>
+        </w:rPr>
+        <w:t>Due to the fact that the datasets chosen for the combined dataset in this implementation were difficult images for classifiers, as well as the fact that image augmentation was applied in a way to replicate difficult medical images for classifiers, the overall performance of the models in this paper are</w:t>
       </w:r>
       <w:r>
         <w:rPr>
@@ -12915,25 +11698,7 @@
           <w:sz w:val="19"/>
           <w:szCs w:val="19"/>
         </w:rPr>
-        <w:t xml:space="preserve"> This is also </w:t>
-      </w:r>
-      <w:proofErr w:type="gramStart"/>
-      <w:r>
-        <w:rPr>
-          <w:rFonts w:ascii="Palatino" w:hAnsi="Palatino"/>
-          <w:sz w:val="19"/>
-          <w:szCs w:val="19"/>
-        </w:rPr>
-        <w:t>due to the fact that</w:t>
-      </w:r>
-      <w:proofErr w:type="gramEnd"/>
-      <w:r>
-        <w:rPr>
-          <w:rFonts w:ascii="Palatino" w:hAnsi="Palatino"/>
-          <w:sz w:val="19"/>
-          <w:szCs w:val="19"/>
-        </w:rPr>
-        <w:t xml:space="preserve"> the accuracy of 3+ class classifiers can be lower due to the fact that other respiratory illnesses may share common characteristics to COVID-19 infections, and so the classifier can mis-classify these images.</w:t>
+        <w:t xml:space="preserve"> This is also due to the fact that the accuracy of 3+ class classifiers can be lower due to the fact that other respiratory illnesses may share common characteristics to COVID-19 infections, and so the classifier can mis-classify these images.</w:t>
       </w:r>
       <w:r>
         <w:rPr>
@@ -13889,25 +12654,7 @@
           <w:sz w:val="19"/>
           <w:szCs w:val="19"/>
         </w:rPr>
-        <w:t xml:space="preserve">As can be seen above, the VGG16 classifier is able to predict all 3 classes with a high true positive rate. Notably, the classifier </w:t>
-      </w:r>
-      <w:proofErr w:type="gramStart"/>
-      <w:r>
-        <w:rPr>
-          <w:rFonts w:ascii="Palatino" w:hAnsi="Palatino"/>
-          <w:sz w:val="19"/>
-          <w:szCs w:val="19"/>
-        </w:rPr>
-        <w:t>is able to</w:t>
-      </w:r>
-      <w:proofErr w:type="gramEnd"/>
-      <w:r>
-        <w:rPr>
-          <w:rFonts w:ascii="Palatino" w:hAnsi="Palatino"/>
-          <w:sz w:val="19"/>
-          <w:szCs w:val="19"/>
-        </w:rPr>
-        <w:t xml:space="preserve"> achieve 94% precision and</w:t>
+        <w:t>As can be seen above, the VGG16 classifier is able to predict all 3 classes with a high true positive rate. Notably, the classifier is able to achieve 94% precision and</w:t>
       </w:r>
       <w:r>
         <w:rPr>
@@ -13947,25 +12694,7 @@
           <w:sz w:val="19"/>
           <w:szCs w:val="19"/>
         </w:rPr>
-        <w:t xml:space="preserve"> This is important, as mentioned previously, as the classifiers </w:t>
-      </w:r>
-      <w:proofErr w:type="gramStart"/>
-      <w:r>
-        <w:rPr>
-          <w:rFonts w:ascii="Palatino" w:hAnsi="Palatino"/>
-          <w:sz w:val="19"/>
-          <w:szCs w:val="19"/>
-        </w:rPr>
-        <w:t>have to</w:t>
-      </w:r>
-      <w:proofErr w:type="gramEnd"/>
-      <w:r>
-        <w:rPr>
-          <w:rFonts w:ascii="Palatino" w:hAnsi="Palatino"/>
-          <w:sz w:val="19"/>
-          <w:szCs w:val="19"/>
-        </w:rPr>
-        <w:t xml:space="preserve"> be trustworthy. This means that if the classifier had a low precision, then if it was to predict a patient as having COVID-19, then it could mean there is a relatively high chance that the classifier is in fact incorrect. A recall of 9</w:t>
+        <w:t xml:space="preserve"> This is important, as mentioned previously, as the classifiers have to be trustworthy. This means that if the classifier had a low precision, then if it was to predict a patient as having COVID-19, then it could mean there is a relatively high chance that the classifier is in fact incorrect. A recall of 9</w:t>
       </w:r>
       <w:r>
         <w:rPr>
@@ -15016,9 +13745,8 @@
           <w:sz w:val="18"/>
           <w:szCs w:val="18"/>
         </w:rPr>
-        <w:t xml:space="preserve">++ and these baseline images, </w:t>
-      </w:r>
-      <w:proofErr w:type="gramStart"/>
+        <w:t>++ and these baseline images, it can be seen that the heatmaps highlight regions of the lungs that appear to be abnormal.</w:t>
+      </w:r>
       <w:r>
         <w:rPr>
           <w:rFonts w:ascii="Palatino" w:hAnsi="Palatino"/>
@@ -15026,9 +13754,8 @@
           <w:sz w:val="18"/>
           <w:szCs w:val="18"/>
         </w:rPr>
-        <w:t>it can be seen that the</w:t>
-      </w:r>
-      <w:proofErr w:type="gramEnd"/>
+        <w:t xml:space="preserve"> For example, by enhancing the </w:t>
+      </w:r>
       <w:r>
         <w:rPr>
           <w:rFonts w:ascii="Palatino" w:hAnsi="Palatino"/>
@@ -15036,7 +13763,7 @@
           <w:sz w:val="18"/>
           <w:szCs w:val="18"/>
         </w:rPr>
-        <w:t xml:space="preserve"> heatmaps highlight regions of the lungs that appear to be abnormal.</w:t>
+        <w:t>fourth</w:t>
       </w:r>
       <w:r>
         <w:rPr>
@@ -15045,7 +13772,7 @@
           <w:sz w:val="18"/>
           <w:szCs w:val="18"/>
         </w:rPr>
-        <w:t xml:space="preserve"> For example, by enhancing the </w:t>
+        <w:t xml:space="preserve"> heatmap image and the baseline </w:t>
       </w:r>
       <w:r>
         <w:rPr>
@@ -15054,7 +13781,7 @@
           <w:sz w:val="18"/>
           <w:szCs w:val="18"/>
         </w:rPr>
-        <w:t>fourth</w:t>
+        <w:t xml:space="preserve">CT </w:t>
       </w:r>
       <w:r>
         <w:rPr>
@@ -15063,7 +13790,7 @@
           <w:sz w:val="18"/>
           <w:szCs w:val="18"/>
         </w:rPr>
-        <w:t xml:space="preserve"> heatmap image and the baseline </w:t>
+        <w:t>scan of the healthy individual</w:t>
       </w:r>
       <w:r>
         <w:rPr>
@@ -15072,25 +13799,26 @@
           <w:sz w:val="18"/>
           <w:szCs w:val="18"/>
         </w:rPr>
-        <w:t xml:space="preserve">CT </w:t>
-      </w:r>
-      <w:r>
-        <w:rPr>
-          <w:rFonts w:ascii="Palatino" w:hAnsi="Palatino"/>
-          <w:bCs/>
+        <w:t>:</w:t>
+      </w:r>
+    </w:p>
+    <w:p>
+      <w:pPr>
+        <w:pStyle w:val="PARAGRAPH"/>
+        <w:ind w:firstLine="0"/>
+        <w:rPr>
+          <w:rFonts w:ascii="Palatino" w:hAnsi="Palatino"/>
           <w:sz w:val="18"/>
           <w:szCs w:val="18"/>
         </w:rPr>
-        <w:t>scan of the healthy individual</w:t>
-      </w:r>
-      <w:r>
-        <w:rPr>
-          <w:rFonts w:ascii="Palatino" w:hAnsi="Palatino"/>
-          <w:bCs/>
+      </w:pPr>
+      <w:r>
+        <w:rPr>
+          <w:rFonts w:ascii="Palatino" w:hAnsi="Palatino"/>
           <w:sz w:val="18"/>
           <w:szCs w:val="18"/>
         </w:rPr>
-        <w:t>:</w:t>
+        <w:t>The top image zooms in onto the highlighted region of the image. It can be seen in the patches highlighted the most vibrantly that there exists artefacts in the scans that do not appear in the same location on the healthy individual’s lungs in the bottom image.</w:t>
       </w:r>
     </w:p>
     <w:p>
@@ -15103,79 +13831,24 @@
           <w:szCs w:val="18"/>
         </w:rPr>
       </w:pPr>
-      <w:r>
+    </w:p>
+    <w:p>
+      <w:pPr>
+        <w:pStyle w:val="PARAGRAPH"/>
+        <w:ind w:firstLine="0"/>
         <w:rPr>
           <w:rFonts w:ascii="Palatino" w:hAnsi="Palatino"/>
           <w:sz w:val="18"/>
           <w:szCs w:val="18"/>
         </w:rPr>
-        <w:t xml:space="preserve">The top image zooms in onto the highlighted region of the image. It can be seen in the patches highlighted the most vibrantly that there </w:t>
-      </w:r>
-      <w:proofErr w:type="gramStart"/>
+      </w:pPr>
       <w:r>
         <w:rPr>
           <w:rFonts w:ascii="Palatino" w:hAnsi="Palatino"/>
           <w:sz w:val="18"/>
           <w:szCs w:val="18"/>
         </w:rPr>
-        <w:t>exists</w:t>
-      </w:r>
-      <w:proofErr w:type="gramEnd"/>
-      <w:r>
-        <w:rPr>
-          <w:rFonts w:ascii="Palatino" w:hAnsi="Palatino"/>
-          <w:sz w:val="18"/>
-          <w:szCs w:val="18"/>
-        </w:rPr>
-        <w:t xml:space="preserve"> artefacts in the scans that do not appear in the same location on the healthy individual’s lungs in the bottom image.</w:t>
-      </w:r>
-    </w:p>
-    <w:p>
-      <w:pPr>
-        <w:pStyle w:val="PARAGRAPH"/>
-        <w:ind w:firstLine="0"/>
-        <w:rPr>
-          <w:rFonts w:ascii="Palatino" w:hAnsi="Palatino"/>
-          <w:sz w:val="18"/>
-          <w:szCs w:val="18"/>
-        </w:rPr>
-      </w:pPr>
-    </w:p>
-    <w:p>
-      <w:pPr>
-        <w:pStyle w:val="PARAGRAPH"/>
-        <w:ind w:firstLine="0"/>
-        <w:rPr>
-          <w:rFonts w:ascii="Palatino" w:hAnsi="Palatino"/>
-          <w:sz w:val="18"/>
-          <w:szCs w:val="18"/>
-        </w:rPr>
-      </w:pPr>
-      <w:r>
-        <w:rPr>
-          <w:rFonts w:ascii="Palatino" w:hAnsi="Palatino"/>
-          <w:sz w:val="18"/>
-          <w:szCs w:val="18"/>
-        </w:rPr>
-        <w:t xml:space="preserve">However, </w:t>
-      </w:r>
-      <w:proofErr w:type="gramStart"/>
-      <w:r>
-        <w:rPr>
-          <w:rFonts w:ascii="Palatino" w:hAnsi="Palatino"/>
-          <w:sz w:val="18"/>
-          <w:szCs w:val="18"/>
-        </w:rPr>
-        <w:t>in order to</w:t>
-      </w:r>
-      <w:proofErr w:type="gramEnd"/>
-      <w:r>
-        <w:rPr>
-          <w:rFonts w:ascii="Palatino" w:hAnsi="Palatino"/>
-          <w:sz w:val="18"/>
-          <w:szCs w:val="18"/>
-        </w:rPr>
-        <w:t xml:space="preserve"> fully evaluate the model’s heatmaps and their quality, proper metrics should be used, as well as qualitative analysis. Importantly, the diagnosis of respiratory illnesses from these medical scans is done by professionals, and so unless the results of these heatmaps was sent to medical professionals for quality assessment, qualitative analysis done in this paper would be sub-optimal, and lack scientific knowledge required for a valid analysis.</w:t>
+        <w:t>However, in order to fully evaluate the model’s heatmaps and their quality, proper metrics should be used, as well as qualitative analysis. Importantly, the diagnosis of respiratory illnesses from these medical scans is done by professionals, and so unless the results of these heatmaps was sent to medical professionals for quality assessment, qualitative analysis done in this paper would be sub-optimal, and lack scientific knowledge required for a valid analysis.</w:t>
       </w:r>
     </w:p>
     <w:p>
@@ -15260,7 +13933,6 @@
         <w:t xml:space="preserve">. This operates by replacing a pixel with the weighted average of </w:t>
       </w:r>
       <w:proofErr w:type="spellStart"/>
-      <w:proofErr w:type="gramStart"/>
       <w:r>
         <w:rPr>
           <w:rFonts w:ascii="Palatino" w:hAnsi="Palatino"/>
@@ -15270,7 +13942,6 @@
         <w:t>it’s</w:t>
       </w:r>
       <w:proofErr w:type="spellEnd"/>
-      <w:proofErr w:type="gramEnd"/>
       <w:r>
         <w:rPr>
           <w:rFonts w:ascii="Palatino" w:hAnsi="Palatino"/>
@@ -15285,25 +13956,7 @@
           <w:sz w:val="18"/>
           <w:szCs w:val="18"/>
         </w:rPr>
-        <w:t xml:space="preserve"> By specifying the percentile of </w:t>
-      </w:r>
-      <w:proofErr w:type="gramStart"/>
-      <w:r>
-        <w:rPr>
-          <w:rFonts w:ascii="Palatino" w:hAnsi="Palatino"/>
-          <w:sz w:val="18"/>
-          <w:szCs w:val="18"/>
-        </w:rPr>
-        <w:t>pixels</w:t>
-      </w:r>
-      <w:proofErr w:type="gramEnd"/>
-      <w:r>
-        <w:rPr>
-          <w:rFonts w:ascii="Palatino" w:hAnsi="Palatino"/>
-          <w:sz w:val="18"/>
-          <w:szCs w:val="18"/>
-        </w:rPr>
-        <w:t xml:space="preserve"> you wish to perturbate in the image, based upon their importance to the model, the percentage increase in the model’s confidence in its classification can be calculated. </w:t>
+        <w:t xml:space="preserve"> By specifying the percentile of pixels you wish to perturbate in the image, based upon their importance to the model, the percentage increase in the model’s confidence in its classification can be calculated. </w:t>
       </w:r>
       <w:r>
         <w:rPr>
@@ -15578,61 +14231,15 @@
           <w:sz w:val="18"/>
           <w:szCs w:val="18"/>
         </w:rPr>
-        <w:t xml:space="preserve"> percentile of important pixels were perturbated. However, it </w:t>
-      </w:r>
-      <w:proofErr w:type="gramStart"/>
+        <w:t xml:space="preserve"> percentile of important pixels were perturbated. However, it lead to an increase in confidence of the classifier by 5.05%. </w:t>
+      </w:r>
       <w:r>
         <w:rPr>
           <w:rFonts w:ascii="Palatino" w:hAnsi="Palatino"/>
           <w:sz w:val="18"/>
           <w:szCs w:val="18"/>
         </w:rPr>
-        <w:t>lead</w:t>
-      </w:r>
-      <w:proofErr w:type="gramEnd"/>
-      <w:r>
-        <w:rPr>
-          <w:rFonts w:ascii="Palatino" w:hAnsi="Palatino"/>
-          <w:sz w:val="18"/>
-          <w:szCs w:val="18"/>
-        </w:rPr>
-        <w:t xml:space="preserve"> to an increase in confidence of the classifier by 5.05%. </w:t>
-      </w:r>
-      <w:proofErr w:type="gramStart"/>
-      <w:r>
-        <w:rPr>
-          <w:rFonts w:ascii="Palatino" w:hAnsi="Palatino"/>
-          <w:sz w:val="18"/>
-          <w:szCs w:val="18"/>
-        </w:rPr>
-        <w:t>It can be seen that the</w:t>
-      </w:r>
-      <w:proofErr w:type="gramEnd"/>
-      <w:r>
-        <w:rPr>
-          <w:rFonts w:ascii="Palatino" w:hAnsi="Palatino"/>
-          <w:sz w:val="18"/>
-          <w:szCs w:val="18"/>
-        </w:rPr>
-        <w:t xml:space="preserve"> classifier deemed the centre of the image as the most important in its classification. However, when the model was re-</w:t>
-      </w:r>
-      <w:proofErr w:type="gramStart"/>
-      <w:r>
-        <w:rPr>
-          <w:rFonts w:ascii="Palatino" w:hAnsi="Palatino"/>
-          <w:sz w:val="18"/>
-          <w:szCs w:val="18"/>
-        </w:rPr>
-        <w:t>ran</w:t>
-      </w:r>
-      <w:proofErr w:type="gramEnd"/>
-      <w:r>
-        <w:rPr>
-          <w:rFonts w:ascii="Palatino" w:hAnsi="Palatino"/>
-          <w:sz w:val="18"/>
-          <w:szCs w:val="18"/>
-        </w:rPr>
-        <w:t xml:space="preserve"> on this new image with the top 10% previously most important pixels now blurred out, the classifier was more confident in its prediction than before. </w:t>
+        <w:t xml:space="preserve">It can be seen that the classifier deemed the centre of the image as the most important in its classification. However, when the model was re-ran on this new image with the top 10% previously most important pixels now blurred out, the classifier was more confident in its prediction than before. </w:t>
       </w:r>
       <w:r>
         <w:rPr>
@@ -16515,25 +15122,7 @@
           <w:sz w:val="19"/>
           <w:szCs w:val="19"/>
         </w:rPr>
-        <w:t xml:space="preserve">higher false positive rate for the </w:t>
-      </w:r>
-      <w:proofErr w:type="gramStart"/>
-      <w:r>
-        <w:rPr>
-          <w:rFonts w:ascii="Palatino" w:hAnsi="Palatino"/>
-          <w:sz w:val="19"/>
-          <w:szCs w:val="19"/>
-        </w:rPr>
-        <w:t>Other</w:t>
-      </w:r>
-      <w:proofErr w:type="gramEnd"/>
-      <w:r>
-        <w:rPr>
-          <w:rFonts w:ascii="Palatino" w:hAnsi="Palatino"/>
-          <w:sz w:val="19"/>
-          <w:szCs w:val="19"/>
-        </w:rPr>
-        <w:t xml:space="preserve"> class. In particular, the classifier incorrectly predicted </w:t>
+        <w:t xml:space="preserve">higher false positive rate for the Other class. In particular, the classifier incorrectly predicted </w:t>
       </w:r>
       <w:r>
         <w:rPr>
@@ -16557,25 +15146,7 @@
           <w:sz w:val="19"/>
           <w:szCs w:val="19"/>
         </w:rPr>
-        <w:t xml:space="preserve">This is a more significant issue than the higher false positive rate found in both VGG16 and this model whereby healthy scans are predicted as Other. This is because the model is predicting the patient to be healthy, when in fact they show evidence of having another respiratory disease. This could lead to the patient not going for a check-up or follow-up scans for a respiratory disease </w:t>
-      </w:r>
-      <w:proofErr w:type="gramStart"/>
-      <w:r>
-        <w:rPr>
-          <w:rFonts w:ascii="Palatino" w:hAnsi="Palatino"/>
-          <w:sz w:val="19"/>
-          <w:szCs w:val="19"/>
-        </w:rPr>
-        <w:t>due to the fact that</w:t>
-      </w:r>
-      <w:proofErr w:type="gramEnd"/>
-      <w:r>
-        <w:rPr>
-          <w:rFonts w:ascii="Palatino" w:hAnsi="Palatino"/>
-          <w:sz w:val="19"/>
-          <w:szCs w:val="19"/>
-        </w:rPr>
-        <w:t xml:space="preserve"> the model told them their lung scan was healthy. </w:t>
+        <w:t xml:space="preserve">This is a more significant issue than the higher false positive rate found in both VGG16 and this model whereby healthy scans are predicted as Other. This is because the model is predicting the patient to be healthy, when in fact they show evidence of having another respiratory disease. This could lead to the patient not going for a check-up or follow-up scans for a respiratory disease due to the fact that the model told them their lung scan was healthy. </w:t>
       </w:r>
       <w:r>
         <w:rPr>
@@ -17239,27 +15810,7 @@
           <w:sz w:val="19"/>
           <w:szCs w:val="19"/>
         </w:rPr>
-        <w:t xml:space="preserve">This means that the DenseNet201 witnessed smaller drops in confidence </w:t>
-      </w:r>
-      <w:proofErr w:type="gramStart"/>
-      <w:r>
-        <w:rPr>
-          <w:rFonts w:ascii="Palatino" w:hAnsi="Palatino"/>
-          <w:bCs/>
-          <w:sz w:val="19"/>
-          <w:szCs w:val="19"/>
-        </w:rPr>
-        <w:t>as a result of</w:t>
-      </w:r>
-      <w:proofErr w:type="gramEnd"/>
-      <w:r>
-        <w:rPr>
-          <w:rFonts w:ascii="Palatino" w:hAnsi="Palatino"/>
-          <w:bCs/>
-          <w:sz w:val="19"/>
-          <w:szCs w:val="19"/>
-        </w:rPr>
-        <w:t xml:space="preserve"> removing the pixels it deemed as the most important in the image. </w:t>
+        <w:t xml:space="preserve">This means that the DenseNet201 witnessed smaller drops in confidence as a result of removing the pixels it deemed as the most important in the image. </w:t>
       </w:r>
       <w:r>
         <w:rPr>
@@ -19744,25 +18295,7 @@
           <w:sz w:val="19"/>
           <w:szCs w:val="19"/>
         </w:rPr>
-        <w:t xml:space="preserve">matches the highest precision found by the other 3 </w:t>
-      </w:r>
-      <w:proofErr w:type="gramStart"/>
-      <w:r>
-        <w:rPr>
-          <w:rFonts w:ascii="Palatino" w:hAnsi="Palatino"/>
-          <w:sz w:val="19"/>
-          <w:szCs w:val="19"/>
-        </w:rPr>
-        <w:t>models, but</w:t>
-      </w:r>
-      <w:proofErr w:type="gramEnd"/>
-      <w:r>
-        <w:rPr>
-          <w:rFonts w:ascii="Palatino" w:hAnsi="Palatino"/>
-          <w:sz w:val="19"/>
-          <w:szCs w:val="19"/>
-        </w:rPr>
-        <w:t xml:space="preserve"> does not have the highest recall.</w:t>
+        <w:t>matches the highest precision found by the other 3 models, but does not have the highest recall.</w:t>
       </w:r>
       <w:r>
         <w:rPr>
@@ -20142,7 +18675,7 @@
           <w:szCs w:val="18"/>
         </w:rPr>
         <w:drawing>
-          <wp:inline distT="0" distB="0" distL="0" distR="0" wp14:anchorId="395C077D" wp14:editId="258CCC10">
+          <wp:inline distT="0" distB="0" distL="0" distR="0" wp14:anchorId="395C077D" wp14:editId="2E44FFF2">
             <wp:extent cx="3103245" cy="1810385"/>
             <wp:effectExtent l="0" t="0" r="8255" b="18415"/>
             <wp:docPr id="42" name="Chart 42"/>
@@ -20160,6 +18693,38 @@
       <w:pPr>
         <w:pStyle w:val="PARAGRAPH"/>
         <w:ind w:firstLine="0"/>
+        <w:rPr>
+          <w:rFonts w:ascii="Palatino" w:hAnsi="Palatino"/>
+          <w:sz w:val="18"/>
+          <w:szCs w:val="18"/>
+        </w:rPr>
+      </w:pPr>
+      <w:r>
+        <w:rPr>
+          <w:rFonts w:ascii="Palatino" w:hAnsi="Palatino"/>
+          <w:sz w:val="18"/>
+          <w:szCs w:val="18"/>
+        </w:rPr>
+        <w:t xml:space="preserve">As can be seen in the graph above, the EfficientNetB0 model achieves a maximum of 7.23% drop in confidence as a result of perturbating the most important pixels in the image. This is lower than the VGG16 and DenseNet201 models, but higher than the DarkNet19 model. However, the EfficientNetB0 model displays the same weaknesses as the VGG16 and DenseNet201 models, whereby on some runs of model inference, the perturbation of the most important pixels can lead to the confidence in the model’s classification increasing. </w:t>
+      </w:r>
+      <w:r>
+        <w:rPr>
+          <w:rFonts w:ascii="Palatino" w:hAnsi="Palatino"/>
+          <w:sz w:val="18"/>
+          <w:szCs w:val="18"/>
+        </w:rPr>
+        <w:t>Some e</w:t>
+      </w:r>
+    </w:p>
+    <w:p>
+      <w:pPr>
+        <w:pStyle w:val="PARAGRAPH"/>
+        <w:ind w:firstLine="0"/>
+        <w:rPr>
+          <w:rFonts w:ascii="Palatino" w:hAnsi="Palatino"/>
+          <w:sz w:val="18"/>
+          <w:szCs w:val="18"/>
+        </w:rPr>
       </w:pPr>
     </w:p>
     <w:p>
@@ -20280,32 +18845,14 @@
           <w:sz w:val="18"/>
           <w:szCs w:val="18"/>
         </w:rPr>
-        <w:t xml:space="preserve">This shows that our proposed hierarchical architecture </w:t>
-      </w:r>
-      <w:proofErr w:type="gramStart"/>
+        <w:t>This shows that our proposed hierarchical architecture is able to achieve 84% on the test set.</w:t>
+      </w:r>
       <w:r>
         <w:rPr>
           <w:rFonts w:ascii="Palatino" w:hAnsi="Palatino"/>
           <w:sz w:val="18"/>
           <w:szCs w:val="18"/>
         </w:rPr>
-        <w:t>is able to</w:t>
-      </w:r>
-      <w:proofErr w:type="gramEnd"/>
-      <w:r>
-        <w:rPr>
-          <w:rFonts w:ascii="Palatino" w:hAnsi="Palatino"/>
-          <w:sz w:val="18"/>
-          <w:szCs w:val="18"/>
-        </w:rPr>
-        <w:t xml:space="preserve"> achieve 84% on the test set.</w:t>
-      </w:r>
-      <w:r>
-        <w:rPr>
-          <w:rFonts w:ascii="Palatino" w:hAnsi="Palatino"/>
-          <w:sz w:val="18"/>
-          <w:szCs w:val="18"/>
-        </w:rPr>
         <w:t xml:space="preserve"> </w:t>
       </w:r>
     </w:p>
@@ -20326,11 +18873,6 @@
         </w:rPr>
         <w:t>The confusion matrix can be seen below:</w:t>
       </w:r>
-    </w:p>
-    <w:p>
-      <w:pPr>
-        <w:pStyle w:val="PARAGRAPH"/>
-      </w:pPr>
     </w:p>
     <w:tbl>
       <w:tblPr>
@@ -20983,10 +19525,404 @@
         <w:ind w:firstLine="0"/>
         <w:rPr>
           <w:rFonts w:ascii="Palatino" w:hAnsi="Palatino"/>
-          <w:b/>
-          <w:bCs/>
-          <w:sz w:val="19"/>
-          <w:szCs w:val="19"/>
+          <w:sz w:val="18"/>
+          <w:szCs w:val="18"/>
+        </w:rPr>
+      </w:pPr>
+      <w:r>
+        <w:rPr>
+          <w:rFonts w:ascii="Palatino" w:hAnsi="Palatino"/>
+          <w:sz w:val="18"/>
+          <w:szCs w:val="18"/>
+        </w:rPr>
+        <w:t>This confusion matrix shows that the proposed hierarchical model has a recall of 95%, and a precision of 93%. As stated previously, precision and recall are important metrics to consider in this paper’s investigation.</w:t>
+      </w:r>
+      <w:r>
+        <w:rPr>
+          <w:rFonts w:ascii="Palatino" w:hAnsi="Palatino"/>
+          <w:sz w:val="18"/>
+          <w:szCs w:val="18"/>
+        </w:rPr>
+        <w:t xml:space="preserve"> This model’s precision, recall and accuracy are in-line with the other state-of-the-art models proposed in similar research areas. A summary of this model’s stats can be found below:</w:t>
+      </w:r>
+    </w:p>
+    <w:tbl>
+      <w:tblPr>
+        <w:tblStyle w:val="TableGrid"/>
+        <w:tblW w:w="0" w:type="auto"/>
+        <w:tblLook w:val="04A0" w:firstRow="1" w:lastRow="0" w:firstColumn="1" w:lastColumn="0" w:noHBand="0" w:noVBand="1"/>
+      </w:tblPr>
+      <w:tblGrid>
+        <w:gridCol w:w="2438"/>
+        <w:gridCol w:w="2439"/>
+      </w:tblGrid>
+      <w:tr>
+        <w:tc>
+          <w:tcPr>
+            <w:tcW w:w="2438" w:type="dxa"/>
+          </w:tcPr>
+          <w:p>
+            <w:pPr>
+              <w:pStyle w:val="PARAGRAPH"/>
+              <w:ind w:firstLine="0"/>
+              <w:rPr>
+                <w:rFonts w:ascii="Palatino" w:hAnsi="Palatino"/>
+                <w:b/>
+                <w:bCs/>
+                <w:sz w:val="18"/>
+                <w:szCs w:val="18"/>
+              </w:rPr>
+            </w:pPr>
+            <w:r>
+              <w:rPr>
+                <w:rFonts w:ascii="Palatino" w:hAnsi="Palatino"/>
+                <w:b/>
+                <w:bCs/>
+                <w:sz w:val="18"/>
+                <w:szCs w:val="18"/>
+              </w:rPr>
+              <w:t>Evaluation Metric</w:t>
+            </w:r>
+          </w:p>
+        </w:tc>
+        <w:tc>
+          <w:tcPr>
+            <w:tcW w:w="2439" w:type="dxa"/>
+          </w:tcPr>
+          <w:p>
+            <w:pPr>
+              <w:pStyle w:val="PARAGRAPH"/>
+              <w:ind w:firstLine="0"/>
+              <w:rPr>
+                <w:rFonts w:ascii="Palatino" w:hAnsi="Palatino"/>
+                <w:sz w:val="18"/>
+                <w:szCs w:val="18"/>
+              </w:rPr>
+            </w:pPr>
+          </w:p>
+        </w:tc>
+      </w:tr>
+      <w:tr>
+        <w:tc>
+          <w:tcPr>
+            <w:tcW w:w="2438" w:type="dxa"/>
+          </w:tcPr>
+          <w:p>
+            <w:pPr>
+              <w:pStyle w:val="PARAGRAPH"/>
+              <w:ind w:firstLine="0"/>
+              <w:rPr>
+                <w:rFonts w:ascii="Palatino" w:hAnsi="Palatino"/>
+                <w:sz w:val="18"/>
+                <w:szCs w:val="18"/>
+              </w:rPr>
+            </w:pPr>
+            <w:r>
+              <w:rPr>
+                <w:rFonts w:ascii="Palatino" w:hAnsi="Palatino"/>
+                <w:sz w:val="18"/>
+                <w:szCs w:val="18"/>
+              </w:rPr>
+              <w:t>Accuracy</w:t>
+            </w:r>
+          </w:p>
+        </w:tc>
+        <w:tc>
+          <w:tcPr>
+            <w:tcW w:w="2439" w:type="dxa"/>
+          </w:tcPr>
+          <w:p>
+            <w:pPr>
+              <w:pStyle w:val="PARAGRAPH"/>
+              <w:ind w:firstLine="0"/>
+              <w:rPr>
+                <w:rFonts w:ascii="Palatino" w:hAnsi="Palatino"/>
+                <w:sz w:val="18"/>
+                <w:szCs w:val="18"/>
+              </w:rPr>
+            </w:pPr>
+            <w:r>
+              <w:rPr>
+                <w:rFonts w:ascii="Palatino" w:hAnsi="Palatino"/>
+                <w:sz w:val="18"/>
+                <w:szCs w:val="18"/>
+              </w:rPr>
+              <w:t>0.84</w:t>
+            </w:r>
+          </w:p>
+        </w:tc>
+      </w:tr>
+      <w:tr>
+        <w:tc>
+          <w:tcPr>
+            <w:tcW w:w="2438" w:type="dxa"/>
+          </w:tcPr>
+          <w:p>
+            <w:pPr>
+              <w:pStyle w:val="PARAGRAPH"/>
+              <w:ind w:firstLine="0"/>
+              <w:rPr>
+                <w:rFonts w:ascii="Palatino" w:hAnsi="Palatino"/>
+                <w:sz w:val="18"/>
+                <w:szCs w:val="18"/>
+              </w:rPr>
+            </w:pPr>
+            <w:r>
+              <w:rPr>
+                <w:rFonts w:ascii="Palatino" w:hAnsi="Palatino"/>
+                <w:sz w:val="18"/>
+                <w:szCs w:val="18"/>
+              </w:rPr>
+              <w:t>Precision (Class 1)</w:t>
+            </w:r>
+          </w:p>
+        </w:tc>
+        <w:tc>
+          <w:tcPr>
+            <w:tcW w:w="2439" w:type="dxa"/>
+          </w:tcPr>
+          <w:p>
+            <w:pPr>
+              <w:pStyle w:val="PARAGRAPH"/>
+              <w:ind w:firstLine="0"/>
+              <w:rPr>
+                <w:rFonts w:ascii="Palatino" w:hAnsi="Palatino"/>
+                <w:sz w:val="18"/>
+                <w:szCs w:val="18"/>
+              </w:rPr>
+            </w:pPr>
+            <w:r>
+              <w:rPr>
+                <w:rFonts w:ascii="Palatino" w:hAnsi="Palatino"/>
+                <w:sz w:val="18"/>
+                <w:szCs w:val="18"/>
+              </w:rPr>
+              <w:t>0.9</w:t>
+            </w:r>
+            <w:r>
+              <w:rPr>
+                <w:rFonts w:ascii="Palatino" w:hAnsi="Palatino"/>
+                <w:sz w:val="18"/>
+                <w:szCs w:val="18"/>
+              </w:rPr>
+              <w:t>3</w:t>
+            </w:r>
+          </w:p>
+        </w:tc>
+      </w:tr>
+      <w:tr>
+        <w:tc>
+          <w:tcPr>
+            <w:tcW w:w="2438" w:type="dxa"/>
+          </w:tcPr>
+          <w:p>
+            <w:pPr>
+              <w:pStyle w:val="PARAGRAPH"/>
+              <w:ind w:firstLine="0"/>
+              <w:rPr>
+                <w:rFonts w:ascii="Palatino" w:hAnsi="Palatino"/>
+                <w:sz w:val="18"/>
+                <w:szCs w:val="18"/>
+              </w:rPr>
+            </w:pPr>
+            <w:r>
+              <w:rPr>
+                <w:rFonts w:ascii="Palatino" w:hAnsi="Palatino"/>
+                <w:sz w:val="18"/>
+                <w:szCs w:val="18"/>
+              </w:rPr>
+              <w:t>Recall (Class 1)</w:t>
+            </w:r>
+          </w:p>
+        </w:tc>
+        <w:tc>
+          <w:tcPr>
+            <w:tcW w:w="2439" w:type="dxa"/>
+          </w:tcPr>
+          <w:p>
+            <w:pPr>
+              <w:pStyle w:val="PARAGRAPH"/>
+              <w:ind w:firstLine="0"/>
+              <w:rPr>
+                <w:rFonts w:ascii="Palatino" w:hAnsi="Palatino"/>
+                <w:sz w:val="18"/>
+                <w:szCs w:val="18"/>
+              </w:rPr>
+            </w:pPr>
+            <w:r>
+              <w:rPr>
+                <w:rFonts w:ascii="Palatino" w:hAnsi="Palatino"/>
+                <w:sz w:val="18"/>
+                <w:szCs w:val="18"/>
+              </w:rPr>
+              <w:t>0.9</w:t>
+            </w:r>
+            <w:r>
+              <w:rPr>
+                <w:rFonts w:ascii="Palatino" w:hAnsi="Palatino"/>
+                <w:sz w:val="18"/>
+                <w:szCs w:val="18"/>
+              </w:rPr>
+              <w:t>5</w:t>
+            </w:r>
+          </w:p>
+        </w:tc>
+      </w:tr>
+      <w:tr>
+        <w:tc>
+          <w:tcPr>
+            <w:tcW w:w="2438" w:type="dxa"/>
+          </w:tcPr>
+          <w:p>
+            <w:pPr>
+              <w:pStyle w:val="PARAGRAPH"/>
+              <w:ind w:firstLine="0"/>
+              <w:rPr>
+                <w:rFonts w:ascii="Palatino" w:hAnsi="Palatino"/>
+                <w:sz w:val="18"/>
+                <w:szCs w:val="18"/>
+              </w:rPr>
+            </w:pPr>
+            <w:r>
+              <w:rPr>
+                <w:rFonts w:ascii="Palatino" w:hAnsi="Palatino"/>
+                <w:sz w:val="18"/>
+                <w:szCs w:val="18"/>
+              </w:rPr>
+              <w:t>Time Taken on Test Set</w:t>
+            </w:r>
+          </w:p>
+        </w:tc>
+        <w:tc>
+          <w:tcPr>
+            <w:tcW w:w="2439" w:type="dxa"/>
+          </w:tcPr>
+          <w:p>
+            <w:pPr>
+              <w:pStyle w:val="PARAGRAPH"/>
+              <w:ind w:firstLine="0"/>
+              <w:rPr>
+                <w:rFonts w:ascii="Palatino" w:hAnsi="Palatino"/>
+                <w:sz w:val="18"/>
+                <w:szCs w:val="18"/>
+              </w:rPr>
+            </w:pPr>
+            <w:r>
+              <w:rPr>
+                <w:rFonts w:ascii="Palatino" w:hAnsi="Palatino"/>
+                <w:sz w:val="18"/>
+                <w:szCs w:val="18"/>
+              </w:rPr>
+              <w:t>6</w:t>
+            </w:r>
+            <w:r>
+              <w:rPr>
+                <w:rFonts w:ascii="Palatino" w:hAnsi="Palatino"/>
+                <w:sz w:val="18"/>
+                <w:szCs w:val="18"/>
+              </w:rPr>
+              <w:t>0.8 seconds</w:t>
+            </w:r>
+          </w:p>
+        </w:tc>
+      </w:tr>
+    </w:tbl>
+    <w:p>
+      <w:pPr>
+        <w:pStyle w:val="PARAGRAPH"/>
+        <w:ind w:firstLine="0"/>
+        <w:rPr>
+          <w:rFonts w:ascii="Palatino" w:hAnsi="Palatino"/>
+          <w:sz w:val="18"/>
+          <w:szCs w:val="18"/>
+        </w:rPr>
+      </w:pPr>
+      <w:r>
+        <w:rPr>
+          <w:rFonts w:ascii="Palatino" w:hAnsi="Palatino"/>
+          <w:sz w:val="18"/>
+          <w:szCs w:val="18"/>
+        </w:rPr>
+        <w:t>As can be seen above, this model takes approximately 3 times the time to run on the test set as the other models in this study. However, 60 seconds is still fast enough to be used in the real-world and not have doctors waiting for the results of the model inference for too long in order to aid with the diagnosis.</w:t>
+      </w:r>
+    </w:p>
+    <w:p>
+      <w:pPr>
+        <w:pStyle w:val="PARAGRAPH"/>
+        <w:ind w:firstLine="360"/>
+        <w:rPr>
+          <w:rFonts w:ascii="Palatino" w:hAnsi="Palatino"/>
+          <w:sz w:val="18"/>
+          <w:szCs w:val="18"/>
+        </w:rPr>
+      </w:pPr>
+      <w:r>
+        <w:rPr>
+          <w:rFonts w:ascii="Palatino" w:hAnsi="Palatino"/>
+          <w:sz w:val="18"/>
+          <w:szCs w:val="18"/>
+        </w:rPr>
+        <w:t xml:space="preserve">Despite this proposed model’s slightly lower performance than some of the other state-of-the-art models, and its slower run time, its main benefit is in its </w:t>
+      </w:r>
+      <w:proofErr w:type="spellStart"/>
+      <w:r>
+        <w:rPr>
+          <w:rFonts w:ascii="Palatino" w:hAnsi="Palatino"/>
+          <w:sz w:val="18"/>
+          <w:szCs w:val="18"/>
+        </w:rPr>
+        <w:t>explainability</w:t>
+      </w:r>
+      <w:proofErr w:type="spellEnd"/>
+      <w:r>
+        <w:rPr>
+          <w:rFonts w:ascii="Palatino" w:hAnsi="Palatino"/>
+          <w:sz w:val="18"/>
+          <w:szCs w:val="18"/>
+        </w:rPr>
+        <w:t xml:space="preserve">. </w:t>
+      </w:r>
+    </w:p>
+    <w:p>
+      <w:pPr>
+        <w:pStyle w:val="PARAGRAPH"/>
+        <w:ind w:firstLine="0"/>
+        <w:rPr>
+          <w:rFonts w:ascii="Palatino" w:hAnsi="Palatino"/>
+          <w:sz w:val="18"/>
+          <w:szCs w:val="18"/>
+        </w:rPr>
+      </w:pPr>
+    </w:p>
+    <w:p>
+      <w:pPr>
+        <w:pStyle w:val="PARAGRAPH"/>
+        <w:ind w:firstLine="0"/>
+        <w:rPr>
+          <w:rFonts w:ascii="Palatino" w:hAnsi="Palatino"/>
+          <w:sz w:val="18"/>
+          <w:szCs w:val="18"/>
+          <w:u w:val="single"/>
+        </w:rPr>
+      </w:pPr>
+      <w:r>
+        <w:rPr>
+          <w:rFonts w:ascii="Palatino" w:hAnsi="Palatino"/>
+          <w:sz w:val="18"/>
+          <w:szCs w:val="18"/>
+          <w:u w:val="single"/>
+        </w:rPr>
+        <w:t>Grad-CAM Heatmap</w:t>
+      </w:r>
+    </w:p>
+    <w:p>
+      <w:pPr>
+        <w:pStyle w:val="PARAGRAPH"/>
+        <w:ind w:firstLine="0"/>
+        <w:rPr>
+          <w:rFonts w:ascii="Palatino" w:hAnsi="Palatino"/>
+          <w:sz w:val="18"/>
+          <w:szCs w:val="18"/>
         </w:rPr>
       </w:pPr>
     </w:p>
@@ -21111,33 +20047,7 @@
           <w:szCs w:val="19"/>
           <w:shd w:val="clear" w:color="auto" w:fill="FFFFFF"/>
         </w:rPr>
-        <w:t xml:space="preserve">Brazilian Journal </w:t>
-      </w:r>
-      <w:proofErr w:type="gramStart"/>
-      <w:r>
-        <w:rPr>
-          <w:rFonts w:ascii="Palatino" w:hAnsi="Palatino" w:cs="Arial"/>
-          <w:i/>
-          <w:iCs/>
-          <w:color w:val="222222"/>
-          <w:sz w:val="19"/>
-          <w:szCs w:val="19"/>
-          <w:shd w:val="clear" w:color="auto" w:fill="FFFFFF"/>
-        </w:rPr>
-        <w:t>Of</w:t>
-      </w:r>
-      <w:proofErr w:type="gramEnd"/>
-      <w:r>
-        <w:rPr>
-          <w:rFonts w:ascii="Palatino" w:hAnsi="Palatino" w:cs="Arial"/>
-          <w:i/>
-          <w:iCs/>
-          <w:color w:val="222222"/>
-          <w:sz w:val="19"/>
-          <w:szCs w:val="19"/>
-          <w:shd w:val="clear" w:color="auto" w:fill="FFFFFF"/>
-        </w:rPr>
-        <w:t xml:space="preserve"> Implantology And Health Sciences</w:t>
+        <w:t>Brazilian Journal Of Implantology And Health Sciences</w:t>
       </w:r>
       <w:r>
         <w:rPr>
@@ -21218,20 +20128,7 @@
           <w:szCs w:val="19"/>
           <w:shd w:val="clear" w:color="auto" w:fill="FFFFFF"/>
         </w:rPr>
-        <w:t xml:space="preserve">Accessed </w:t>
-      </w:r>
-      <w:proofErr w:type="gramStart"/>
-      <w:r>
-        <w:rPr>
-          <w:rFonts w:ascii="Palatino" w:hAnsi="Palatino" w:cs="Arial"/>
-          <w:i/>
-          <w:iCs/>
-          <w:color w:val="000000" w:themeColor="text1"/>
-          <w:sz w:val="19"/>
-          <w:szCs w:val="19"/>
-          <w:shd w:val="clear" w:color="auto" w:fill="FFFFFF"/>
-        </w:rPr>
-        <w:t>May</w:t>
+        <w:t>Accessed May</w:t>
       </w:r>
       <w:r>
         <w:rPr>
@@ -21241,18 +20138,7 @@
           <w:szCs w:val="19"/>
           <w:shd w:val="clear" w:color="auto" w:fill="FFFFFF"/>
         </w:rPr>
-        <w:t>,</w:t>
-      </w:r>
-      <w:proofErr w:type="gramEnd"/>
-      <w:r>
-        <w:rPr>
-          <w:rFonts w:ascii="Palatino" w:hAnsi="Palatino" w:cs="Arial"/>
-          <w:color w:val="000000" w:themeColor="text1"/>
-          <w:sz w:val="19"/>
-          <w:szCs w:val="19"/>
-          <w:shd w:val="clear" w:color="auto" w:fill="FFFFFF"/>
-        </w:rPr>
-        <w:t> </w:t>
+        <w:t>, </w:t>
       </w:r>
       <w:r>
         <w:rPr>
@@ -21332,43 +20218,7 @@
           <w:sz w:val="19"/>
           <w:szCs w:val="19"/>
         </w:rPr>
-        <w:t xml:space="preserve">, C. and Henry, B. (2021) Is body temperature mass screening a reliable and safe option for preventing COVID-19 </w:t>
-      </w:r>
-      <w:proofErr w:type="gramStart"/>
-      <w:r>
-        <w:rPr>
-          <w:rFonts w:ascii="Palatino" w:hAnsi="Palatino"/>
-          <w:sz w:val="19"/>
-          <w:szCs w:val="19"/>
-        </w:rPr>
-        <w:t>spread?.</w:t>
-      </w:r>
-      <w:proofErr w:type="gramEnd"/>
-      <w:r>
-        <w:rPr>
-          <w:rFonts w:ascii="Palatino" w:hAnsi="Palatino"/>
-          <w:sz w:val="19"/>
-          <w:szCs w:val="19"/>
-        </w:rPr>
-        <w:t xml:space="preserve"> Diagnosis, Vol. (</w:t>
-      </w:r>
-      <w:proofErr w:type="gramStart"/>
-      <w:r>
-        <w:rPr>
-          <w:rFonts w:ascii="Palatino" w:hAnsi="Palatino"/>
-          <w:sz w:val="19"/>
-          <w:szCs w:val="19"/>
-        </w:rPr>
-        <w:t>Issue )</w:t>
-      </w:r>
-      <w:proofErr w:type="gramEnd"/>
-      <w:r>
-        <w:rPr>
-          <w:rFonts w:ascii="Palatino" w:hAnsi="Palatino"/>
-          <w:sz w:val="19"/>
-          <w:szCs w:val="19"/>
-        </w:rPr>
-        <w:t xml:space="preserve">, pp. 000010151520210091. </w:t>
+        <w:t xml:space="preserve">, C. and Henry, B. (2021) Is body temperature mass screening a reliable and safe option for preventing COVID-19 spread?. Diagnosis, Vol. (Issue ), pp. 000010151520210091. </w:t>
       </w:r>
       <w:hyperlink r:id="rId47" w:history="1">
         <w:r>
@@ -21459,29 +20309,7 @@
           <w:szCs w:val="19"/>
           <w:shd w:val="clear" w:color="auto" w:fill="FFFFFF"/>
         </w:rPr>
-        <w:t xml:space="preserve">(2), </w:t>
-      </w:r>
-      <w:proofErr w:type="gramStart"/>
-      <w:r>
-        <w:rPr>
-          <w:rFonts w:ascii="Palatino" w:hAnsi="Palatino" w:cs="Arial"/>
-          <w:color w:val="222222"/>
-          <w:sz w:val="19"/>
-          <w:szCs w:val="19"/>
-          <w:shd w:val="clear" w:color="auto" w:fill="FFFFFF"/>
-        </w:rPr>
-        <w:t>pp.E</w:t>
-      </w:r>
-      <w:proofErr w:type="gramEnd"/>
-      <w:r>
-        <w:rPr>
-          <w:rFonts w:ascii="Palatino" w:hAnsi="Palatino" w:cs="Arial"/>
-          <w:color w:val="222222"/>
-          <w:sz w:val="19"/>
-          <w:szCs w:val="19"/>
-          <w:shd w:val="clear" w:color="auto" w:fill="FFFFFF"/>
-        </w:rPr>
-        <w:t>41-E45.</w:t>
+        <w:t>(2), pp.E41-E45.</w:t>
       </w:r>
     </w:p>
     <w:p>
@@ -21571,29 +20399,7 @@
           <w:szCs w:val="19"/>
           <w:shd w:val="clear" w:color="auto" w:fill="FFFFFF"/>
         </w:rPr>
-        <w:t xml:space="preserve">(2), </w:t>
-      </w:r>
-      <w:proofErr w:type="gramStart"/>
-      <w:r>
-        <w:rPr>
-          <w:rFonts w:ascii="Palatino" w:hAnsi="Palatino" w:cs="Arial"/>
-          <w:color w:val="222222"/>
-          <w:sz w:val="19"/>
-          <w:szCs w:val="19"/>
-          <w:shd w:val="clear" w:color="auto" w:fill="FFFFFF"/>
-        </w:rPr>
-        <w:t>pp.E</w:t>
-      </w:r>
-      <w:proofErr w:type="gramEnd"/>
-      <w:r>
-        <w:rPr>
-          <w:rFonts w:ascii="Palatino" w:hAnsi="Palatino" w:cs="Arial"/>
-          <w:color w:val="222222"/>
-          <w:sz w:val="19"/>
-          <w:szCs w:val="19"/>
-          <w:shd w:val="clear" w:color="auto" w:fill="FFFFFF"/>
-        </w:rPr>
-        <w:t>115-E117.</w:t>
+        <w:t>(2), pp.E115-E117.</w:t>
       </w:r>
     </w:p>
     <w:p>
@@ -21683,29 +20489,7 @@
           <w:szCs w:val="19"/>
           <w:shd w:val="clear" w:color="auto" w:fill="FFFFFF"/>
         </w:rPr>
-        <w:t xml:space="preserve">(2), </w:t>
-      </w:r>
-      <w:proofErr w:type="gramStart"/>
-      <w:r>
-        <w:rPr>
-          <w:rFonts w:ascii="Palatino" w:hAnsi="Palatino" w:cs="Arial"/>
-          <w:color w:val="222222"/>
-          <w:sz w:val="19"/>
-          <w:szCs w:val="19"/>
-          <w:shd w:val="clear" w:color="auto" w:fill="FFFFFF"/>
-        </w:rPr>
-        <w:t>pp.E</w:t>
-      </w:r>
-      <w:proofErr w:type="gramEnd"/>
-      <w:r>
-        <w:rPr>
-          <w:rFonts w:ascii="Palatino" w:hAnsi="Palatino" w:cs="Arial"/>
-          <w:color w:val="222222"/>
-          <w:sz w:val="19"/>
-          <w:szCs w:val="19"/>
-          <w:shd w:val="clear" w:color="auto" w:fill="FFFFFF"/>
-        </w:rPr>
-        <w:t>32-E40.</w:t>
+        <w:t>(2), pp.E32-E40.</w:t>
       </w:r>
     </w:p>
     <w:p>
@@ -21797,7 +20581,18 @@
           <w:szCs w:val="19"/>
           <w:shd w:val="clear" w:color="auto" w:fill="FFFFFF"/>
         </w:rPr>
-        <w:t>, Z.A. and Jacobi, A., 2020. CT imaging features of 2019 novel coronavirus (2019-nCoV). </w:t>
+        <w:t xml:space="preserve">, Z.A. and Jacobi, A., 2020. CT imaging features of 2019 </w:t>
+      </w:r>
+      <w:r>
+        <w:rPr>
+          <w:rFonts w:ascii="Palatino" w:hAnsi="Palatino" w:cs="Arial"/>
+          <w:color w:val="222222"/>
+          <w:sz w:val="19"/>
+          <w:szCs w:val="19"/>
+          <w:shd w:val="clear" w:color="auto" w:fill="FFFFFF"/>
+        </w:rPr>
+        <w:lastRenderedPageBreak/>
+        <w:t>novel coronavirus (2019-nCoV). </w:t>
       </w:r>
       <w:r>
         <w:rPr>
@@ -21977,29 +20772,7 @@
           <w:szCs w:val="19"/>
           <w:shd w:val="clear" w:color="auto" w:fill="FFFFFF"/>
         </w:rPr>
-        <w:t xml:space="preserve">, Z., Halsey, K., Choi, J.W., Tran, T.M.L., Pan, I., Shi, L.B., Wang, D.C., Mei, </w:t>
-      </w:r>
-      <w:proofErr w:type="gramStart"/>
-      <w:r>
-        <w:rPr>
-          <w:rFonts w:ascii="Palatino" w:hAnsi="Palatino" w:cs="Arial"/>
-          <w:color w:val="222222"/>
-          <w:sz w:val="19"/>
-          <w:szCs w:val="19"/>
-          <w:shd w:val="clear" w:color="auto" w:fill="FFFFFF"/>
-        </w:rPr>
-        <w:t>J.</w:t>
-      </w:r>
-      <w:proofErr w:type="gramEnd"/>
-      <w:r>
-        <w:rPr>
-          <w:rFonts w:ascii="Palatino" w:hAnsi="Palatino" w:cs="Arial"/>
-          <w:color w:val="222222"/>
-          <w:sz w:val="19"/>
-          <w:szCs w:val="19"/>
-          <w:shd w:val="clear" w:color="auto" w:fill="FFFFFF"/>
-        </w:rPr>
-        <w:t xml:space="preserve"> and Jiang, X.L., 2020. Performance of radiologists in differentiating COVID-19 from non-COVID-19 viral pneumonia at chest CT. </w:t>
+        <w:t>, Z., Halsey, K., Choi, J.W., Tran, T.M.L., Pan, I., Shi, L.B., Wang, D.C., Mei, J. and Jiang, X.L., 2020. Performance of radiologists in differentiating COVID-19 from non-COVID-19 viral pneumonia at chest CT. </w:t>
       </w:r>
       <w:r>
         <w:rPr>
@@ -22043,29 +20816,7 @@
           <w:szCs w:val="19"/>
           <w:shd w:val="clear" w:color="auto" w:fill="FFFFFF"/>
         </w:rPr>
-        <w:t xml:space="preserve">(2), </w:t>
-      </w:r>
-      <w:proofErr w:type="gramStart"/>
-      <w:r>
-        <w:rPr>
-          <w:rFonts w:ascii="Palatino" w:hAnsi="Palatino" w:cs="Arial"/>
-          <w:color w:val="222222"/>
-          <w:sz w:val="19"/>
-          <w:szCs w:val="19"/>
-          <w:shd w:val="clear" w:color="auto" w:fill="FFFFFF"/>
-        </w:rPr>
-        <w:t>pp.E</w:t>
-      </w:r>
-      <w:proofErr w:type="gramEnd"/>
-      <w:r>
-        <w:rPr>
-          <w:rFonts w:ascii="Palatino" w:hAnsi="Palatino" w:cs="Arial"/>
-          <w:color w:val="222222"/>
-          <w:sz w:val="19"/>
-          <w:szCs w:val="19"/>
-          <w:shd w:val="clear" w:color="auto" w:fill="FFFFFF"/>
-        </w:rPr>
-        <w:t>46-E54.</w:t>
+        <w:t>(2), pp.E46-E54.</w:t>
       </w:r>
     </w:p>
     <w:p>
@@ -22538,7 +21289,6 @@
           <w:szCs w:val="19"/>
           <w:shd w:val="clear" w:color="auto" w:fill="FFFFFF"/>
         </w:rPr>
-        <w:lastRenderedPageBreak/>
         <w:t>Abdollahi</w:t>
       </w:r>
       <w:proofErr w:type="spellEnd"/>
@@ -22662,29 +21412,7 @@
           <w:szCs w:val="19"/>
           <w:shd w:val="clear" w:color="auto" w:fill="FFFFFF"/>
         </w:rPr>
-        <w:t xml:space="preserve">(2), </w:t>
-      </w:r>
-      <w:proofErr w:type="gramStart"/>
-      <w:r>
-        <w:rPr>
-          <w:rFonts w:ascii="Palatino" w:hAnsi="Palatino" w:cs="Arial"/>
-          <w:color w:val="222222"/>
-          <w:sz w:val="19"/>
-          <w:szCs w:val="19"/>
-          <w:shd w:val="clear" w:color="auto" w:fill="FFFFFF"/>
-        </w:rPr>
-        <w:t>pp.E</w:t>
-      </w:r>
-      <w:proofErr w:type="gramEnd"/>
-      <w:r>
-        <w:rPr>
-          <w:rFonts w:ascii="Palatino" w:hAnsi="Palatino" w:cs="Arial"/>
-          <w:color w:val="222222"/>
-          <w:sz w:val="19"/>
-          <w:szCs w:val="19"/>
-          <w:shd w:val="clear" w:color="auto" w:fill="FFFFFF"/>
-        </w:rPr>
-        <w:t>65-E71.</w:t>
+        <w:t>(2), pp.E65-E71.</w:t>
       </w:r>
     </w:p>
     <w:p>
@@ -22798,29 +21526,7 @@
           <w:szCs w:val="19"/>
           <w:shd w:val="clear" w:color="auto" w:fill="FFFFFF"/>
         </w:rPr>
-        <w:t xml:space="preserve">Sun, Q., Lin, X., Zhao, Y., Li, L., Yan, K., Liang, D., Sun, </w:t>
-      </w:r>
-      <w:proofErr w:type="gramStart"/>
-      <w:r>
-        <w:rPr>
-          <w:rFonts w:ascii="Palatino" w:hAnsi="Palatino" w:cs="Arial"/>
-          <w:color w:val="222222"/>
-          <w:sz w:val="19"/>
-          <w:szCs w:val="19"/>
-          <w:shd w:val="clear" w:color="auto" w:fill="FFFFFF"/>
-        </w:rPr>
-        <w:t>D.</w:t>
-      </w:r>
-      <w:proofErr w:type="gramEnd"/>
-      <w:r>
-        <w:rPr>
-          <w:rFonts w:ascii="Palatino" w:hAnsi="Palatino" w:cs="Arial"/>
-          <w:color w:val="222222"/>
-          <w:sz w:val="19"/>
-          <w:szCs w:val="19"/>
-          <w:shd w:val="clear" w:color="auto" w:fill="FFFFFF"/>
-        </w:rPr>
-        <w:t xml:space="preserve"> and Li, Z.C., 2020. Deep learning vs. radiomics for predicting axillary lymph node metastasis of breast cancer using ultrasound images: don't forget the peritumoral region. </w:t>
+        <w:t>Sun, Q., Lin, X., Zhao, Y., Li, L., Yan, K., Liang, D., Sun, D. and Li, Z.C., 2020. Deep learning vs. radiomics for predicting axillary lymph node metastasis of breast cancer using ultrasound images: don't forget the peritumoral region. </w:t>
       </w:r>
       <w:r>
         <w:rPr>
@@ -23010,29 +21716,7 @@
           <w:szCs w:val="19"/>
           <w:shd w:val="clear" w:color="auto" w:fill="FFFFFF"/>
         </w:rPr>
-        <w:t xml:space="preserve">, </w:t>
-      </w:r>
-      <w:proofErr w:type="gramStart"/>
-      <w:r>
-        <w:rPr>
-          <w:rFonts w:ascii="Palatino" w:hAnsi="Palatino" w:cs="Arial"/>
-          <w:color w:val="222222"/>
-          <w:sz w:val="19"/>
-          <w:szCs w:val="19"/>
-          <w:shd w:val="clear" w:color="auto" w:fill="FFFFFF"/>
-        </w:rPr>
-        <w:t>L.</w:t>
-      </w:r>
-      <w:proofErr w:type="gramEnd"/>
-      <w:r>
-        <w:rPr>
-          <w:rFonts w:ascii="Palatino" w:hAnsi="Palatino" w:cs="Arial"/>
-          <w:color w:val="222222"/>
-          <w:sz w:val="19"/>
-          <w:szCs w:val="19"/>
-          <w:shd w:val="clear" w:color="auto" w:fill="FFFFFF"/>
-        </w:rPr>
-        <w:t xml:space="preserve"> and Weinberger, K.Q., 2017. Densely connected convolutional networks. In </w:t>
+        <w:t>, L. and Weinberger, K.Q., 2017. Densely connected convolutional networks. In </w:t>
       </w:r>
       <w:r>
         <w:rPr>
@@ -23201,7 +21885,17 @@
           <w:szCs w:val="19"/>
           <w:shd w:val="clear" w:color="auto" w:fill="FFFFFF"/>
         </w:rPr>
-        <w:t>, A., Hassan, L. and Desrosiers, C., 2021. Deep CNN models for predicting COVID-19 in CT and x-ray images. </w:t>
+        <w:t xml:space="preserve">, A., Hassan, L. and Desrosiers, C., 2021. Deep CNN models for predicting COVID-19 in CT </w:t>
+      </w:r>
+      <w:r>
+        <w:rPr>
+          <w:rFonts w:ascii="Palatino" w:hAnsi="Palatino" w:cs="Arial"/>
+          <w:color w:val="222222"/>
+          <w:sz w:val="19"/>
+          <w:szCs w:val="19"/>
+          <w:shd w:val="clear" w:color="auto" w:fill="FFFFFF"/>
+        </w:rPr>
+        <w:t>and x-ray images. </w:t>
       </w:r>
       <w:r>
         <w:rPr>
@@ -23725,29 +22419,7 @@
           <w:szCs w:val="19"/>
           <w:shd w:val="clear" w:color="auto" w:fill="FFFFFF"/>
         </w:rPr>
-        <w:t xml:space="preserve">, R. and De Albuquerque, V.H.C., 2020. A novel transfer </w:t>
-      </w:r>
-      <w:proofErr w:type="gramStart"/>
-      <w:r>
-        <w:rPr>
-          <w:rFonts w:ascii="Palatino" w:hAnsi="Palatino" w:cs="Arial"/>
-          <w:color w:val="222222"/>
-          <w:sz w:val="19"/>
-          <w:szCs w:val="19"/>
-          <w:shd w:val="clear" w:color="auto" w:fill="FFFFFF"/>
-        </w:rPr>
-        <w:t>learning based</w:t>
-      </w:r>
-      <w:proofErr w:type="gramEnd"/>
-      <w:r>
-        <w:rPr>
-          <w:rFonts w:ascii="Palatino" w:hAnsi="Palatino" w:cs="Arial"/>
-          <w:color w:val="222222"/>
-          <w:sz w:val="19"/>
-          <w:szCs w:val="19"/>
-          <w:shd w:val="clear" w:color="auto" w:fill="FFFFFF"/>
-        </w:rPr>
-        <w:t xml:space="preserve"> approach for pneumonia detection in chest X-ray images. </w:t>
+        <w:t>, R. and De Albuquerque, V.H.C., 2020. A novel transfer learning based approach for pneumonia detection in chest X-ray images. </w:t>
       </w:r>
       <w:r>
         <w:rPr>
@@ -24053,27 +22725,7 @@
           <w:sz w:val="19"/>
           <w:szCs w:val="19"/>
         </w:rPr>
-        <w:t xml:space="preserve">., "Can AI Help in Screening Viral and COVID-19 </w:t>
-      </w:r>
-      <w:proofErr w:type="gramStart"/>
-      <w:r>
-        <w:rPr>
-          <w:rFonts w:ascii="Palatino" w:hAnsi="Palatino" w:cs="Arial"/>
-          <w:color w:val="333333"/>
-          <w:sz w:val="19"/>
-          <w:szCs w:val="19"/>
-        </w:rPr>
-        <w:t>Pneumonia?,</w:t>
-      </w:r>
-      <w:proofErr w:type="gramEnd"/>
-      <w:r>
-        <w:rPr>
-          <w:rFonts w:ascii="Palatino" w:hAnsi="Palatino" w:cs="Arial"/>
-          <w:color w:val="333333"/>
-          <w:sz w:val="19"/>
-          <w:szCs w:val="19"/>
-        </w:rPr>
-        <w:t>" in </w:t>
+        <w:t>., "Can AI Help in Screening Viral and COVID-19 Pneumonia?," in </w:t>
       </w:r>
       <w:r>
         <w:rPr>
@@ -24542,6 +23194,7 @@
           <w:sz w:val="19"/>
           <w:szCs w:val="19"/>
         </w:rPr>
+        <w:lastRenderedPageBreak/>
         <w:t xml:space="preserve">Aditya </w:t>
       </w:r>
       <w:proofErr w:type="spellStart"/>
@@ -24560,25 +23213,7 @@
           <w:sz w:val="19"/>
           <w:szCs w:val="19"/>
         </w:rPr>
-        <w:t xml:space="preserve"> and Anirban Sarkar. 2018. Grad-CAM++: Generalized gradient-based visual explanations for convolutional networks. In Applications of Computer </w:t>
-      </w:r>
-      <w:proofErr w:type="gramStart"/>
-      <w:r>
-        <w:rPr>
-          <w:rFonts w:ascii="Palatino" w:hAnsi="Palatino"/>
-          <w:sz w:val="19"/>
-          <w:szCs w:val="19"/>
-        </w:rPr>
-        <w:t>Vision(</w:t>
-      </w:r>
-      <w:proofErr w:type="gramEnd"/>
-      <w:r>
-        <w:rPr>
-          <w:rFonts w:ascii="Palatino" w:hAnsi="Palatino"/>
-          <w:sz w:val="19"/>
-          <w:szCs w:val="19"/>
-        </w:rPr>
-        <w:t>WACV). IEEE, 839–847.</w:t>
+        <w:t xml:space="preserve"> and Anirban Sarkar. 2018. Grad-CAM++: Generalized gradient-based visual explanations for convolutional networks. In Applications of Computer Vision(WACV). IEEE, 839–847.</w:t>
       </w:r>
     </w:p>
     <w:p>
@@ -24944,29 +23579,7 @@
           <w:szCs w:val="19"/>
           <w:shd w:val="clear" w:color="auto" w:fill="FFFFFF"/>
         </w:rPr>
-        <w:t xml:space="preserve">(3), </w:t>
-      </w:r>
-      <w:proofErr w:type="gramStart"/>
-      <w:r>
-        <w:rPr>
-          <w:rFonts w:ascii="Palatino" w:hAnsi="Palatino" w:cs="Arial"/>
-          <w:color w:val="222222"/>
-          <w:sz w:val="19"/>
-          <w:szCs w:val="19"/>
-          <w:shd w:val="clear" w:color="auto" w:fill="FFFFFF"/>
-        </w:rPr>
-        <w:t>pp.E</w:t>
-      </w:r>
-      <w:proofErr w:type="gramEnd"/>
-      <w:r>
-        <w:rPr>
-          <w:rFonts w:ascii="Palatino" w:hAnsi="Palatino" w:cs="Arial"/>
-          <w:color w:val="222222"/>
-          <w:sz w:val="19"/>
-          <w:szCs w:val="19"/>
-          <w:shd w:val="clear" w:color="auto" w:fill="FFFFFF"/>
-        </w:rPr>
-        <w:t>156-E165.</w:t>
+        <w:t>(3), pp.E156-E165.</w:t>
       </w:r>
     </w:p>
     <w:p>
@@ -25068,18 +23681,7 @@
           <w:szCs w:val="19"/>
           <w:shd w:val="clear" w:color="auto" w:fill="FFFFFF"/>
         </w:rPr>
-        <w:t xml:space="preserve">-XR: an </w:t>
-      </w:r>
-      <w:r>
-        <w:rPr>
-          <w:rFonts w:ascii="Palatino" w:hAnsi="Palatino" w:cs="Arial"/>
-          <w:color w:val="222222"/>
-          <w:sz w:val="19"/>
-          <w:szCs w:val="19"/>
-          <w:shd w:val="clear" w:color="auto" w:fill="FFFFFF"/>
-        </w:rPr>
-        <w:lastRenderedPageBreak/>
-        <w:t>artificial intelligence algorithm to detect COVID-19 on chest radiographs trained and tested on a large US clinical data set. </w:t>
+        <w:t>-XR: an artificial intelligence algorithm to detect COVID-19 on chest radiographs trained and tested on a large US clinical data set. </w:t>
       </w:r>
       <w:r>
         <w:rPr>
@@ -25123,29 +23725,7 @@
           <w:szCs w:val="19"/>
           <w:shd w:val="clear" w:color="auto" w:fill="FFFFFF"/>
         </w:rPr>
-        <w:t xml:space="preserve">(1), </w:t>
-      </w:r>
-      <w:proofErr w:type="gramStart"/>
-      <w:r>
-        <w:rPr>
-          <w:rFonts w:ascii="Palatino" w:hAnsi="Palatino" w:cs="Arial"/>
-          <w:color w:val="222222"/>
-          <w:sz w:val="19"/>
-          <w:szCs w:val="19"/>
-          <w:shd w:val="clear" w:color="auto" w:fill="FFFFFF"/>
-        </w:rPr>
-        <w:t>pp.E</w:t>
-      </w:r>
-      <w:proofErr w:type="gramEnd"/>
-      <w:r>
-        <w:rPr>
-          <w:rFonts w:ascii="Palatino" w:hAnsi="Palatino" w:cs="Arial"/>
-          <w:color w:val="222222"/>
-          <w:sz w:val="19"/>
-          <w:szCs w:val="19"/>
-          <w:shd w:val="clear" w:color="auto" w:fill="FFFFFF"/>
-        </w:rPr>
-        <w:t>167-E176.</w:t>
+        <w:t>(1), pp.E167-E176.</w:t>
       </w:r>
     </w:p>
     <w:p>
@@ -25345,29 +23925,7 @@
           <w:szCs w:val="19"/>
           <w:shd w:val="clear" w:color="auto" w:fill="FFFFFF"/>
         </w:rPr>
-        <w:t xml:space="preserve">(3), </w:t>
-      </w:r>
-      <w:proofErr w:type="gramStart"/>
-      <w:r>
-        <w:rPr>
-          <w:rFonts w:ascii="Palatino" w:hAnsi="Palatino" w:cs="Arial"/>
-          <w:color w:val="222222"/>
-          <w:sz w:val="19"/>
-          <w:szCs w:val="19"/>
-          <w:shd w:val="clear" w:color="auto" w:fill="FFFFFF"/>
-        </w:rPr>
-        <w:t>pp.E</w:t>
-      </w:r>
-      <w:proofErr w:type="gramEnd"/>
-      <w:r>
-        <w:rPr>
-          <w:rFonts w:ascii="Palatino" w:hAnsi="Palatino" w:cs="Arial"/>
-          <w:color w:val="222222"/>
-          <w:sz w:val="19"/>
-          <w:szCs w:val="19"/>
-          <w:shd w:val="clear" w:color="auto" w:fill="FFFFFF"/>
-        </w:rPr>
-        <w:t>166-E172.</w:t>
+        <w:t>(3), pp.E166-E172.</w:t>
       </w:r>
     </w:p>
     <w:p>
@@ -26387,31 +24945,7 @@
     </w:r>
     <w:r>
       <w:tab/>
-      <w:t xml:space="preserve">IEEE TRANSACTIONS ON </w:t>
-    </w:r>
-    <w:proofErr w:type="gramStart"/>
-    <w:r>
-      <w:t>XXXXXXXXXXXXXXXXXXXX,  vol.</w:t>
-    </w:r>
-    <w:proofErr w:type="gramEnd"/>
-    <w:r>
-      <w:t xml:space="preserve">  #</w:t>
-    </w:r>
-    <w:proofErr w:type="gramStart"/>
-    <w:r>
-      <w:t>,  no.</w:t>
-    </w:r>
-    <w:proofErr w:type="gramEnd"/>
-    <w:r>
-      <w:t xml:space="preserve">  #</w:t>
-    </w:r>
-    <w:proofErr w:type="gramStart"/>
-    <w:r>
-      <w:t>,  MMMMMMMM</w:t>
-    </w:r>
-    <w:proofErr w:type="gramEnd"/>
-    <w:r>
-      <w:t xml:space="preserve">  1996</w:t>
+      <w:t>IEEE TRANSACTIONS ON XXXXXXXXXXXXXXXXXXXX,  vol.  #,  no.  #,  MMMMMMMM  1996</w:t>
     </w:r>
   </w:p>
 </w:hdr>

</xml_diff>

<commit_message>
Done. Up to Related Work.
</commit_message>
<xml_diff>
--- a/ProjectReport.docx
+++ b/ProjectReport.docx
@@ -147,223 +147,271 @@
         </w:rPr>
         <w:t xml:space="preserve">By </w:t>
       </w:r>
+      <w:r>
+        <w:rPr>
+          <w:color w:val="000000"/>
+        </w:rPr>
+        <w:t>acc</w:t>
+      </w:r>
+      <w:r>
+        <w:rPr>
+          <w:color w:val="000000"/>
+        </w:rPr>
+        <w:t>e</w:t>
+      </w:r>
+      <w:r>
+        <w:rPr>
+          <w:color w:val="000000"/>
+        </w:rPr>
+        <w:t>lerating</w:t>
+      </w:r>
+      <w:r>
+        <w:rPr>
+          <w:color w:val="000000"/>
+        </w:rPr>
+        <w:t xml:space="preserve"> the process of diagnosing a patient with COVID-19, doctors and other medical personnel have more time available to see other patients, instead of analysing these scans</w:t>
+      </w:r>
+      <w:r>
+        <w:rPr>
+          <w:color w:val="000000"/>
+        </w:rPr>
+        <w:t>, which also results in saving medical institutions money</w:t>
+      </w:r>
+      <w:r>
+        <w:rPr>
+          <w:color w:val="000000"/>
+        </w:rPr>
+        <w:t>.</w:t>
+      </w:r>
+      <w:r>
+        <w:rPr>
+          <w:color w:val="000000"/>
+        </w:rPr>
+        <w:t xml:space="preserve"> Th</w:t>
+      </w:r>
+      <w:r>
+        <w:rPr>
+          <w:color w:val="000000"/>
+        </w:rPr>
+        <w:t>u</w:t>
+      </w:r>
+      <w:r>
+        <w:rPr>
+          <w:color w:val="000000"/>
+        </w:rPr>
+        <w:t>s</w:t>
+      </w:r>
+      <w:r>
+        <w:rPr>
+          <w:color w:val="000000"/>
+        </w:rPr>
+        <w:t>, this</w:t>
+      </w:r>
+      <w:r>
+        <w:rPr>
+          <w:color w:val="000000"/>
+        </w:rPr>
+        <w:t xml:space="preserve"> project aims to bring advances in computer vision and machine learning to the domain of COVID-19 infection classification </w:t>
+      </w:r>
+      <w:proofErr w:type="gramStart"/>
+      <w:r>
+        <w:rPr>
+          <w:color w:val="000000"/>
+        </w:rPr>
+        <w:t>in order to</w:t>
+      </w:r>
+      <w:proofErr w:type="gramEnd"/>
+      <w:r>
+        <w:rPr>
+          <w:color w:val="000000"/>
+        </w:rPr>
+        <w:t xml:space="preserve"> </w:t>
+      </w:r>
+      <w:r>
+        <w:rPr>
+          <w:color w:val="000000"/>
+        </w:rPr>
+        <w:t>achieve this</w:t>
+      </w:r>
+      <w:r>
+        <w:rPr>
+          <w:color w:val="000000"/>
+        </w:rPr>
+        <w:t>.</w:t>
+      </w:r>
+      <w:r>
+        <w:rPr>
+          <w:color w:val="000000"/>
+        </w:rPr>
+        <w:t xml:space="preserve"> </w:t>
+      </w:r>
+      <w:r>
+        <w:rPr>
+          <w:color w:val="000000"/>
+        </w:rPr>
+        <w:t xml:space="preserve">In this project, chest X-Ray and CT scans associated with COVID-19 cases, healthy individuals, and </w:t>
+      </w:r>
+      <w:r>
+        <w:rPr>
+          <w:color w:val="000000"/>
+        </w:rPr>
+        <w:t>other respiratory diseases such as pneumonia</w:t>
+      </w:r>
+      <w:r>
+        <w:rPr>
+          <w:color w:val="000000"/>
+        </w:rPr>
+        <w:t xml:space="preserve"> are </w:t>
+      </w:r>
+      <w:r>
+        <w:rPr>
+          <w:color w:val="000000"/>
+        </w:rPr>
+        <w:t xml:space="preserve">combined to form a hybrid dataset to be </w:t>
+      </w:r>
+      <w:r>
+        <w:rPr>
+          <w:color w:val="000000"/>
+        </w:rPr>
+        <w:t>used to train</w:t>
+      </w:r>
+      <w:r>
+        <w:rPr>
+          <w:color w:val="000000"/>
+        </w:rPr>
+        <w:t xml:space="preserve"> 4</w:t>
+      </w:r>
+      <w:r>
+        <w:rPr>
+          <w:color w:val="000000"/>
+        </w:rPr>
+        <w:t xml:space="preserve"> machine learning models for the task of classifying between examined classes</w:t>
+      </w:r>
+      <w:r>
+        <w:rPr>
+          <w:color w:val="000000"/>
+        </w:rPr>
+        <w:t xml:space="preserve">. </w:t>
+      </w:r>
+      <w:r>
+        <w:rPr>
+          <w:color w:val="000000"/>
+        </w:rPr>
+        <w:t xml:space="preserve">By creating a hybrid dataset, it removes the need for two different models to be trained used by medical personnel and institutions, saving money and time. </w:t>
+      </w:r>
+      <w:r>
+        <w:rPr>
+          <w:color w:val="000000"/>
+        </w:rPr>
+        <w:t xml:space="preserve">Due to the importance of explanations of these predictions in the medical field </w:t>
+      </w:r>
+      <w:proofErr w:type="gramStart"/>
+      <w:r>
+        <w:rPr>
+          <w:color w:val="000000"/>
+        </w:rPr>
+        <w:t>in order to</w:t>
+      </w:r>
+      <w:proofErr w:type="gramEnd"/>
+      <w:r>
+        <w:rPr>
+          <w:color w:val="000000"/>
+        </w:rPr>
+        <w:t xml:space="preserve"> build trust, heatmaps are produced by each model in order to identify key areas in the image used by these models in order to make their predictions. </w:t>
+      </w:r>
+      <w:r>
+        <w:rPr>
+          <w:color w:val="000000"/>
+        </w:rPr>
+        <w:t xml:space="preserve">Then, a </w:t>
+      </w:r>
+      <w:r>
+        <w:rPr>
+          <w:color w:val="000000"/>
+        </w:rPr>
+        <w:t xml:space="preserve">new </w:t>
+      </w:r>
+      <w:r>
+        <w:rPr>
+          <w:color w:val="000000"/>
+        </w:rPr>
+        <w:t xml:space="preserve">hierarchical model is </w:t>
+      </w:r>
+      <w:r>
+        <w:rPr>
+          <w:color w:val="000000"/>
+        </w:rPr>
+        <w:t>proposed</w:t>
+      </w:r>
+      <w:r>
+        <w:rPr>
+          <w:color w:val="000000"/>
+        </w:rPr>
+        <w:t xml:space="preserve">, which brings both performance improvements, as well as improved </w:t>
+      </w:r>
       <w:proofErr w:type="spellStart"/>
       <w:r>
         <w:rPr>
           <w:color w:val="000000"/>
         </w:rPr>
-        <w:t>acclerating</w:t>
+        <w:t>explainability</w:t>
       </w:r>
       <w:proofErr w:type="spellEnd"/>
       <w:r>
         <w:rPr>
           <w:color w:val="000000"/>
         </w:rPr>
-        <w:t xml:space="preserve"> the process of diagnosing a patient with COVID-19, doctors and other medical personnel have more time available to see other patients, instead of analysing these scans</w:t>
-      </w:r>
+        <w:t xml:space="preserve">. </w:t>
+      </w:r>
+      <w:proofErr w:type="spellStart"/>
       <w:r>
         <w:rPr>
           <w:color w:val="000000"/>
         </w:rPr>
-        <w:t>, which also results in saving medical institutions money</w:t>
-      </w:r>
+        <w:t>The</w:t>
+      </w:r>
+      <w:proofErr w:type="spellEnd"/>
       <w:r>
         <w:rPr>
           <w:color w:val="000000"/>
         </w:rPr>
-        <w:t xml:space="preserve">. </w:t>
+        <w:t xml:space="preserve"> performance of these </w:t>
       </w:r>
       <w:r>
         <w:rPr>
           <w:color w:val="000000"/>
         </w:rPr>
-        <w:t xml:space="preserve">Many respiratory diseases share common characteristics in the way that they can be diagnosed from medical images, and as a result the findings of this paper can easily be </w:t>
+        <w:t>5</w:t>
       </w:r>
       <w:r>
         <w:rPr>
           <w:color w:val="000000"/>
         </w:rPr>
-        <w:t>used</w:t>
+        <w:t xml:space="preserve"> models is then compared using various evaluation metrics, and the most effective model is </w:t>
       </w:r>
       <w:r>
         <w:rPr>
           <w:color w:val="000000"/>
         </w:rPr>
-        <w:t xml:space="preserve"> to help automate the diagnosis of other respiratory illnesses.</w:t>
+        <w:t>found</w:t>
       </w:r>
       <w:r>
         <w:rPr>
           <w:color w:val="000000"/>
         </w:rPr>
-        <w:t xml:space="preserve"> Th</w:t>
+        <w:t>.</w:t>
       </w:r>
       <w:r>
         <w:rPr>
           <w:color w:val="000000"/>
         </w:rPr>
-        <w:t>u</w:t>
+        <w:t xml:space="preserve"> Additionally, m</w:t>
       </w:r>
       <w:r>
         <w:rPr>
           <w:color w:val="000000"/>
         </w:rPr>
-        <w:t>s</w:t>
-      </w:r>
-      <w:r>
-        <w:rPr>
-          <w:color w:val="000000"/>
-        </w:rPr>
-        <w:t>, this</w:t>
-      </w:r>
-      <w:r>
-        <w:rPr>
-          <w:color w:val="000000"/>
-        </w:rPr>
-        <w:t xml:space="preserve"> project aims to bring advances in computer vision and machine learning to the domain of COVID-19 infection classification </w:t>
-      </w:r>
-      <w:proofErr w:type="gramStart"/>
-      <w:r>
-        <w:rPr>
-          <w:color w:val="000000"/>
-        </w:rPr>
-        <w:t>in order to</w:t>
-      </w:r>
-      <w:proofErr w:type="gramEnd"/>
-      <w:r>
-        <w:rPr>
-          <w:color w:val="000000"/>
-        </w:rPr>
-        <w:t xml:space="preserve"> </w:t>
-      </w:r>
-      <w:r>
-        <w:rPr>
-          <w:color w:val="000000"/>
-        </w:rPr>
-        <w:t>achieve this</w:t>
-      </w:r>
-      <w:r>
-        <w:rPr>
-          <w:color w:val="000000"/>
-        </w:rPr>
-        <w:t>.</w:t>
-      </w:r>
-      <w:r>
-        <w:rPr>
-          <w:color w:val="000000"/>
-        </w:rPr>
-        <w:t xml:space="preserve"> </w:t>
-      </w:r>
-      <w:r>
-        <w:rPr>
-          <w:color w:val="000000"/>
-        </w:rPr>
-        <w:t xml:space="preserve">In this project, chest X-Ray and CT scans associated with COVID-19 cases, healthy individuals, and </w:t>
-      </w:r>
-      <w:r>
-        <w:rPr>
-          <w:color w:val="000000"/>
-        </w:rPr>
-        <w:t>pneumonia</w:t>
-      </w:r>
-      <w:r>
-        <w:rPr>
-          <w:color w:val="000000"/>
-        </w:rPr>
-        <w:t xml:space="preserve"> are used to train</w:t>
-      </w:r>
-      <w:r>
-        <w:rPr>
-          <w:color w:val="000000"/>
-        </w:rPr>
-        <w:t xml:space="preserve"> 4</w:t>
-      </w:r>
-      <w:r>
-        <w:rPr>
-          <w:color w:val="000000"/>
-        </w:rPr>
-        <w:t xml:space="preserve"> machine learning models for the task of classifying between examined classes</w:t>
-      </w:r>
-      <w:r>
-        <w:rPr>
-          <w:color w:val="000000"/>
-        </w:rPr>
-        <w:t>, whilst also providing explanations for the classifications</w:t>
-      </w:r>
-      <w:r>
-        <w:rPr>
-          <w:color w:val="000000"/>
-        </w:rPr>
-        <w:t>.</w:t>
-      </w:r>
-      <w:r>
-        <w:rPr>
-          <w:color w:val="000000"/>
-        </w:rPr>
-        <w:t xml:space="preserve"> </w:t>
-      </w:r>
-      <w:r>
-        <w:rPr>
-          <w:color w:val="000000"/>
-        </w:rPr>
-        <w:t xml:space="preserve">Then, a </w:t>
-      </w:r>
-      <w:r>
-        <w:rPr>
-          <w:color w:val="000000"/>
-        </w:rPr>
-        <w:t xml:space="preserve">new </w:t>
-      </w:r>
-      <w:r>
-        <w:rPr>
-          <w:color w:val="000000"/>
-        </w:rPr>
-        <w:t xml:space="preserve">hierarchical model is suggested, which brings both performance improvements, as well as improved </w:t>
-      </w:r>
-      <w:proofErr w:type="spellStart"/>
-      <w:r>
-        <w:rPr>
-          <w:color w:val="000000"/>
-        </w:rPr>
-        <w:t>explainability</w:t>
-      </w:r>
-      <w:proofErr w:type="spellEnd"/>
-      <w:r>
-        <w:rPr>
-          <w:color w:val="000000"/>
-        </w:rPr>
-        <w:t xml:space="preserve">. </w:t>
-      </w:r>
-      <w:proofErr w:type="spellStart"/>
-      <w:r>
-        <w:rPr>
-          <w:color w:val="000000"/>
-        </w:rPr>
-        <w:t>The</w:t>
-      </w:r>
-      <w:proofErr w:type="spellEnd"/>
-      <w:r>
-        <w:rPr>
-          <w:color w:val="000000"/>
-        </w:rPr>
-        <w:t xml:space="preserve"> performance of these </w:t>
-      </w:r>
-      <w:r>
-        <w:rPr>
-          <w:color w:val="000000"/>
-        </w:rPr>
-        <w:t>5</w:t>
-      </w:r>
-      <w:r>
-        <w:rPr>
-          <w:color w:val="000000"/>
-        </w:rPr>
-        <w:t xml:space="preserve"> models is then compared using various evaluation metrics, and the most effective model is </w:t>
-      </w:r>
-      <w:r>
-        <w:rPr>
-          <w:color w:val="000000"/>
-        </w:rPr>
-        <w:t>found</w:t>
+        <w:t>any respiratory diseases share common characteristics in the way that they can be diagnosed from medical images, and as a result the findings of this paper can easily be used to help automate the diagnosis of other respiratory illnesses</w:t>
       </w:r>
       <w:r>
         <w:rPr>
@@ -589,6 +637,24 @@
         </w:rPr>
         <w:t xml:space="preserve"> </w:t>
       </w:r>
+      <w:r>
+        <w:rPr>
+          <w:rFonts w:ascii="Palatino" w:hAnsi="Palatino"/>
+          <w:color w:val="000000"/>
+          <w:sz w:val="19"/>
+          <w:szCs w:val="19"/>
+        </w:rPr>
+        <w:t xml:space="preserve">These advances are then built upon by our proposed model, which </w:t>
+      </w:r>
+      <w:r>
+        <w:rPr>
+          <w:rFonts w:ascii="Palatino" w:hAnsi="Palatino"/>
+          <w:color w:val="000000"/>
+          <w:sz w:val="19"/>
+          <w:szCs w:val="19"/>
+        </w:rPr>
+        <w:t>seeks to improve upon the state-of-the-art.</w:t>
+      </w:r>
     </w:p>
     <w:p>
       <w:pPr>
@@ -686,7 +752,23 @@
           <w:sz w:val="19"/>
           <w:szCs w:val="19"/>
         </w:rPr>
-        <w:t xml:space="preserve"> measuring</w:t>
+        <w:t xml:space="preserve"> </w:t>
+      </w:r>
+      <w:r>
+        <w:rPr>
+          <w:rFonts w:ascii="Palatino" w:hAnsi="Palatino"/>
+          <w:sz w:val="19"/>
+          <w:szCs w:val="19"/>
+        </w:rPr>
+        <w:t xml:space="preserve">there have been issues identified for some of these methods. For example, </w:t>
+      </w:r>
+      <w:r>
+        <w:rPr>
+          <w:rFonts w:ascii="Palatino" w:hAnsi="Palatino"/>
+          <w:sz w:val="19"/>
+          <w:szCs w:val="19"/>
+        </w:rPr>
+        <w:t>measuring</w:t>
       </w:r>
       <w:r>
         <w:rPr>
@@ -744,7 +826,15 @@
           <w:sz w:val="19"/>
           <w:szCs w:val="19"/>
         </w:rPr>
-        <w:t xml:space="preserve"> The RT-PCR test can also lead to false negatives. Two studies found that between 3% and 30% of COVID-19 patients who initially had a negative RT-PCR test, then showed a positive chest CT scan for COVID-19 a few days later, which was then later confirmed by a second RT-PCR [4]</w:t>
+        <w:t xml:space="preserve"> The RT-PCR test can also lead to false negatives. Two studies </w:t>
+      </w:r>
+      <w:r>
+        <w:rPr>
+          <w:rFonts w:ascii="Palatino" w:hAnsi="Palatino"/>
+          <w:sz w:val="19"/>
+          <w:szCs w:val="19"/>
+        </w:rPr>
+        <w:t>found that between 3% and 30% of COVID-19 patients who initially had a negative RT-PCR test, then showed a positive chest CT scan for COVID-19 a few days later, which was then later confirmed by a second RT-PCR [4]</w:t>
       </w:r>
       <w:r>
         <w:rPr>
@@ -768,15 +858,7 @@
           <w:sz w:val="19"/>
           <w:szCs w:val="19"/>
         </w:rPr>
-        <w:t xml:space="preserve">One study, comparing the sensitivity of chest CT scans for COVID-19 to RT-PCR tests [5], found that in a sample of 51 patients </w:t>
-      </w:r>
-      <w:r>
-        <w:rPr>
-          <w:rFonts w:ascii="Palatino" w:hAnsi="Palatino"/>
-          <w:sz w:val="19"/>
-          <w:szCs w:val="19"/>
-        </w:rPr>
-        <w:t xml:space="preserve">who were positive for COVID-19, CT scans detected the positive infection in 50 of 51 cases, whilst RT-PCR only detected a positive infection in 36 of 51 patients. </w:t>
+        <w:t xml:space="preserve">One study, comparing the sensitivity of chest CT scans for COVID-19 to RT-PCR tests [5], found that in a sample of 51 patients who were positive for COVID-19, CT scans detected the positive infection in 50 of 51 cases, whilst RT-PCR only detected a positive infection in 36 of 51 patients. </w:t>
       </w:r>
       <w:r>
         <w:rPr>
@@ -816,7 +898,39 @@
           <w:sz w:val="19"/>
           <w:szCs w:val="19"/>
         </w:rPr>
-        <w:t xml:space="preserve">However, despite their suitability, medical personnel often struggle to detect small changes in these scans caused by the COVID-19 disease. As a result, machine learning techniques are required to </w:t>
+        <w:t>However, despite their suitability, medical personnel often struggle to detect small changes in these scans caused by the COVID-19 disease</w:t>
+      </w:r>
+      <w:r>
+        <w:rPr>
+          <w:rFonts w:ascii="Palatino" w:hAnsi="Palatino"/>
+          <w:sz w:val="19"/>
+          <w:szCs w:val="19"/>
+        </w:rPr>
+        <w:t>,</w:t>
+      </w:r>
+      <w:r>
+        <w:rPr>
+          <w:rFonts w:ascii="Palatino" w:hAnsi="Palatino"/>
+          <w:sz w:val="19"/>
+          <w:szCs w:val="19"/>
+        </w:rPr>
+        <w:t xml:space="preserve"> because COVID-19 can display similar characteristics to other respiratory diseases in medical images.</w:t>
+      </w:r>
+      <w:r>
+        <w:rPr>
+          <w:rFonts w:ascii="Palatino" w:hAnsi="Palatino"/>
+          <w:sz w:val="19"/>
+          <w:szCs w:val="19"/>
+        </w:rPr>
+        <w:t xml:space="preserve"> </w:t>
+      </w:r>
+      <w:r>
+        <w:rPr>
+          <w:rFonts w:ascii="Palatino" w:hAnsi="Palatino"/>
+          <w:sz w:val="19"/>
+          <w:szCs w:val="19"/>
+        </w:rPr>
+        <w:t xml:space="preserve">As a result, machine learning techniques are required to </w:t>
       </w:r>
       <w:r>
         <w:rPr>
@@ -864,7 +978,7 @@
           <w:sz w:val="19"/>
           <w:szCs w:val="19"/>
         </w:rPr>
-        <w:t>.</w:t>
+        <w:t>, and aid medical personnel in their diagnosis from these medical images.</w:t>
       </w:r>
     </w:p>
     <w:p>
@@ -998,7 +1112,16 @@
           <w:sz w:val="19"/>
           <w:szCs w:val="19"/>
         </w:rPr>
-        <w:t xml:space="preserve"> Additionally, one study [13] has shown that COVID-19 can mimic disease processes of other diseases, including other infections, which can also lead to a misdiagnosis of COVID-19 with other pneumonia. As a result, intelligent tools are required to help detect these very slight changes in features that can help to diagnose a positive COVID-19 </w:t>
+        <w:t xml:space="preserve"> Additionally, one study [13] has shown </w:t>
+      </w:r>
+      <w:r>
+        <w:rPr>
+          <w:rFonts w:ascii="Palatino" w:hAnsi="Palatino"/>
+          <w:sz w:val="19"/>
+          <w:szCs w:val="19"/>
+        </w:rPr>
+        <w:lastRenderedPageBreak/>
+        <w:t xml:space="preserve">that COVID-19 can mimic disease processes of other diseases, including other infections, which can also lead to a misdiagnosis of COVID-19 with other pneumonia. As a result, intelligent tools are required to help detect these very slight changes in features that can help to diagnose a positive COVID-19 </w:t>
       </w:r>
       <w:r>
         <w:rPr>
@@ -1069,16 +1192,7 @@
           <w:sz w:val="19"/>
           <w:szCs w:val="19"/>
         </w:rPr>
-        <w:t xml:space="preserve">images, </w:t>
-      </w:r>
-      <w:r>
-        <w:rPr>
-          <w:rFonts w:ascii="Palatino" w:hAnsi="Palatino"/>
-          <w:sz w:val="19"/>
-          <w:szCs w:val="19"/>
-        </w:rPr>
-        <w:lastRenderedPageBreak/>
-        <w:t>and</w:t>
+        <w:t>images, and</w:t>
       </w:r>
       <w:proofErr w:type="gramEnd"/>
       <w:r>
@@ -1177,7 +1291,23 @@
           <w:sz w:val="19"/>
           <w:szCs w:val="19"/>
         </w:rPr>
-        <w:t xml:space="preserve"> transfer learning, where convolutional features learned from a related image processing task can be reused to advance the learning of a new image processing task.</w:t>
+        <w:t xml:space="preserve"> transfer learning, where convolutional features learned from a related image processing task can be reused to advance the learning of a new image processing task</w:t>
+      </w:r>
+      <w:r>
+        <w:rPr>
+          <w:rFonts w:ascii="Palatino" w:hAnsi="Palatino"/>
+          <w:sz w:val="19"/>
+          <w:szCs w:val="19"/>
+        </w:rPr>
+        <w:t>, which</w:t>
+      </w:r>
+      <w:r>
+        <w:rPr>
+          <w:rFonts w:ascii="Palatino" w:hAnsi="Palatino"/>
+          <w:sz w:val="19"/>
+          <w:szCs w:val="19"/>
+        </w:rPr>
+        <w:t xml:space="preserve"> removes the need for a significantly larger dataset.</w:t>
       </w:r>
     </w:p>
     <w:p>
@@ -1195,7 +1325,41 @@
           <w:sz w:val="19"/>
           <w:szCs w:val="19"/>
         </w:rPr>
-        <w:t>As a result, there is a clear requirement for automatic and accurate detection of COVID-19 infection. Temperature checks and RT-PCR tests have been shown to be unsuitable, and chest X-Rays and CT scans have had many studies backing their suitability for this task. As a result, this project will focus utilizing both X-Ray and CT scans, as well as novel machine learning models from the relevant literature</w:t>
+        <w:t xml:space="preserve">As a result, there is a clear requirement for automatic and accurate detection of COVID-19 infection. Temperature checks and RT-PCR tests have been shown to be unsuitable, and chest X-Rays and CT scans have had many studies </w:t>
+      </w:r>
+      <w:proofErr w:type="gramStart"/>
+      <w:r>
+        <w:rPr>
+          <w:rFonts w:ascii="Palatino" w:hAnsi="Palatino"/>
+          <w:sz w:val="19"/>
+          <w:szCs w:val="19"/>
+        </w:rPr>
+        <w:t>backing</w:t>
+      </w:r>
+      <w:proofErr w:type="gramEnd"/>
+      <w:r>
+        <w:rPr>
+          <w:rFonts w:ascii="Palatino" w:hAnsi="Palatino"/>
+          <w:sz w:val="19"/>
+          <w:szCs w:val="19"/>
+        </w:rPr>
+        <w:t xml:space="preserve"> their suitability for this task</w:t>
+      </w:r>
+      <w:r>
+        <w:rPr>
+          <w:rFonts w:ascii="Palatino" w:hAnsi="Palatino"/>
+          <w:sz w:val="19"/>
+          <w:szCs w:val="19"/>
+        </w:rPr>
+        <w:t>, but human diagnosis from these medical images has been found to be flawed due to potential similarities between COVID-19 infection and other respiratory diseases</w:t>
+      </w:r>
+      <w:r>
+        <w:rPr>
+          <w:rFonts w:ascii="Palatino" w:hAnsi="Palatino"/>
+          <w:sz w:val="19"/>
+          <w:szCs w:val="19"/>
+        </w:rPr>
+        <w:t>. As a result, this project will focus utilizing both X-Ray and CT scans, as well as novel machine learning models from the relevant literature</w:t>
       </w:r>
       <w:r>
         <w:rPr>
@@ -1301,6 +1465,14 @@
         </w:rPr>
         <w:t>This would save medical institutions money, as they are able to see more patients per day with the same number of doctors.</w:t>
       </w:r>
+      <w:r>
+        <w:rPr>
+          <w:rFonts w:ascii="Palatino" w:hAnsi="Palatino"/>
+          <w:sz w:val="19"/>
+          <w:szCs w:val="19"/>
+        </w:rPr>
+        <w:t xml:space="preserve"> </w:t>
+      </w:r>
     </w:p>
     <w:p>
       <w:pPr>
@@ -1443,31 +1615,7 @@
           <w:sz w:val="19"/>
           <w:szCs w:val="19"/>
         </w:rPr>
-        <w:t xml:space="preserve"> unable to afford them, and it will act as a deterrent for other people who may have symptoms of COVID-19 but decide it is not worth them paying to find out if they have contracted the disease or not. This means that if these members of the public develop any illnesses or diseases in future, they will be unaware whether this is a long-term consequence of a past COVID-</w:t>
-      </w:r>
-      <w:commentRangeStart w:id="0"/>
-      <w:r>
-        <w:rPr>
-          <w:rFonts w:ascii="Palatino" w:hAnsi="Palatino"/>
-          <w:sz w:val="19"/>
-          <w:szCs w:val="19"/>
-        </w:rPr>
-        <w:t>19</w:t>
-      </w:r>
-      <w:commentRangeEnd w:id="0"/>
-      <w:r>
-        <w:rPr>
-          <w:rStyle w:val="CommentReference"/>
-        </w:rPr>
-        <w:commentReference w:id="0"/>
-      </w:r>
-      <w:r>
-        <w:rPr>
-          <w:rFonts w:ascii="Palatino" w:hAnsi="Palatino"/>
-          <w:sz w:val="19"/>
-          <w:szCs w:val="19"/>
-        </w:rPr>
-        <w:t xml:space="preserve"> infection</w:t>
+        <w:t xml:space="preserve"> unable to afford them, and it will act as a deterrent for other people who may have symptoms of COVID-19 but decide it is not worth them paying to find out if they have contracted the disease or not. This means that if these members of the public develop any illnesses or diseases in future, they will be unaware whether this is a long-term consequence of a past COVID-19 infection</w:t>
       </w:r>
       <w:r>
         <w:rPr>
@@ -1476,6 +1624,39 @@
           <w:szCs w:val="19"/>
         </w:rPr>
         <w:t>, or another illness they should investigate</w:t>
+      </w:r>
+      <w:r>
+        <w:rPr>
+          <w:rFonts w:ascii="Palatino" w:hAnsi="Palatino"/>
+          <w:sz w:val="19"/>
+          <w:szCs w:val="19"/>
+        </w:rPr>
+        <w:t>.</w:t>
+      </w:r>
+      <w:r>
+        <w:rPr>
+          <w:rFonts w:ascii="Palatino" w:hAnsi="Palatino"/>
+          <w:sz w:val="19"/>
+          <w:szCs w:val="19"/>
+        </w:rPr>
+        <w:t xml:space="preserve"> This problem has been </w:t>
+      </w:r>
+      <w:r>
+        <w:rPr>
+          <w:rFonts w:ascii="Palatino" w:hAnsi="Palatino"/>
+          <w:sz w:val="19"/>
+          <w:szCs w:val="19"/>
+        </w:rPr>
+        <w:t xml:space="preserve">worsened by the recent cost of living crisis in the United Kingdom </w:t>
+      </w:r>
+      <w:r>
+        <w:rPr>
+          <w:rFonts w:ascii="Palatino" w:hAnsi="Palatino"/>
+          <w:sz w:val="19"/>
+          <w:szCs w:val="19"/>
+          <w:highlight w:val="darkGreen"/>
+        </w:rPr>
+        <w:t>[SOURCE]</w:t>
       </w:r>
       <w:r>
         <w:rPr>
@@ -1501,7 +1682,65 @@
           <w:sz w:val="19"/>
           <w:szCs w:val="19"/>
         </w:rPr>
-        <w:t>By looking at CT scans or X-Rays of a patient, and automatically detecting a COVID-19 infection using a deep learning model, these members of the public will then be aware that they have had or currently have the disease. As a result, patients will know whether they are more likely to have long-term effects from the disease, such as scarring of the lung tissue. This would inform the patient to be more careful about contracting other respiratory illnesses, such as pneumonia, in the future, as it could be potentially more dangerous for them.</w:t>
+        <w:t xml:space="preserve">By looking at CT scans or X-Rays of a patient, and automatically detecting a COVID-19 infection using a deep learning model, </w:t>
+      </w:r>
+      <w:r>
+        <w:rPr>
+          <w:rFonts w:ascii="Palatino" w:hAnsi="Palatino"/>
+          <w:sz w:val="19"/>
+          <w:szCs w:val="19"/>
+        </w:rPr>
+        <w:t xml:space="preserve">medical personnel can both improve the accuracy of their diagnosis and the speed at which they can make it. This means that </w:t>
+      </w:r>
+      <w:r>
+        <w:rPr>
+          <w:rFonts w:ascii="Palatino" w:hAnsi="Palatino"/>
+          <w:sz w:val="19"/>
+          <w:szCs w:val="19"/>
+        </w:rPr>
+        <w:t>members of the public will then be aware that they have had or currently have the disease</w:t>
+      </w:r>
+      <w:r>
+        <w:rPr>
+          <w:rFonts w:ascii="Palatino" w:hAnsi="Palatino"/>
+          <w:sz w:val="19"/>
+          <w:szCs w:val="19"/>
+        </w:rPr>
+        <w:t xml:space="preserve"> more quickly</w:t>
+      </w:r>
+      <w:r>
+        <w:rPr>
+          <w:rFonts w:ascii="Palatino" w:hAnsi="Palatino"/>
+          <w:sz w:val="19"/>
+          <w:szCs w:val="19"/>
+        </w:rPr>
+        <w:t xml:space="preserve">, </w:t>
+      </w:r>
+      <w:proofErr w:type="gramStart"/>
+      <w:r>
+        <w:rPr>
+          <w:rFonts w:ascii="Palatino" w:hAnsi="Palatino"/>
+          <w:sz w:val="19"/>
+          <w:szCs w:val="19"/>
+        </w:rPr>
+        <w:t>and also</w:t>
+      </w:r>
+      <w:proofErr w:type="gramEnd"/>
+      <w:r>
+        <w:rPr>
+          <w:rFonts w:ascii="Palatino" w:hAnsi="Palatino"/>
+          <w:sz w:val="19"/>
+          <w:szCs w:val="19"/>
+        </w:rPr>
+        <w:t xml:space="preserve"> with greater confidence</w:t>
+      </w:r>
+      <w:r>
+        <w:rPr>
+          <w:rFonts w:ascii="Palatino" w:hAnsi="Palatino"/>
+          <w:sz w:val="19"/>
+          <w:szCs w:val="19"/>
+        </w:rPr>
+        <w:t>. As a result, patients will know whether they are more likely to have long-term effects from the disease, such as scarring of the lung tissue. This would inform the patient to be more careful about contracting other respiratory illnesses, such as pneumonia, in the future, as it could be potentially more dangerous for them.</w:t>
       </w:r>
     </w:p>
     <w:p>
@@ -1587,15 +1826,7 @@
           <w:sz w:val="19"/>
           <w:szCs w:val="19"/>
         </w:rPr>
-        <w:t xml:space="preserve">, and so this research can be potentially used to </w:t>
-      </w:r>
-      <w:r>
-        <w:rPr>
-          <w:rFonts w:ascii="Palatino" w:hAnsi="Palatino"/>
-          <w:sz w:val="19"/>
-          <w:szCs w:val="19"/>
-        </w:rPr>
-        <w:t xml:space="preserve">automate detection of future diseases </w:t>
+        <w:t xml:space="preserve">, and so this research can be potentially used to automate detection of future diseases </w:t>
       </w:r>
       <w:r>
         <w:rPr>
@@ -1756,7 +1987,23 @@
           <w:sz w:val="19"/>
           <w:szCs w:val="19"/>
         </w:rPr>
-        <w:t xml:space="preserve"> namely </w:t>
+        <w:t xml:space="preserve"> namely</w:t>
+      </w:r>
+      <w:r>
+        <w:rPr>
+          <w:rFonts w:ascii="Palatino" w:hAnsi="Palatino"/>
+          <w:sz w:val="19"/>
+          <w:szCs w:val="19"/>
+        </w:rPr>
+        <w:t>:</w:t>
+      </w:r>
+      <w:r>
+        <w:rPr>
+          <w:rFonts w:ascii="Palatino" w:hAnsi="Palatino"/>
+          <w:sz w:val="19"/>
+          <w:szCs w:val="19"/>
+        </w:rPr>
+        <w:t xml:space="preserve"> </w:t>
       </w:r>
       <w:r>
         <w:rPr>
@@ -2006,7 +2253,23 @@
           <w:sz w:val="19"/>
           <w:szCs w:val="19"/>
         </w:rPr>
-        <w:t xml:space="preserve"> transfer learning can predict COVID-19 in both chest X-Ray and CT scans. </w:t>
+        <w:t xml:space="preserve"> transfer learning can predict COVID-19 in both chest X-Ray and CT scans</w:t>
+      </w:r>
+      <w:r>
+        <w:rPr>
+          <w:rFonts w:ascii="Palatino" w:hAnsi="Palatino"/>
+          <w:sz w:val="19"/>
+          <w:szCs w:val="19"/>
+        </w:rPr>
+        <w:t xml:space="preserve"> individually</w:t>
+      </w:r>
+      <w:r>
+        <w:rPr>
+          <w:rFonts w:ascii="Palatino" w:hAnsi="Palatino"/>
+          <w:sz w:val="19"/>
+          <w:szCs w:val="19"/>
+        </w:rPr>
+        <w:t xml:space="preserve">. </w:t>
       </w:r>
       <w:r>
         <w:rPr>
@@ -2022,7 +2285,23 @@
           <w:sz w:val="19"/>
           <w:szCs w:val="19"/>
         </w:rPr>
-        <w:t xml:space="preserve"> Then, a new hierarchical model, built on top of the </w:t>
+        <w:t xml:space="preserve"> </w:t>
+      </w:r>
+      <w:r>
+        <w:rPr>
+          <w:rFonts w:ascii="Palatino" w:hAnsi="Palatino"/>
+          <w:sz w:val="19"/>
+          <w:szCs w:val="19"/>
+        </w:rPr>
+        <w:t>This explainable element is important in this domain</w:t>
+      </w:r>
+      <w:r>
+        <w:rPr>
+          <w:rFonts w:ascii="Palatino" w:hAnsi="Palatino"/>
+          <w:sz w:val="19"/>
+          <w:szCs w:val="19"/>
+        </w:rPr>
+        <w:t xml:space="preserve"> because, according to an international statement on the ethics of artificial intelligence in radiology, “transparency, interpretability, and </w:t>
       </w:r>
       <w:proofErr w:type="spellStart"/>
       <w:r>
@@ -2031,7 +2310,7 @@
           <w:sz w:val="19"/>
           <w:szCs w:val="19"/>
         </w:rPr>
-        <w:t>EfficientNet</w:t>
+        <w:t>explainability</w:t>
       </w:r>
       <w:proofErr w:type="spellEnd"/>
       <w:r>
@@ -2040,7 +2319,47 @@
           <w:sz w:val="19"/>
           <w:szCs w:val="19"/>
         </w:rPr>
-        <w:t xml:space="preserve"> architectures is proposed, which yields increased performance on evaluation metrics and improved </w:t>
+        <w:t xml:space="preserve"> are necessary to build patient and provider trust”. [</w:t>
+      </w:r>
+      <w:r>
+        <w:rPr>
+          <w:rFonts w:ascii="Palatino" w:hAnsi="Palatino"/>
+          <w:sz w:val="19"/>
+          <w:szCs w:val="19"/>
+        </w:rPr>
+        <w:t>24</w:t>
+      </w:r>
+      <w:r>
+        <w:rPr>
+          <w:rFonts w:ascii="Palatino" w:hAnsi="Palatino"/>
+          <w:sz w:val="19"/>
+          <w:szCs w:val="19"/>
+        </w:rPr>
+        <w:t xml:space="preserve">] </w:t>
+      </w:r>
+      <w:r>
+        <w:rPr>
+          <w:rFonts w:ascii="Palatino" w:hAnsi="Palatino"/>
+          <w:sz w:val="19"/>
+          <w:szCs w:val="19"/>
+        </w:rPr>
+        <w:t>Then, a new hierarchical model, built on top of the</w:t>
+      </w:r>
+      <w:r>
+        <w:rPr>
+          <w:rFonts w:ascii="Palatino" w:hAnsi="Palatino"/>
+          <w:sz w:val="19"/>
+          <w:szCs w:val="19"/>
+        </w:rPr>
+        <w:t xml:space="preserve">se state-of-the-art model </w:t>
+      </w:r>
+      <w:r>
+        <w:rPr>
+          <w:rFonts w:ascii="Palatino" w:hAnsi="Palatino"/>
+          <w:sz w:val="19"/>
+          <w:szCs w:val="19"/>
+        </w:rPr>
+        <w:t xml:space="preserve">architectures is proposed, which yields increased performance on evaluation metrics and improved </w:t>
       </w:r>
       <w:proofErr w:type="spellStart"/>
       <w:r>
@@ -2059,64 +2378,6 @@
           <w:szCs w:val="19"/>
         </w:rPr>
         <w:t>.</w:t>
-      </w:r>
-      <w:r>
-        <w:rPr>
-          <w:rFonts w:ascii="Palatino" w:hAnsi="Palatino"/>
-          <w:sz w:val="19"/>
-          <w:szCs w:val="19"/>
-        </w:rPr>
-        <w:t xml:space="preserve"> </w:t>
-      </w:r>
-      <w:r>
-        <w:rPr>
-          <w:rFonts w:ascii="Palatino" w:hAnsi="Palatino"/>
-          <w:sz w:val="19"/>
-          <w:szCs w:val="19"/>
-        </w:rPr>
-        <w:t>This explainable element is important in this domain</w:t>
-      </w:r>
-      <w:r>
-        <w:rPr>
-          <w:rFonts w:ascii="Palatino" w:hAnsi="Palatino"/>
-          <w:sz w:val="19"/>
-          <w:szCs w:val="19"/>
-        </w:rPr>
-        <w:t xml:space="preserve"> because, according to an international statement on the ethics of artificial intelligence in radiology, “transparency, interpretability, and </w:t>
-      </w:r>
-      <w:proofErr w:type="spellStart"/>
-      <w:r>
-        <w:rPr>
-          <w:rFonts w:ascii="Palatino" w:hAnsi="Palatino"/>
-          <w:sz w:val="19"/>
-          <w:szCs w:val="19"/>
-        </w:rPr>
-        <w:t>explainability</w:t>
-      </w:r>
-      <w:proofErr w:type="spellEnd"/>
-      <w:r>
-        <w:rPr>
-          <w:rFonts w:ascii="Palatino" w:hAnsi="Palatino"/>
-          <w:sz w:val="19"/>
-          <w:szCs w:val="19"/>
-        </w:rPr>
-        <w:t xml:space="preserve"> are necessary to build patient and provider trust”. [</w:t>
-      </w:r>
-      <w:r>
-        <w:rPr>
-          <w:rFonts w:ascii="Palatino" w:hAnsi="Palatino"/>
-          <w:sz w:val="19"/>
-          <w:szCs w:val="19"/>
-        </w:rPr>
-        <w:t>24</w:t>
-      </w:r>
-      <w:r>
-        <w:rPr>
-          <w:rFonts w:ascii="Palatino" w:hAnsi="Palatino"/>
-          <w:sz w:val="19"/>
-          <w:szCs w:val="19"/>
-        </w:rPr>
-        <w:t>]</w:t>
       </w:r>
       <w:r>
         <w:rPr>
@@ -2167,7 +2428,7 @@
           <w:sz w:val="19"/>
           <w:szCs w:val="19"/>
         </w:rPr>
-        <w:t xml:space="preserve"> novel element</w:t>
+        <w:t xml:space="preserve"> element</w:t>
       </w:r>
       <w:r>
         <w:rPr>
@@ -2207,6 +2468,14 @@
           <w:sz w:val="19"/>
           <w:szCs w:val="19"/>
         </w:rPr>
+        <w:t xml:space="preserve"> that make it novel</w:t>
+      </w:r>
+      <w:r>
+        <w:rPr>
+          <w:rFonts w:ascii="Palatino" w:hAnsi="Palatino"/>
+          <w:sz w:val="19"/>
+          <w:szCs w:val="19"/>
+        </w:rPr>
         <w:t>. First</w:t>
       </w:r>
       <w:r>
@@ -2270,9 +2539,52 @@
           <w:rFonts w:ascii="Palatino" w:hAnsi="Palatino"/>
           <w:sz w:val="19"/>
           <w:szCs w:val="19"/>
+        </w:rPr>
+        <w:t>The combination of these two elements has not been done to date in the literature.</w:t>
+      </w:r>
+      <w:r>
+        <w:rPr>
+          <w:rFonts w:ascii="Palatino" w:hAnsi="Palatino"/>
+          <w:sz w:val="19"/>
+          <w:szCs w:val="19"/>
+        </w:rPr>
+        <w:t xml:space="preserve"> </w:t>
+      </w:r>
+      <w:r>
+        <w:rPr>
+          <w:rFonts w:ascii="Palatino" w:hAnsi="Palatino"/>
+          <w:sz w:val="19"/>
+          <w:szCs w:val="19"/>
           <w:highlight w:val="darkGreen"/>
         </w:rPr>
-        <w:t xml:space="preserve">Thirdly, a hierarchical model is proposed which yields improved performance on both evaluation metrics and </w:t>
+        <w:t>Then</w:t>
+      </w:r>
+      <w:r>
+        <w:rPr>
+          <w:rFonts w:ascii="Palatino" w:hAnsi="Palatino"/>
+          <w:sz w:val="19"/>
+          <w:szCs w:val="19"/>
+          <w:highlight w:val="darkGreen"/>
+        </w:rPr>
+        <w:t xml:space="preserve">, a </w:t>
+      </w:r>
+      <w:r>
+        <w:rPr>
+          <w:rFonts w:ascii="Palatino" w:hAnsi="Palatino"/>
+          <w:sz w:val="19"/>
+          <w:szCs w:val="19"/>
+          <w:highlight w:val="darkGreen"/>
+        </w:rPr>
+        <w:t xml:space="preserve">new </w:t>
+      </w:r>
+      <w:r>
+        <w:rPr>
+          <w:rFonts w:ascii="Palatino" w:hAnsi="Palatino"/>
+          <w:sz w:val="19"/>
+          <w:szCs w:val="19"/>
+          <w:highlight w:val="darkGreen"/>
+        </w:rPr>
+        <w:t xml:space="preserve">hierarchical model is proposed which yields improved performance on both evaluation metrics and </w:t>
       </w:r>
       <w:proofErr w:type="spellStart"/>
       <w:r>
@@ -2290,9 +2602,8 @@
           <w:rFonts w:ascii="Palatino" w:hAnsi="Palatino"/>
           <w:sz w:val="19"/>
           <w:szCs w:val="19"/>
-          <w:highlight w:val="darkGreen"/>
-        </w:rPr>
-        <w:t>.</w:t>
+        </w:rPr>
+        <w:t>, compared to the current state-of-the-art.</w:t>
       </w:r>
     </w:p>
     <w:p>
@@ -2329,6 +2640,7 @@
           <w:sz w:val="19"/>
           <w:szCs w:val="19"/>
         </w:rPr>
+        <w:lastRenderedPageBreak/>
         <w:t>RELATED WORK</w:t>
       </w:r>
     </w:p>
@@ -2564,16 +2876,7 @@
           <w:sz w:val="19"/>
           <w:szCs w:val="19"/>
         </w:rPr>
-        <w:t xml:space="preserve"> to </w:t>
-      </w:r>
-      <w:r>
-        <w:rPr>
-          <w:rFonts w:ascii="Palatino" w:hAnsi="Palatino"/>
-          <w:sz w:val="19"/>
-          <w:szCs w:val="19"/>
-        </w:rPr>
-        <w:lastRenderedPageBreak/>
-        <w:t>many implementations harnessing the powe</w:t>
+        <w:t xml:space="preserve"> to many implementations harnessing the powe</w:t>
       </w:r>
       <w:r>
         <w:rPr>
@@ -2932,7 +3235,15 @@
           <w:sz w:val="19"/>
           <w:szCs w:val="19"/>
         </w:rPr>
-        <w:t xml:space="preserve">, then combining these datasets would mean the majority of datapoints in the new, larger dataset would be duplicates, invalidating this study on larger datasets. Moreover, the datasets often collect data from public sources and hospitals and physicians, meaning the datasets used by different papers may not be the same, but could still contain the same data if they happen to have been collected from the same initial source. </w:t>
+        <w:t xml:space="preserve">, then combining these datasets would mean the majority of datapoints in the new, larger dataset would be duplicates, invalidating this study on larger datasets. Moreover, the datasets often collect data from public sources and hospitals and physicians, meaning the datasets used by different papers may not be the </w:t>
+      </w:r>
+      <w:r>
+        <w:rPr>
+          <w:rFonts w:ascii="Palatino" w:hAnsi="Palatino"/>
+          <w:sz w:val="19"/>
+          <w:szCs w:val="19"/>
+        </w:rPr>
+        <w:t xml:space="preserve">same, but could still contain the same data if they happen to have been collected from the same initial source. </w:t>
       </w:r>
       <w:r>
         <w:rPr>
@@ -3488,7 +3799,16 @@
           <w:sz w:val="19"/>
           <w:szCs w:val="19"/>
         </w:rPr>
-        <w:t>his is often done via flipping the images, rotating the images slightly</w:t>
+        <w:t xml:space="preserve">his is often done via flipping the images, rotating the images </w:t>
+      </w:r>
+      <w:r>
+        <w:rPr>
+          <w:rFonts w:ascii="Palatino" w:hAnsi="Palatino"/>
+          <w:sz w:val="19"/>
+          <w:szCs w:val="19"/>
+        </w:rPr>
+        <w:lastRenderedPageBreak/>
+        <w:t>slightly</w:t>
       </w:r>
       <w:r>
         <w:rPr>
@@ -3800,16 +4120,7 @@
           <w:sz w:val="19"/>
           <w:szCs w:val="19"/>
         </w:rPr>
-        <w:t xml:space="preserve"> model’s accuracy increased from 95.19% without image augmentation, to 97.94% with image augmentation, as well as large improvements in other evaluation metrics such as precision </w:t>
-      </w:r>
-      <w:r>
-        <w:rPr>
-          <w:rFonts w:ascii="Palatino" w:hAnsi="Palatino"/>
-          <w:sz w:val="19"/>
-          <w:szCs w:val="19"/>
-        </w:rPr>
-        <w:lastRenderedPageBreak/>
-        <w:t xml:space="preserve">and sensitivity. </w:t>
+        <w:t xml:space="preserve"> model’s accuracy increased from 95.19% without image augmentation, to 97.94% with image augmentation, as well as large improvements in other evaluation metrics such as precision and sensitivity. </w:t>
       </w:r>
       <w:r>
         <w:rPr>
@@ -4354,7 +4665,15 @@
           <w:sz w:val="19"/>
           <w:szCs w:val="19"/>
         </w:rPr>
-        <w:t xml:space="preserve">longside image augmentation, other novel techniques have been suggested, for example the study by </w:t>
+        <w:t xml:space="preserve">longside image augmentation, other novel techniques have been suggested, for example the </w:t>
+      </w:r>
+      <w:r>
+        <w:rPr>
+          <w:rFonts w:ascii="Palatino" w:hAnsi="Palatino"/>
+          <w:sz w:val="19"/>
+          <w:szCs w:val="19"/>
+        </w:rPr>
+        <w:t xml:space="preserve">study by </w:t>
       </w:r>
       <w:proofErr w:type="spellStart"/>
       <w:r>
@@ -4650,15 +4969,7 @@
           <w:sz w:val="19"/>
           <w:szCs w:val="19"/>
         </w:rPr>
-        <w:t xml:space="preserve"> This therefore showed that a single model could </w:t>
-      </w:r>
-      <w:r>
-        <w:rPr>
-          <w:rFonts w:ascii="Palatino" w:hAnsi="Palatino"/>
-          <w:sz w:val="19"/>
-          <w:szCs w:val="19"/>
-        </w:rPr>
-        <w:t>be used to predict positive COVID-19 infections from both types of images.</w:t>
+        <w:t xml:space="preserve"> This therefore showed that a single model could be used to predict positive COVID-19 infections from both types of images.</w:t>
       </w:r>
     </w:p>
     <w:p>
@@ -5013,7 +5324,16 @@
           <w:sz w:val="19"/>
           <w:szCs w:val="19"/>
         </w:rPr>
-        <w:t xml:space="preserve"> The concept of generating heatmaps for indicating the regions of interest in the input image is the most common use of explainable AI for COVID-19 prediction. This is to ensure that the model is focusing on the correct regions of interest (ROIs) in the image that are typically indicative of the presence of the COVID-19 disease.</w:t>
+        <w:t xml:space="preserve"> The concept of generating heatmaps for indicating the regions of interest in the input image is the most common use of explainable AI for COVID-19 prediction. This </w:t>
+      </w:r>
+      <w:r>
+        <w:rPr>
+          <w:rFonts w:ascii="Palatino" w:hAnsi="Palatino"/>
+          <w:sz w:val="19"/>
+          <w:szCs w:val="19"/>
+        </w:rPr>
+        <w:lastRenderedPageBreak/>
+        <w:t>is to ensure that the model is focusing on the correct regions of interest (ROIs) in the image that are typically indicative of the presence of the COVID-19 disease.</w:t>
       </w:r>
       <w:r>
         <w:rPr>
@@ -5738,7 +6058,15 @@
           <w:sz w:val="19"/>
           <w:szCs w:val="19"/>
         </w:rPr>
-        <w:t>One of the main motivations for this project is to let patients know if they have had a COVID-19 infection recently, or currently have a COVID-19 infection, so that they know whether they need to be more careful about contracting respiratory illnesses in future due to the long-term effects that COVID-19 can have.</w:t>
+        <w:t xml:space="preserve">One of the main motivations for this project is to let patients know if they have had a COVID-19 infection recently, or currently have a COVID-19 infection, so that they know whether they need to be more careful about </w:t>
+      </w:r>
+      <w:r>
+        <w:rPr>
+          <w:rFonts w:ascii="Palatino" w:hAnsi="Palatino"/>
+          <w:sz w:val="19"/>
+          <w:szCs w:val="19"/>
+        </w:rPr>
+        <w:t>contracting respiratory illnesses in future due to the long-term effects that COVID-19 can have.</w:t>
       </w:r>
       <w:r>
         <w:rPr>
@@ -6071,15 +6399,7 @@
           <w:sz w:val="19"/>
           <w:szCs w:val="19"/>
         </w:rPr>
-        <w:t xml:space="preserve">One issue with chest X-Ray or CT scan datasets is the fact </w:t>
-      </w:r>
-      <w:r>
-        <w:rPr>
-          <w:rFonts w:ascii="Palatino" w:hAnsi="Palatino"/>
-          <w:sz w:val="19"/>
-          <w:szCs w:val="19"/>
-        </w:rPr>
-        <w:t xml:space="preserve">that the data </w:t>
+        <w:t xml:space="preserve">One issue with chest X-Ray or CT scan datasets is the fact that the data </w:t>
       </w:r>
       <w:proofErr w:type="gramStart"/>
       <w:r>
@@ -6624,7 +6944,16 @@
           <w:sz w:val="19"/>
           <w:szCs w:val="19"/>
         </w:rPr>
-        <w:t xml:space="preserve">The dataset was also confirmed by a senior radiologist in Tongji Hospital, Wuhan, China, who has performed diagnosis and treatment of </w:t>
+        <w:t xml:space="preserve">The dataset </w:t>
+      </w:r>
+      <w:r>
+        <w:rPr>
+          <w:rFonts w:ascii="Palatino" w:hAnsi="Palatino"/>
+          <w:sz w:val="19"/>
+          <w:szCs w:val="19"/>
+        </w:rPr>
+        <w:lastRenderedPageBreak/>
+        <w:t xml:space="preserve">was also confirmed by a senior radiologist in Tongji Hospital, Wuhan, China, who has performed diagnosis and treatment of </w:t>
       </w:r>
       <w:proofErr w:type="gramStart"/>
       <w:r>
@@ -6969,7 +7298,6 @@
         <w:rPr>
           <w:noProof/>
         </w:rPr>
-        <w:lastRenderedPageBreak/>
         <mc:AlternateContent>
           <mc:Choice Requires="wpg">
             <w:drawing>
@@ -7006,7 +7334,7 @@
                           </pic:cNvPicPr>
                         </pic:nvPicPr>
                         <pic:blipFill>
-                          <a:blip r:embed="rId21" cstate="print">
+                          <a:blip r:embed="rId17" cstate="print">
                             <a:extLst>
                               <a:ext uri="{28A0092B-C50C-407E-A947-70E740481C1C}">
                                 <a14:useLocalDpi xmlns:a14="http://schemas.microsoft.com/office/drawing/2010/main" val="0"/>
@@ -7128,7 +7456,7 @@
                   <o:lock v:ext="edit" aspectratio="t"/>
                 </v:shapetype>
                 <v:shape id="Picture 2" o:spid="_x0000_s1027" type="#_x0000_t75" alt="Diagram&#10;&#10;Description automatically generated" style="position:absolute;width:31032;height:8820;visibility:visible;mso-wrap-style:square" o:gfxdata="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">
-                  <v:imagedata r:id="rId22" o:title="Diagram&#10;&#10;Description automatically generated"/>
+                  <v:imagedata r:id="rId18" o:title="Diagram&#10;&#10;Description automatically generated"/>
                 </v:shape>
                 <v:shapetype id="_x0000_t202" coordsize="21600,21600" o:spt="202" path="m,l,21600r21600,l21600,xe">
                   <v:stroke joinstyle="miter"/>
@@ -7217,7 +7545,7 @@
                     <pic:cNvPicPr/>
                   </pic:nvPicPr>
                   <pic:blipFill>
-                    <a:blip r:embed="rId23" cstate="print">
+                    <a:blip r:embed="rId19" cstate="print">
                       <a:extLst>
                         <a:ext uri="{28A0092B-C50C-407E-A947-70E740481C1C}">
                           <a14:useLocalDpi xmlns:a14="http://schemas.microsoft.com/office/drawing/2010/main" val="0"/>
@@ -7548,7 +7876,7 @@
                     <pic:cNvPicPr/>
                   </pic:nvPicPr>
                   <pic:blipFill>
-                    <a:blip r:embed="rId24"/>
+                    <a:blip r:embed="rId20"/>
                     <a:stretch>
                       <a:fillRect/>
                     </a:stretch>
@@ -8089,15 +8417,7 @@
           <w:sz w:val="19"/>
           <w:szCs w:val="19"/>
         </w:rPr>
-        <w:t xml:space="preserve"> This high accuracy is critical to this study, and so this is one of the reasons this </w:t>
-      </w:r>
-      <w:r>
-        <w:rPr>
-          <w:rFonts w:ascii="Palatino" w:hAnsi="Palatino"/>
-          <w:sz w:val="19"/>
-          <w:szCs w:val="19"/>
-        </w:rPr>
-        <w:t>model was select</w:t>
+        <w:t xml:space="preserve"> This high accuracy is critical to this study, and so this is one of the reasons this model was select</w:t>
       </w:r>
       <w:r>
         <w:rPr>
@@ -8303,6 +8623,7 @@
           <w:sz w:val="19"/>
           <w:szCs w:val="19"/>
         </w:rPr>
+        <w:lastRenderedPageBreak/>
         <mc:AlternateContent>
           <mc:Choice Requires="wpg">
             <w:drawing>
@@ -8339,7 +8660,7 @@
                           </pic:cNvPicPr>
                         </pic:nvPicPr>
                         <pic:blipFill>
-                          <a:blip r:embed="rId25" cstate="print">
+                          <a:blip r:embed="rId21" cstate="print">
                             <a:extLst>
                               <a:ext uri="{28A0092B-C50C-407E-A947-70E740481C1C}">
                                 <a14:useLocalDpi xmlns:a14="http://schemas.microsoft.com/office/drawing/2010/main" val="0"/>
@@ -8425,7 +8746,7 @@
             <w:pict>
               <v:group w14:anchorId="6D98054F" id="Group 6" o:spid="_x0000_s1029" style="position:absolute;left:0;text-align:left;margin-left:-.3pt;margin-top:188.45pt;width:244.35pt;height:109.45pt;z-index:251659264" coordsize="31032,13900" o:gfxdata="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">
                 <v:shape id="Picture 4" o:spid="_x0000_s1030" type="#_x0000_t75" alt="Diagram&#10;&#10;Description automatically generated" style="position:absolute;width:31032;height:10864;visibility:visible;mso-wrap-style:square" o:gfxdata="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">
-                  <v:imagedata r:id="rId26" o:title="Diagram&#10;&#10;Description automatically generated"/>
+                  <v:imagedata r:id="rId22" o:title="Diagram&#10;&#10;Description automatically generated"/>
                 </v:shape>
                 <v:shape id="Text Box 5" o:spid="_x0000_s1031" type="#_x0000_t202" style="position:absolute;top:11315;width:31032;height:2585;visibility:visible;mso-wrap-style:square;v-text-anchor:top" o:gfxdata="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" stroked="f">
                   <v:textbox style="mso-fit-shape-to-text:t" inset="0,0,0,0">
@@ -8801,7 +9122,6 @@
           <w:sz w:val="19"/>
           <w:szCs w:val="19"/>
         </w:rPr>
-        <w:lastRenderedPageBreak/>
         <mc:AlternateContent>
           <mc:Choice Requires="wpg">
             <w:drawing>
@@ -8838,7 +9158,7 @@
                           </pic:cNvPicPr>
                         </pic:nvPicPr>
                         <pic:blipFill>
-                          <a:blip r:embed="rId27">
+                          <a:blip r:embed="rId23">
                             <a:extLst>
                               <a:ext uri="{28A0092B-C50C-407E-A947-70E740481C1C}">
                                 <a14:useLocalDpi xmlns:a14="http://schemas.microsoft.com/office/drawing/2010/main" val="0"/>
@@ -8915,7 +9235,7 @@
             <w:pict>
               <v:group w14:anchorId="5893ED59" id="Group 13" o:spid="_x0000_s1032" style="position:absolute;left:0;text-align:left;margin-left:35.35pt;margin-top:118pt;width:169.65pt;height:231.65pt;z-index:251672576" coordsize="21545,29419" o:gfxdata="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">
                 <v:shape id="Picture 7" o:spid="_x0000_s1033" type="#_x0000_t75" alt="Table&#10;&#10;Description automatically generated" style="position:absolute;width:21545;height:26841;visibility:visible;mso-wrap-style:square" o:gfxdata="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">
-                  <v:imagedata r:id="rId28" o:title="Table&#10;&#10;Description automatically generated"/>
+                  <v:imagedata r:id="rId24" o:title="Table&#10;&#10;Description automatically generated"/>
                 </v:shape>
                 <v:shape id="Text Box 1" o:spid="_x0000_s1034" type="#_x0000_t202" style="position:absolute;top:26835;width:21545;height:2584;visibility:visible;mso-wrap-style:square;v-text-anchor:top" o:gfxdata="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" stroked="f">
                   <v:textbox style="mso-fit-shape-to-text:t" inset="0,0,0,0">
@@ -9046,7 +9366,15 @@
           <w:sz w:val="19"/>
           <w:szCs w:val="19"/>
         </w:rPr>
-        <w:t xml:space="preserve"> was also found to achieve 97% overall accuracy in the three-class problem, including achieving 100% accuracy for the COVID-19 class. Thus, it is suitable for the three-class study in this paper.</w:t>
+        <w:t xml:space="preserve"> was also found to achieve </w:t>
+      </w:r>
+      <w:r>
+        <w:rPr>
+          <w:rFonts w:ascii="Palatino" w:hAnsi="Palatino"/>
+          <w:sz w:val="19"/>
+          <w:szCs w:val="19"/>
+        </w:rPr>
+        <w:t>97% overall accuracy in the three-class problem, including achieving 100% accuracy for the COVID-19 class. Thus, it is suitable for the three-class study in this paper.</w:t>
       </w:r>
       <w:r>
         <w:rPr>
@@ -9340,7 +9668,7 @@
                     <pic:cNvPicPr/>
                   </pic:nvPicPr>
                   <pic:blipFill>
-                    <a:blip r:embed="rId29">
+                    <a:blip r:embed="rId25">
                       <a:extLst>
                         <a:ext uri="{28A0092B-C50C-407E-A947-70E740481C1C}">
                           <a14:useLocalDpi xmlns:a14="http://schemas.microsoft.com/office/drawing/2010/main" val="0"/>
@@ -9586,15 +9914,7 @@
           <w:sz w:val="19"/>
           <w:szCs w:val="19"/>
         </w:rPr>
-        <w:t xml:space="preserve"> architecture is a CNN architecture and scaling method that uniformly scales all dimensions </w:t>
-      </w:r>
-      <w:r>
-        <w:rPr>
-          <w:rFonts w:ascii="Palatino" w:hAnsi="Palatino"/>
-          <w:sz w:val="19"/>
-          <w:szCs w:val="19"/>
-        </w:rPr>
-        <w:t xml:space="preserve">(depth, </w:t>
+        <w:t xml:space="preserve"> architecture is a CNN architecture and scaling method that uniformly scales all dimensions (depth, </w:t>
       </w:r>
       <w:proofErr w:type="gramStart"/>
       <w:r>
@@ -10002,7 +10322,16 @@
           <w:sz w:val="19"/>
           <w:szCs w:val="19"/>
         </w:rPr>
-        <w:t xml:space="preserve"> problem. Thus, the hypothesis was that by dividing the 3 + class problem into 2 2-class problems, the overall </w:t>
+        <w:t xml:space="preserve"> problem. Thus, the hypothesis was that by dividing the 3 + </w:t>
+      </w:r>
+      <w:r>
+        <w:rPr>
+          <w:rFonts w:ascii="Palatino" w:hAnsi="Palatino"/>
+          <w:sz w:val="19"/>
+          <w:szCs w:val="19"/>
+        </w:rPr>
+        <w:lastRenderedPageBreak/>
+        <w:t xml:space="preserve">class problem into 2 2-class problems, the overall </w:t>
       </w:r>
       <w:r>
         <w:rPr>
@@ -10301,7 +10630,6 @@
                 <w:sz w:val="19"/>
                 <w:szCs w:val="19"/>
               </w:rPr>
-              <w:lastRenderedPageBreak/>
               <w:t>Evaluation Metric</w:t>
             </w:r>
           </w:p>
@@ -10767,7 +11095,15 @@
           <w:sz w:val="19"/>
           <w:szCs w:val="19"/>
         </w:rPr>
-        <w:t>can be produced indicating the areas of the image that were most important to the classifier in determining if the image showed signs of COVID-19 or not.</w:t>
+        <w:t xml:space="preserve">can be produced indicating the areas of the image that were most important to the </w:t>
+      </w:r>
+      <w:r>
+        <w:rPr>
+          <w:rFonts w:ascii="Palatino" w:hAnsi="Palatino"/>
+          <w:sz w:val="19"/>
+          <w:szCs w:val="19"/>
+        </w:rPr>
+        <w:t>classifier in determining if the image showed signs of COVID-19 or not.</w:t>
       </w:r>
       <w:r>
         <w:rPr>
@@ -11816,7 +12152,16 @@
           <w:sz w:val="19"/>
           <w:szCs w:val="19"/>
         </w:rPr>
-        <w:t xml:space="preserve"> predict all potential patients who are positive for COVID-19. The false positive rate is also an important metric as, if the model</w:t>
+        <w:t xml:space="preserve"> predict all potential patients who are positive for COVID-19. The false positive rate is also an important </w:t>
+      </w:r>
+      <w:r>
+        <w:rPr>
+          <w:rFonts w:ascii="Palatino" w:hAnsi="Palatino"/>
+          <w:sz w:val="19"/>
+          <w:szCs w:val="19"/>
+        </w:rPr>
+        <w:lastRenderedPageBreak/>
+        <w:t>metric as, if the model</w:t>
       </w:r>
       <w:r>
         <w:rPr>
@@ -12163,7 +12508,7 @@
           <w:sz w:val="19"/>
           <w:szCs w:val="19"/>
         </w:rPr>
-        <w:t xml:space="preserve">Thus, as this study relates to existing </w:t>
+        <w:t>Thus, as this study relates to existing similar validated studies, it fulfils concurrent validity.</w:t>
       </w:r>
       <w:r>
         <w:rPr>
@@ -12172,8 +12517,7 @@
           <w:sz w:val="19"/>
           <w:szCs w:val="19"/>
         </w:rPr>
-        <w:lastRenderedPageBreak/>
-        <w:t>similar validated studies, it fulfils concurrent validity.</w:t>
+        <w:t xml:space="preserve"> The mathematics behind deep learning and Convolutional Neural </w:t>
       </w:r>
       <w:r>
         <w:rPr>
@@ -12182,7 +12526,7 @@
           <w:sz w:val="19"/>
           <w:szCs w:val="19"/>
         </w:rPr>
-        <w:t xml:space="preserve"> The mathematics behind deep learning and Convolutional Neural </w:t>
+        <w:t>N</w:t>
       </w:r>
       <w:r>
         <w:rPr>
@@ -12191,7 +12535,7 @@
           <w:sz w:val="19"/>
           <w:szCs w:val="19"/>
         </w:rPr>
-        <w:t>N</w:t>
+        <w:t>etworks has been proven many times over in literature, as well as their application to image analysis and classification tasks. As this study implements further features</w:t>
       </w:r>
       <w:r>
         <w:rPr>
@@ -12200,7 +12544,7 @@
           <w:sz w:val="19"/>
           <w:szCs w:val="19"/>
         </w:rPr>
-        <w:t>etworks has been proven many times over in literature, as well as their application to image analysis and classification tasks. As this study implements further features</w:t>
+        <w:t>, such as explainable predictions and the ability to work on both X-Ray and CT images,</w:t>
       </w:r>
       <w:r>
         <w:rPr>
@@ -12209,7 +12553,7 @@
           <w:sz w:val="19"/>
           <w:szCs w:val="19"/>
         </w:rPr>
-        <w:t>, such as explainable predictions and the ability to work on both X-Ray and CT images,</w:t>
+        <w:t xml:space="preserve"> on top of already proved theory, it also therefore has construct validity.</w:t>
       </w:r>
       <w:r>
         <w:rPr>
@@ -12218,7 +12562,7 @@
           <w:sz w:val="19"/>
           <w:szCs w:val="19"/>
         </w:rPr>
-        <w:t xml:space="preserve"> on top of already proved theory, it also therefore has construct validity.</w:t>
+        <w:t xml:space="preserve"> By using the evaluation metrics stated in the previous section, </w:t>
       </w:r>
       <w:r>
         <w:rPr>
@@ -12227,7 +12571,7 @@
           <w:sz w:val="19"/>
           <w:szCs w:val="19"/>
         </w:rPr>
-        <w:t xml:space="preserve"> By using the evaluation metrics stated in the previous section, </w:t>
+        <w:t>as well as following the methodology clearly outlined in previous sections</w:t>
       </w:r>
       <w:r>
         <w:rPr>
@@ -12236,7 +12580,7 @@
           <w:sz w:val="19"/>
           <w:szCs w:val="19"/>
         </w:rPr>
-        <w:t>as well as following the methodology clearly outlined in previous sections</w:t>
+        <w:t xml:space="preserve">, this study does measure the most effective machine learning models for making explainable predictions on whether a CT scan or X-Ray scan shows evidence of a positive COVID-19 infection. </w:t>
       </w:r>
       <w:r>
         <w:rPr>
@@ -12245,7 +12589,7 @@
           <w:sz w:val="19"/>
           <w:szCs w:val="19"/>
         </w:rPr>
-        <w:t xml:space="preserve">, this study does measure the most effective machine learning models for making explainable predictions on whether a CT scan or X-Ray scan shows evidence of a positive COVID-19 infection. </w:t>
+        <w:t>This study also provides justification for all the choices in methodology, such as the models selected, the data used to create the dataset, as well as the evaluation metrics to compare the performances of the models.</w:t>
       </w:r>
       <w:r>
         <w:rPr>
@@ -12254,7 +12598,7 @@
           <w:sz w:val="19"/>
           <w:szCs w:val="19"/>
         </w:rPr>
-        <w:t>This study also provides justification for all the choices in methodology, such as the models selected, the data used to create the dataset, as well as the evaluation metrics to compare the performances of the models.</w:t>
+        <w:t xml:space="preserve"> As a result, this study also has face validity, as it does appear to test what it aims to test.</w:t>
       </w:r>
       <w:r>
         <w:rPr>
@@ -12263,7 +12607,7 @@
           <w:sz w:val="19"/>
           <w:szCs w:val="19"/>
         </w:rPr>
-        <w:t xml:space="preserve"> As a result, this study also has face validity, as it does appear to test what it aims to test.</w:t>
+        <w:t xml:space="preserve"> This study is also currently relevant, as it is using state-of-the-art machine learning models, and then building two additional features on top of them, namely, the ability to work on both X-Ray and CT scans, and to provide explainable predictions, something </w:t>
       </w:r>
       <w:r>
         <w:rPr>
@@ -12272,7 +12616,7 @@
           <w:sz w:val="19"/>
           <w:szCs w:val="19"/>
         </w:rPr>
-        <w:t xml:space="preserve"> This study is also currently relevant, as it is using state-of-the-art machine learning models, and then building two additional features on top of them, namely, the ability to work on both X-Ray and CT scans, and to provide explainable predictions, something </w:t>
+        <w:t>not included</w:t>
       </w:r>
       <w:r>
         <w:rPr>
@@ -12281,7 +12625,7 @@
           <w:sz w:val="19"/>
           <w:szCs w:val="19"/>
         </w:rPr>
-        <w:t>not included</w:t>
+        <w:t xml:space="preserve"> previously in other studies</w:t>
       </w:r>
       <w:r>
         <w:rPr>
@@ -12290,7 +12634,7 @@
           <w:sz w:val="19"/>
           <w:szCs w:val="19"/>
         </w:rPr>
-        <w:t xml:space="preserve"> previously in other studies</w:t>
+        <w:t>, as well as proposing a new hierarchical model which outperforms these current models on the problem at hand</w:t>
       </w:r>
       <w:r>
         <w:rPr>
@@ -12299,7 +12643,7 @@
           <w:sz w:val="19"/>
           <w:szCs w:val="19"/>
         </w:rPr>
-        <w:t>, as well as proposing a new hierarchical model which outperforms these current models on the problem at hand</w:t>
+        <w:t>.</w:t>
       </w:r>
       <w:r>
         <w:rPr>
@@ -12308,7 +12652,7 @@
           <w:sz w:val="19"/>
           <w:szCs w:val="19"/>
         </w:rPr>
-        <w:t>.</w:t>
+        <w:t xml:space="preserve"> The benefits of this study are </w:t>
       </w:r>
       <w:r>
         <w:rPr>
@@ -12317,7 +12661,7 @@
           <w:sz w:val="19"/>
           <w:szCs w:val="19"/>
         </w:rPr>
-        <w:t xml:space="preserve"> The benefits of this study are also outlined in the Introduction section of this paper.</w:t>
+        <w:t>also outlined in the Introduction section of this paper.</w:t>
       </w:r>
       <w:r>
         <w:rPr>
@@ -12891,7 +13235,16 @@
           <w:sz w:val="19"/>
           <w:szCs w:val="19"/>
         </w:rPr>
-        <w:t xml:space="preserve"> the datasets chosen for the combined dataset in this implementation were difficult images for classifiers, as well as the fact that image augmentation was applied in a way to replicate difficult medical images for classifiers, the overall performance of the models in this paper are</w:t>
+        <w:t xml:space="preserve"> the datasets chosen for the combined dataset in this implementation were difficult images for classifiers, as well as the fact that image augmentation was applied in a way to replicate difficult medical </w:t>
+      </w:r>
+      <w:r>
+        <w:rPr>
+          <w:rFonts w:ascii="Palatino" w:hAnsi="Palatino"/>
+          <w:sz w:val="19"/>
+          <w:szCs w:val="19"/>
+        </w:rPr>
+        <w:lastRenderedPageBreak/>
+        <w:t>images for classifiers, the overall performance of the models in this paper are</w:t>
       </w:r>
       <w:r>
         <w:rPr>
@@ -13069,7 +13422,7 @@
                     <pic:cNvPicPr/>
                   </pic:nvPicPr>
                   <pic:blipFill>
-                    <a:blip r:embed="rId30" cstate="print">
+                    <a:blip r:embed="rId26" cstate="print">
                       <a:extLst>
                         <a:ext uri="{28A0092B-C50C-407E-A947-70E740481C1C}">
                           <a14:useLocalDpi xmlns:a14="http://schemas.microsoft.com/office/drawing/2010/main" val="0"/>
@@ -13154,7 +13507,6 @@
           <w:noProof/>
           <w:u w:val="single"/>
         </w:rPr>
-        <w:lastRenderedPageBreak/>
         <w:drawing>
           <wp:anchor distT="0" distB="0" distL="114300" distR="114300" simplePos="0" relativeHeight="251675648" behindDoc="0" locked="0" layoutInCell="1" allowOverlap="1" wp14:anchorId="667B7187" wp14:editId="3536C777">
             <wp:simplePos x="0" y="0"/>
@@ -13179,7 +13531,7 @@
                     <pic:cNvPicPr/>
                   </pic:nvPicPr>
                   <pic:blipFill>
-                    <a:blip r:embed="rId31" cstate="print">
+                    <a:blip r:embed="rId27" cstate="print">
                       <a:extLst>
                         <a:ext uri="{28A0092B-C50C-407E-A947-70E740481C1C}">
                           <a14:useLocalDpi xmlns:a14="http://schemas.microsoft.com/office/drawing/2010/main" val="0"/>
@@ -14040,7 +14392,15 @@
           <w:sz w:val="19"/>
           <w:szCs w:val="19"/>
         </w:rPr>
-        <w:t xml:space="preserve">). In this paper, the primary aim is the correct classification of COVID-19 and so this is not critical. However, this means that, if this model is used to aid in accelerated diagnosis, it could mean the doctor may advise the patient that they could have another respiratory disease that isn’t COVID-19, such as pneumonia, when in fact they do not. This could lead to a potential lack of trust in the model, which is a very important aspect of the models for use with patients in the real-world. </w:t>
+        <w:t xml:space="preserve">). In this paper, the primary aim is the correct classification of COVID-19 and so this is not critical. However, this means that, if this model is used to aid in accelerated diagnosis, it could mean the doctor may advise the patient that they could have another respiratory disease that isn’t COVID-19, such as pneumonia, when in fact they do not. This could lead to a potential lack of trust in the model, which </w:t>
+      </w:r>
+      <w:r>
+        <w:rPr>
+          <w:rFonts w:ascii="Palatino" w:hAnsi="Palatino"/>
+          <w:sz w:val="19"/>
+          <w:szCs w:val="19"/>
+        </w:rPr>
+        <w:t xml:space="preserve">is a very important aspect of the models for use with patients in the real-world. </w:t>
       </w:r>
     </w:p>
     <w:p>
@@ -14082,7 +14442,7 @@
                     <pic:cNvPicPr/>
                   </pic:nvPicPr>
                   <pic:blipFill>
-                    <a:blip r:embed="rId32" cstate="print">
+                    <a:blip r:embed="rId28" cstate="print">
                       <a:extLst>
                         <a:ext uri="{28A0092B-C50C-407E-A947-70E740481C1C}">
                           <a14:useLocalDpi xmlns:a14="http://schemas.microsoft.com/office/drawing/2010/main" val="0"/>
@@ -14534,7 +14894,7 @@
                     <pic:cNvPicPr/>
                   </pic:nvPicPr>
                   <pic:blipFill>
-                    <a:blip r:embed="rId33" cstate="print">
+                    <a:blip r:embed="rId29" cstate="print">
                       <a:extLst>
                         <a:ext uri="{28A0092B-C50C-407E-A947-70E740481C1C}">
                           <a14:useLocalDpi xmlns:a14="http://schemas.microsoft.com/office/drawing/2010/main" val="0"/>
@@ -14634,7 +14994,7 @@
                     <pic:cNvPicPr/>
                   </pic:nvPicPr>
                   <pic:blipFill>
-                    <a:blip r:embed="rId34" cstate="print">
+                    <a:blip r:embed="rId30" cstate="print">
                       <a:extLst>
                         <a:ext uri="{28A0092B-C50C-407E-A947-70E740481C1C}">
                           <a14:useLocalDpi xmlns:a14="http://schemas.microsoft.com/office/drawing/2010/main" val="0"/>
@@ -14760,7 +15120,7 @@
                     <pic:cNvPicPr/>
                   </pic:nvPicPr>
                   <pic:blipFill>
-                    <a:blip r:embed="rId35" cstate="print">
+                    <a:blip r:embed="rId31" cstate="print">
                       <a:extLst>
                         <a:ext uri="{28A0092B-C50C-407E-A947-70E740481C1C}">
                           <a14:useLocalDpi xmlns:a14="http://schemas.microsoft.com/office/drawing/2010/main" val="0"/>
@@ -14821,7 +15181,7 @@
                     <pic:cNvPicPr/>
                   </pic:nvPicPr>
                   <pic:blipFill>
-                    <a:blip r:embed="rId36" cstate="print">
+                    <a:blip r:embed="rId32" cstate="print">
                       <a:extLst>
                         <a:ext uri="{28A0092B-C50C-407E-A947-70E740481C1C}">
                           <a14:useLocalDpi xmlns:a14="http://schemas.microsoft.com/office/drawing/2010/main" val="0"/>
@@ -14957,7 +15317,7 @@
                     <pic:cNvPicPr/>
                   </pic:nvPicPr>
                   <pic:blipFill>
-                    <a:blip r:embed="rId37" cstate="print">
+                    <a:blip r:embed="rId33" cstate="print">
                       <a:extLst>
                         <a:ext uri="{28A0092B-C50C-407E-A947-70E740481C1C}">
                           <a14:useLocalDpi xmlns:a14="http://schemas.microsoft.com/office/drawing/2010/main" val="0"/>
@@ -15036,7 +15396,7 @@
           <w:sz w:val="18"/>
           <w:szCs w:val="18"/>
         </w:rPr>
-        <w:t xml:space="preserve"> heatmaps highlight regions of the lungs that appear to be abnormal.</w:t>
+        <w:t xml:space="preserve"> heatmaps high</w:t>
       </w:r>
       <w:r>
         <w:rPr>
@@ -15045,7 +15405,8 @@
           <w:sz w:val="18"/>
           <w:szCs w:val="18"/>
         </w:rPr>
-        <w:t xml:space="preserve"> For example, by enhancing the </w:t>
+        <w:lastRenderedPageBreak/>
+        <w:t>light regions of the lungs that appear to be abnormal.</w:t>
       </w:r>
       <w:r>
         <w:rPr>
@@ -15054,7 +15415,7 @@
           <w:sz w:val="18"/>
           <w:szCs w:val="18"/>
         </w:rPr>
-        <w:t>fourth</w:t>
+        <w:t xml:space="preserve"> For example, by enhancing the </w:t>
       </w:r>
       <w:r>
         <w:rPr>
@@ -15063,7 +15424,7 @@
           <w:sz w:val="18"/>
           <w:szCs w:val="18"/>
         </w:rPr>
-        <w:t xml:space="preserve"> heatmap image and the baseline </w:t>
+        <w:t>fourth</w:t>
       </w:r>
       <w:r>
         <w:rPr>
@@ -15072,7 +15433,7 @@
           <w:sz w:val="18"/>
           <w:szCs w:val="18"/>
         </w:rPr>
-        <w:t xml:space="preserve">CT </w:t>
+        <w:t xml:space="preserve"> heatmap image and the baseline </w:t>
       </w:r>
       <w:r>
         <w:rPr>
@@ -15081,7 +15442,7 @@
           <w:sz w:val="18"/>
           <w:szCs w:val="18"/>
         </w:rPr>
-        <w:t>scan of the healthy individual</w:t>
+        <w:t xml:space="preserve">CT </w:t>
       </w:r>
       <w:r>
         <w:rPr>
@@ -15090,6 +15451,15 @@
           <w:sz w:val="18"/>
           <w:szCs w:val="18"/>
         </w:rPr>
+        <w:t>scan of the healthy individual</w:t>
+      </w:r>
+      <w:r>
+        <w:rPr>
+          <w:rFonts w:ascii="Palatino" w:hAnsi="Palatino"/>
+          <w:bCs/>
+          <w:sz w:val="18"/>
+          <w:szCs w:val="18"/>
+        </w:rPr>
         <w:t>:</w:t>
       </w:r>
     </w:p>
@@ -15231,16 +15601,7 @@
           <w:sz w:val="18"/>
           <w:szCs w:val="18"/>
         </w:rPr>
-        <w:t xml:space="preserve">However, removing pixels can lead to the image being un-recognisable or even destroyed. One method for solving this </w:t>
-      </w:r>
-      <w:r>
-        <w:rPr>
-          <w:rFonts w:ascii="Palatino" w:hAnsi="Palatino"/>
-          <w:sz w:val="18"/>
-          <w:szCs w:val="18"/>
-        </w:rPr>
-        <w:lastRenderedPageBreak/>
-        <w:t xml:space="preserve">issue is known as Remove and </w:t>
+        <w:t xml:space="preserve">However, removing pixels can lead to the image being un-recognisable or even destroyed. One method for solving this issue is known as Remove and </w:t>
       </w:r>
       <w:r>
         <w:rPr>
@@ -15403,7 +15764,7 @@
             <wp:cNvGraphicFramePr/>
             <a:graphic xmlns:a="http://schemas.openxmlformats.org/drawingml/2006/main">
               <a:graphicData uri="http://schemas.openxmlformats.org/drawingml/2006/chart">
-                <c:chart xmlns:c="http://schemas.openxmlformats.org/drawingml/2006/chart" xmlns:r="http://schemas.openxmlformats.org/officeDocument/2006/relationships" r:id="rId38"/>
+                <c:chart xmlns:c="http://schemas.openxmlformats.org/drawingml/2006/chart" xmlns:r="http://schemas.openxmlformats.org/officeDocument/2006/relationships" r:id="rId34"/>
               </a:graphicData>
             </a:graphic>
           </wp:inline>
@@ -15774,7 +16135,7 @@
                     <pic:cNvPicPr/>
                   </pic:nvPicPr>
                   <pic:blipFill>
-                    <a:blip r:embed="rId39" cstate="print">
+                    <a:blip r:embed="rId35" cstate="print">
                       <a:extLst>
                         <a:ext uri="{28A0092B-C50C-407E-A947-70E740481C1C}">
                           <a14:useLocalDpi xmlns:a14="http://schemas.microsoft.com/office/drawing/2010/main" val="0"/>
@@ -16598,7 +16959,16 @@
           <w:sz w:val="19"/>
           <w:szCs w:val="19"/>
         </w:rPr>
-        <w:t xml:space="preserve">This is a more significant issue than the higher false positive rate found in both VGG16 and this model whereby healthy scans are predicted as Other. This is because the model is predicting the patient to be healthy, when in fact they show evidence of having another respiratory disease. This could lead to the patient not going for a check-up or follow-up scans for a respiratory disease </w:t>
+        <w:t xml:space="preserve">This is a more significant issue than the higher false positive rate found in both VGG16 and this model whereby healthy scans are predicted as Other. This is because the model is predicting the patient to be healthy, </w:t>
+      </w:r>
+      <w:r>
+        <w:rPr>
+          <w:rFonts w:ascii="Palatino" w:hAnsi="Palatino"/>
+          <w:sz w:val="19"/>
+          <w:szCs w:val="19"/>
+        </w:rPr>
+        <w:lastRenderedPageBreak/>
+        <w:t xml:space="preserve">when in fact they show evidence of having another respiratory disease. This could lead to the patient not going for a check-up or follow-up scans for a respiratory disease </w:t>
       </w:r>
       <w:proofErr w:type="gramStart"/>
       <w:r>
@@ -17160,7 +17530,6 @@
           <w:szCs w:val="19"/>
           <w:u w:val="single"/>
         </w:rPr>
-        <w:lastRenderedPageBreak/>
         <w:t>Grad-CAM Heatmap</w:t>
       </w:r>
     </w:p>
@@ -17296,7 +17665,7 @@
             <wp:cNvGraphicFramePr/>
             <a:graphic xmlns:a="http://schemas.openxmlformats.org/drawingml/2006/main">
               <a:graphicData uri="http://schemas.openxmlformats.org/drawingml/2006/chart">
-                <c:chart xmlns:c="http://schemas.openxmlformats.org/drawingml/2006/chart" xmlns:r="http://schemas.openxmlformats.org/officeDocument/2006/relationships" r:id="rId40"/>
+                <c:chart xmlns:c="http://schemas.openxmlformats.org/drawingml/2006/chart" xmlns:r="http://schemas.openxmlformats.org/officeDocument/2006/relationships" r:id="rId36"/>
               </a:graphicData>
             </a:graphic>
           </wp:inline>
@@ -17669,7 +18038,7 @@
                     <pic:cNvPicPr/>
                   </pic:nvPicPr>
                   <pic:blipFill>
-                    <a:blip r:embed="rId41" cstate="print">
+                    <a:blip r:embed="rId37" cstate="print">
                       <a:extLst>
                         <a:ext uri="{28A0092B-C50C-407E-A947-70E740481C1C}">
                           <a14:useLocalDpi xmlns:a14="http://schemas.microsoft.com/office/drawing/2010/main" val="0"/>
@@ -19003,6 +19372,7 @@
           <w:sz w:val="18"/>
           <w:szCs w:val="18"/>
         </w:rPr>
+        <w:lastRenderedPageBreak/>
         <w:drawing>
           <wp:inline distT="0" distB="0" distL="0" distR="0" wp14:anchorId="0E3CE68D" wp14:editId="4851C80F">
             <wp:extent cx="3103245" cy="1810385"/>
@@ -19011,7 +19381,7 @@
             <wp:cNvGraphicFramePr/>
             <a:graphic xmlns:a="http://schemas.openxmlformats.org/drawingml/2006/main">
               <a:graphicData uri="http://schemas.openxmlformats.org/drawingml/2006/chart">
-                <c:chart xmlns:c="http://schemas.openxmlformats.org/drawingml/2006/chart" xmlns:r="http://schemas.openxmlformats.org/officeDocument/2006/relationships" r:id="rId42"/>
+                <c:chart xmlns:c="http://schemas.openxmlformats.org/drawingml/2006/chart" xmlns:r="http://schemas.openxmlformats.org/officeDocument/2006/relationships" r:id="rId38"/>
               </a:graphicData>
             </a:graphic>
           </wp:inline>
@@ -19243,16 +19613,7 @@
           <w:sz w:val="18"/>
           <w:szCs w:val="18"/>
         </w:rPr>
-        <w:t xml:space="preserve">This shows that despite the DarkNet19 model achieving performance metrics that match the VGG16 and DenseNet201 models, it’s performance on </w:t>
-      </w:r>
-      <w:r>
-        <w:rPr>
-          <w:rFonts w:ascii="Palatino" w:hAnsi="Palatino"/>
-          <w:sz w:val="18"/>
-          <w:szCs w:val="18"/>
-        </w:rPr>
-        <w:lastRenderedPageBreak/>
-        <w:t>the heatmap metrics is considerably worse than the other 2 models</w:t>
+        <w:t>This shows that despite the DarkNet19 model achieving performance metrics that match the VGG16 and DenseNet201 models, it’s performance on the heatmap metrics is considerably worse than the other 2 models</w:t>
       </w:r>
       <w:r>
         <w:rPr>
@@ -19361,7 +19722,7 @@
                     <pic:cNvPicPr/>
                   </pic:nvPicPr>
                   <pic:blipFill>
-                    <a:blip r:embed="rId43" cstate="print">
+                    <a:blip r:embed="rId39" cstate="print">
                       <a:extLst>
                         <a:ext uri="{28A0092B-C50C-407E-A947-70E740481C1C}">
                           <a14:useLocalDpi xmlns:a14="http://schemas.microsoft.com/office/drawing/2010/main" val="0"/>
@@ -20612,7 +20973,7 @@
             <wp:cNvGraphicFramePr/>
             <a:graphic xmlns:a="http://schemas.openxmlformats.org/drawingml/2006/main">
               <a:graphicData uri="http://schemas.openxmlformats.org/drawingml/2006/chart">
-                <c:chart xmlns:c="http://schemas.openxmlformats.org/drawingml/2006/chart" xmlns:r="http://schemas.openxmlformats.org/officeDocument/2006/relationships" r:id="rId44"/>
+                <c:chart xmlns:c="http://schemas.openxmlformats.org/drawingml/2006/chart" xmlns:r="http://schemas.openxmlformats.org/officeDocument/2006/relationships" r:id="rId40"/>
               </a:graphicData>
             </a:graphic>
           </wp:inline>
@@ -20653,15 +21014,7 @@
           <w:sz w:val="18"/>
           <w:szCs w:val="18"/>
         </w:rPr>
-        <w:t xml:space="preserve"> perturbating the most important pixels in the image. This is lower than the VGG16 and DenseNet201 models, but higher than the DarkNet19 model. However, the EfficientNetB0 model displays the same weaknesses as the VGG16 </w:t>
-      </w:r>
-      <w:r>
-        <w:rPr>
-          <w:rFonts w:ascii="Palatino" w:hAnsi="Palatino"/>
-          <w:sz w:val="18"/>
-          <w:szCs w:val="18"/>
-        </w:rPr>
-        <w:t xml:space="preserve">and DenseNet201 models, whereby on some runs of model inference, the perturbation of the most important pixels can lead to the confidence in the model’s classification increasing. </w:t>
+        <w:t xml:space="preserve"> perturbating the most important pixels in the image. This is lower than the VGG16 and DenseNet201 models, but higher than the DarkNet19 model. However, the EfficientNetB0 model displays the same weaknesses as the VGG16 and DenseNet201 models, whereby on some runs of model inference, the perturbation of the most important pixels can lead to the confidence in the model’s classification increasing. </w:t>
       </w:r>
     </w:p>
     <w:p>
@@ -20827,6 +21180,7 @@
         <w:rPr>
           <w:noProof/>
         </w:rPr>
+        <w:lastRenderedPageBreak/>
         <w:drawing>
           <wp:inline distT="0" distB="0" distL="0" distR="0" wp14:anchorId="7D7BD817" wp14:editId="2AE0A4A6">
             <wp:extent cx="3103245" cy="1292225"/>
@@ -20843,7 +21197,7 @@
                     <pic:cNvPicPr/>
                   </pic:nvPicPr>
                   <pic:blipFill>
-                    <a:blip r:embed="rId45" cstate="print">
+                    <a:blip r:embed="rId41" cstate="print">
                       <a:extLst>
                         <a:ext uri="{28A0092B-C50C-407E-A947-70E740481C1C}">
                           <a14:useLocalDpi xmlns:a14="http://schemas.microsoft.com/office/drawing/2010/main" val="0"/>
@@ -22024,7 +22378,6 @@
           <w:sz w:val="18"/>
           <w:szCs w:val="18"/>
         </w:rPr>
-        <w:lastRenderedPageBreak/>
         <w:drawing>
           <wp:inline distT="0" distB="0" distL="0" distR="0" wp14:anchorId="44C591E9" wp14:editId="2F921C91">
             <wp:extent cx="3103245" cy="1810385"/>
@@ -22033,7 +22386,7 @@
             <wp:cNvGraphicFramePr/>
             <a:graphic xmlns:a="http://schemas.openxmlformats.org/drawingml/2006/main">
               <a:graphicData uri="http://schemas.openxmlformats.org/drawingml/2006/chart">
-                <c:chart xmlns:c="http://schemas.openxmlformats.org/drawingml/2006/chart" xmlns:r="http://schemas.openxmlformats.org/officeDocument/2006/relationships" r:id="rId46"/>
+                <c:chart xmlns:c="http://schemas.openxmlformats.org/drawingml/2006/chart" xmlns:r="http://schemas.openxmlformats.org/officeDocument/2006/relationships" r:id="rId42"/>
               </a:graphicData>
             </a:graphic>
           </wp:inline>
@@ -22450,7 +22803,7 @@
         </w:rPr>
         <w:t xml:space="preserve">, pp. 000010151520210091. </w:t>
       </w:r>
-      <w:hyperlink r:id="rId47" w:history="1">
+      <w:hyperlink r:id="rId43" w:history="1">
         <w:r>
           <w:rPr>
             <w:rStyle w:val="Hyperlink"/>
@@ -23618,6 +23971,7 @@
           <w:szCs w:val="19"/>
           <w:shd w:val="clear" w:color="auto" w:fill="FFFFFF"/>
         </w:rPr>
+        <w:lastRenderedPageBreak/>
         <w:t>Abdollahi</w:t>
       </w:r>
       <w:proofErr w:type="spellEnd"/>
@@ -23962,7 +24316,7 @@
           <w:u w:val="none"/>
         </w:rPr>
       </w:pPr>
-      <w:hyperlink r:id="rId48" w:history="1">
+      <w:hyperlink r:id="rId44" w:history="1">
         <w:r>
           <w:rPr>
             <w:rStyle w:val="Hyperlink"/>
@@ -24388,7 +24742,6 @@
           <w:szCs w:val="19"/>
           <w:shd w:val="clear" w:color="auto" w:fill="FFFFFF"/>
         </w:rPr>
-        <w:lastRenderedPageBreak/>
         <w:t xml:space="preserve">Ribeiro, M.T., Singh, S. and </w:t>
       </w:r>
       <w:proofErr w:type="spellStart"/>
@@ -25079,7 +25432,7 @@
           <w:szCs w:val="19"/>
         </w:rPr>
       </w:pPr>
-      <w:hyperlink r:id="rId49" w:history="1">
+      <w:hyperlink r:id="rId45" w:history="1">
         <w:r>
           <w:rPr>
             <w:rStyle w:val="Hyperlink"/>
@@ -25582,7 +25935,7 @@
           <w:u w:val="none"/>
         </w:rPr>
       </w:pPr>
-      <w:hyperlink r:id="rId50" w:history="1">
+      <w:hyperlink r:id="rId46" w:history="1">
         <w:r>
           <w:rPr>
             <w:rStyle w:val="Hyperlink"/>
@@ -26148,7 +26501,18 @@
           <w:szCs w:val="19"/>
           <w:shd w:val="clear" w:color="auto" w:fill="FFFFFF"/>
         </w:rPr>
-        <w:t>-XR: an artificial intelligence algorithm to detect COVID-19 on chest radiographs trained and tested on a large US clinical data set. </w:t>
+        <w:t xml:space="preserve">-XR: an </w:t>
+      </w:r>
+      <w:r>
+        <w:rPr>
+          <w:rFonts w:ascii="Palatino" w:hAnsi="Palatino" w:cs="Arial"/>
+          <w:color w:val="222222"/>
+          <w:sz w:val="19"/>
+          <w:szCs w:val="19"/>
+          <w:shd w:val="clear" w:color="auto" w:fill="FFFFFF"/>
+        </w:rPr>
+        <w:lastRenderedPageBreak/>
+        <w:t>artificial intelligence algorithm to detect COVID-19 on chest radiographs trained and tested on a large US clinical data set. </w:t>
       </w:r>
       <w:r>
         <w:rPr>
@@ -26542,7 +26906,7 @@
         </w:rPr>
         <w:t>Wang X, Peng Y, Lu L, Lu Z, Bagheri M, Summers RM. ChestX-ray8: Hospital-scale Chest X-ray Database and Benchmarks on Weakly-Supervised Classification and Localization of Common Thorax Diseases. IEEE CVPR 2017, </w:t>
       </w:r>
-      <w:hyperlink r:id="rId51" w:tgtFrame="_blank" w:history="1">
+      <w:hyperlink r:id="rId47" w:tgtFrame="_blank" w:history="1">
         <w:r>
           <w:rPr>
             <w:rFonts w:ascii="Palatino" w:hAnsi="Palatino"/>
@@ -26996,7 +27360,6 @@
           <w:szCs w:val="19"/>
           <w:shd w:val="clear" w:color="auto" w:fill="FFFFFF"/>
         </w:rPr>
-        <w:lastRenderedPageBreak/>
         <w:t>Selvaraju</w:t>
       </w:r>
       <w:proofErr w:type="spellEnd"/>
@@ -27068,7 +27431,7 @@
           <w:szCs w:val="19"/>
         </w:rPr>
       </w:pPr>
-      <w:hyperlink r:id="rId52" w:history="1">
+      <w:hyperlink r:id="rId48" w:history="1">
         <w:r>
           <w:rPr>
             <w:rStyle w:val="Hyperlink"/>
@@ -27277,8 +27640,8 @@
       </w:pPr>
     </w:p>
     <w:sectPr>
-      <w:headerReference w:type="even" r:id="rId53"/>
-      <w:headerReference w:type="default" r:id="rId54"/>
+      <w:headerReference w:type="even" r:id="rId49"/>
+      <w:headerReference w:type="default" r:id="rId50"/>
       <w:type w:val="continuous"/>
       <w:pgSz w:w="11340" w:h="15480" w:code="1"/>
       <w:pgMar w:top="1195" w:right="605" w:bottom="360" w:left="720" w:header="605" w:footer="72" w:gutter="0"/>
@@ -27286,45 +27649,6 @@
     </w:sectPr>
   </w:body>
 </w:document>
-</file>
-
-<file path=word/comments.xml><?xml version="1.0" encoding="utf-8"?>
-<w:comments xmlns:wpc="http://schemas.microsoft.com/office/word/2010/wordprocessingCanvas" xmlns:cx="http://schemas.microsoft.com/office/drawing/2014/chartex" xmlns:cx1="http://schemas.microsoft.com/office/drawing/2015/9/8/chartex" xmlns:cx2="http://schemas.microsoft.com/office/drawing/2015/10/21/chartex" xmlns:cx3="http://schemas.microsoft.com/office/drawing/2016/5/9/chartex" xmlns:cx4="http://schemas.microsoft.com/office/drawing/2016/5/10/chartex" xmlns:cx5="http://schemas.microsoft.com/office/drawing/2016/5/11/chartex" xmlns:cx6="http://schemas.microsoft.com/office/drawing/2016/5/12/chartex" xmlns:cx7="http://schemas.microsoft.com/office/drawing/2016/5/13/chartex" xmlns:cx8="http://schemas.microsoft.com/office/drawing/2016/5/14/chartex" xmlns:mc="http://schemas.openxmlformats.org/markup-compatibility/2006" xmlns:aink="http://schemas.microsoft.com/office/drawing/2016/ink" xmlns:am3d="http://schemas.microsoft.com/office/drawing/2017/model3d" xmlns:o="urn:schemas-microsoft-com:office:office" xmlns:oel="http://schemas.microsoft.com/office/2019/extlst" xmlns:r="http://schemas.openxmlformats.org/officeDocument/2006/relationships" xmlns:m="http://schemas.openxmlformats.org/officeDocument/2006/math" xmlns:v="urn:schemas-microsoft-com:vml" xmlns:wp14="http://schemas.microsoft.com/office/word/2010/wordprocessingDrawing" xmlns:wp="http://schemas.openxmlformats.org/drawingml/2006/wordprocessingDrawing" xmlns:w10="urn:schemas-microsoft-com:office:word" xmlns:w="http://schemas.openxmlformats.org/wordprocessingml/2006/main" xmlns:w14="http://schemas.microsoft.com/office/word/2010/wordml" xmlns:w15="http://schemas.microsoft.com/office/word/2012/wordml" xmlns:w16cex="http://schemas.microsoft.com/office/word/2018/wordml/cex" xmlns:w16cid="http://schemas.microsoft.com/office/word/2016/wordml/cid" xmlns:w16="http://schemas.microsoft.com/office/word/2018/wordml" xmlns:w16sdtdh="http://schemas.microsoft.com/office/word/2020/wordml/sdtdatahash" xmlns:w16se="http://schemas.microsoft.com/office/word/2015/wordml/symex" xmlns:wpg="http://schemas.microsoft.com/office/word/2010/wordprocessingGroup" xmlns:wpi="http://schemas.microsoft.com/office/word/2010/wordprocessingInk" xmlns:wne="http://schemas.microsoft.com/office/word/2006/wordml" xmlns:wps="http://schemas.microsoft.com/office/word/2010/wordprocessingShape" mc:Ignorable="w14 w15 w16se w16cid w16 w16cex w16sdtdh wp14">
-  <w:comment w:id="0" w:author="PETTIT, TOM W. (Student)" w:date="2023-03-28T10:42:00Z" w:initials="TP">
-    <w:p>
-      <w:r>
-        <w:rPr>
-          <w:rStyle w:val="CommentReference"/>
-        </w:rPr>
-        <w:annotationRef/>
-      </w:r>
-      <w:r>
-        <w:rPr>
-          <w:sz w:val="20"/>
-        </w:rPr>
-        <w:t>Mention cost of living crisis</w:t>
-      </w:r>
-    </w:p>
-  </w:comment>
-</w:comments>
-</file>
-
-<file path=word/commentsExtended.xml><?xml version="1.0" encoding="utf-8"?>
-<w15:commentsEx xmlns:wpc="http://schemas.microsoft.com/office/word/2010/wordprocessingCanvas" xmlns:cx="http://schemas.microsoft.com/office/drawing/2014/chartex" xmlns:cx1="http://schemas.microsoft.com/office/drawing/2015/9/8/chartex" xmlns:cx2="http://schemas.microsoft.com/office/drawing/2015/10/21/chartex" xmlns:cx3="http://schemas.microsoft.com/office/drawing/2016/5/9/chartex" xmlns:cx4="http://schemas.microsoft.com/office/drawing/2016/5/10/chartex" xmlns:cx5="http://schemas.microsoft.com/office/drawing/2016/5/11/chartex" xmlns:cx6="http://schemas.microsoft.com/office/drawing/2016/5/12/chartex" xmlns:cx7="http://schemas.microsoft.com/office/drawing/2016/5/13/chartex" xmlns:cx8="http://schemas.microsoft.com/office/drawing/2016/5/14/chartex" xmlns:mc="http://schemas.openxmlformats.org/markup-compatibility/2006" xmlns:aink="http://schemas.microsoft.com/office/drawing/2016/ink" xmlns:am3d="http://schemas.microsoft.com/office/drawing/2017/model3d" xmlns:o="urn:schemas-microsoft-com:office:office" xmlns:oel="http://schemas.microsoft.com/office/2019/extlst" xmlns:r="http://schemas.openxmlformats.org/officeDocument/2006/relationships" xmlns:m="http://schemas.openxmlformats.org/officeDocument/2006/math" xmlns:v="urn:schemas-microsoft-com:vml" xmlns:wp14="http://schemas.microsoft.com/office/word/2010/wordprocessingDrawing" xmlns:wp="http://schemas.openxmlformats.org/drawingml/2006/wordprocessingDrawing" xmlns:w10="urn:schemas-microsoft-com:office:word" xmlns:w="http://schemas.openxmlformats.org/wordprocessingml/2006/main" xmlns:w14="http://schemas.microsoft.com/office/word/2010/wordml" xmlns:w15="http://schemas.microsoft.com/office/word/2012/wordml" xmlns:w16cex="http://schemas.microsoft.com/office/word/2018/wordml/cex" xmlns:w16cid="http://schemas.microsoft.com/office/word/2016/wordml/cid" xmlns:w16="http://schemas.microsoft.com/office/word/2018/wordml" xmlns:w16sdtdh="http://schemas.microsoft.com/office/word/2020/wordml/sdtdatahash" xmlns:w16se="http://schemas.microsoft.com/office/word/2015/wordml/symex" xmlns:wpg="http://schemas.microsoft.com/office/word/2010/wordprocessingGroup" xmlns:wpi="http://schemas.microsoft.com/office/word/2010/wordprocessingInk" xmlns:wne="http://schemas.microsoft.com/office/word/2006/wordml" xmlns:wps="http://schemas.microsoft.com/office/word/2010/wordprocessingShape" mc:Ignorable="w14 w15 w16se w16cid w16 w16cex w16sdtdh wp14">
-  <w15:commentEx w15:paraId="5D9EEEAD" w15:done="0"/>
-</w15:commentsEx>
-</file>
-
-<file path=word/commentsExtensible.xml><?xml version="1.0" encoding="utf-8"?>
-<w16cex:commentsExtensible xmlns:wpc="http://schemas.microsoft.com/office/word/2010/wordprocessingCanvas" xmlns:cx="http://schemas.microsoft.com/office/drawing/2014/chartex" xmlns:cx1="http://schemas.microsoft.com/office/drawing/2015/9/8/chartex" xmlns:cx2="http://schemas.microsoft.com/office/drawing/2015/10/21/chartex" xmlns:cx3="http://schemas.microsoft.com/office/drawing/2016/5/9/chartex" xmlns:cx4="http://schemas.microsoft.com/office/drawing/2016/5/10/chartex" xmlns:cx5="http://schemas.microsoft.com/office/drawing/2016/5/11/chartex" xmlns:cx6="http://schemas.microsoft.com/office/drawing/2016/5/12/chartex" xmlns:cx7="http://schemas.microsoft.com/office/drawing/2016/5/13/chartex" xmlns:cx8="http://schemas.microsoft.com/office/drawing/2016/5/14/chartex" xmlns:mc="http://schemas.openxmlformats.org/markup-compatibility/2006" xmlns:aink="http://schemas.microsoft.com/office/drawing/2016/ink" xmlns:am3d="http://schemas.microsoft.com/office/drawing/2017/model3d" xmlns:o="urn:schemas-microsoft-com:office:office" xmlns:oel="http://schemas.microsoft.com/office/2019/extlst" xmlns:r="http://schemas.openxmlformats.org/officeDocument/2006/relationships" xmlns:m="http://schemas.openxmlformats.org/officeDocument/2006/math" xmlns:v="urn:schemas-microsoft-com:vml" xmlns:wp14="http://schemas.microsoft.com/office/word/2010/wordprocessingDrawing" xmlns:wp="http://schemas.openxmlformats.org/drawingml/2006/wordprocessingDrawing" xmlns:w10="urn:schemas-microsoft-com:office:word" xmlns:w="http://schemas.openxmlformats.org/wordprocessingml/2006/main" xmlns:w14="http://schemas.microsoft.com/office/word/2010/wordml" xmlns:w15="http://schemas.microsoft.com/office/word/2012/wordml" xmlns:w16cex="http://schemas.microsoft.com/office/word/2018/wordml/cex" xmlns:w16cid="http://schemas.microsoft.com/office/word/2016/wordml/cid" xmlns:w16="http://schemas.microsoft.com/office/word/2018/wordml" xmlns:w16sdtdh="http://schemas.microsoft.com/office/word/2020/wordml/sdtdatahash" xmlns:w16se="http://schemas.microsoft.com/office/word/2015/wordml/symex" xmlns:wpg="http://schemas.microsoft.com/office/word/2010/wordprocessingGroup" xmlns:wpi="http://schemas.microsoft.com/office/word/2010/wordprocessingInk" xmlns:wne="http://schemas.microsoft.com/office/word/2006/wordml" xmlns:wps="http://schemas.microsoft.com/office/word/2010/wordprocessingShape" mc:Ignorable="w14 w15 w16se w16cid w16 w16cex w16sdtdh wp14">
-  <w16cex:commentExtensible w16cex:durableId="27CD4304" w16cex:dateUtc="2023-03-28T09:42:00Z"/>
-</w16cex:commentsExtensible>
-</file>
-
-<file path=word/commentsIds.xml><?xml version="1.0" encoding="utf-8"?>
-<w16cid:commentsIds xmlns:wpc="http://schemas.microsoft.com/office/word/2010/wordprocessingCanvas" xmlns:cx="http://schemas.microsoft.com/office/drawing/2014/chartex" xmlns:cx1="http://schemas.microsoft.com/office/drawing/2015/9/8/chartex" xmlns:cx2="http://schemas.microsoft.com/office/drawing/2015/10/21/chartex" xmlns:cx3="http://schemas.microsoft.com/office/drawing/2016/5/9/chartex" xmlns:cx4="http://schemas.microsoft.com/office/drawing/2016/5/10/chartex" xmlns:cx5="http://schemas.microsoft.com/office/drawing/2016/5/11/chartex" xmlns:cx6="http://schemas.microsoft.com/office/drawing/2016/5/12/chartex" xmlns:cx7="http://schemas.microsoft.com/office/drawing/2016/5/13/chartex" xmlns:cx8="http://schemas.microsoft.com/office/drawing/2016/5/14/chartex" xmlns:mc="http://schemas.openxmlformats.org/markup-compatibility/2006" xmlns:aink="http://schemas.microsoft.com/office/drawing/2016/ink" xmlns:am3d="http://schemas.microsoft.com/office/drawing/2017/model3d" xmlns:o="urn:schemas-microsoft-com:office:office" xmlns:oel="http://schemas.microsoft.com/office/2019/extlst" xmlns:r="http://schemas.openxmlformats.org/officeDocument/2006/relationships" xmlns:m="http://schemas.openxmlformats.org/officeDocument/2006/math" xmlns:v="urn:schemas-microsoft-com:vml" xmlns:wp14="http://schemas.microsoft.com/office/word/2010/wordprocessingDrawing" xmlns:wp="http://schemas.openxmlformats.org/drawingml/2006/wordprocessingDrawing" xmlns:w10="urn:schemas-microsoft-com:office:word" xmlns:w="http://schemas.openxmlformats.org/wordprocessingml/2006/main" xmlns:w14="http://schemas.microsoft.com/office/word/2010/wordml" xmlns:w15="http://schemas.microsoft.com/office/word/2012/wordml" xmlns:w16cex="http://schemas.microsoft.com/office/word/2018/wordml/cex" xmlns:w16cid="http://schemas.microsoft.com/office/word/2016/wordml/cid" xmlns:w16="http://schemas.microsoft.com/office/word/2018/wordml" xmlns:w16sdtdh="http://schemas.microsoft.com/office/word/2020/wordml/sdtdatahash" xmlns:w16se="http://schemas.microsoft.com/office/word/2015/wordml/symex" xmlns:wpg="http://schemas.microsoft.com/office/word/2010/wordprocessingGroup" xmlns:wpi="http://schemas.microsoft.com/office/word/2010/wordprocessingInk" xmlns:wne="http://schemas.microsoft.com/office/word/2006/wordml" xmlns:wps="http://schemas.microsoft.com/office/word/2010/wordprocessingShape" mc:Ignorable="w14 w15 w16se w16cid w16 w16cex w16sdtdh wp14">
-  <w16cid:commentId w16cid:paraId="5D9EEEAD" w16cid:durableId="27CD4304"/>
-</w16cid:commentsIds>
 </file>
 
 <file path=word/endnotes.xml><?xml version="1.0" encoding="utf-8"?>
@@ -31233,14 +31557,6 @@
     <w:abstractNumId w:val="4"/>
   </w:num>
 </w:numbering>
-</file>
-
-<file path=word/people.xml><?xml version="1.0" encoding="utf-8"?>
-<w15:people xmlns:wpc="http://schemas.microsoft.com/office/word/2010/wordprocessingCanvas" xmlns:cx="http://schemas.microsoft.com/office/drawing/2014/chartex" xmlns:cx1="http://schemas.microsoft.com/office/drawing/2015/9/8/chartex" xmlns:cx2="http://schemas.microsoft.com/office/drawing/2015/10/21/chartex" xmlns:cx3="http://schemas.microsoft.com/office/drawing/2016/5/9/chartex" xmlns:cx4="http://schemas.microsoft.com/office/drawing/2016/5/10/chartex" xmlns:cx5="http://schemas.microsoft.com/office/drawing/2016/5/11/chartex" xmlns:cx6="http://schemas.microsoft.com/office/drawing/2016/5/12/chartex" xmlns:cx7="http://schemas.microsoft.com/office/drawing/2016/5/13/chartex" xmlns:cx8="http://schemas.microsoft.com/office/drawing/2016/5/14/chartex" xmlns:mc="http://schemas.openxmlformats.org/markup-compatibility/2006" xmlns:aink="http://schemas.microsoft.com/office/drawing/2016/ink" xmlns:am3d="http://schemas.microsoft.com/office/drawing/2017/model3d" xmlns:o="urn:schemas-microsoft-com:office:office" xmlns:oel="http://schemas.microsoft.com/office/2019/extlst" xmlns:r="http://schemas.openxmlformats.org/officeDocument/2006/relationships" xmlns:m="http://schemas.openxmlformats.org/officeDocument/2006/math" xmlns:v="urn:schemas-microsoft-com:vml" xmlns:wp14="http://schemas.microsoft.com/office/word/2010/wordprocessingDrawing" xmlns:wp="http://schemas.openxmlformats.org/drawingml/2006/wordprocessingDrawing" xmlns:w10="urn:schemas-microsoft-com:office:word" xmlns:w="http://schemas.openxmlformats.org/wordprocessingml/2006/main" xmlns:w14="http://schemas.microsoft.com/office/word/2010/wordml" xmlns:w15="http://schemas.microsoft.com/office/word/2012/wordml" xmlns:w16cex="http://schemas.microsoft.com/office/word/2018/wordml/cex" xmlns:w16cid="http://schemas.microsoft.com/office/word/2016/wordml/cid" xmlns:w16="http://schemas.microsoft.com/office/word/2018/wordml" xmlns:w16sdtdh="http://schemas.microsoft.com/office/word/2020/wordml/sdtdatahash" xmlns:w16se="http://schemas.microsoft.com/office/word/2015/wordml/symex" xmlns:wpg="http://schemas.microsoft.com/office/word/2010/wordprocessingGroup" xmlns:wpi="http://schemas.microsoft.com/office/word/2010/wordprocessingInk" xmlns:wne="http://schemas.microsoft.com/office/word/2006/wordml" xmlns:wps="http://schemas.microsoft.com/office/word/2010/wordprocessingShape" mc:Ignorable="w14 w15 w16se w16cid w16 w16cex w16sdtdh wp14">
-  <w15:person w15:author="PETTIT, TOM W. (Student)">
-    <w15:presenceInfo w15:providerId="AD" w15:userId="S::hnjg78@durham.ac.uk::8325811a-f755-4ec3-b73d-6586fce8844a"/>
-  </w15:person>
-</w15:people>
 </file>
 
 <file path=word/styles.xml><?xml version="1.0" encoding="utf-8"?>

</xml_diff>

<commit_message>
Done. Up to Methodology section.
</commit_message>
<xml_diff>
--- a/ProjectReport.docx
+++ b/ProjectReport.docx
@@ -3011,7 +3011,25 @@
           <w:sz w:val="19"/>
           <w:szCs w:val="19"/>
         </w:rPr>
-        <w:t xml:space="preserve">As a result, investigation into how these models perform when trained upon a larger dataset needs to be done. This is the research this project aims to </w:t>
+        <w:t xml:space="preserve">As a result, investigation into how these models perform when trained upon a larger dataset needs to be done. This is </w:t>
+      </w:r>
+      <w:r>
+        <w:rPr>
+          <w:rFonts w:ascii="Palatino" w:hAnsi="Palatino"/>
+          <w:color w:val="000000" w:themeColor="text1"/>
+          <w:sz w:val="19"/>
+          <w:szCs w:val="19"/>
+        </w:rPr>
+        <w:t xml:space="preserve">part of </w:t>
+      </w:r>
+      <w:r>
+        <w:rPr>
+          <w:rFonts w:ascii="Palatino" w:hAnsi="Palatino"/>
+          <w:color w:val="000000" w:themeColor="text1"/>
+          <w:sz w:val="19"/>
+          <w:szCs w:val="19"/>
+        </w:rPr>
+        <w:t xml:space="preserve">the research this project aims to </w:t>
       </w:r>
       <w:proofErr w:type="spellStart"/>
       <w:r>
@@ -3275,7 +3293,71 @@
           <w:sz w:val="19"/>
           <w:szCs w:val="19"/>
         </w:rPr>
-        <w:t xml:space="preserve">], which combined 846 CT scans and 657 X-Ray scans. This approach was thus beneficial in the creation of a larger dataset in this project. </w:t>
+        <w:t>], which combined 846 CT scans and 657 X-Ray scans</w:t>
+      </w:r>
+      <w:r>
+        <w:rPr>
+          <w:rFonts w:ascii="Palatino" w:hAnsi="Palatino"/>
+          <w:sz w:val="19"/>
+          <w:szCs w:val="19"/>
+        </w:rPr>
+        <w:t xml:space="preserve">, but still this dataset </w:t>
+      </w:r>
+      <w:r>
+        <w:rPr>
+          <w:rFonts w:ascii="Palatino" w:hAnsi="Palatino"/>
+          <w:sz w:val="19"/>
+          <w:szCs w:val="19"/>
+        </w:rPr>
+        <w:t xml:space="preserve">still </w:t>
+      </w:r>
+      <w:r>
+        <w:rPr>
+          <w:rFonts w:ascii="Palatino" w:hAnsi="Palatino"/>
+          <w:sz w:val="19"/>
+          <w:szCs w:val="19"/>
+        </w:rPr>
+        <w:t>only contained approximately 1500 samples</w:t>
+      </w:r>
+      <w:r>
+        <w:rPr>
+          <w:rFonts w:ascii="Palatino" w:hAnsi="Palatino"/>
+          <w:sz w:val="19"/>
+          <w:szCs w:val="19"/>
+        </w:rPr>
+        <w:t xml:space="preserve">. This approach </w:t>
+      </w:r>
+      <w:r>
+        <w:rPr>
+          <w:rFonts w:ascii="Palatino" w:hAnsi="Palatino"/>
+          <w:sz w:val="19"/>
+          <w:szCs w:val="19"/>
+        </w:rPr>
+        <w:t>can</w:t>
+      </w:r>
+      <w:r>
+        <w:rPr>
+          <w:rFonts w:ascii="Palatino" w:hAnsi="Palatino"/>
+          <w:sz w:val="19"/>
+          <w:szCs w:val="19"/>
+        </w:rPr>
+        <w:t xml:space="preserve"> thus</w:t>
+      </w:r>
+      <w:r>
+        <w:rPr>
+          <w:rFonts w:ascii="Palatino" w:hAnsi="Palatino"/>
+          <w:sz w:val="19"/>
+          <w:szCs w:val="19"/>
+        </w:rPr>
+        <w:t xml:space="preserve"> be</w:t>
+      </w:r>
+      <w:r>
+        <w:rPr>
+          <w:rFonts w:ascii="Palatino" w:hAnsi="Palatino"/>
+          <w:sz w:val="19"/>
+          <w:szCs w:val="19"/>
+        </w:rPr>
+        <w:t xml:space="preserve"> beneficial in the creation of a larger dataset in this project. </w:t>
       </w:r>
     </w:p>
     <w:p>
@@ -3489,7 +3571,23 @@
           <w:sz w:val="19"/>
           <w:szCs w:val="19"/>
         </w:rPr>
-        <w:t>This classification task of identifying a COVID-19 infection from CT or X-Ray scans can be achieved in different methods. The dataset must be compromised of both scans that are positive for a COVID-19 infection, and scans that are of people who have not contracted COVID-19. Different papers approached this in different ways. For the non-COVID-19 scans, some papers selected scans of healthy individuals, with no other respiratory diseases, such as [</w:t>
+        <w:t xml:space="preserve">This classification task of identifying a COVID-19 infection from CT or X-Ray scans can be achieved in different methods. The dataset must be compromised of both scans that are positive for a COVID-19 infection, and scans that are of people who </w:t>
+      </w:r>
+      <w:r>
+        <w:rPr>
+          <w:rFonts w:ascii="Palatino" w:hAnsi="Palatino"/>
+          <w:sz w:val="19"/>
+          <w:szCs w:val="19"/>
+        </w:rPr>
+        <w:t>do not have a COVID-19 infection</w:t>
+      </w:r>
+      <w:r>
+        <w:rPr>
+          <w:rFonts w:ascii="Palatino" w:hAnsi="Palatino"/>
+          <w:sz w:val="19"/>
+          <w:szCs w:val="19"/>
+        </w:rPr>
+        <w:t>. Different papers approached this in different ways. For the non-COVID-19 scans, some papers selected scans of healthy individuals, with no other respiratory diseases, such as [</w:t>
       </w:r>
       <w:r>
         <w:rPr>
@@ -3625,7 +3723,7 @@
           <w:sz w:val="19"/>
           <w:szCs w:val="19"/>
         </w:rPr>
-        <w:t xml:space="preserve">. A problem with a dataset containing more than one type of scans in the ‘other’ category, such as the study by </w:t>
+        <w:t xml:space="preserve">. A dataset containing more than one type of scans in the ‘other’ category, such as the study by </w:t>
       </w:r>
       <w:proofErr w:type="spellStart"/>
       <w:r>
@@ -3687,7 +3785,39 @@
           <w:sz w:val="19"/>
           <w:szCs w:val="19"/>
         </w:rPr>
-        <w:t xml:space="preserve"> approach can bring performance benefits for the classifiers, due to the fact that features learnt from the images by a machine learning model in the two class problem may actually be more indicative of other respiratory illness, rather than COVID-19. </w:t>
+        <w:t xml:space="preserve"> approach can bring performance benefits for the classifiers, due to the fact that features learnt from the images</w:t>
+      </w:r>
+      <w:r>
+        <w:rPr>
+          <w:rFonts w:ascii="Palatino" w:hAnsi="Palatino"/>
+          <w:sz w:val="19"/>
+          <w:szCs w:val="19"/>
+        </w:rPr>
+        <w:t xml:space="preserve"> for the COVID-19 positive class</w:t>
+      </w:r>
+      <w:r>
+        <w:rPr>
+          <w:rFonts w:ascii="Palatino" w:hAnsi="Palatino"/>
+          <w:sz w:val="19"/>
+          <w:szCs w:val="19"/>
+        </w:rPr>
+        <w:t xml:space="preserve"> by a machine learning model in the two class problem may actually be more indicative of other respiratory illness, rather than COVID-19</w:t>
+      </w:r>
+      <w:r>
+        <w:rPr>
+          <w:rFonts w:ascii="Palatino" w:hAnsi="Palatino"/>
+          <w:sz w:val="19"/>
+          <w:szCs w:val="19"/>
+        </w:rPr>
+        <w:t>, such as pneumonia</w:t>
+      </w:r>
+      <w:r>
+        <w:rPr>
+          <w:rFonts w:ascii="Palatino" w:hAnsi="Palatino"/>
+          <w:sz w:val="19"/>
+          <w:szCs w:val="19"/>
+        </w:rPr>
+        <w:t xml:space="preserve">. </w:t>
       </w:r>
       <w:r>
         <w:rPr>
@@ -3783,7 +3913,16 @@
           <w:sz w:val="19"/>
           <w:szCs w:val="19"/>
         </w:rPr>
-        <w:t xml:space="preserve"> papers used image augmentation to increase the number of datapoints available to train their machine learning models. </w:t>
+        <w:t xml:space="preserve"> papers used image augmentation to increase the number of datapoints </w:t>
+      </w:r>
+      <w:r>
+        <w:rPr>
+          <w:rFonts w:ascii="Palatino" w:hAnsi="Palatino"/>
+          <w:sz w:val="19"/>
+          <w:szCs w:val="19"/>
+        </w:rPr>
+        <w:lastRenderedPageBreak/>
+        <w:t xml:space="preserve">available to train their machine learning models. </w:t>
       </w:r>
       <w:r>
         <w:rPr>
@@ -3799,16 +3938,23 @@
           <w:sz w:val="19"/>
           <w:szCs w:val="19"/>
         </w:rPr>
-        <w:t xml:space="preserve">his is often done via flipping the images, rotating the images </w:t>
-      </w:r>
-      <w:r>
-        <w:rPr>
-          <w:rFonts w:ascii="Palatino" w:hAnsi="Palatino"/>
-          <w:sz w:val="19"/>
-          <w:szCs w:val="19"/>
-        </w:rPr>
-        <w:lastRenderedPageBreak/>
-        <w:t>slightly</w:t>
+        <w:t>his is often done via</w:t>
+      </w:r>
+      <w:r>
+        <w:rPr>
+          <w:rFonts w:ascii="Palatino" w:hAnsi="Palatino"/>
+          <w:sz w:val="19"/>
+          <w:szCs w:val="19"/>
+        </w:rPr>
+        <w:t xml:space="preserve"> different techniques such as</w:t>
+      </w:r>
+      <w:r>
+        <w:rPr>
+          <w:rFonts w:ascii="Palatino" w:hAnsi="Palatino"/>
+          <w:sz w:val="19"/>
+          <w:szCs w:val="19"/>
+        </w:rPr>
+        <w:t xml:space="preserve"> flipping the images, rotating the images slightly</w:t>
       </w:r>
       <w:r>
         <w:rPr>
@@ -3916,7 +4062,23 @@
           <w:sz w:val="19"/>
           <w:szCs w:val="19"/>
         </w:rPr>
-        <w:t xml:space="preserve"> overfitting,</w:t>
+        <w:t xml:space="preserve"> overfitting</w:t>
+      </w:r>
+      <w:r>
+        <w:rPr>
+          <w:rFonts w:ascii="Palatino" w:hAnsi="Palatino"/>
+          <w:sz w:val="19"/>
+          <w:szCs w:val="19"/>
+        </w:rPr>
+        <w:t xml:space="preserve"> to the training data</w:t>
+      </w:r>
+      <w:r>
+        <w:rPr>
+          <w:rFonts w:ascii="Palatino" w:hAnsi="Palatino"/>
+          <w:sz w:val="19"/>
+          <w:szCs w:val="19"/>
+        </w:rPr>
+        <w:t>,</w:t>
       </w:r>
       <w:r>
         <w:rPr>
@@ -4199,7 +4361,23 @@
           <w:sz w:val="19"/>
           <w:szCs w:val="19"/>
         </w:rPr>
-        <w:t xml:space="preserve">Different papers implemented different machine learning models </w:t>
+        <w:t>Different papers</w:t>
+      </w:r>
+      <w:r>
+        <w:rPr>
+          <w:rFonts w:ascii="Palatino" w:hAnsi="Palatino"/>
+          <w:sz w:val="19"/>
+          <w:szCs w:val="19"/>
+        </w:rPr>
+        <w:t xml:space="preserve"> in similar research areas</w:t>
+      </w:r>
+      <w:r>
+        <w:rPr>
+          <w:rFonts w:ascii="Palatino" w:hAnsi="Palatino"/>
+          <w:sz w:val="19"/>
+          <w:szCs w:val="19"/>
+        </w:rPr>
+        <w:t xml:space="preserve"> implemented different machine learning models </w:t>
       </w:r>
       <w:proofErr w:type="gramStart"/>
       <w:r>
@@ -4217,7 +4395,23 @@
           <w:sz w:val="19"/>
           <w:szCs w:val="19"/>
         </w:rPr>
-        <w:t xml:space="preserve"> solve the classification task. However, </w:t>
+        <w:t xml:space="preserve"> solve the</w:t>
+      </w:r>
+      <w:r>
+        <w:rPr>
+          <w:rFonts w:ascii="Palatino" w:hAnsi="Palatino"/>
+          <w:sz w:val="19"/>
+          <w:szCs w:val="19"/>
+        </w:rPr>
+        <w:t>ir respective</w:t>
+      </w:r>
+      <w:r>
+        <w:rPr>
+          <w:rFonts w:ascii="Palatino" w:hAnsi="Palatino"/>
+          <w:sz w:val="19"/>
+          <w:szCs w:val="19"/>
+        </w:rPr>
+        <w:t xml:space="preserve"> classification task. However, </w:t>
       </w:r>
       <w:proofErr w:type="gramStart"/>
       <w:r>
@@ -4433,7 +4627,6 @@
           <w:rFonts w:ascii="Palatino" w:hAnsi="Palatino"/>
           <w:sz w:val="19"/>
           <w:szCs w:val="19"/>
-          <w:highlight w:val="darkGreen"/>
         </w:rPr>
         <w:t>Gianchandani</w:t>
       </w:r>
@@ -4443,7 +4636,6 @@
           <w:rFonts w:ascii="Palatino" w:hAnsi="Palatino"/>
           <w:sz w:val="19"/>
           <w:szCs w:val="19"/>
-          <w:highlight w:val="darkGreen"/>
         </w:rPr>
         <w:t xml:space="preserve"> et al. [</w:t>
       </w:r>
@@ -4452,7 +4644,6 @@
           <w:rFonts w:ascii="Palatino" w:hAnsi="Palatino"/>
           <w:sz w:val="19"/>
           <w:szCs w:val="19"/>
-          <w:highlight w:val="darkGreen"/>
         </w:rPr>
         <w:t>35</w:t>
       </w:r>
@@ -4461,7 +4652,6 @@
           <w:rFonts w:ascii="Palatino" w:hAnsi="Palatino"/>
           <w:sz w:val="19"/>
           <w:szCs w:val="19"/>
-          <w:highlight w:val="darkGreen"/>
         </w:rPr>
         <w:t xml:space="preserve">] proposed two ensemble deep transfer learning models for </w:t>
       </w:r>
@@ -4470,7 +4660,6 @@
           <w:rFonts w:ascii="Palatino" w:hAnsi="Palatino"/>
           <w:sz w:val="19"/>
           <w:szCs w:val="19"/>
-          <w:highlight w:val="darkGreen"/>
         </w:rPr>
         <w:t>the</w:t>
       </w:r>
@@ -4479,7 +4668,6 @@
           <w:rFonts w:ascii="Palatino" w:hAnsi="Palatino"/>
           <w:sz w:val="19"/>
           <w:szCs w:val="19"/>
-          <w:highlight w:val="darkGreen"/>
         </w:rPr>
         <w:t xml:space="preserve"> two</w:t>
       </w:r>
@@ -4488,7 +4676,6 @@
           <w:rFonts w:ascii="Palatino" w:hAnsi="Palatino"/>
           <w:sz w:val="19"/>
           <w:szCs w:val="19"/>
-          <w:highlight w:val="darkGreen"/>
         </w:rPr>
         <w:t>-</w:t>
       </w:r>
@@ -4497,7 +4684,6 @@
           <w:rFonts w:ascii="Palatino" w:hAnsi="Palatino"/>
           <w:sz w:val="19"/>
           <w:szCs w:val="19"/>
-          <w:highlight w:val="darkGreen"/>
         </w:rPr>
         <w:t>class problem</w:t>
       </w:r>
@@ -4665,15 +4851,15 @@
           <w:sz w:val="19"/>
           <w:szCs w:val="19"/>
         </w:rPr>
-        <w:t xml:space="preserve">longside image augmentation, other novel techniques have been suggested, for example the </w:t>
-      </w:r>
-      <w:r>
-        <w:rPr>
-          <w:rFonts w:ascii="Palatino" w:hAnsi="Palatino"/>
-          <w:sz w:val="19"/>
-          <w:szCs w:val="19"/>
-        </w:rPr>
-        <w:t xml:space="preserve">study by </w:t>
+        <w:t xml:space="preserve">longside image augmentation, other </w:t>
+      </w:r>
+      <w:r>
+        <w:rPr>
+          <w:rFonts w:ascii="Palatino" w:hAnsi="Palatino"/>
+          <w:sz w:val="19"/>
+          <w:szCs w:val="19"/>
+        </w:rPr>
+        <w:t xml:space="preserve">novel techniques have been suggested, for example the study by </w:t>
       </w:r>
       <w:proofErr w:type="spellStart"/>
       <w:r>
@@ -5324,7 +5510,7 @@
           <w:sz w:val="19"/>
           <w:szCs w:val="19"/>
         </w:rPr>
-        <w:t xml:space="preserve"> The concept of generating heatmaps for indicating the regions of interest in the input image is the most common use of explainable AI for COVID-19 prediction. This </w:t>
+        <w:t xml:space="preserve"> The concept of generating heatmaps for indicating </w:t>
       </w:r>
       <w:r>
         <w:rPr>
@@ -5333,21 +5519,31 @@
           <w:szCs w:val="19"/>
         </w:rPr>
         <w:lastRenderedPageBreak/>
-        <w:t>is to ensure that the model is focusing on the correct regions of interest (ROIs) in the image that are typically indicative of the presence of the COVID-19 disease.</w:t>
-      </w:r>
-      <w:r>
-        <w:rPr>
-          <w:rFonts w:ascii="Palatino" w:hAnsi="Palatino"/>
-          <w:sz w:val="19"/>
-          <w:szCs w:val="19"/>
-        </w:rPr>
-        <w:t xml:space="preserve"> This approach has been followed by various other studies, such as those by Mei et al. [</w:t>
-      </w:r>
-      <w:r>
-        <w:rPr>
-          <w:rFonts w:ascii="Palatino" w:hAnsi="Palatino"/>
-          <w:sz w:val="19"/>
-          <w:szCs w:val="19"/>
+        <w:t>the regions of interest in the input image is the most common use of explainable AI for COVID-19 prediction. This is to ensure that the model is focusing on the correct regions of interest (ROIs) in the image that are typically indicative of the presence of the COVID-19 disease.</w:t>
+      </w:r>
+      <w:r>
+        <w:rPr>
+          <w:rFonts w:ascii="Palatino" w:hAnsi="Palatino"/>
+          <w:sz w:val="19"/>
+          <w:szCs w:val="19"/>
+        </w:rPr>
+        <w:t xml:space="preserve"> </w:t>
+      </w:r>
+      <w:r>
+        <w:rPr>
+          <w:rFonts w:ascii="Palatino" w:hAnsi="Palatino"/>
+          <w:sz w:val="19"/>
+          <w:szCs w:val="19"/>
+          <w:highlight w:val="darkGreen"/>
+        </w:rPr>
+        <w:t>This approach has been followed by various other studies, such as those by Mei et al. [</w:t>
+      </w:r>
+      <w:r>
+        <w:rPr>
+          <w:rFonts w:ascii="Palatino" w:hAnsi="Palatino"/>
+          <w:sz w:val="19"/>
+          <w:szCs w:val="19"/>
+          <w:highlight w:val="darkGreen"/>
         </w:rPr>
         <w:t>42</w:t>
       </w:r>
@@ -5356,6 +5552,7 @@
           <w:rFonts w:ascii="Palatino" w:hAnsi="Palatino"/>
           <w:sz w:val="19"/>
           <w:szCs w:val="19"/>
+          <w:highlight w:val="darkGreen"/>
         </w:rPr>
         <w:t>], Bai et al. [</w:t>
       </w:r>
@@ -5364,6 +5561,7 @@
           <w:rFonts w:ascii="Palatino" w:hAnsi="Palatino"/>
           <w:sz w:val="19"/>
           <w:szCs w:val="19"/>
+          <w:highlight w:val="darkGreen"/>
         </w:rPr>
         <w:t>43</w:t>
       </w:r>
@@ -5372,6 +5570,7 @@
           <w:rFonts w:ascii="Palatino" w:hAnsi="Palatino"/>
           <w:sz w:val="19"/>
           <w:szCs w:val="19"/>
+          <w:highlight w:val="darkGreen"/>
         </w:rPr>
         <w:t xml:space="preserve">], </w:t>
       </w:r>
@@ -5381,6 +5580,7 @@
           <w:rFonts w:ascii="Palatino" w:hAnsi="Palatino"/>
           <w:sz w:val="19"/>
           <w:szCs w:val="19"/>
+          <w:highlight w:val="darkGreen"/>
         </w:rPr>
         <w:t>Wehbe</w:t>
       </w:r>
@@ -5390,6 +5590,7 @@
           <w:rFonts w:ascii="Palatino" w:hAnsi="Palatino"/>
           <w:sz w:val="19"/>
           <w:szCs w:val="19"/>
+          <w:highlight w:val="darkGreen"/>
         </w:rPr>
         <w:t xml:space="preserve"> [</w:t>
       </w:r>
@@ -5398,6 +5599,7 @@
           <w:rFonts w:ascii="Palatino" w:hAnsi="Palatino"/>
           <w:sz w:val="19"/>
           <w:szCs w:val="19"/>
+          <w:highlight w:val="darkGreen"/>
         </w:rPr>
         <w:t>44</w:t>
       </w:r>
@@ -5406,6 +5608,7 @@
           <w:rFonts w:ascii="Palatino" w:hAnsi="Palatino"/>
           <w:sz w:val="19"/>
           <w:szCs w:val="19"/>
+          <w:highlight w:val="darkGreen"/>
         </w:rPr>
         <w:t>] and Murphy [</w:t>
       </w:r>
@@ -5414,6 +5617,7 @@
           <w:rFonts w:ascii="Palatino" w:hAnsi="Palatino"/>
           <w:sz w:val="19"/>
           <w:szCs w:val="19"/>
+          <w:highlight w:val="darkGreen"/>
         </w:rPr>
         <w:t>45</w:t>
       </w:r>
@@ -5422,6 +5626,7 @@
           <w:rFonts w:ascii="Palatino" w:hAnsi="Palatino"/>
           <w:sz w:val="19"/>
           <w:szCs w:val="19"/>
+          <w:highlight w:val="darkGreen"/>
         </w:rPr>
         <w:t>].</w:t>
       </w:r>
@@ -5515,7 +5720,24 @@
           <w:sz w:val="19"/>
           <w:szCs w:val="19"/>
         </w:rPr>
-        <w:t>] generated heatmaps that also showed correct highlighting of areas showing COVID-19 disease within lung segmentations, however also found that regions with no content such as areas outside the lung mask were influential to the classification output.</w:t>
+        <w:t xml:space="preserve">] generated </w:t>
+      </w:r>
+      <w:r>
+        <w:rPr>
+          <w:rFonts w:ascii="Palatino" w:hAnsi="Palatino"/>
+          <w:sz w:val="19"/>
+          <w:szCs w:val="19"/>
+          <w:highlight w:val="darkGreen"/>
+        </w:rPr>
+        <w:t>heatmaps that also showed correct highlighting of areas showing COVID-19 disease within lung segmentations, however also found that regions with no content such as areas outside the lung mask were influential to the classification output</w:t>
+      </w:r>
+      <w:r>
+        <w:rPr>
+          <w:rFonts w:ascii="Palatino" w:hAnsi="Palatino"/>
+          <w:sz w:val="19"/>
+          <w:szCs w:val="19"/>
+        </w:rPr>
+        <w:t>.</w:t>
       </w:r>
       <w:r>
         <w:rPr>
@@ -5590,8 +5812,17 @@
           <w:rFonts w:ascii="Palatino" w:hAnsi="Palatino"/>
           <w:sz w:val="19"/>
           <w:szCs w:val="19"/>
-        </w:rPr>
-        <w:t xml:space="preserve">], they found that Grad-CAM indicated that their model identified regions both inside and outside of the lungs as highly influential. However, they found that Guided Grad-CAM, whilst improving the heatmap visualisations, did not capture all the disease tissue. </w:t>
+          <w:highlight w:val="darkGreen"/>
+        </w:rPr>
+        <w:t>], they found that Grad-CAM indicated that their model identified regions both inside and outside of the lungs as highly influential</w:t>
+      </w:r>
+      <w:r>
+        <w:rPr>
+          <w:rFonts w:ascii="Palatino" w:hAnsi="Palatino"/>
+          <w:sz w:val="19"/>
+          <w:szCs w:val="19"/>
+        </w:rPr>
+        <w:t xml:space="preserve">. However, they found that Guided Grad-CAM, whilst improving the heatmap visualisations, did not capture all the disease tissue. </w:t>
       </w:r>
       <w:r>
         <w:rPr>
@@ -6058,15 +6289,15 @@
           <w:sz w:val="19"/>
           <w:szCs w:val="19"/>
         </w:rPr>
-        <w:t xml:space="preserve">One of the main motivations for this project is to let patients know if they have had a COVID-19 infection recently, or currently have a COVID-19 infection, so that they know whether they need to be more careful about </w:t>
-      </w:r>
-      <w:r>
-        <w:rPr>
-          <w:rFonts w:ascii="Palatino" w:hAnsi="Palatino"/>
-          <w:sz w:val="19"/>
-          <w:szCs w:val="19"/>
-        </w:rPr>
-        <w:t>contracting respiratory illnesses in future due to the long-term effects that COVID-19 can have.</w:t>
+        <w:t xml:space="preserve">One of the main motivations for this project is to let </w:t>
+      </w:r>
+      <w:r>
+        <w:rPr>
+          <w:rFonts w:ascii="Palatino" w:hAnsi="Palatino"/>
+          <w:sz w:val="19"/>
+          <w:szCs w:val="19"/>
+        </w:rPr>
+        <w:t>patients know if they have had a COVID-19 infection recently, or currently have a COVID-19 infection, so that they know whether they need to be more careful about contracting respiratory illnesses in future due to the long-term effects that COVID-19 can have.</w:t>
       </w:r>
       <w:r>
         <w:rPr>
@@ -6936,15 +7167,7 @@
           <w:sz w:val="19"/>
           <w:szCs w:val="19"/>
         </w:rPr>
-        <w:t xml:space="preserve">Thus, when the models will be trained on this data, they should be of higher quality, as the task is more difficult. </w:t>
-      </w:r>
-      <w:r>
-        <w:rPr>
-          <w:rFonts w:ascii="Palatino" w:hAnsi="Palatino"/>
-          <w:sz w:val="19"/>
-          <w:szCs w:val="19"/>
-        </w:rPr>
-        <w:t xml:space="preserve">The dataset </w:t>
+        <w:t xml:space="preserve">Thus, when the </w:t>
       </w:r>
       <w:r>
         <w:rPr>
@@ -6953,7 +7176,15 @@
           <w:szCs w:val="19"/>
         </w:rPr>
         <w:lastRenderedPageBreak/>
-        <w:t xml:space="preserve">was also confirmed by a senior radiologist in Tongji Hospital, Wuhan, China, who has performed diagnosis and treatment of </w:t>
+        <w:t xml:space="preserve">models will be trained on this data, they should be of higher quality, as the task is more difficult. </w:t>
+      </w:r>
+      <w:r>
+        <w:rPr>
+          <w:rFonts w:ascii="Palatino" w:hAnsi="Palatino"/>
+          <w:sz w:val="19"/>
+          <w:szCs w:val="19"/>
+        </w:rPr>
+        <w:t xml:space="preserve">The dataset was also confirmed by a senior radiologist in Tongji Hospital, Wuhan, China, who has performed diagnosis and treatment of </w:t>
       </w:r>
       <w:proofErr w:type="gramStart"/>
       <w:r>

</xml_diff>

<commit_message>
Done. Up to Ensemble Model results.
</commit_message>
<xml_diff>
--- a/ProjectReport.docx
+++ b/ProjectReport.docx
@@ -335,7 +335,13 @@
         <w:rPr>
           <w:color w:val="000000"/>
         </w:rPr>
-        <w:t xml:space="preserve">hierarchical model is </w:t>
+        <w:t>ensemble</w:t>
+      </w:r>
+      <w:r>
+        <w:rPr>
+          <w:color w:val="000000"/>
+        </w:rPr>
+        <w:t xml:space="preserve"> model is </w:t>
       </w:r>
       <w:r>
         <w:rPr>
@@ -2343,7 +2349,23 @@
           <w:sz w:val="19"/>
           <w:szCs w:val="19"/>
         </w:rPr>
-        <w:t>Then, a new hierarchical model, built on top of the</w:t>
+        <w:t xml:space="preserve">Then, a new </w:t>
+      </w:r>
+      <w:r>
+        <w:rPr>
+          <w:rFonts w:ascii="Palatino" w:hAnsi="Palatino"/>
+          <w:sz w:val="19"/>
+          <w:szCs w:val="19"/>
+        </w:rPr>
+        <w:t>ensemble</w:t>
+      </w:r>
+      <w:r>
+        <w:rPr>
+          <w:rFonts w:ascii="Palatino" w:hAnsi="Palatino"/>
+          <w:sz w:val="19"/>
+          <w:szCs w:val="19"/>
+        </w:rPr>
+        <w:t xml:space="preserve"> model, built on top of the</w:t>
       </w:r>
       <w:r>
         <w:rPr>
@@ -2555,7 +2577,6 @@
           <w:rFonts w:ascii="Palatino" w:hAnsi="Palatino"/>
           <w:sz w:val="19"/>
           <w:szCs w:val="19"/>
-          <w:highlight w:val="darkGreen"/>
         </w:rPr>
         <w:t>Then</w:t>
       </w:r>
@@ -2564,7 +2585,6 @@
           <w:rFonts w:ascii="Palatino" w:hAnsi="Palatino"/>
           <w:sz w:val="19"/>
           <w:szCs w:val="19"/>
-          <w:highlight w:val="darkGreen"/>
         </w:rPr>
         <w:t xml:space="preserve">, a </w:t>
       </w:r>
@@ -2573,7 +2593,6 @@
           <w:rFonts w:ascii="Palatino" w:hAnsi="Palatino"/>
           <w:sz w:val="19"/>
           <w:szCs w:val="19"/>
-          <w:highlight w:val="darkGreen"/>
         </w:rPr>
         <w:t xml:space="preserve">new </w:t>
       </w:r>
@@ -2582,9 +2601,16 @@
           <w:rFonts w:ascii="Palatino" w:hAnsi="Palatino"/>
           <w:sz w:val="19"/>
           <w:szCs w:val="19"/>
-          <w:highlight w:val="darkGreen"/>
-        </w:rPr>
-        <w:t xml:space="preserve">hierarchical model is proposed which yields improved performance on both evaluation metrics and </w:t>
+        </w:rPr>
+        <w:t>ensemble</w:t>
+      </w:r>
+      <w:r>
+        <w:rPr>
+          <w:rFonts w:ascii="Palatino" w:hAnsi="Palatino"/>
+          <w:sz w:val="19"/>
+          <w:szCs w:val="19"/>
+        </w:rPr>
+        <w:t xml:space="preserve"> model is proposed which yields improved performance on both evaluation metrics and </w:t>
       </w:r>
       <w:proofErr w:type="spellStart"/>
       <w:r>
@@ -2592,7 +2618,6 @@
           <w:rFonts w:ascii="Palatino" w:hAnsi="Palatino"/>
           <w:sz w:val="19"/>
           <w:szCs w:val="19"/>
-          <w:highlight w:val="darkGreen"/>
         </w:rPr>
         <w:t>explainability</w:t>
       </w:r>
@@ -7940,7 +7965,6 @@
           <w:rFonts w:ascii="Palatino" w:hAnsi="Palatino"/>
           <w:sz w:val="19"/>
           <w:szCs w:val="19"/>
-          <w:highlight w:val="darkGreen"/>
         </w:rPr>
         <w:t>Tompe</w:t>
       </w:r>
@@ -7950,17 +7974,32 @@
           <w:rFonts w:ascii="Palatino" w:hAnsi="Palatino"/>
           <w:sz w:val="19"/>
           <w:szCs w:val="19"/>
-          <w:highlight w:val="darkGreen"/>
-        </w:rPr>
-        <w:t xml:space="preserve"> et al. [NEW</w:t>
-      </w:r>
-      <w:r>
-        <w:rPr>
-          <w:rFonts w:ascii="Palatino" w:hAnsi="Palatino"/>
-          <w:sz w:val="19"/>
-          <w:szCs w:val="19"/>
-        </w:rPr>
-        <w:t>]. Thus, by applying these transforms to the images in the dataset, we can better replicate real-world examples of scans that may have to be fed through the models for inference.</w:t>
+        </w:rPr>
+        <w:t xml:space="preserve"> et al. [</w:t>
+      </w:r>
+      <w:r>
+        <w:rPr>
+          <w:rFonts w:ascii="Palatino" w:hAnsi="Palatino"/>
+          <w:sz w:val="19"/>
+          <w:szCs w:val="19"/>
+        </w:rPr>
+        <w:t>51</w:t>
+      </w:r>
+      <w:r>
+        <w:rPr>
+          <w:rFonts w:ascii="Palatino" w:hAnsi="Palatino"/>
+          <w:sz w:val="19"/>
+          <w:szCs w:val="19"/>
+        </w:rPr>
+        <w:t>].</w:t>
+      </w:r>
+      <w:r>
+        <w:rPr>
+          <w:rFonts w:ascii="Palatino" w:hAnsi="Palatino"/>
+          <w:sz w:val="19"/>
+          <w:szCs w:val="19"/>
+        </w:rPr>
+        <w:t xml:space="preserve"> Thus, by applying these transforms to the images in the dataset, we can better replicate real-world examples of scans that may have to be fed through the models for inference.</w:t>
       </w:r>
       <w:r>
         <w:rPr>
@@ -10781,7 +10820,25 @@
           <w:szCs w:val="19"/>
           <w:u w:val="single"/>
         </w:rPr>
-        <w:t>The Hierarchical Model</w:t>
+        <w:t xml:space="preserve">The </w:t>
+      </w:r>
+      <w:r>
+        <w:rPr>
+          <w:rFonts w:ascii="Palatino" w:hAnsi="Palatino"/>
+          <w:sz w:val="19"/>
+          <w:szCs w:val="19"/>
+          <w:u w:val="single"/>
+        </w:rPr>
+        <w:t>Ensemble</w:t>
+      </w:r>
+      <w:r>
+        <w:rPr>
+          <w:rFonts w:ascii="Palatino" w:hAnsi="Palatino"/>
+          <w:sz w:val="19"/>
+          <w:szCs w:val="19"/>
+          <w:u w:val="single"/>
+        </w:rPr>
+        <w:t xml:space="preserve"> Model</w:t>
       </w:r>
     </w:p>
     <w:p>
@@ -10791,24 +10848,69 @@
           <w:rFonts w:ascii="Palatino" w:hAnsi="Palatino"/>
           <w:sz w:val="19"/>
           <w:szCs w:val="19"/>
-          <w:highlight w:val="darkGreen"/>
-        </w:rPr>
-      </w:pPr>
-      <w:r>
-        <w:rPr>
-          <w:rFonts w:ascii="Palatino" w:hAnsi="Palatino"/>
-          <w:sz w:val="19"/>
-          <w:szCs w:val="19"/>
-          <w:highlight w:val="darkGreen"/>
-        </w:rPr>
-        <w:t>The proposed hierarchical model in this paper aims to build upon the success of models in the 2-class problem.</w:t>
-      </w:r>
-      <w:r>
-        <w:rPr>
-          <w:rFonts w:ascii="Palatino" w:hAnsi="Palatino"/>
-          <w:sz w:val="19"/>
-          <w:szCs w:val="19"/>
-          <w:highlight w:val="darkGreen"/>
+        </w:rPr>
+      </w:pPr>
+      <w:r>
+        <w:rPr>
+          <w:rFonts w:ascii="Palatino" w:hAnsi="Palatino"/>
+          <w:sz w:val="19"/>
+          <w:szCs w:val="19"/>
+        </w:rPr>
+        <w:t xml:space="preserve">The proposed </w:t>
+      </w:r>
+      <w:r>
+        <w:rPr>
+          <w:rFonts w:ascii="Palatino" w:hAnsi="Palatino"/>
+          <w:sz w:val="19"/>
+          <w:szCs w:val="19"/>
+        </w:rPr>
+        <w:t>ensemble</w:t>
+      </w:r>
+      <w:r>
+        <w:rPr>
+          <w:rFonts w:ascii="Palatino" w:hAnsi="Palatino"/>
+          <w:sz w:val="19"/>
+          <w:szCs w:val="19"/>
+        </w:rPr>
+        <w:t xml:space="preserve"> model in this paper aims to build upon the success of </w:t>
+      </w:r>
+      <w:r>
+        <w:rPr>
+          <w:rFonts w:ascii="Palatino" w:hAnsi="Palatino"/>
+          <w:sz w:val="19"/>
+          <w:szCs w:val="19"/>
+        </w:rPr>
+        <w:t xml:space="preserve">the other state-of-the-art </w:t>
+      </w:r>
+      <w:r>
+        <w:rPr>
+          <w:rFonts w:ascii="Palatino" w:hAnsi="Palatino"/>
+          <w:sz w:val="19"/>
+          <w:szCs w:val="19"/>
+        </w:rPr>
+        <w:t xml:space="preserve">models in the </w:t>
+      </w:r>
+      <w:r>
+        <w:rPr>
+          <w:rFonts w:ascii="Palatino" w:hAnsi="Palatino"/>
+          <w:sz w:val="19"/>
+          <w:szCs w:val="19"/>
+        </w:rPr>
+        <w:t>3</w:t>
+      </w:r>
+      <w:r>
+        <w:rPr>
+          <w:rFonts w:ascii="Palatino" w:hAnsi="Palatino"/>
+          <w:sz w:val="19"/>
+          <w:szCs w:val="19"/>
+        </w:rPr>
+        <w:t>-class problem.</w:t>
+      </w:r>
+      <w:r>
+        <w:rPr>
+          <w:rFonts w:ascii="Palatino" w:hAnsi="Palatino"/>
+          <w:sz w:val="19"/>
+          <w:szCs w:val="19"/>
         </w:rPr>
         <w:t xml:space="preserve"> </w:t>
       </w:r>
@@ -10817,57 +10919,8 @@
           <w:rFonts w:ascii="Palatino" w:hAnsi="Palatino"/>
           <w:sz w:val="19"/>
           <w:szCs w:val="19"/>
-          <w:highlight w:val="darkGreen"/>
-        </w:rPr>
-        <w:t xml:space="preserve">As has been found in the literature, the performance of models in the 2-class problem is higher than the performance found by the models in the </w:t>
-      </w:r>
-      <w:proofErr w:type="gramStart"/>
-      <w:r>
-        <w:rPr>
-          <w:rFonts w:ascii="Palatino" w:hAnsi="Palatino"/>
-          <w:sz w:val="19"/>
-          <w:szCs w:val="19"/>
-          <w:highlight w:val="darkGreen"/>
-        </w:rPr>
-        <w:t>3 or more class</w:t>
-      </w:r>
-      <w:proofErr w:type="gramEnd"/>
-      <w:r>
-        <w:rPr>
-          <w:rFonts w:ascii="Palatino" w:hAnsi="Palatino"/>
-          <w:sz w:val="19"/>
-          <w:szCs w:val="19"/>
-          <w:highlight w:val="darkGreen"/>
-        </w:rPr>
-        <w:t xml:space="preserve"> problem. Thus, the hypothesis was that by dividing the 3 + </w:t>
-      </w:r>
-      <w:r>
-        <w:rPr>
-          <w:rFonts w:ascii="Palatino" w:hAnsi="Palatino"/>
-          <w:sz w:val="19"/>
-          <w:szCs w:val="19"/>
-          <w:highlight w:val="darkGreen"/>
-        </w:rPr>
-        <w:lastRenderedPageBreak/>
-        <w:t xml:space="preserve">class problem into 2 2-class problems, the overall </w:t>
-      </w:r>
-      <w:r>
-        <w:rPr>
-          <w:rFonts w:ascii="Palatino" w:hAnsi="Palatino"/>
-          <w:sz w:val="19"/>
-          <w:szCs w:val="19"/>
-          <w:highlight w:val="darkGreen"/>
-        </w:rPr>
-        <w:t>performance</w:t>
-      </w:r>
-      <w:r>
-        <w:rPr>
-          <w:rFonts w:ascii="Palatino" w:hAnsi="Palatino"/>
-          <w:sz w:val="19"/>
-          <w:szCs w:val="19"/>
-          <w:highlight w:val="darkGreen"/>
-        </w:rPr>
-        <w:t xml:space="preserve"> of a model on the 3 + class problem could be improved. </w:t>
+        </w:rPr>
+        <w:t xml:space="preserve">The architecture consists of a VGG16 model and an EfficientNetB0 model. </w:t>
       </w:r>
     </w:p>
     <w:p>
@@ -10877,17 +10930,264 @@
           <w:rFonts w:ascii="Palatino" w:hAnsi="Palatino"/>
           <w:sz w:val="19"/>
           <w:szCs w:val="19"/>
-          <w:highlight w:val="darkGreen"/>
-        </w:rPr>
-      </w:pPr>
-      <w:r>
-        <w:rPr>
-          <w:rFonts w:ascii="Palatino" w:hAnsi="Palatino"/>
-          <w:sz w:val="19"/>
-          <w:szCs w:val="19"/>
-          <w:highlight w:val="darkGreen"/>
-        </w:rPr>
-        <w:t>The 3 + class problem can be split into the 2 following problems:</w:t>
+        </w:rPr>
+      </w:pPr>
+      <w:r>
+        <w:rPr>
+          <w:rFonts w:ascii="Palatino" w:hAnsi="Palatino"/>
+          <w:sz w:val="19"/>
+          <w:szCs w:val="19"/>
+        </w:rPr>
+        <w:t xml:space="preserve">The VGG16 model was selected due to its performance in both accuracy and other metrics, as well as its good performance in the </w:t>
+      </w:r>
+      <w:proofErr w:type="spellStart"/>
+      <w:r>
+        <w:rPr>
+          <w:rFonts w:ascii="Palatino" w:hAnsi="Palatino"/>
+          <w:sz w:val="19"/>
+          <w:szCs w:val="19"/>
+        </w:rPr>
+        <w:t>explainability</w:t>
+      </w:r>
+      <w:proofErr w:type="spellEnd"/>
+      <w:r>
+        <w:rPr>
+          <w:rFonts w:ascii="Palatino" w:hAnsi="Palatino"/>
+          <w:sz w:val="19"/>
+          <w:szCs w:val="19"/>
+        </w:rPr>
+        <w:t xml:space="preserve"> metrics (mentioned in </w:t>
+      </w:r>
+      <w:r>
+        <w:rPr>
+          <w:rFonts w:ascii="Palatino" w:hAnsi="Palatino"/>
+          <w:sz w:val="19"/>
+          <w:szCs w:val="19"/>
+        </w:rPr>
+        <w:lastRenderedPageBreak/>
+        <w:t xml:space="preserve">the next section). </w:t>
+      </w:r>
+      <w:r>
+        <w:rPr>
+          <w:rFonts w:ascii="Palatino" w:hAnsi="Palatino"/>
+          <w:sz w:val="19"/>
+          <w:szCs w:val="19"/>
+        </w:rPr>
+        <w:t>The EfficientNetB0 was chosen for the other model in the ensemble</w:t>
+      </w:r>
+      <w:r>
+        <w:rPr>
+          <w:rFonts w:ascii="Palatino" w:hAnsi="Palatino"/>
+          <w:sz w:val="19"/>
+          <w:szCs w:val="19"/>
+        </w:rPr>
+        <w:t xml:space="preserve"> </w:t>
+      </w:r>
+      <w:proofErr w:type="gramStart"/>
+      <w:r>
+        <w:rPr>
+          <w:rFonts w:ascii="Palatino" w:hAnsi="Palatino"/>
+          <w:sz w:val="19"/>
+          <w:szCs w:val="19"/>
+        </w:rPr>
+        <w:t>due to the fact that</w:t>
+      </w:r>
+      <w:proofErr w:type="gramEnd"/>
+      <w:r>
+        <w:rPr>
+          <w:rFonts w:ascii="Palatino" w:hAnsi="Palatino"/>
+          <w:sz w:val="19"/>
+          <w:szCs w:val="19"/>
+        </w:rPr>
+        <w:t xml:space="preserve"> the </w:t>
+      </w:r>
+      <w:proofErr w:type="spellStart"/>
+      <w:r>
+        <w:rPr>
+          <w:rFonts w:ascii="Palatino" w:hAnsi="Palatino"/>
+          <w:sz w:val="19"/>
+          <w:szCs w:val="19"/>
+        </w:rPr>
+        <w:t>EfficientNet</w:t>
+      </w:r>
+      <w:proofErr w:type="spellEnd"/>
+      <w:r>
+        <w:rPr>
+          <w:rFonts w:ascii="Palatino" w:hAnsi="Palatino"/>
+          <w:sz w:val="19"/>
+          <w:szCs w:val="19"/>
+        </w:rPr>
+        <w:t xml:space="preserve"> architecture achieves state-of-the-art accuracy whilst being an order-of-magnitude smaller and faster than other contemporary models</w:t>
+      </w:r>
+      <w:r>
+        <w:rPr>
+          <w:rFonts w:ascii="Palatino" w:hAnsi="Palatino"/>
+          <w:sz w:val="19"/>
+          <w:szCs w:val="19"/>
+        </w:rPr>
+        <w:t xml:space="preserve">, as outlined in the paper by </w:t>
+      </w:r>
+      <w:r>
+        <w:rPr>
+          <w:rFonts w:ascii="Palatino" w:hAnsi="Palatino"/>
+          <w:sz w:val="19"/>
+          <w:szCs w:val="19"/>
+        </w:rPr>
+        <w:t xml:space="preserve">Tan et al. [22]. </w:t>
+      </w:r>
+      <w:r>
+        <w:rPr>
+          <w:rFonts w:ascii="Palatino" w:hAnsi="Palatino"/>
+          <w:sz w:val="19"/>
+          <w:szCs w:val="19"/>
+        </w:rPr>
+        <w:t>This allows for the model to be ran on hardware that doesn’t require substantial memory or other high-end hardware, making it more suitable for mass-use in hospitals or other medical facilities where it can be utilised.</w:t>
+      </w:r>
+      <w:r>
+        <w:rPr>
+          <w:rFonts w:ascii="Palatino" w:hAnsi="Palatino"/>
+          <w:sz w:val="19"/>
+          <w:szCs w:val="19"/>
+        </w:rPr>
+        <w:t xml:space="preserve"> Other papers in similar research problems have built ensemble models, </w:t>
+      </w:r>
+      <w:r>
+        <w:rPr>
+          <w:rFonts w:ascii="Palatino" w:hAnsi="Palatino"/>
+          <w:sz w:val="19"/>
+          <w:szCs w:val="19"/>
+        </w:rPr>
+        <w:t xml:space="preserve">such as the study by </w:t>
+      </w:r>
+      <w:proofErr w:type="spellStart"/>
+      <w:r>
+        <w:rPr>
+          <w:rFonts w:ascii="Palatino" w:hAnsi="Palatino"/>
+          <w:sz w:val="19"/>
+          <w:szCs w:val="19"/>
+        </w:rPr>
+        <w:t>Gianchandani</w:t>
+      </w:r>
+      <w:proofErr w:type="spellEnd"/>
+      <w:r>
+        <w:rPr>
+          <w:rFonts w:ascii="Palatino" w:hAnsi="Palatino"/>
+          <w:sz w:val="19"/>
+          <w:szCs w:val="19"/>
+        </w:rPr>
+        <w:t xml:space="preserve"> et al. [35]</w:t>
+      </w:r>
+      <w:r>
+        <w:rPr>
+          <w:rFonts w:ascii="Palatino" w:hAnsi="Palatino"/>
+          <w:sz w:val="19"/>
+          <w:szCs w:val="19"/>
+        </w:rPr>
+        <w:t xml:space="preserve"> which built an ensemble method from VGG16 and </w:t>
+      </w:r>
+      <w:proofErr w:type="spellStart"/>
+      <w:r>
+        <w:rPr>
+          <w:rFonts w:ascii="Palatino" w:hAnsi="Palatino"/>
+          <w:sz w:val="19"/>
+          <w:szCs w:val="19"/>
+        </w:rPr>
+        <w:t>DenseNet</w:t>
+      </w:r>
+      <w:proofErr w:type="spellEnd"/>
+      <w:r>
+        <w:rPr>
+          <w:rFonts w:ascii="Palatino" w:hAnsi="Palatino"/>
+          <w:sz w:val="19"/>
+          <w:szCs w:val="19"/>
+        </w:rPr>
+        <w:t xml:space="preserve"> architectures for the 2-class COVID-19 prediction problem. </w:t>
+      </w:r>
+      <w:r>
+        <w:rPr>
+          <w:rFonts w:ascii="Palatino" w:hAnsi="Palatino"/>
+          <w:sz w:val="19"/>
+          <w:szCs w:val="19"/>
+        </w:rPr>
+        <w:t xml:space="preserve">However, due to the importance of run-time and computational power in this study, the EfficientNetB0 model was chosen as the second classifier in the ensemble. The EfficientNetB0 model was also found to achieve similar performance in both </w:t>
+      </w:r>
+      <w:proofErr w:type="spellStart"/>
+      <w:r>
+        <w:rPr>
+          <w:rFonts w:ascii="Palatino" w:hAnsi="Palatino"/>
+          <w:sz w:val="19"/>
+          <w:szCs w:val="19"/>
+        </w:rPr>
+        <w:t>explainability</w:t>
+      </w:r>
+      <w:proofErr w:type="spellEnd"/>
+      <w:r>
+        <w:rPr>
+          <w:rFonts w:ascii="Palatino" w:hAnsi="Palatino"/>
+          <w:sz w:val="19"/>
+          <w:szCs w:val="19"/>
+        </w:rPr>
+        <w:t xml:space="preserve"> and performance metrics to DenseNet201 in this study, and so the other benefits that EfficientNetB0 brings made it the better option for this ensemble method.</w:t>
+      </w:r>
+      <w:r>
+        <w:rPr>
+          <w:rFonts w:ascii="Palatino" w:hAnsi="Palatino"/>
+          <w:sz w:val="19"/>
+          <w:szCs w:val="19"/>
+        </w:rPr>
+        <w:t xml:space="preserve"> Notably, the ensemble method proposed in this paper </w:t>
+      </w:r>
+      <w:proofErr w:type="gramStart"/>
+      <w:r>
+        <w:rPr>
+          <w:rFonts w:ascii="Palatino" w:hAnsi="Palatino"/>
+          <w:sz w:val="19"/>
+          <w:szCs w:val="19"/>
+        </w:rPr>
+        <w:t>is able to</w:t>
+      </w:r>
+      <w:proofErr w:type="gramEnd"/>
+      <w:r>
+        <w:rPr>
+          <w:rFonts w:ascii="Palatino" w:hAnsi="Palatino"/>
+          <w:sz w:val="19"/>
+          <w:szCs w:val="19"/>
+        </w:rPr>
+        <w:t xml:space="preserve"> be trained and used for inference upon a 16 gigabyte </w:t>
+      </w:r>
+      <w:proofErr w:type="spellStart"/>
+      <w:r>
+        <w:rPr>
+          <w:rFonts w:ascii="Palatino" w:hAnsi="Palatino"/>
+          <w:sz w:val="19"/>
+          <w:szCs w:val="19"/>
+        </w:rPr>
+        <w:t>Graphic’s</w:t>
+      </w:r>
+      <w:proofErr w:type="spellEnd"/>
+      <w:r>
+        <w:rPr>
+          <w:rFonts w:ascii="Palatino" w:hAnsi="Palatino"/>
+          <w:sz w:val="19"/>
+          <w:szCs w:val="19"/>
+        </w:rPr>
+        <w:t xml:space="preserve"> Card, unlike an ensemble method using VGG16 and DenseNet201 models.</w:t>
+      </w:r>
+      <w:r>
+        <w:rPr>
+          <w:rFonts w:ascii="Palatino" w:hAnsi="Palatino"/>
+          <w:sz w:val="19"/>
+          <w:szCs w:val="19"/>
+        </w:rPr>
+        <w:t xml:space="preserve"> </w:t>
+      </w:r>
+      <w:r>
+        <w:rPr>
+          <w:rFonts w:ascii="Palatino" w:hAnsi="Palatino"/>
+          <w:sz w:val="19"/>
+          <w:szCs w:val="19"/>
+        </w:rPr>
+        <w:t>These cards are much more affordable than a larger card required for these larger scale models.</w:t>
       </w:r>
     </w:p>
     <w:p>
@@ -10897,565 +11197,9 @@
           <w:rFonts w:ascii="Palatino" w:hAnsi="Palatino"/>
           <w:sz w:val="19"/>
           <w:szCs w:val="19"/>
-          <w:highlight w:val="darkGreen"/>
-        </w:rPr>
-      </w:pPr>
-      <w:r>
-        <w:rPr>
-          <w:rFonts w:ascii="Palatino" w:hAnsi="Palatino"/>
-          <w:sz w:val="19"/>
-          <w:szCs w:val="19"/>
-          <w:highlight w:val="darkGreen"/>
-        </w:rPr>
-        <w:t>Firstly, is the image classified as COVID-19 or not. This is a binary classification task.</w:t>
-      </w:r>
+        </w:rPr>
+      </w:pPr>
     </w:p>
-    <w:p>
-      <w:pPr>
-        <w:ind w:firstLine="240"/>
-        <w:rPr>
-          <w:rFonts w:ascii="Palatino" w:hAnsi="Palatino"/>
-          <w:sz w:val="19"/>
-          <w:szCs w:val="19"/>
-          <w:highlight w:val="darkGreen"/>
-        </w:rPr>
-      </w:pPr>
-      <w:r>
-        <w:rPr>
-          <w:rFonts w:ascii="Palatino" w:hAnsi="Palatino"/>
-          <w:sz w:val="19"/>
-          <w:szCs w:val="19"/>
-          <w:highlight w:val="darkGreen"/>
-        </w:rPr>
-        <w:t xml:space="preserve">Secondly, any images identified as not being COVID-19 positive are fed into another model, which then predicts whether this image is a healthy medical scan, or a scan of a patient with </w:t>
-      </w:r>
-      <w:proofErr w:type="gramStart"/>
-      <w:r>
-        <w:rPr>
-          <w:rFonts w:ascii="Palatino" w:hAnsi="Palatino"/>
-          <w:sz w:val="19"/>
-          <w:szCs w:val="19"/>
-          <w:highlight w:val="darkGreen"/>
-        </w:rPr>
-        <w:t>an ‘other’</w:t>
-      </w:r>
-      <w:proofErr w:type="gramEnd"/>
-      <w:r>
-        <w:rPr>
-          <w:rFonts w:ascii="Palatino" w:hAnsi="Palatino"/>
-          <w:sz w:val="19"/>
-          <w:szCs w:val="19"/>
-          <w:highlight w:val="darkGreen"/>
-        </w:rPr>
-        <w:t xml:space="preserve"> respiratory disease. </w:t>
-      </w:r>
-    </w:p>
-    <w:p>
-      <w:pPr>
-        <w:ind w:firstLine="240"/>
-        <w:rPr>
-          <w:rFonts w:ascii="Palatino" w:hAnsi="Palatino"/>
-          <w:sz w:val="19"/>
-          <w:szCs w:val="19"/>
-          <w:highlight w:val="darkGreen"/>
-        </w:rPr>
-      </w:pPr>
-      <w:r>
-        <w:rPr>
-          <w:rFonts w:ascii="Palatino" w:hAnsi="Palatino"/>
-          <w:sz w:val="19"/>
-          <w:szCs w:val="19"/>
-          <w:highlight w:val="darkGreen"/>
-        </w:rPr>
-        <w:t xml:space="preserve">The models selected for the hierarchy were two EfficientNetB0 models. This is </w:t>
-      </w:r>
-      <w:proofErr w:type="gramStart"/>
-      <w:r>
-        <w:rPr>
-          <w:rFonts w:ascii="Palatino" w:hAnsi="Palatino"/>
-          <w:sz w:val="19"/>
-          <w:szCs w:val="19"/>
-          <w:highlight w:val="darkGreen"/>
-        </w:rPr>
-        <w:t>due to the fact that</w:t>
-      </w:r>
-      <w:proofErr w:type="gramEnd"/>
-      <w:r>
-        <w:rPr>
-          <w:rFonts w:ascii="Palatino" w:hAnsi="Palatino"/>
-          <w:sz w:val="19"/>
-          <w:szCs w:val="19"/>
-          <w:highlight w:val="darkGreen"/>
-        </w:rPr>
-        <w:t xml:space="preserve"> the </w:t>
-      </w:r>
-      <w:proofErr w:type="spellStart"/>
-      <w:r>
-        <w:rPr>
-          <w:rFonts w:ascii="Palatino" w:hAnsi="Palatino"/>
-          <w:sz w:val="19"/>
-          <w:szCs w:val="19"/>
-          <w:highlight w:val="darkGreen"/>
-        </w:rPr>
-        <w:t>EfficientNet</w:t>
-      </w:r>
-      <w:proofErr w:type="spellEnd"/>
-      <w:r>
-        <w:rPr>
-          <w:rFonts w:ascii="Palatino" w:hAnsi="Palatino"/>
-          <w:sz w:val="19"/>
-          <w:szCs w:val="19"/>
-          <w:highlight w:val="darkGreen"/>
-        </w:rPr>
-        <w:t xml:space="preserve"> architecture achieves state-of-the-art accuracy whilst being an order-of-magnitude smaller and faster than other contemporary models</w:t>
-      </w:r>
-      <w:r>
-        <w:rPr>
-          <w:rFonts w:ascii="Palatino" w:hAnsi="Palatino"/>
-          <w:sz w:val="19"/>
-          <w:szCs w:val="19"/>
-          <w:highlight w:val="darkGreen"/>
-        </w:rPr>
-        <w:t xml:space="preserve">, as outlined in the paper by </w:t>
-      </w:r>
-      <w:r>
-        <w:rPr>
-          <w:rFonts w:ascii="Palatino" w:hAnsi="Palatino"/>
-          <w:sz w:val="19"/>
-          <w:szCs w:val="19"/>
-          <w:highlight w:val="darkGreen"/>
-        </w:rPr>
-        <w:t xml:space="preserve">Tan et al. [22]. </w:t>
-      </w:r>
-      <w:r>
-        <w:rPr>
-          <w:rFonts w:ascii="Palatino" w:hAnsi="Palatino"/>
-          <w:sz w:val="19"/>
-          <w:szCs w:val="19"/>
-          <w:highlight w:val="darkGreen"/>
-        </w:rPr>
-        <w:t>This allows for the model to be ran on hardware that doesn’t require substantial memory or other high-end hardware, making it more suitable for mass-use in hospitals or other medical facilities where it can be utilised.</w:t>
-      </w:r>
-    </w:p>
-    <w:p>
-      <w:pPr>
-        <w:ind w:firstLine="240"/>
-        <w:rPr>
-          <w:rFonts w:ascii="Palatino" w:hAnsi="Palatino"/>
-          <w:sz w:val="19"/>
-          <w:szCs w:val="19"/>
-          <w:highlight w:val="darkGreen"/>
-        </w:rPr>
-      </w:pPr>
-      <w:proofErr w:type="gramStart"/>
-      <w:r>
-        <w:rPr>
-          <w:rFonts w:ascii="Palatino" w:hAnsi="Palatino"/>
-          <w:sz w:val="19"/>
-          <w:szCs w:val="19"/>
-          <w:highlight w:val="darkGreen"/>
-        </w:rPr>
-        <w:t>In order to</w:t>
-      </w:r>
-      <w:proofErr w:type="gramEnd"/>
-      <w:r>
-        <w:rPr>
-          <w:rFonts w:ascii="Palatino" w:hAnsi="Palatino"/>
-          <w:sz w:val="19"/>
-          <w:szCs w:val="19"/>
-          <w:highlight w:val="darkGreen"/>
-        </w:rPr>
-        <w:t xml:space="preserve"> test this hypothesis, the two binary classifiers had to be trained on custom </w:t>
-      </w:r>
-      <w:proofErr w:type="spellStart"/>
-      <w:r>
-        <w:rPr>
-          <w:rFonts w:ascii="Palatino" w:hAnsi="Palatino"/>
-          <w:sz w:val="19"/>
-          <w:szCs w:val="19"/>
-          <w:highlight w:val="darkGreen"/>
-        </w:rPr>
-        <w:t>dataloaders</w:t>
-      </w:r>
-      <w:proofErr w:type="spellEnd"/>
-      <w:r>
-        <w:rPr>
-          <w:rFonts w:ascii="Palatino" w:hAnsi="Palatino"/>
-          <w:sz w:val="19"/>
-          <w:szCs w:val="19"/>
-          <w:highlight w:val="darkGreen"/>
-        </w:rPr>
-        <w:t>. The first model had to be trained upon data containing all images from the original dataset, but with their labels adapted. The images that were COVID-19 positive were given the label of 1 and all other images were given a label of 0.</w:t>
-      </w:r>
-      <w:r>
-        <w:rPr>
-          <w:rFonts w:ascii="Palatino" w:hAnsi="Palatino"/>
-          <w:sz w:val="19"/>
-          <w:szCs w:val="19"/>
-          <w:highlight w:val="darkGreen"/>
-        </w:rPr>
-        <w:t xml:space="preserve"> The other binary classifier used the entire original dataset, but with COVID-19 positive images removed. This is because, in the hierarchical model, this model is only used for inference on images identified as not being COVID-19 positive. Then, healthy scans in this remaining dataset were given the label of 0, and the ‘other’ scans were given the label of 1.</w:t>
-      </w:r>
-    </w:p>
-    <w:p>
-      <w:pPr>
-        <w:ind w:firstLine="240"/>
-        <w:rPr>
-          <w:rFonts w:ascii="Palatino" w:hAnsi="Palatino"/>
-          <w:sz w:val="19"/>
-          <w:szCs w:val="19"/>
-          <w:highlight w:val="darkGreen"/>
-        </w:rPr>
-      </w:pPr>
-      <w:r>
-        <w:rPr>
-          <w:rFonts w:ascii="Palatino" w:hAnsi="Palatino"/>
-          <w:sz w:val="19"/>
-          <w:szCs w:val="19"/>
-          <w:highlight w:val="darkGreen"/>
-        </w:rPr>
-        <w:t>The</w:t>
-      </w:r>
-      <w:r>
-        <w:rPr>
-          <w:rFonts w:ascii="Palatino" w:hAnsi="Palatino"/>
-          <w:sz w:val="19"/>
-          <w:szCs w:val="19"/>
-          <w:highlight w:val="darkGreen"/>
-        </w:rPr>
-        <w:t xml:space="preserve"> following results were found for the two binary models used in the hierarchy:</w:t>
-      </w:r>
-    </w:p>
-    <w:p>
-      <w:pPr>
-        <w:ind w:firstLine="240"/>
-        <w:rPr>
-          <w:rFonts w:ascii="Palatino" w:hAnsi="Palatino"/>
-          <w:sz w:val="19"/>
-          <w:szCs w:val="19"/>
-          <w:highlight w:val="darkGreen"/>
-        </w:rPr>
-      </w:pPr>
-    </w:p>
-    <w:p>
-      <w:pPr>
-        <w:ind w:firstLine="240"/>
-        <w:rPr>
-          <w:rFonts w:ascii="Palatino" w:hAnsi="Palatino"/>
-          <w:sz w:val="19"/>
-          <w:szCs w:val="19"/>
-          <w:highlight w:val="darkGreen"/>
-        </w:rPr>
-      </w:pPr>
-    </w:p>
-    <w:tbl>
-      <w:tblPr>
-        <w:tblStyle w:val="TableGrid"/>
-        <w:tblW w:w="0" w:type="auto"/>
-        <w:tblLook w:val="04A0" w:firstRow="1" w:lastRow="0" w:firstColumn="1" w:lastColumn="0" w:noHBand="0" w:noVBand="1"/>
-      </w:tblPr>
-      <w:tblGrid>
-        <w:gridCol w:w="1838"/>
-        <w:gridCol w:w="1413"/>
-        <w:gridCol w:w="1626"/>
-      </w:tblGrid>
-      <w:tr>
-        <w:tc>
-          <w:tcPr>
-            <w:tcW w:w="1838" w:type="dxa"/>
-          </w:tcPr>
-          <w:p>
-            <w:pPr>
-              <w:rPr>
-                <w:rFonts w:ascii="Palatino" w:hAnsi="Palatino"/>
-                <w:sz w:val="19"/>
-                <w:szCs w:val="19"/>
-                <w:highlight w:val="darkGreen"/>
-              </w:rPr>
-            </w:pPr>
-            <w:r>
-              <w:rPr>
-                <w:rFonts w:ascii="Palatino" w:hAnsi="Palatino"/>
-                <w:sz w:val="19"/>
-                <w:szCs w:val="19"/>
-                <w:highlight w:val="darkGreen"/>
-              </w:rPr>
-              <w:t>Evaluation Metric</w:t>
-            </w:r>
-          </w:p>
-        </w:tc>
-        <w:tc>
-          <w:tcPr>
-            <w:tcW w:w="1413" w:type="dxa"/>
-          </w:tcPr>
-          <w:p>
-            <w:pPr>
-              <w:rPr>
-                <w:rFonts w:ascii="Palatino" w:hAnsi="Palatino"/>
-                <w:sz w:val="19"/>
-                <w:szCs w:val="19"/>
-                <w:highlight w:val="darkGreen"/>
-              </w:rPr>
-            </w:pPr>
-            <w:r>
-              <w:rPr>
-                <w:rFonts w:ascii="Palatino" w:hAnsi="Palatino"/>
-                <w:sz w:val="19"/>
-                <w:szCs w:val="19"/>
-                <w:highlight w:val="darkGreen"/>
-              </w:rPr>
-              <w:t>Model 1 (Covid or not)</w:t>
-            </w:r>
-          </w:p>
-        </w:tc>
-        <w:tc>
-          <w:tcPr>
-            <w:tcW w:w="1626" w:type="dxa"/>
-          </w:tcPr>
-          <w:p>
-            <w:pPr>
-              <w:rPr>
-                <w:rFonts w:ascii="Palatino" w:hAnsi="Palatino"/>
-                <w:sz w:val="19"/>
-                <w:szCs w:val="19"/>
-                <w:highlight w:val="darkGreen"/>
-              </w:rPr>
-            </w:pPr>
-            <w:r>
-              <w:rPr>
-                <w:rFonts w:ascii="Palatino" w:hAnsi="Palatino"/>
-                <w:sz w:val="19"/>
-                <w:szCs w:val="19"/>
-                <w:highlight w:val="darkGreen"/>
-              </w:rPr>
-              <w:t>Model 2 (Healthy or not)</w:t>
-            </w:r>
-          </w:p>
-        </w:tc>
-      </w:tr>
-      <w:tr>
-        <w:tc>
-          <w:tcPr>
-            <w:tcW w:w="1838" w:type="dxa"/>
-          </w:tcPr>
-          <w:p>
-            <w:pPr>
-              <w:rPr>
-                <w:rFonts w:ascii="Palatino" w:hAnsi="Palatino"/>
-                <w:sz w:val="19"/>
-                <w:szCs w:val="19"/>
-                <w:highlight w:val="darkGreen"/>
-              </w:rPr>
-            </w:pPr>
-            <w:r>
-              <w:rPr>
-                <w:rFonts w:ascii="Palatino" w:hAnsi="Palatino"/>
-                <w:sz w:val="19"/>
-                <w:szCs w:val="19"/>
-                <w:highlight w:val="darkGreen"/>
-              </w:rPr>
-              <w:t>Accuracy</w:t>
-            </w:r>
-          </w:p>
-        </w:tc>
-        <w:tc>
-          <w:tcPr>
-            <w:tcW w:w="1413" w:type="dxa"/>
-          </w:tcPr>
-          <w:p>
-            <w:pPr>
-              <w:rPr>
-                <w:rFonts w:ascii="Palatino" w:hAnsi="Palatino"/>
-                <w:sz w:val="19"/>
-                <w:szCs w:val="19"/>
-                <w:highlight w:val="darkGreen"/>
-              </w:rPr>
-            </w:pPr>
-            <w:r>
-              <w:rPr>
-                <w:rFonts w:ascii="Palatino" w:hAnsi="Palatino"/>
-                <w:sz w:val="19"/>
-                <w:szCs w:val="19"/>
-                <w:highlight w:val="darkGreen"/>
-              </w:rPr>
-              <w:t>0.932</w:t>
-            </w:r>
-          </w:p>
-        </w:tc>
-        <w:tc>
-          <w:tcPr>
-            <w:tcW w:w="1626" w:type="dxa"/>
-          </w:tcPr>
-          <w:p>
-            <w:pPr>
-              <w:rPr>
-                <w:rFonts w:ascii="Palatino" w:hAnsi="Palatino"/>
-                <w:sz w:val="19"/>
-                <w:szCs w:val="19"/>
-                <w:highlight w:val="darkGreen"/>
-              </w:rPr>
-            </w:pPr>
-            <w:r>
-              <w:rPr>
-                <w:rFonts w:ascii="Palatino" w:hAnsi="Palatino"/>
-                <w:sz w:val="19"/>
-                <w:szCs w:val="19"/>
-                <w:highlight w:val="darkGreen"/>
-              </w:rPr>
-              <w:t>0.841</w:t>
-            </w:r>
-          </w:p>
-        </w:tc>
-      </w:tr>
-      <w:tr>
-        <w:tc>
-          <w:tcPr>
-            <w:tcW w:w="1838" w:type="dxa"/>
-          </w:tcPr>
-          <w:p>
-            <w:pPr>
-              <w:rPr>
-                <w:rFonts w:ascii="Palatino" w:hAnsi="Palatino"/>
-                <w:sz w:val="19"/>
-                <w:szCs w:val="19"/>
-                <w:highlight w:val="darkGreen"/>
-              </w:rPr>
-            </w:pPr>
-            <w:r>
-              <w:rPr>
-                <w:rFonts w:ascii="Palatino" w:hAnsi="Palatino"/>
-                <w:sz w:val="19"/>
-                <w:szCs w:val="19"/>
-                <w:highlight w:val="darkGreen"/>
-              </w:rPr>
-              <w:t>F1-Score</w:t>
-            </w:r>
-          </w:p>
-        </w:tc>
-        <w:tc>
-          <w:tcPr>
-            <w:tcW w:w="1413" w:type="dxa"/>
-          </w:tcPr>
-          <w:p>
-            <w:pPr>
-              <w:rPr>
-                <w:rFonts w:ascii="Palatino" w:hAnsi="Palatino"/>
-                <w:sz w:val="19"/>
-                <w:szCs w:val="19"/>
-                <w:highlight w:val="darkGreen"/>
-              </w:rPr>
-            </w:pPr>
-            <w:r>
-              <w:rPr>
-                <w:rFonts w:ascii="Palatino" w:hAnsi="Palatino"/>
-                <w:sz w:val="19"/>
-                <w:szCs w:val="19"/>
-                <w:highlight w:val="darkGreen"/>
-              </w:rPr>
-              <w:t>0.93</w:t>
-            </w:r>
-          </w:p>
-        </w:tc>
-        <w:tc>
-          <w:tcPr>
-            <w:tcW w:w="1626" w:type="dxa"/>
-          </w:tcPr>
-          <w:p>
-            <w:pPr>
-              <w:rPr>
-                <w:rFonts w:ascii="Palatino" w:hAnsi="Palatino"/>
-                <w:sz w:val="19"/>
-                <w:szCs w:val="19"/>
-                <w:highlight w:val="darkGreen"/>
-              </w:rPr>
-            </w:pPr>
-            <w:r>
-              <w:rPr>
-                <w:rFonts w:ascii="Palatino" w:hAnsi="Palatino"/>
-                <w:sz w:val="19"/>
-                <w:szCs w:val="19"/>
-                <w:highlight w:val="darkGreen"/>
-              </w:rPr>
-              <w:t>0.84</w:t>
-            </w:r>
-          </w:p>
-        </w:tc>
-      </w:tr>
-    </w:tbl>
-    <w:p>
-      <w:pPr>
-        <w:rPr>
-          <w:rFonts w:ascii="Palatino" w:hAnsi="Palatino"/>
-          <w:sz w:val="19"/>
-          <w:szCs w:val="19"/>
-          <w:highlight w:val="darkGreen"/>
-        </w:rPr>
-      </w:pPr>
-    </w:p>
-    <w:p>
-      <w:pPr>
-        <w:rPr>
-          <w:rFonts w:ascii="Palatino" w:hAnsi="Palatino"/>
-          <w:sz w:val="19"/>
-          <w:szCs w:val="19"/>
-        </w:rPr>
-      </w:pPr>
-      <w:r>
-        <w:rPr>
-          <w:rFonts w:ascii="Palatino" w:hAnsi="Palatino"/>
-          <w:sz w:val="19"/>
-          <w:szCs w:val="19"/>
-          <w:highlight w:val="darkGreen"/>
-        </w:rPr>
-        <w:t>As can be seen, the two binary models can perform their classification tasks with reasonable accuracy. As such, they can be used in the hierarchical model.</w:t>
-      </w:r>
-      <w:r>
-        <w:rPr>
-          <w:rFonts w:ascii="Palatino" w:hAnsi="Palatino"/>
-          <w:sz w:val="19"/>
-          <w:szCs w:val="19"/>
-          <w:highlight w:val="darkGreen"/>
-        </w:rPr>
-        <w:t xml:space="preserve"> This is because, despite their errors being compounded due to the nature of hierarchical models, it can still </w:t>
-      </w:r>
-      <w:r>
-        <w:rPr>
-          <w:rFonts w:ascii="Palatino" w:hAnsi="Palatino"/>
-          <w:sz w:val="19"/>
-          <w:szCs w:val="19"/>
-          <w:highlight w:val="darkGreen"/>
-        </w:rPr>
-        <w:t>match the performance of</w:t>
-      </w:r>
-      <w:r>
-        <w:rPr>
-          <w:rFonts w:ascii="Palatino" w:hAnsi="Palatino"/>
-          <w:sz w:val="19"/>
-          <w:szCs w:val="19"/>
-          <w:highlight w:val="darkGreen"/>
-        </w:rPr>
-        <w:t xml:space="preserve"> the </w:t>
-      </w:r>
-      <w:r>
-        <w:rPr>
-          <w:rFonts w:ascii="Palatino" w:hAnsi="Palatino"/>
-          <w:sz w:val="19"/>
-          <w:szCs w:val="19"/>
-          <w:highlight w:val="darkGreen"/>
-        </w:rPr>
-        <w:t xml:space="preserve">other </w:t>
-      </w:r>
-      <w:r>
-        <w:rPr>
-          <w:rFonts w:ascii="Palatino" w:hAnsi="Palatino"/>
-          <w:sz w:val="19"/>
-          <w:szCs w:val="19"/>
-          <w:highlight w:val="darkGreen"/>
-        </w:rPr>
-        <w:t>standard models implemented in this paper.</w:t>
-      </w:r>
-    </w:p>
-    <w:p/>
     <w:p>
       <w:pPr>
         <w:pStyle w:val="Heading2"/>
@@ -11684,15 +11428,7 @@
           <w:sz w:val="19"/>
           <w:szCs w:val="19"/>
         </w:rPr>
-        <w:t xml:space="preserve">can be produced indicating the areas of the image that were most important to </w:t>
-      </w:r>
-      <w:r>
-        <w:rPr>
-          <w:rFonts w:ascii="Palatino" w:hAnsi="Palatino"/>
-          <w:sz w:val="19"/>
-          <w:szCs w:val="19"/>
-        </w:rPr>
-        <w:t>the classifier in determining if the image showed signs of COVID-19 or not.</w:t>
+        <w:t>can be produced indicating the areas of the image that were most important to the classifier in determining if the image showed signs of COVID-19 or not.</w:t>
       </w:r>
       <w:r>
         <w:rPr>
@@ -12126,7 +11862,15 @@
           <w:sz w:val="19"/>
           <w:szCs w:val="19"/>
         </w:rPr>
-        <w:t xml:space="preserve"> helps to build trust in the model’s </w:t>
+        <w:t xml:space="preserve"> helps to </w:t>
+      </w:r>
+      <w:r>
+        <w:rPr>
+          <w:rFonts w:ascii="Palatino" w:hAnsi="Palatino"/>
+          <w:sz w:val="19"/>
+          <w:szCs w:val="19"/>
+        </w:rPr>
+        <w:t xml:space="preserve">build trust in the model’s </w:t>
       </w:r>
       <w:r>
         <w:rPr>
@@ -12225,7 +11969,7 @@
       <w:tr>
         <w:tc>
           <w:tcPr>
-            <w:tcW w:w="975" w:type="dxa"/>
+            <w:tcW w:w="838" w:type="dxa"/>
           </w:tcPr>
           <w:p>
             <w:pPr>
@@ -12241,7 +11985,7 @@
         </w:tc>
         <w:tc>
           <w:tcPr>
-            <w:tcW w:w="975" w:type="dxa"/>
+            <w:tcW w:w="956" w:type="dxa"/>
           </w:tcPr>
           <w:p>
             <w:pPr>
@@ -12265,7 +12009,7 @@
         </w:tc>
         <w:tc>
           <w:tcPr>
-            <w:tcW w:w="975" w:type="dxa"/>
+            <w:tcW w:w="956" w:type="dxa"/>
           </w:tcPr>
           <w:p>
             <w:pPr>
@@ -12289,7 +12033,7 @@
         </w:tc>
         <w:tc>
           <w:tcPr>
-            <w:tcW w:w="976" w:type="dxa"/>
+            <w:tcW w:w="1171" w:type="dxa"/>
           </w:tcPr>
           <w:p>
             <w:pPr>
@@ -12313,7 +12057,7 @@
         </w:tc>
         <w:tc>
           <w:tcPr>
-            <w:tcW w:w="976" w:type="dxa"/>
+            <w:tcW w:w="956" w:type="dxa"/>
           </w:tcPr>
           <w:p>
             <w:pPr>
@@ -12339,7 +12083,7 @@
       <w:tr>
         <w:tc>
           <w:tcPr>
-            <w:tcW w:w="975" w:type="dxa"/>
+            <w:tcW w:w="838" w:type="dxa"/>
           </w:tcPr>
           <w:p>
             <w:pPr>
@@ -12363,7 +12107,7 @@
         </w:tc>
         <w:tc>
           <w:tcPr>
-            <w:tcW w:w="975" w:type="dxa"/>
+            <w:tcW w:w="956" w:type="dxa"/>
           </w:tcPr>
           <w:p>
             <w:pPr>
@@ -12399,7 +12143,7 @@
         </w:tc>
         <w:tc>
           <w:tcPr>
-            <w:tcW w:w="975" w:type="dxa"/>
+            <w:tcW w:w="956" w:type="dxa"/>
           </w:tcPr>
           <w:p>
             <w:pPr>
@@ -12435,7 +12179,7 @@
         </w:tc>
         <w:tc>
           <w:tcPr>
-            <w:tcW w:w="976" w:type="dxa"/>
+            <w:tcW w:w="1171" w:type="dxa"/>
           </w:tcPr>
           <w:p>
             <w:pPr>
@@ -12469,7 +12213,7 @@
         </w:tc>
         <w:tc>
           <w:tcPr>
-            <w:tcW w:w="976" w:type="dxa"/>
+            <w:tcW w:w="956" w:type="dxa"/>
           </w:tcPr>
           <w:p>
             <w:pPr>
@@ -12508,16 +12252,345 @@
     <w:p>
       <w:pPr>
         <w:pStyle w:val="PARAGRAPH"/>
-        <w:rPr>
-          <w:rFonts w:ascii="Palatino" w:hAnsi="Palatino"/>
-          <w:sz w:val="19"/>
-          <w:szCs w:val="19"/>
-        </w:rPr>
-      </w:pPr>
+        <w:ind w:firstLine="720"/>
+        <w:rPr>
+          <w:rFonts w:ascii="Palatino" w:hAnsi="Palatino"/>
+          <w:sz w:val="19"/>
+          <w:szCs w:val="19"/>
+        </w:rPr>
+      </w:pPr>
+      <w:proofErr w:type="gramStart"/>
+      <w:r>
+        <w:rPr>
+          <w:rFonts w:ascii="Palatino" w:hAnsi="Palatino"/>
+          <w:sz w:val="19"/>
+          <w:szCs w:val="19"/>
+        </w:rPr>
+        <w:t>In</w:t>
+      </w:r>
+      <w:r>
+        <w:rPr>
+          <w:rFonts w:ascii="Palatino" w:hAnsi="Palatino"/>
+          <w:sz w:val="19"/>
+          <w:szCs w:val="19"/>
+        </w:rPr>
+        <w:t xml:space="preserve"> order to</w:t>
+      </w:r>
+      <w:proofErr w:type="gramEnd"/>
+      <w:r>
+        <w:rPr>
+          <w:rFonts w:ascii="Palatino" w:hAnsi="Palatino"/>
+          <w:sz w:val="19"/>
+          <w:szCs w:val="19"/>
+        </w:rPr>
+        <w:t xml:space="preserve"> fully evaluate the model’s heatmaps and their quality, metrics should be used, as well as qualitative analysis. Importantly, the diagnosis of respiratory illnesses from these medical scans is done by professionals, and so unless the results of these heatmaps was sent to medical professionals for quality assessment, qualitative analysis done in this paper would be sub-optimal, and lack scientific knowledge required for a valid analysis.</w:t>
+      </w:r>
     </w:p>
     <w:p>
       <w:pPr>
         <w:pStyle w:val="PARAGRAPH"/>
+        <w:ind w:firstLine="720"/>
+        <w:rPr>
+          <w:rFonts w:ascii="Palatino" w:hAnsi="Palatino"/>
+          <w:sz w:val="19"/>
+          <w:szCs w:val="19"/>
+        </w:rPr>
+      </w:pPr>
+      <w:r>
+        <w:rPr>
+          <w:rFonts w:ascii="Palatino" w:hAnsi="Palatino"/>
+          <w:sz w:val="19"/>
+          <w:szCs w:val="19"/>
+        </w:rPr>
+        <w:t xml:space="preserve">One such quantitative method for evaluating the heatmaps produced by the models is through attribution methods. These are </w:t>
+      </w:r>
+      <w:proofErr w:type="spellStart"/>
+      <w:r>
+        <w:rPr>
+          <w:rFonts w:ascii="Palatino" w:hAnsi="Palatino"/>
+          <w:sz w:val="19"/>
+          <w:szCs w:val="19"/>
+        </w:rPr>
+        <w:t>explainability</w:t>
+      </w:r>
+      <w:proofErr w:type="spellEnd"/>
+      <w:r>
+        <w:rPr>
+          <w:rFonts w:ascii="Palatino" w:hAnsi="Palatino"/>
+          <w:sz w:val="19"/>
+          <w:szCs w:val="19"/>
+        </w:rPr>
+        <w:t xml:space="preserve"> techniques that assign scores to each pixel in the image, based upon their importance to the classifier. Many different methods have been proposed in the literature, with the key idea being to remove pixels that are deemed to be the most important, and then reporting the drop in accuracy of the classifier on this resulting image. However, removing pixels can lead to the image being un-recognisable or even destroyed. One method for solving this issue is known as Remove and </w:t>
+      </w:r>
+      <w:r>
+        <w:rPr>
+          <w:rFonts w:ascii="Palatino" w:hAnsi="Palatino"/>
+          <w:sz w:val="19"/>
+          <w:szCs w:val="19"/>
+        </w:rPr>
+        <w:t>Debias (ROAD [</w:t>
+      </w:r>
+      <w:r>
+        <w:rPr>
+          <w:rFonts w:ascii="Palatino" w:hAnsi="Palatino"/>
+          <w:sz w:val="19"/>
+          <w:szCs w:val="19"/>
+        </w:rPr>
+        <w:t>55</w:t>
+      </w:r>
+      <w:r>
+        <w:rPr>
+          <w:rFonts w:ascii="Palatino" w:hAnsi="Palatino"/>
+          <w:sz w:val="19"/>
+          <w:szCs w:val="19"/>
+        </w:rPr>
+        <w:t>]).</w:t>
+      </w:r>
+      <w:r>
+        <w:rPr>
+          <w:rFonts w:ascii="Palatino" w:hAnsi="Palatino"/>
+          <w:sz w:val="19"/>
+          <w:szCs w:val="19"/>
+        </w:rPr>
+        <w:t xml:space="preserve"> This operates by replacing a pixel with the weighted average of </w:t>
+      </w:r>
+      <w:proofErr w:type="spellStart"/>
+      <w:proofErr w:type="gramStart"/>
+      <w:r>
+        <w:rPr>
+          <w:rFonts w:ascii="Palatino" w:hAnsi="Palatino"/>
+          <w:sz w:val="19"/>
+          <w:szCs w:val="19"/>
+        </w:rPr>
+        <w:t>it’s</w:t>
+      </w:r>
+      <w:proofErr w:type="spellEnd"/>
+      <w:proofErr w:type="gramEnd"/>
+      <w:r>
+        <w:rPr>
+          <w:rFonts w:ascii="Palatino" w:hAnsi="Palatino"/>
+          <w:sz w:val="19"/>
+          <w:szCs w:val="19"/>
+        </w:rPr>
+        <w:t xml:space="preserve"> neighbours. This leads to a blurring effect on the image, instead of gaps or zeroed-out pixel values. By specifying the percentile of </w:t>
+      </w:r>
+      <w:proofErr w:type="gramStart"/>
+      <w:r>
+        <w:rPr>
+          <w:rFonts w:ascii="Palatino" w:hAnsi="Palatino"/>
+          <w:sz w:val="19"/>
+          <w:szCs w:val="19"/>
+        </w:rPr>
+        <w:t>pixels</w:t>
+      </w:r>
+      <w:proofErr w:type="gramEnd"/>
+      <w:r>
+        <w:rPr>
+          <w:rFonts w:ascii="Palatino" w:hAnsi="Palatino"/>
+          <w:sz w:val="19"/>
+          <w:szCs w:val="19"/>
+        </w:rPr>
+        <w:t xml:space="preserve"> you wish to perturbate in the image, based upon their importance to the model, the percentage increase in the model’s confidence in its classification can be calculated. </w:t>
+      </w:r>
+      <w:r>
+        <w:rPr>
+          <w:rFonts w:ascii="Palatino" w:hAnsi="Palatino"/>
+          <w:sz w:val="19"/>
+          <w:szCs w:val="19"/>
+        </w:rPr>
+        <w:t xml:space="preserve">This is done by measuring the confidence in the model’s classification before the pixels are perturbated. Then, the pixels in the image are perturbated based upon their importance to the model in its classification. Then, the model tries to classify the resulting image after perturbation, and the change in the model’s confidence in its prediction is calculated. </w:t>
+      </w:r>
+      <w:r>
+        <w:rPr>
+          <w:rFonts w:ascii="Palatino" w:hAnsi="Palatino"/>
+          <w:sz w:val="19"/>
+          <w:szCs w:val="19"/>
+        </w:rPr>
+        <w:t xml:space="preserve">In this paper, we used the Most Relevant First variation of the ROAD metric. This means that the pixels are perturbated in order from the most important pixels to the classifier being perturbated first. The higher the drop in the model’s confidence, the better. This is because, by perturbating the most important pixels from the image, and then re-running the classification, the removal of these important pixels should mean that the model is now less confident in its classification. </w:t>
+      </w:r>
+    </w:p>
+    <w:p>
+      <w:pPr>
+        <w:pStyle w:val="PARAGRAPH"/>
+        <w:ind w:firstLine="720"/>
+        <w:rPr>
+          <w:rFonts w:ascii="Palatino" w:hAnsi="Palatino"/>
+          <w:sz w:val="19"/>
+          <w:szCs w:val="19"/>
+        </w:rPr>
+      </w:pPr>
+      <w:r>
+        <w:rPr>
+          <w:rFonts w:ascii="Palatino" w:hAnsi="Palatino"/>
+          <w:sz w:val="19"/>
+          <w:szCs w:val="19"/>
+        </w:rPr>
+        <w:t xml:space="preserve">By taking readings across different percentiles, we can determine how the classifier performs as more and more of the image is perturbated. However, a more robust metric can be created from taking the average confidence drop across all the </w:t>
+      </w:r>
+      <w:r>
+        <w:rPr>
+          <w:rFonts w:ascii="Palatino" w:hAnsi="Palatino"/>
+          <w:sz w:val="19"/>
+          <w:szCs w:val="19"/>
+        </w:rPr>
+        <w:t>percentile</w:t>
+      </w:r>
+      <w:r>
+        <w:rPr>
+          <w:rFonts w:ascii="Palatino" w:hAnsi="Palatino"/>
+          <w:sz w:val="19"/>
+          <w:szCs w:val="19"/>
+        </w:rPr>
+        <w:t xml:space="preserve"> metrics. This metric would also be better for the comparison between the 5 models in this paper. The ROAD evaluation can also be done by removing the least important pixels determined by the models, and then re-running the classification on the remaining image. This technique is known as the Least Relevant First metric. This means that that the models should experience an increase in the confidence of </w:t>
+      </w:r>
+      <w:r>
+        <w:rPr>
+          <w:rFonts w:ascii="Palatino" w:hAnsi="Palatino"/>
+          <w:sz w:val="19"/>
+          <w:szCs w:val="19"/>
+        </w:rPr>
+        <w:lastRenderedPageBreak/>
+        <w:t>their classification on this new image, as the pixels determined by the model to be of least importance for the classification are removed. By combining both Most Relevant First and Least Relevant First into a combined metric, known as ROAD Combined, we can create a better metric for comparison between the 5 models. The ROAD Combined formula is as follows:</w:t>
+      </w:r>
+    </w:p>
+    <w:p>
+      <w:pPr>
+        <w:pStyle w:val="PARAGRAPH"/>
+        <w:ind w:firstLine="0"/>
+        <w:rPr>
+          <w:rFonts w:ascii="Palatino" w:hAnsi="Palatino"/>
+          <w:sz w:val="13"/>
+          <w:szCs w:val="13"/>
+        </w:rPr>
+      </w:pPr>
+      <m:oMathPara>
+        <m:oMath>
+          <m:r>
+            <w:rPr>
+              <w:rFonts w:ascii="Cambria Math" w:hAnsi="Cambria Math"/>
+              <w:sz w:val="13"/>
+              <w:szCs w:val="13"/>
+            </w:rPr>
+            <m:t>Road Combined=</m:t>
+          </m:r>
+          <m:f>
+            <m:fPr>
+              <m:ctrlPr>
+                <w:rPr>
+                  <w:rFonts w:ascii="Cambria Math" w:hAnsi="Cambria Math"/>
+                  <w:i/>
+                  <w:sz w:val="13"/>
+                  <w:szCs w:val="13"/>
+                </w:rPr>
+              </m:ctrlPr>
+            </m:fPr>
+            <m:num>
+              <m:d>
+                <m:dPr>
+                  <m:ctrlPr>
+                    <w:rPr>
+                      <w:rFonts w:ascii="Cambria Math" w:hAnsi="Cambria Math"/>
+                      <w:i/>
+                      <w:sz w:val="13"/>
+                      <w:szCs w:val="13"/>
+                    </w:rPr>
+                  </m:ctrlPr>
+                </m:dPr>
+                <m:e>
+                  <m:r>
+                    <w:rPr>
+                      <w:rFonts w:ascii="Cambria Math" w:hAnsi="Cambria Math"/>
+                      <w:sz w:val="13"/>
+                      <w:szCs w:val="13"/>
+                    </w:rPr>
+                    <m:t>Least Relevant First Value-Most Relevant First Value</m:t>
+                  </m:r>
+                </m:e>
+              </m:d>
+            </m:num>
+            <m:den>
+              <m:r>
+                <w:rPr>
+                  <w:rFonts w:ascii="Cambria Math" w:hAnsi="Cambria Math"/>
+                  <w:sz w:val="13"/>
+                  <w:szCs w:val="13"/>
+                </w:rPr>
+                <m:t>2</m:t>
+              </m:r>
+            </m:den>
+          </m:f>
+        </m:oMath>
+      </m:oMathPara>
+    </w:p>
+    <w:p>
+      <w:pPr>
+        <w:pStyle w:val="PARAGRAPH"/>
+        <w:ind w:firstLine="0"/>
+        <w:rPr>
+          <w:rFonts w:ascii="Palatino" w:hAnsi="Palatino"/>
+          <w:sz w:val="19"/>
+          <w:szCs w:val="19"/>
+        </w:rPr>
+      </w:pPr>
+    </w:p>
+    <w:p>
+      <w:pPr>
+        <w:pStyle w:val="PARAGRAPH"/>
+        <w:ind w:firstLine="0"/>
+        <w:rPr>
+          <w:rFonts w:ascii="Palatino" w:hAnsi="Palatino"/>
+          <w:sz w:val="19"/>
+          <w:szCs w:val="19"/>
+        </w:rPr>
+      </w:pPr>
+      <w:r>
+        <w:rPr>
+          <w:rFonts w:ascii="Palatino" w:hAnsi="Palatino"/>
+          <w:sz w:val="19"/>
+          <w:szCs w:val="19"/>
+        </w:rPr>
+        <w:t>This measures the increase in confidence for the model at a specified percentile for pixel importance.</w:t>
+      </w:r>
+    </w:p>
+    <w:p>
+      <w:pPr>
+        <w:pStyle w:val="PARAGRAPH"/>
+        <w:ind w:firstLine="0"/>
+        <w:rPr>
+          <w:rFonts w:ascii="Palatino" w:hAnsi="Palatino"/>
+          <w:sz w:val="19"/>
+          <w:szCs w:val="19"/>
+        </w:rPr>
+      </w:pPr>
+      <w:r>
+        <w:rPr>
+          <w:rFonts w:ascii="Palatino" w:hAnsi="Palatino"/>
+          <w:sz w:val="19"/>
+          <w:szCs w:val="19"/>
+        </w:rPr>
+        <w:t xml:space="preserve">By taking the average ROAD Combined score across </w:t>
+      </w:r>
+      <w:r>
+        <w:rPr>
+          <w:rFonts w:ascii="Palatino" w:hAnsi="Palatino"/>
+          <w:sz w:val="19"/>
+          <w:szCs w:val="19"/>
+        </w:rPr>
+        <w:t>different</w:t>
+      </w:r>
+      <w:r>
+        <w:rPr>
+          <w:rFonts w:ascii="Palatino" w:hAnsi="Palatino"/>
+          <w:sz w:val="19"/>
+          <w:szCs w:val="19"/>
+        </w:rPr>
+        <w:t xml:space="preserve"> percentiles for each model, a final ROAD Combined drop in confidence value can be generated. </w:t>
+      </w:r>
+    </w:p>
+    <w:p>
+      <w:pPr>
+        <w:pStyle w:val="PARAGRAPH"/>
+        <w:ind w:firstLine="0"/>
         <w:rPr>
           <w:rFonts w:ascii="Palatino" w:hAnsi="Palatino"/>
           <w:sz w:val="19"/>
@@ -12791,7 +12864,6 @@
           <w:sz w:val="19"/>
           <w:szCs w:val="19"/>
         </w:rPr>
-        <w:lastRenderedPageBreak/>
         <w:t xml:space="preserve">The ROC curve was also selected as a metric to compare the models. </w:t>
       </w:r>
       <w:r>
@@ -12892,7 +12964,15 @@
           <w:sz w:val="19"/>
           <w:szCs w:val="19"/>
         </w:rPr>
-        <w:t>The confusion matrix also includes the true negative and true positive rates achieved by each model, and so also states how many predictions the models predicted correctly</w:t>
+        <w:t xml:space="preserve">The confusion matrix also includes the true negative and true positive rates achieved by each model, and so also states how many </w:t>
+      </w:r>
+      <w:r>
+        <w:rPr>
+          <w:rFonts w:ascii="Palatino" w:hAnsi="Palatino"/>
+          <w:sz w:val="19"/>
+          <w:szCs w:val="19"/>
+        </w:rPr>
+        <w:t>predictions the models predicted correctly</w:t>
       </w:r>
       <w:r>
         <w:rPr>
@@ -13278,7 +13358,7 @@
           <w:sz w:val="19"/>
           <w:szCs w:val="19"/>
         </w:rPr>
-        <w:t xml:space="preserve"> This study is also currently relevant, as it is using state-of-the-art machine learning models, and then </w:t>
+        <w:t xml:space="preserve"> This study is also currently relevant, as it is using state-of-the-art machine learning models, and then building two additional features on top of them, namely, the ability to work on both X-Ray and CT scans, and to provide explainable predictions, something </w:t>
       </w:r>
       <w:r>
         <w:rPr>
@@ -13287,7 +13367,7 @@
           <w:sz w:val="19"/>
           <w:szCs w:val="19"/>
         </w:rPr>
-        <w:t xml:space="preserve">building two additional features on top of them, namely, the ability to work on both X-Ray and CT scans, and to provide explainable predictions, something </w:t>
+        <w:t>not included</w:t>
       </w:r>
       <w:r>
         <w:rPr>
@@ -13296,7 +13376,7 @@
           <w:sz w:val="19"/>
           <w:szCs w:val="19"/>
         </w:rPr>
-        <w:t>not included</w:t>
+        <w:t xml:space="preserve"> previously in other studies</w:t>
       </w:r>
       <w:r>
         <w:rPr>
@@ -13305,7 +13385,7 @@
           <w:sz w:val="19"/>
           <w:szCs w:val="19"/>
         </w:rPr>
-        <w:t xml:space="preserve"> previously in other studies</w:t>
+        <w:t xml:space="preserve">, as well as proposing a new </w:t>
       </w:r>
       <w:r>
         <w:rPr>
@@ -13314,7 +13394,16 @@
           <w:sz w:val="19"/>
           <w:szCs w:val="19"/>
         </w:rPr>
-        <w:t>, as well as proposing a new hierarchical model which outperforms these current models on the problem at hand</w:t>
+        <w:t>ensemble</w:t>
+      </w:r>
+      <w:r>
+        <w:rPr>
+          <w:rFonts w:ascii="Palatino" w:hAnsi="Palatino"/>
+          <w:color w:val="000000" w:themeColor="text1"/>
+          <w:sz w:val="19"/>
+          <w:szCs w:val="19"/>
+        </w:rPr>
+        <w:t xml:space="preserve"> model which outperforms these current models on the problem at hand</w:t>
       </w:r>
       <w:r>
         <w:rPr>
@@ -13430,7 +13519,16 @@
           <w:sz w:val="19"/>
           <w:szCs w:val="19"/>
         </w:rPr>
-        <w:t xml:space="preserve"> building machine learning models that can operate on both X-Ray and CT scans. This domain was also investigated in literature, for example the study by </w:t>
+        <w:t xml:space="preserve"> building machine learning models that can operate on both X-Ray and CT scans. This domain was also investigated in literature, </w:t>
+      </w:r>
+      <w:r>
+        <w:rPr>
+          <w:rFonts w:ascii="Palatino" w:hAnsi="Palatino"/>
+          <w:sz w:val="19"/>
+          <w:szCs w:val="19"/>
+        </w:rPr>
+        <w:lastRenderedPageBreak/>
+        <w:t xml:space="preserve">for example the study by </w:t>
       </w:r>
       <w:proofErr w:type="spellStart"/>
       <w:r>
@@ -13864,7 +13962,6 @@
           <w:sz w:val="19"/>
           <w:szCs w:val="19"/>
         </w:rPr>
-        <w:lastRenderedPageBreak/>
         <w:t>RESULTS</w:t>
       </w:r>
     </w:p>
@@ -13923,7 +14020,23 @@
           <w:sz w:val="19"/>
           <w:szCs w:val="19"/>
         </w:rPr>
-        <w:t xml:space="preserve"> lower than the figures found in papers in similar areas.</w:t>
+        <w:t xml:space="preserve"> lower than the figures found in papers in similar </w:t>
+      </w:r>
+      <w:r>
+        <w:rPr>
+          <w:rFonts w:ascii="Palatino" w:hAnsi="Palatino"/>
+          <w:sz w:val="19"/>
+          <w:szCs w:val="19"/>
+        </w:rPr>
+        <w:t>research areas</w:t>
+      </w:r>
+      <w:r>
+        <w:rPr>
+          <w:rFonts w:ascii="Palatino" w:hAnsi="Palatino"/>
+          <w:sz w:val="19"/>
+          <w:szCs w:val="19"/>
+        </w:rPr>
+        <w:t>.</w:t>
       </w:r>
       <w:r>
         <w:rPr>
@@ -13949,7 +14062,23 @@
           <w:sz w:val="19"/>
           <w:szCs w:val="19"/>
         </w:rPr>
-        <w:t xml:space="preserve"> the accuracy of 3+ class classifiers can be lower due to the fact that other respiratory illnesses may share common characteristics to COVID-19 infections, and so the classifier can mis-classify these images.</w:t>
+        <w:t xml:space="preserve"> the accuracy of 3+ class classifiers can be lower</w:t>
+      </w:r>
+      <w:r>
+        <w:rPr>
+          <w:rFonts w:ascii="Palatino" w:hAnsi="Palatino"/>
+          <w:sz w:val="19"/>
+          <w:szCs w:val="19"/>
+        </w:rPr>
+        <w:t xml:space="preserve"> than the accuracy of 3-class classifiers</w:t>
+      </w:r>
+      <w:r>
+        <w:rPr>
+          <w:rFonts w:ascii="Palatino" w:hAnsi="Palatino"/>
+          <w:sz w:val="19"/>
+          <w:szCs w:val="19"/>
+        </w:rPr>
+        <w:t xml:space="preserve"> due to the fact that other respiratory illnesses may share common characteristics to COVID-19 infections, and so the classifier can mis-classify these images.</w:t>
       </w:r>
       <w:r>
         <w:rPr>
@@ -13976,7 +14105,23 @@
           <w:sz w:val="19"/>
           <w:szCs w:val="19"/>
         </w:rPr>
-        <w:t xml:space="preserve">Each of the 5 models was trained for </w:t>
+        <w:t xml:space="preserve">Each of the 5 models </w:t>
+      </w:r>
+      <w:r>
+        <w:rPr>
+          <w:rFonts w:ascii="Palatino" w:hAnsi="Palatino"/>
+          <w:sz w:val="19"/>
+          <w:szCs w:val="19"/>
+        </w:rPr>
+        <w:t>were</w:t>
+      </w:r>
+      <w:r>
+        <w:rPr>
+          <w:rFonts w:ascii="Palatino" w:hAnsi="Palatino"/>
+          <w:sz w:val="19"/>
+          <w:szCs w:val="19"/>
+        </w:rPr>
+        <w:t xml:space="preserve"> trained for </w:t>
       </w:r>
       <w:r>
         <w:rPr>
@@ -13992,7 +14137,15 @@
           <w:sz w:val="19"/>
           <w:szCs w:val="19"/>
         </w:rPr>
-        <w:t xml:space="preserve"> epochs on a training set containing 70% of the total dataset size. A validation set containing 20% of the total dataset size was used to ensure overfitting did not occur. The test set was 10% of the total dataset size.</w:t>
+        <w:t xml:space="preserve"> epochs on a training set containing 70% of the total dataset size. A validation set containing 20% of the total dataset size was </w:t>
+      </w:r>
+      <w:r>
+        <w:rPr>
+          <w:rFonts w:ascii="Palatino" w:hAnsi="Palatino"/>
+          <w:sz w:val="19"/>
+          <w:szCs w:val="19"/>
+        </w:rPr>
+        <w:t>used to ensure overfitting did not occur. The test set was 10% of the total dataset size.</w:t>
       </w:r>
     </w:p>
     <w:p>
@@ -14165,67 +14318,6 @@
           <w:szCs w:val="19"/>
         </w:rPr>
       </w:pPr>
-      <w:r>
-        <w:rPr>
-          <w:noProof/>
-          <w:u w:val="single"/>
-        </w:rPr>
-        <w:drawing>
-          <wp:anchor distT="0" distB="0" distL="114300" distR="114300" simplePos="0" relativeHeight="251675648" behindDoc="0" locked="0" layoutInCell="1" allowOverlap="1" wp14:anchorId="667B7187" wp14:editId="3536C777">
-            <wp:simplePos x="0" y="0"/>
-            <wp:positionH relativeFrom="column">
-              <wp:posOffset>3256280</wp:posOffset>
-            </wp:positionH>
-            <wp:positionV relativeFrom="paragraph">
-              <wp:posOffset>635</wp:posOffset>
-            </wp:positionV>
-            <wp:extent cx="3103245" cy="1034415"/>
-            <wp:effectExtent l="0" t="0" r="0" b="0"/>
-            <wp:wrapTopAndBottom/>
-            <wp:docPr id="27" name="Picture 27"/>
-            <wp:cNvGraphicFramePr>
-              <a:graphicFrameLocks xmlns:a="http://schemas.openxmlformats.org/drawingml/2006/main" noChangeAspect="1"/>
-            </wp:cNvGraphicFramePr>
-            <a:graphic xmlns:a="http://schemas.openxmlformats.org/drawingml/2006/main">
-              <a:graphicData uri="http://schemas.openxmlformats.org/drawingml/2006/picture">
-                <pic:pic xmlns:pic="http://schemas.openxmlformats.org/drawingml/2006/picture">
-                  <pic:nvPicPr>
-                    <pic:cNvPr id="27" name="Picture 27"/>
-                    <pic:cNvPicPr/>
-                  </pic:nvPicPr>
-                  <pic:blipFill>
-                    <a:blip r:embed="rId27" cstate="print">
-                      <a:extLst>
-                        <a:ext uri="{28A0092B-C50C-407E-A947-70E740481C1C}">
-                          <a14:useLocalDpi xmlns:a14="http://schemas.microsoft.com/office/drawing/2010/main" val="0"/>
-                        </a:ext>
-                      </a:extLst>
-                    </a:blip>
-                    <a:stretch>
-                      <a:fillRect/>
-                    </a:stretch>
-                  </pic:blipFill>
-                  <pic:spPr>
-                    <a:xfrm>
-                      <a:off x="0" y="0"/>
-                      <a:ext cx="3103245" cy="1034415"/>
-                    </a:xfrm>
-                    <a:prstGeom prst="rect">
-                      <a:avLst/>
-                    </a:prstGeom>
-                  </pic:spPr>
-                </pic:pic>
-              </a:graphicData>
-            </a:graphic>
-            <wp14:sizeRelH relativeFrom="page">
-              <wp14:pctWidth>0</wp14:pctWidth>
-            </wp14:sizeRelH>
-            <wp14:sizeRelV relativeFrom="page">
-              <wp14:pctHeight>0</wp14:pctHeight>
-            </wp14:sizeRelV>
-          </wp:anchor>
-        </w:drawing>
-      </w:r>
       <w:r>
         <w:rPr>
           <w:rFonts w:ascii="Palatino" w:hAnsi="Palatino"/>
@@ -14891,7 +14983,7 @@
     <w:p>
       <w:pPr>
         <w:pStyle w:val="PARAGRAPH"/>
-        <w:ind w:firstLine="0"/>
+        <w:ind w:firstLine="720"/>
         <w:rPr>
           <w:rFonts w:ascii="Palatino" w:hAnsi="Palatino"/>
           <w:sz w:val="19"/>
@@ -15026,7 +15118,7 @@
     <w:p>
       <w:pPr>
         <w:pStyle w:val="PARAGRAPH"/>
-        <w:ind w:firstLine="0"/>
+        <w:ind w:firstLine="720"/>
         <w:rPr>
           <w:rFonts w:ascii="Palatino" w:hAnsi="Palatino"/>
           <w:sz w:val="19"/>
@@ -15055,15 +15147,23 @@
           <w:sz w:val="19"/>
           <w:szCs w:val="19"/>
         </w:rPr>
-        <w:t xml:space="preserve">). In this paper, the primary aim is the correct classification of COVID-19 and so this is not critical. However, this means </w:t>
-      </w:r>
-      <w:r>
-        <w:rPr>
-          <w:rFonts w:ascii="Palatino" w:hAnsi="Palatino"/>
-          <w:sz w:val="19"/>
-          <w:szCs w:val="19"/>
-        </w:rPr>
-        <w:t xml:space="preserve">that, if this model is used to aid in accelerated diagnosis, it could mean the doctor may advise the patient that they could have another respiratory disease that isn’t COVID-19, such as pneumonia, when in fact they do not. This could lead to a potential lack of trust in the model, which is a very important aspect of the models for use with patients in the real-world. </w:t>
+        <w:t xml:space="preserve">). In this paper, the primary aim is the correct classification of COVID-19 and so this is not critical. However, this means that, if this model is used to aid in accelerated diagnosis, it could mean the doctor may advise the patient that they could have another respiratory disease that isn’t COVID-19, such as pneumonia, when in fact they do not. This could lead to a potential lack of trust in the model, which is a very important aspect of the models for use with </w:t>
+      </w:r>
+      <w:r>
+        <w:rPr>
+          <w:rFonts w:ascii="Palatino" w:hAnsi="Palatino"/>
+          <w:sz w:val="19"/>
+          <w:szCs w:val="19"/>
+        </w:rPr>
+        <w:t xml:space="preserve">medical personnel and </w:t>
+      </w:r>
+      <w:r>
+        <w:rPr>
+          <w:rFonts w:ascii="Palatino" w:hAnsi="Palatino"/>
+          <w:sz w:val="19"/>
+          <w:szCs w:val="19"/>
+        </w:rPr>
+        <w:t xml:space="preserve">patients in the real-world. </w:t>
       </w:r>
     </w:p>
     <w:p>
@@ -15472,6 +15572,68 @@
           <w:noProof/>
           <w:u w:val="single"/>
         </w:rPr>
+        <w:lastRenderedPageBreak/>
+        <w:drawing>
+          <wp:anchor distT="0" distB="0" distL="114300" distR="114300" simplePos="0" relativeHeight="251675648" behindDoc="0" locked="0" layoutInCell="1" allowOverlap="1" wp14:anchorId="667B7187" wp14:editId="25089065">
+            <wp:simplePos x="0" y="0"/>
+            <wp:positionH relativeFrom="column">
+              <wp:posOffset>230</wp:posOffset>
+            </wp:positionH>
+            <wp:positionV relativeFrom="paragraph">
+              <wp:posOffset>2462134</wp:posOffset>
+            </wp:positionV>
+            <wp:extent cx="3103245" cy="1034415"/>
+            <wp:effectExtent l="0" t="0" r="0" b="0"/>
+            <wp:wrapTopAndBottom/>
+            <wp:docPr id="27" name="Picture 27"/>
+            <wp:cNvGraphicFramePr>
+              <a:graphicFrameLocks xmlns:a="http://schemas.openxmlformats.org/drawingml/2006/main" noChangeAspect="1"/>
+            </wp:cNvGraphicFramePr>
+            <a:graphic xmlns:a="http://schemas.openxmlformats.org/drawingml/2006/main">
+              <a:graphicData uri="http://schemas.openxmlformats.org/drawingml/2006/picture">
+                <pic:pic xmlns:pic="http://schemas.openxmlformats.org/drawingml/2006/picture">
+                  <pic:nvPicPr>
+                    <pic:cNvPr id="27" name="Picture 27"/>
+                    <pic:cNvPicPr/>
+                  </pic:nvPicPr>
+                  <pic:blipFill>
+                    <a:blip r:embed="rId27" cstate="print">
+                      <a:extLst>
+                        <a:ext uri="{28A0092B-C50C-407E-A947-70E740481C1C}">
+                          <a14:useLocalDpi xmlns:a14="http://schemas.microsoft.com/office/drawing/2010/main" val="0"/>
+                        </a:ext>
+                      </a:extLst>
+                    </a:blip>
+                    <a:stretch>
+                      <a:fillRect/>
+                    </a:stretch>
+                  </pic:blipFill>
+                  <pic:spPr>
+                    <a:xfrm>
+                      <a:off x="0" y="0"/>
+                      <a:ext cx="3103245" cy="1034415"/>
+                    </a:xfrm>
+                    <a:prstGeom prst="rect">
+                      <a:avLst/>
+                    </a:prstGeom>
+                  </pic:spPr>
+                </pic:pic>
+              </a:graphicData>
+            </a:graphic>
+            <wp14:sizeRelH relativeFrom="page">
+              <wp14:pctWidth>0</wp14:pctWidth>
+            </wp14:sizeRelH>
+            <wp14:sizeRelV relativeFrom="page">
+              <wp14:pctHeight>0</wp14:pctHeight>
+            </wp14:sizeRelV>
+          </wp:anchor>
+        </w:drawing>
+      </w:r>
+      <w:r>
+        <w:rPr>
+          <w:noProof/>
+          <w:u w:val="single"/>
+        </w:rPr>
         <w:drawing>
           <wp:anchor distT="0" distB="0" distL="114300" distR="114300" simplePos="0" relativeHeight="251676672" behindDoc="0" locked="0" layoutInCell="1" allowOverlap="1" wp14:anchorId="707F69AA" wp14:editId="0E28421D">
             <wp:simplePos x="0" y="0"/>
@@ -15552,7 +15714,7 @@
           <w:sz w:val="19"/>
           <w:szCs w:val="19"/>
         </w:rPr>
-        <w:t>++, the following images show some example heatmaps that demonstrate the areas of the image that the model used to make its classification.</w:t>
+        <w:t>, the following images show some example heatmaps that demonstrate the areas of the image that the model used to make its classification.</w:t>
       </w:r>
     </w:p>
     <w:p>
@@ -15667,7 +15829,7 @@
           <w:sz w:val="19"/>
           <w:szCs w:val="19"/>
         </w:rPr>
-        <w:t>++ in the middle, and the heatmap overlayed on top of the original image on the right.</w:t>
+        <w:t xml:space="preserve"> in the middle, and the heatmap overlayed on top of the original image on the right.</w:t>
       </w:r>
     </w:p>
     <w:p>
@@ -15701,7 +15863,7 @@
           <w:u w:val="single"/>
         </w:rPr>
         <w:drawing>
-          <wp:anchor distT="0" distB="0" distL="114300" distR="114300" simplePos="0" relativeHeight="251679744" behindDoc="0" locked="0" layoutInCell="1" allowOverlap="1" wp14:anchorId="055C6F0E" wp14:editId="69E56E9F">
+          <wp:anchor distT="0" distB="0" distL="114300" distR="114300" simplePos="0" relativeHeight="251679744" behindDoc="0" locked="0" layoutInCell="1" allowOverlap="1" wp14:anchorId="055C6F0E" wp14:editId="19C119AE">
             <wp:simplePos x="0" y="0"/>
             <wp:positionH relativeFrom="column">
               <wp:posOffset>1760855</wp:posOffset>
@@ -15764,7 +15926,7 @@
           <w:u w:val="single"/>
         </w:rPr>
         <w:drawing>
-          <wp:anchor distT="0" distB="0" distL="114300" distR="114300" simplePos="0" relativeHeight="251680768" behindDoc="0" locked="0" layoutInCell="1" allowOverlap="1" wp14:anchorId="7628550F" wp14:editId="1672E7C3">
+          <wp:anchor distT="0" distB="0" distL="114300" distR="114300" simplePos="0" relativeHeight="251680768" behindDoc="0" locked="0" layoutInCell="1" allowOverlap="1" wp14:anchorId="7628550F" wp14:editId="2002F0D2">
             <wp:simplePos x="0" y="0"/>
             <wp:positionH relativeFrom="column">
               <wp:posOffset>286315</wp:posOffset>
@@ -15879,37 +16041,90 @@
         <w:pStyle w:val="PARAGRAPH"/>
         <w:ind w:firstLine="0"/>
         <w:rPr>
+          <w:rFonts w:ascii="Palatino" w:hAnsi="Palatino"/>
+          <w:bCs/>
+          <w:sz w:val="19"/>
+          <w:szCs w:val="19"/>
+        </w:rPr>
+      </w:pPr>
+      <w:r>
+        <w:rPr>
+          <w:noProof/>
+          <w:sz w:val="19"/>
+          <w:szCs w:val="19"/>
           <w:u w:val="single"/>
         </w:rPr>
-      </w:pPr>
-    </w:p>
-    <w:p>
-      <w:pPr>
-        <w:pStyle w:val="PARAGRAPH"/>
-        <w:ind w:firstLine="0"/>
-        <w:rPr>
-          <w:rFonts w:ascii="Palatino" w:hAnsi="Palatino"/>
-          <w:bCs/>
-          <w:sz w:val="19"/>
-          <w:szCs w:val="19"/>
-        </w:rPr>
-      </w:pPr>
-      <w:r>
-        <w:rPr>
-          <w:noProof/>
-          <w:sz w:val="19"/>
-          <w:szCs w:val="19"/>
-          <w:u w:val="single"/>
-        </w:rPr>
-        <w:lastRenderedPageBreak/>
         <w:drawing>
-          <wp:anchor distT="0" distB="0" distL="114300" distR="114300" simplePos="0" relativeHeight="251681792" behindDoc="0" locked="0" layoutInCell="1" allowOverlap="1" wp14:anchorId="6C2195EA" wp14:editId="7839CB72">
+          <wp:anchor distT="0" distB="0" distL="114300" distR="114300" simplePos="0" relativeHeight="251682816" behindDoc="0" locked="0" layoutInCell="1" allowOverlap="1" wp14:anchorId="47FBC570" wp14:editId="517A1A72">
             <wp:simplePos x="0" y="0"/>
             <wp:positionH relativeFrom="column">
-              <wp:posOffset>668655</wp:posOffset>
+              <wp:posOffset>736600</wp:posOffset>
             </wp:positionH>
             <wp:positionV relativeFrom="paragraph">
-              <wp:posOffset>1244600</wp:posOffset>
+              <wp:posOffset>1856105</wp:posOffset>
+            </wp:positionV>
+            <wp:extent cx="1564640" cy="553085"/>
+            <wp:effectExtent l="0" t="0" r="0" b="5715"/>
+            <wp:wrapTopAndBottom/>
+            <wp:docPr id="36" name="Picture 36" descr="A picture containing cat, black, close&#10;&#10;Description automatically generated"/>
+            <wp:cNvGraphicFramePr>
+              <a:graphicFrameLocks xmlns:a="http://schemas.openxmlformats.org/drawingml/2006/main" noChangeAspect="1"/>
+            </wp:cNvGraphicFramePr>
+            <a:graphic xmlns:a="http://schemas.openxmlformats.org/drawingml/2006/main">
+              <a:graphicData uri="http://schemas.openxmlformats.org/drawingml/2006/picture">
+                <pic:pic xmlns:pic="http://schemas.openxmlformats.org/drawingml/2006/picture">
+                  <pic:nvPicPr>
+                    <pic:cNvPr id="36" name="Picture 36" descr="A picture containing cat, black, close&#10;&#10;Description automatically generated"/>
+                    <pic:cNvPicPr/>
+                  </pic:nvPicPr>
+                  <pic:blipFill>
+                    <a:blip r:embed="rId32" cstate="print">
+                      <a:extLst>
+                        <a:ext uri="{28A0092B-C50C-407E-A947-70E740481C1C}">
+                          <a14:useLocalDpi xmlns:a14="http://schemas.microsoft.com/office/drawing/2010/main" val="0"/>
+                        </a:ext>
+                      </a:extLst>
+                    </a:blip>
+                    <a:stretch>
+                      <a:fillRect/>
+                    </a:stretch>
+                  </pic:blipFill>
+                  <pic:spPr>
+                    <a:xfrm rot="10800000">
+                      <a:off x="0" y="0"/>
+                      <a:ext cx="1564640" cy="553085"/>
+                    </a:xfrm>
+                    <a:prstGeom prst="rect">
+                      <a:avLst/>
+                    </a:prstGeom>
+                  </pic:spPr>
+                </pic:pic>
+              </a:graphicData>
+            </a:graphic>
+            <wp14:sizeRelH relativeFrom="page">
+              <wp14:pctWidth>0</wp14:pctWidth>
+            </wp14:sizeRelH>
+            <wp14:sizeRelV relativeFrom="page">
+              <wp14:pctHeight>0</wp14:pctHeight>
+            </wp14:sizeRelV>
+          </wp:anchor>
+        </w:drawing>
+      </w:r>
+      <w:r>
+        <w:rPr>
+          <w:noProof/>
+          <w:sz w:val="19"/>
+          <w:szCs w:val="19"/>
+          <w:u w:val="single"/>
+        </w:rPr>
+        <w:drawing>
+          <wp:anchor distT="0" distB="0" distL="114300" distR="114300" simplePos="0" relativeHeight="251681792" behindDoc="0" locked="0" layoutInCell="1" allowOverlap="1" wp14:anchorId="6C2195EA" wp14:editId="7316EC74">
+            <wp:simplePos x="0" y="0"/>
+            <wp:positionH relativeFrom="column">
+              <wp:posOffset>730024</wp:posOffset>
+            </wp:positionH>
+            <wp:positionV relativeFrom="paragraph">
+              <wp:posOffset>2410613</wp:posOffset>
             </wp:positionV>
             <wp:extent cx="1574800" cy="691515"/>
             <wp:effectExtent l="0" t="0" r="0" b="0"/>
@@ -15926,7 +16141,7 @@
                     <pic:cNvPicPr/>
                   </pic:nvPicPr>
                   <pic:blipFill>
-                    <a:blip r:embed="rId32" cstate="print">
+                    <a:blip r:embed="rId33" cstate="print">
                       <a:extLst>
                         <a:ext uri="{28A0092B-C50C-407E-A947-70E740481C1C}">
                           <a14:useLocalDpi xmlns:a14="http://schemas.microsoft.com/office/drawing/2010/main" val="0"/>
@@ -15960,69 +16175,6 @@
       </w:r>
       <w:r>
         <w:rPr>
-          <w:noProof/>
-          <w:sz w:val="19"/>
-          <w:szCs w:val="19"/>
-          <w:u w:val="single"/>
-        </w:rPr>
-        <w:drawing>
-          <wp:anchor distT="0" distB="0" distL="114300" distR="114300" simplePos="0" relativeHeight="251682816" behindDoc="0" locked="0" layoutInCell="1" allowOverlap="1" wp14:anchorId="47FBC570" wp14:editId="0B37D6D8">
-            <wp:simplePos x="0" y="0"/>
-            <wp:positionH relativeFrom="column">
-              <wp:posOffset>676142</wp:posOffset>
-            </wp:positionH>
-            <wp:positionV relativeFrom="paragraph">
-              <wp:posOffset>690245</wp:posOffset>
-            </wp:positionV>
-            <wp:extent cx="1564640" cy="553085"/>
-            <wp:effectExtent l="0" t="0" r="0" b="5715"/>
-            <wp:wrapTopAndBottom/>
-            <wp:docPr id="36" name="Picture 36" descr="A picture containing cat, black, close&#10;&#10;Description automatically generated"/>
-            <wp:cNvGraphicFramePr>
-              <a:graphicFrameLocks xmlns:a="http://schemas.openxmlformats.org/drawingml/2006/main" noChangeAspect="1"/>
-            </wp:cNvGraphicFramePr>
-            <a:graphic xmlns:a="http://schemas.openxmlformats.org/drawingml/2006/main">
-              <a:graphicData uri="http://schemas.openxmlformats.org/drawingml/2006/picture">
-                <pic:pic xmlns:pic="http://schemas.openxmlformats.org/drawingml/2006/picture">
-                  <pic:nvPicPr>
-                    <pic:cNvPr id="36" name="Picture 36" descr="A picture containing cat, black, close&#10;&#10;Description automatically generated"/>
-                    <pic:cNvPicPr/>
-                  </pic:nvPicPr>
-                  <pic:blipFill>
-                    <a:blip r:embed="rId33" cstate="print">
-                      <a:extLst>
-                        <a:ext uri="{28A0092B-C50C-407E-A947-70E740481C1C}">
-                          <a14:useLocalDpi xmlns:a14="http://schemas.microsoft.com/office/drawing/2010/main" val="0"/>
-                        </a:ext>
-                      </a:extLst>
-                    </a:blip>
-                    <a:stretch>
-                      <a:fillRect/>
-                    </a:stretch>
-                  </pic:blipFill>
-                  <pic:spPr>
-                    <a:xfrm rot="10800000">
-                      <a:off x="0" y="0"/>
-                      <a:ext cx="1564640" cy="553085"/>
-                    </a:xfrm>
-                    <a:prstGeom prst="rect">
-                      <a:avLst/>
-                    </a:prstGeom>
-                  </pic:spPr>
-                </pic:pic>
-              </a:graphicData>
-            </a:graphic>
-            <wp14:sizeRelH relativeFrom="page">
-              <wp14:pctWidth>0</wp14:pctWidth>
-            </wp14:sizeRelH>
-            <wp14:sizeRelV relativeFrom="page">
-              <wp14:pctHeight>0</wp14:pctHeight>
-            </wp14:sizeRelV>
-          </wp:anchor>
-        </w:drawing>
-      </w:r>
-      <w:r>
-        <w:rPr>
           <w:rFonts w:ascii="Palatino" w:hAnsi="Palatino"/>
           <w:bCs/>
           <w:sz w:val="19"/>
@@ -16048,7 +16200,7 @@
           <w:sz w:val="19"/>
           <w:szCs w:val="19"/>
         </w:rPr>
-        <w:t xml:space="preserve">++ and these baseline images, </w:t>
+        <w:t xml:space="preserve"> and these baseline images, </w:t>
       </w:r>
       <w:proofErr w:type="gramStart"/>
       <w:r>
@@ -16159,230 +16311,58 @@
           <w:sz w:val="19"/>
           <w:szCs w:val="19"/>
         </w:rPr>
-        <w:t xml:space="preserve"> artefacts in the scans that do not appear in the same location on the healthy individual’s lungs in the bottom image.</w:t>
+        <w:t xml:space="preserve"> artefacts in the scans that do not appear in the same location on the healthy individual’s lungs in the </w:t>
+      </w:r>
+      <w:r>
+        <w:rPr>
+          <w:rFonts w:ascii="Palatino" w:hAnsi="Palatino"/>
+          <w:sz w:val="19"/>
+          <w:szCs w:val="19"/>
+        </w:rPr>
+        <w:t>top</w:t>
+      </w:r>
+      <w:r>
+        <w:rPr>
+          <w:rFonts w:ascii="Palatino" w:hAnsi="Palatino"/>
+          <w:sz w:val="19"/>
+          <w:szCs w:val="19"/>
+        </w:rPr>
+        <w:t xml:space="preserve"> image.</w:t>
       </w:r>
     </w:p>
     <w:p>
       <w:pPr>
         <w:pStyle w:val="PARAGRAPH"/>
-        <w:ind w:firstLine="0"/>
-        <w:rPr>
-          <w:rFonts w:ascii="Palatino" w:hAnsi="Palatino"/>
-          <w:sz w:val="19"/>
-          <w:szCs w:val="19"/>
-        </w:rPr>
-      </w:pPr>
-    </w:p>
-    <w:p>
-      <w:pPr>
-        <w:pStyle w:val="PARAGRAPH"/>
-        <w:ind w:firstLine="0"/>
-        <w:rPr>
-          <w:rFonts w:ascii="Palatino" w:hAnsi="Palatino"/>
-          <w:sz w:val="19"/>
-          <w:szCs w:val="19"/>
-        </w:rPr>
-      </w:pPr>
-      <w:r>
-        <w:rPr>
-          <w:rFonts w:ascii="Palatino" w:hAnsi="Palatino"/>
-          <w:sz w:val="19"/>
-          <w:szCs w:val="19"/>
-        </w:rPr>
-        <w:t xml:space="preserve">However, </w:t>
-      </w:r>
-      <w:proofErr w:type="gramStart"/>
-      <w:r>
-        <w:rPr>
-          <w:rFonts w:ascii="Palatino" w:hAnsi="Palatino"/>
-          <w:sz w:val="19"/>
-          <w:szCs w:val="19"/>
-        </w:rPr>
-        <w:t>in order to</w:t>
-      </w:r>
-      <w:proofErr w:type="gramEnd"/>
-      <w:r>
-        <w:rPr>
-          <w:rFonts w:ascii="Palatino" w:hAnsi="Palatino"/>
-          <w:sz w:val="19"/>
-          <w:szCs w:val="19"/>
-        </w:rPr>
-        <w:t xml:space="preserve"> fully evaluate the model’s heatmaps and their quality, proper metrics should be used, as well as qualitative analysis. Importantly, the diagnosis of respiratory illnesses from these medical scans is done by professionals, and so unless the results of these heatmaps was sent to medical professionals for quality assessment, qualitative analysis done in this paper would be sub-optimal, and lack scientific knowledge required for a valid analysis.</w:t>
-      </w:r>
-    </w:p>
-    <w:p>
-      <w:pPr>
-        <w:pStyle w:val="PARAGRAPH"/>
-        <w:ind w:firstLine="0"/>
-        <w:rPr>
-          <w:rFonts w:ascii="Palatino" w:hAnsi="Palatino"/>
-          <w:sz w:val="19"/>
-          <w:szCs w:val="19"/>
-        </w:rPr>
-      </w:pPr>
-    </w:p>
-    <w:p>
-      <w:pPr>
-        <w:pStyle w:val="PARAGRAPH"/>
-        <w:ind w:firstLine="0"/>
-        <w:rPr>
-          <w:rFonts w:ascii="Palatino" w:hAnsi="Palatino"/>
-          <w:sz w:val="19"/>
-          <w:szCs w:val="19"/>
-        </w:rPr>
-      </w:pPr>
-      <w:r>
-        <w:rPr>
-          <w:rFonts w:ascii="Palatino" w:hAnsi="Palatino"/>
-          <w:sz w:val="19"/>
-          <w:szCs w:val="19"/>
-        </w:rPr>
-        <w:t xml:space="preserve">One such quantitative method for evaluating the heatmaps produced by the models is through attribution methods. These are </w:t>
-      </w:r>
-      <w:proofErr w:type="spellStart"/>
-      <w:r>
-        <w:rPr>
-          <w:rFonts w:ascii="Palatino" w:hAnsi="Palatino"/>
-          <w:sz w:val="19"/>
-          <w:szCs w:val="19"/>
-        </w:rPr>
-        <w:t>explainability</w:t>
-      </w:r>
-      <w:proofErr w:type="spellEnd"/>
-      <w:r>
-        <w:rPr>
-          <w:rFonts w:ascii="Palatino" w:hAnsi="Palatino"/>
-          <w:sz w:val="19"/>
-          <w:szCs w:val="19"/>
-        </w:rPr>
-        <w:t xml:space="preserve"> techniques that assign scores to each pixel in the image, based upon their importance to the classifier. Many different methods have been proposed in the literature, with the key idea being to remove pixels that are deemed to be the most important, and then reporting the drop in accuracy of the classifier on this resulting image. </w:t>
-      </w:r>
-      <w:r>
-        <w:rPr>
-          <w:rFonts w:ascii="Palatino" w:hAnsi="Palatino"/>
-          <w:sz w:val="19"/>
-          <w:szCs w:val="19"/>
-        </w:rPr>
-        <w:t xml:space="preserve">However, removing pixels can lead to the image being un-recognisable or even destroyed. One method for solving this issue is known as Remove and </w:t>
-      </w:r>
-      <w:r>
-        <w:rPr>
-          <w:rFonts w:ascii="Palatino" w:hAnsi="Palatino"/>
-          <w:sz w:val="19"/>
-          <w:szCs w:val="19"/>
-          <w:highlight w:val="darkGreen"/>
-        </w:rPr>
-        <w:t>Debias (ROAD [])</w:t>
-      </w:r>
-      <w:r>
-        <w:rPr>
-          <w:rFonts w:ascii="Palatino" w:hAnsi="Palatino"/>
-          <w:sz w:val="19"/>
-          <w:szCs w:val="19"/>
-        </w:rPr>
-        <w:t xml:space="preserve">. This operates by replacing a pixel with the weighted average of </w:t>
-      </w:r>
-      <w:proofErr w:type="spellStart"/>
-      <w:proofErr w:type="gramStart"/>
-      <w:r>
-        <w:rPr>
-          <w:rFonts w:ascii="Palatino" w:hAnsi="Palatino"/>
-          <w:sz w:val="19"/>
-          <w:szCs w:val="19"/>
-        </w:rPr>
-        <w:t>it’s</w:t>
-      </w:r>
-      <w:proofErr w:type="spellEnd"/>
-      <w:proofErr w:type="gramEnd"/>
-      <w:r>
-        <w:rPr>
-          <w:rFonts w:ascii="Palatino" w:hAnsi="Palatino"/>
-          <w:sz w:val="19"/>
-          <w:szCs w:val="19"/>
-        </w:rPr>
-        <w:t xml:space="preserve"> neighbours. This leads to a blurring effect on the image, instead of gaps or zeroed-out pixel values.</w:t>
-      </w:r>
-      <w:r>
-        <w:rPr>
-          <w:rFonts w:ascii="Palatino" w:hAnsi="Palatino"/>
-          <w:sz w:val="19"/>
-          <w:szCs w:val="19"/>
-        </w:rPr>
-        <w:t xml:space="preserve"> By specifying the percentile of </w:t>
-      </w:r>
-      <w:proofErr w:type="gramStart"/>
-      <w:r>
-        <w:rPr>
-          <w:rFonts w:ascii="Palatino" w:hAnsi="Palatino"/>
-          <w:sz w:val="19"/>
-          <w:szCs w:val="19"/>
-        </w:rPr>
-        <w:t>pixels</w:t>
-      </w:r>
-      <w:proofErr w:type="gramEnd"/>
-      <w:r>
-        <w:rPr>
-          <w:rFonts w:ascii="Palatino" w:hAnsi="Palatino"/>
-          <w:sz w:val="19"/>
-          <w:szCs w:val="19"/>
-        </w:rPr>
-        <w:t xml:space="preserve"> you wish to perturbate in the image, based upon their importance to the model, the percentage increase in the model’s confidence in its classification can be calculated. </w:t>
-      </w:r>
-      <w:r>
-        <w:rPr>
-          <w:rFonts w:ascii="Palatino" w:hAnsi="Palatino"/>
-          <w:sz w:val="19"/>
-          <w:szCs w:val="19"/>
-        </w:rPr>
-        <w:t xml:space="preserve">In this paper, we used the Most Relevant First variation of the ROAD metric. This means that the pixels are </w:t>
-      </w:r>
-      <w:r>
-        <w:rPr>
-          <w:rFonts w:ascii="Palatino" w:hAnsi="Palatino"/>
-          <w:sz w:val="19"/>
-          <w:szCs w:val="19"/>
-        </w:rPr>
-        <w:t>perturbated</w:t>
-      </w:r>
-      <w:r>
-        <w:rPr>
-          <w:rFonts w:ascii="Palatino" w:hAnsi="Palatino"/>
-          <w:sz w:val="19"/>
-          <w:szCs w:val="19"/>
-        </w:rPr>
-        <w:t xml:space="preserve"> in order from the most important pixels to the classifier being </w:t>
-      </w:r>
-      <w:r>
-        <w:rPr>
-          <w:rFonts w:ascii="Palatino" w:hAnsi="Palatino"/>
-          <w:sz w:val="19"/>
-          <w:szCs w:val="19"/>
-        </w:rPr>
-        <w:t>perturbated</w:t>
-      </w:r>
-      <w:r>
-        <w:rPr>
-          <w:rFonts w:ascii="Palatino" w:hAnsi="Palatino"/>
-          <w:sz w:val="19"/>
-          <w:szCs w:val="19"/>
-        </w:rPr>
-        <w:t xml:space="preserve"> first. </w:t>
-      </w:r>
-      <w:r>
-        <w:rPr>
-          <w:rFonts w:ascii="Palatino" w:hAnsi="Palatino"/>
-          <w:sz w:val="19"/>
-          <w:szCs w:val="19"/>
-        </w:rPr>
-        <w:t xml:space="preserve">The higher the drop in the model’s confidence, the better. This is because, by perturbating the most important pixels from the image, and then re-running the classification, the removal of these important pixels should mean that the model is now less confident in its previous classification. </w:t>
-      </w:r>
-      <w:r>
-        <w:rPr>
-          <w:rFonts w:ascii="Palatino" w:hAnsi="Palatino"/>
-          <w:sz w:val="19"/>
-          <w:szCs w:val="19"/>
-        </w:rPr>
-        <w:t xml:space="preserve">The graph below summarises the findings across </w:t>
+        <w:ind w:firstLine="720"/>
+        <w:rPr>
+          <w:rFonts w:ascii="Palatino" w:hAnsi="Palatino"/>
+          <w:sz w:val="19"/>
+          <w:szCs w:val="19"/>
+        </w:rPr>
+      </w:pPr>
+      <w:r>
+        <w:rPr>
+          <w:rFonts w:ascii="Palatino" w:hAnsi="Palatino"/>
+          <w:sz w:val="19"/>
+          <w:szCs w:val="19"/>
+        </w:rPr>
+        <w:t xml:space="preserve">The graph below summarises the </w:t>
+      </w:r>
+      <w:r>
+        <w:rPr>
+          <w:rFonts w:ascii="Palatino" w:hAnsi="Palatino"/>
+          <w:sz w:val="19"/>
+          <w:szCs w:val="19"/>
+        </w:rPr>
+        <w:t xml:space="preserve">ROAD </w:t>
+      </w:r>
+      <w:r>
+        <w:rPr>
+          <w:rFonts w:ascii="Palatino" w:hAnsi="Palatino"/>
+          <w:sz w:val="19"/>
+          <w:szCs w:val="19"/>
+        </w:rPr>
+        <w:t xml:space="preserve">findings across </w:t>
       </w:r>
       <w:r>
         <w:rPr>
@@ -16455,37 +16435,13 @@
     <w:p>
       <w:pPr>
         <w:pStyle w:val="PARAGRAPH"/>
-        <w:ind w:firstLine="720"/>
-        <w:rPr>
-          <w:rFonts w:ascii="Palatino" w:hAnsi="Palatino"/>
-          <w:sz w:val="19"/>
-          <w:szCs w:val="19"/>
-        </w:rPr>
-      </w:pPr>
-      <w:r>
-        <w:rPr>
-          <w:rFonts w:ascii="Palatino" w:hAnsi="Palatino"/>
-          <w:sz w:val="19"/>
-          <w:szCs w:val="19"/>
-        </w:rPr>
-        <w:t xml:space="preserve">By taking readings across the 5 different percentiles, we can determine how the classifier performs as more and more of the image is perturbated. However, a more robust metric can be created from taking the average confidence drop across all the 5 metrics. This metric would also be better for the comparison between the 5 models in this paper. The ROAD evaluation can also be done by removing the least important pixels determined by the models, and then re-running the classification on the remaining image. This technique is known as the Least Relevant First metric. This means that that the models should experience an increase in the confidence of their classification on this new image, as the pixels determined by the model to be of least importance for the classification are removed. </w:t>
-      </w:r>
-      <w:r>
-        <w:rPr>
-          <w:rFonts w:ascii="Palatino" w:hAnsi="Palatino"/>
-          <w:sz w:val="19"/>
-          <w:szCs w:val="19"/>
-        </w:rPr>
-        <w:t xml:space="preserve">By combining both Most Relevant First and Least Relevant First into a combined metric, known as ROAD Combined, we can create a better metric for comparison between the 5 models. </w:t>
-      </w:r>
-      <w:r>
-        <w:rPr>
-          <w:rFonts w:ascii="Palatino" w:hAnsi="Palatino"/>
-          <w:sz w:val="19"/>
-          <w:szCs w:val="19"/>
-        </w:rPr>
-        <w:t>The ROAD Combined formula is as follows:</w:t>
-      </w:r>
+        <w:ind w:firstLine="0"/>
+        <w:rPr>
+          <w:rFonts w:ascii="Palatino" w:hAnsi="Palatino"/>
+          <w:sz w:val="19"/>
+          <w:szCs w:val="19"/>
+        </w:rPr>
+      </w:pPr>
     </w:p>
     <w:p>
       <w:pPr>
@@ -16497,175 +16453,14 @@
           <w:szCs w:val="19"/>
         </w:rPr>
       </w:pPr>
-      <m:oMathPara>
-        <m:oMath>
-          <m:r>
-            <w:rPr>
-              <w:rFonts w:ascii="Cambria Math" w:hAnsi="Cambria Math"/>
-              <w:sz w:val="19"/>
-              <w:szCs w:val="19"/>
-            </w:rPr>
-            <m:t>Road Combined=</m:t>
-          </m:r>
-          <m:f>
-            <m:fPr>
-              <m:ctrlPr>
-                <w:rPr>
-                  <w:rFonts w:ascii="Cambria Math" w:hAnsi="Cambria Math"/>
-                  <w:i/>
-                  <w:sz w:val="19"/>
-                  <w:szCs w:val="19"/>
-                </w:rPr>
-              </m:ctrlPr>
-            </m:fPr>
-            <m:num>
-              <m:d>
-                <m:dPr>
-                  <m:ctrlPr>
-                    <w:rPr>
-                      <w:rFonts w:ascii="Cambria Math" w:hAnsi="Cambria Math"/>
-                      <w:i/>
-                      <w:sz w:val="19"/>
-                      <w:szCs w:val="19"/>
-                    </w:rPr>
-                  </m:ctrlPr>
-                </m:dPr>
-                <m:e>
-                  <m:r>
-                    <w:rPr>
-                      <w:rFonts w:ascii="Cambria Math" w:hAnsi="Cambria Math"/>
-                      <w:sz w:val="19"/>
-                      <w:szCs w:val="19"/>
-                    </w:rPr>
-                    <m:t>Least Relevant First Value-Most Relevant First Value</m:t>
-                  </m:r>
-                </m:e>
-              </m:d>
-            </m:num>
-            <m:den>
-              <m:r>
-                <w:rPr>
-                  <w:rFonts w:ascii="Cambria Math" w:hAnsi="Cambria Math"/>
-                  <w:sz w:val="19"/>
-                  <w:szCs w:val="19"/>
-                </w:rPr>
-                <m:t>2</m:t>
-              </m:r>
-            </m:den>
-          </m:f>
-        </m:oMath>
-      </m:oMathPara>
-    </w:p>
-    <w:p>
-      <w:pPr>
-        <w:pStyle w:val="PARAGRAPH"/>
-        <w:ind w:firstLine="0"/>
-        <w:rPr>
-          <w:rFonts w:ascii="Palatino" w:hAnsi="Palatino"/>
-          <w:sz w:val="19"/>
-          <w:szCs w:val="19"/>
-        </w:rPr>
-      </w:pPr>
-    </w:p>
-    <w:p>
-      <w:pPr>
-        <w:pStyle w:val="PARAGRAPH"/>
-        <w:ind w:firstLine="0"/>
-        <w:rPr>
-          <w:rFonts w:ascii="Palatino" w:hAnsi="Palatino"/>
-          <w:sz w:val="19"/>
-          <w:szCs w:val="19"/>
-        </w:rPr>
-      </w:pPr>
-      <w:r>
-        <w:rPr>
-          <w:rFonts w:ascii="Palatino" w:hAnsi="Palatino"/>
-          <w:sz w:val="19"/>
-          <w:szCs w:val="19"/>
-        </w:rPr>
-        <w:t xml:space="preserve">This measures the increase in confidence for the model at </w:t>
-      </w:r>
-      <w:r>
-        <w:rPr>
-          <w:rFonts w:ascii="Palatino" w:hAnsi="Palatino"/>
-          <w:sz w:val="19"/>
-          <w:szCs w:val="19"/>
-        </w:rPr>
-        <w:t xml:space="preserve">a </w:t>
-      </w:r>
-      <w:r>
-        <w:rPr>
-          <w:rFonts w:ascii="Palatino" w:hAnsi="Palatino"/>
-          <w:sz w:val="19"/>
-          <w:szCs w:val="19"/>
-        </w:rPr>
-        <w:t>specified percentile for pixel importance.</w:t>
-      </w:r>
-    </w:p>
-    <w:p>
-      <w:pPr>
-        <w:pStyle w:val="PARAGRAPH"/>
-        <w:ind w:firstLine="0"/>
-        <w:rPr>
-          <w:rFonts w:ascii="Palatino" w:hAnsi="Palatino"/>
-          <w:sz w:val="19"/>
-          <w:szCs w:val="19"/>
-        </w:rPr>
-      </w:pPr>
-      <w:r>
-        <w:rPr>
-          <w:rFonts w:ascii="Palatino" w:hAnsi="Palatino"/>
-          <w:sz w:val="19"/>
-          <w:szCs w:val="19"/>
-        </w:rPr>
-        <w:t xml:space="preserve">By taking the average ROAD Combined score across the 5 </w:t>
-      </w:r>
-      <w:r>
-        <w:rPr>
-          <w:rFonts w:ascii="Palatino" w:hAnsi="Palatino"/>
-          <w:sz w:val="19"/>
-          <w:szCs w:val="19"/>
-        </w:rPr>
-        <w:t>percentiles</w:t>
-      </w:r>
-      <w:r>
-        <w:rPr>
-          <w:rFonts w:ascii="Palatino" w:hAnsi="Palatino"/>
-          <w:sz w:val="19"/>
-          <w:szCs w:val="19"/>
-        </w:rPr>
-        <w:t xml:space="preserve"> for each model, a final ROAD Combined drop in confidence value can be generated.</w:t>
-      </w:r>
-      <w:r>
-        <w:rPr>
-          <w:rFonts w:ascii="Palatino" w:hAnsi="Palatino"/>
-          <w:sz w:val="19"/>
-          <w:szCs w:val="19"/>
-        </w:rPr>
-        <w:t xml:space="preserve"> </w:t>
-      </w:r>
-    </w:p>
-    <w:p>
-      <w:pPr>
-        <w:pStyle w:val="PARAGRAPH"/>
-        <w:ind w:firstLine="0"/>
-        <w:rPr>
-          <w:rFonts w:ascii="Palatino" w:hAnsi="Palatino"/>
-          <w:sz w:val="19"/>
-          <w:szCs w:val="19"/>
-        </w:rPr>
-      </w:pPr>
-    </w:p>
-    <w:p>
-      <w:pPr>
-        <w:pStyle w:val="PARAGRAPH"/>
-        <w:ind w:firstLine="0"/>
-        <w:rPr>
-          <w:rFonts w:ascii="Palatino" w:hAnsi="Palatino"/>
-          <w:sz w:val="19"/>
-          <w:szCs w:val="19"/>
-        </w:rPr>
-      </w:pPr>
+      <w:r>
+        <w:rPr>
+          <w:rFonts w:ascii="Palatino" w:hAnsi="Palatino"/>
+          <w:sz w:val="19"/>
+          <w:szCs w:val="19"/>
+        </w:rPr>
+        <w:t xml:space="preserve">By using the more robust ROAD Combined metric specified previously, we can produce a metric that can be better compared to the other models. </w:t>
+      </w:r>
       <w:r>
         <w:rPr>
           <w:rFonts w:ascii="Palatino" w:hAnsi="Palatino"/>
@@ -16781,7 +16576,6 @@
         <w:rPr>
           <w:noProof/>
         </w:rPr>
-        <w:lastRenderedPageBreak/>
         <w:drawing>
           <wp:inline distT="0" distB="0" distL="0" distR="0" wp14:anchorId="55E9C3A7" wp14:editId="40395AA7">
             <wp:extent cx="3103245" cy="1278255"/>
@@ -17582,16 +17376,14 @@
         </w:rPr>
         <w:t xml:space="preserve">higher false positive rate for the </w:t>
       </w:r>
-      <w:proofErr w:type="gramStart"/>
-      <w:r>
-        <w:rPr>
-          <w:rFonts w:ascii="Palatino" w:hAnsi="Palatino"/>
-          <w:sz w:val="19"/>
-          <w:szCs w:val="19"/>
-        </w:rPr>
-        <w:t>Other</w:t>
-      </w:r>
-      <w:proofErr w:type="gramEnd"/>
+      <w:r>
+        <w:rPr>
+          <w:rFonts w:ascii="Palatino" w:hAnsi="Palatino"/>
+          <w:sz w:val="19"/>
+          <w:szCs w:val="19"/>
+        </w:rPr>
+        <w:t>‘other’</w:t>
+      </w:r>
       <w:r>
         <w:rPr>
           <w:rFonts w:ascii="Palatino" w:hAnsi="Palatino"/>
@@ -17622,7 +17414,32 @@
           <w:sz w:val="19"/>
           <w:szCs w:val="19"/>
         </w:rPr>
-        <w:t xml:space="preserve">This is a more significant issue than the higher false positive rate found in both VGG16 and this model whereby healthy scans are predicted as Other. This is because the model is predicting the patient to be healthy, when in fact they show evidence of having another respiratory disease. This could lead to the patient not going for a check-up or follow-up scans for a respiratory disease </w:t>
+        <w:t>This is a more significant issue than the higher false positive rate found in both VGG16 and this model whereby healthy scans are predicted as</w:t>
+      </w:r>
+      <w:r>
+        <w:rPr>
+          <w:rFonts w:ascii="Palatino" w:hAnsi="Palatino"/>
+          <w:sz w:val="19"/>
+          <w:szCs w:val="19"/>
+        </w:rPr>
+        <w:t xml:space="preserve"> ‘other’</w:t>
+      </w:r>
+      <w:r>
+        <w:rPr>
+          <w:rFonts w:ascii="Palatino" w:hAnsi="Palatino"/>
+          <w:sz w:val="19"/>
+          <w:szCs w:val="19"/>
+        </w:rPr>
+        <w:t xml:space="preserve">. This is because the model is predicting the patient to be healthy, </w:t>
+      </w:r>
+      <w:r>
+        <w:rPr>
+          <w:rFonts w:ascii="Palatino" w:hAnsi="Palatino"/>
+          <w:sz w:val="19"/>
+          <w:szCs w:val="19"/>
+        </w:rPr>
+        <w:lastRenderedPageBreak/>
+        <w:t xml:space="preserve">when in fact they show evidence of having another respiratory disease. This could lead to the patient not going for a check-up or follow-up scans for a respiratory disease </w:t>
       </w:r>
       <w:proofErr w:type="gramStart"/>
       <w:r>
@@ -18165,18 +17982,6 @@
           <w:u w:val="single"/>
         </w:rPr>
       </w:pPr>
-    </w:p>
-    <w:p>
-      <w:pPr>
-        <w:pStyle w:val="PARAGRAPH"/>
-        <w:ind w:firstLine="0"/>
-        <w:rPr>
-          <w:rFonts w:ascii="Palatino" w:hAnsi="Palatino"/>
-          <w:sz w:val="19"/>
-          <w:szCs w:val="19"/>
-          <w:u w:val="single"/>
-        </w:rPr>
-      </w:pPr>
       <w:r>
         <w:rPr>
           <w:rFonts w:ascii="Palatino" w:hAnsi="Palatino"/>
@@ -18746,7 +18551,23 @@
           <w:sz w:val="19"/>
           <w:szCs w:val="19"/>
         </w:rPr>
-        <w:t>As can be seen, the DarkNet19 model achieved an accuracy 8</w:t>
+        <w:t xml:space="preserve">As can be seen, the DarkNet19 model achieved an accuracy </w:t>
+      </w:r>
+      <w:r>
+        <w:rPr>
+          <w:rFonts w:ascii="Palatino" w:hAnsi="Palatino"/>
+          <w:sz w:val="19"/>
+          <w:szCs w:val="19"/>
+        </w:rPr>
+        <w:t xml:space="preserve">of </w:t>
+      </w:r>
+      <w:r>
+        <w:rPr>
+          <w:rFonts w:ascii="Palatino" w:hAnsi="Palatino"/>
+          <w:sz w:val="19"/>
+          <w:szCs w:val="19"/>
+        </w:rPr>
+        <w:t>8</w:t>
       </w:r>
       <w:r>
         <w:rPr>
@@ -19459,16 +19280,7 @@
           <w:sz w:val="19"/>
           <w:szCs w:val="19"/>
         </w:rPr>
-        <w:t xml:space="preserve"> than both VGG16 and DenseNet201. This can be seen by the fact that out of all the true </w:t>
-      </w:r>
-      <w:r>
-        <w:rPr>
-          <w:rFonts w:ascii="Palatino" w:hAnsi="Palatino"/>
-          <w:sz w:val="19"/>
-          <w:szCs w:val="19"/>
-        </w:rPr>
-        <w:lastRenderedPageBreak/>
-        <w:t>COVID-19 positive scans in the test dataset, the DarkNet19 incorrec</w:t>
+        <w:t xml:space="preserve"> than both VGG16 and DenseNet201. This can be seen by the fact that out of all the true COVID-19 positive scans in the test dataset, the DarkNet19 incorrec</w:t>
       </w:r>
       <w:r>
         <w:rPr>
@@ -20063,6 +19875,7 @@
     <w:p>
       <w:pPr>
         <w:pStyle w:val="PARAGRAPHnoindent"/>
+        <w:ind w:firstLine="720"/>
         <w:rPr>
           <w:rFonts w:ascii="Palatino" w:hAnsi="Palatino"/>
           <w:sz w:val="19"/>
@@ -20117,92 +19930,7 @@
           <w:sz w:val="19"/>
           <w:szCs w:val="19"/>
         </w:rPr>
-        <w:t xml:space="preserve"> This is a significantly lower drop in confidence than for the VGG16 and DenseNet201 models. However, the VGG16 and DenseNet201 models suffered from an issue leading to them mis-interpreting the most important areas in the image, as shown by occasionally positive confidence increases after perturbating important pixels to the models. This issue does not occur with the DarkNet19 model. This means that the pixels identified as the most important to the DarkNet19 model are in fact the important pixels in the image for a correct classification. This is because perturbating the pixels identified by the DarkNet19 model always leads to a reduction in confidence of the model on the resulting image, across 50</w:t>
-      </w:r>
-      <w:r>
-        <w:rPr>
-          <w:rFonts w:ascii="Palatino" w:hAnsi="Palatino"/>
-          <w:sz w:val="19"/>
-          <w:szCs w:val="19"/>
-          <w:vertAlign w:val="superscript"/>
-        </w:rPr>
-        <w:t>th</w:t>
-      </w:r>
-      <w:r>
-        <w:rPr>
-          <w:rFonts w:ascii="Palatino" w:hAnsi="Palatino"/>
-          <w:sz w:val="19"/>
-          <w:szCs w:val="19"/>
-        </w:rPr>
-        <w:t>, 60</w:t>
-      </w:r>
-      <w:r>
-        <w:rPr>
-          <w:rFonts w:ascii="Palatino" w:hAnsi="Palatino"/>
-          <w:sz w:val="19"/>
-          <w:szCs w:val="19"/>
-          <w:vertAlign w:val="superscript"/>
-        </w:rPr>
-        <w:t>th</w:t>
-      </w:r>
-      <w:r>
-        <w:rPr>
-          <w:rFonts w:ascii="Palatino" w:hAnsi="Palatino"/>
-          <w:sz w:val="19"/>
-          <w:szCs w:val="19"/>
-        </w:rPr>
-        <w:t>, 70</w:t>
-      </w:r>
-      <w:r>
-        <w:rPr>
-          <w:rFonts w:ascii="Palatino" w:hAnsi="Palatino"/>
-          <w:sz w:val="19"/>
-          <w:szCs w:val="19"/>
-          <w:vertAlign w:val="superscript"/>
-        </w:rPr>
-        <w:t>th</w:t>
-      </w:r>
-      <w:r>
-        <w:rPr>
-          <w:rFonts w:ascii="Palatino" w:hAnsi="Palatino"/>
-          <w:sz w:val="19"/>
-          <w:szCs w:val="19"/>
-        </w:rPr>
-        <w:t>, 80</w:t>
-      </w:r>
-      <w:r>
-        <w:rPr>
-          <w:rFonts w:ascii="Palatino" w:hAnsi="Palatino"/>
-          <w:sz w:val="19"/>
-          <w:szCs w:val="19"/>
-          <w:vertAlign w:val="superscript"/>
-        </w:rPr>
-        <w:t>th</w:t>
-      </w:r>
-      <w:r>
-        <w:rPr>
-          <w:rFonts w:ascii="Palatino" w:hAnsi="Palatino"/>
-          <w:sz w:val="19"/>
-          <w:szCs w:val="19"/>
-        </w:rPr>
-        <w:t xml:space="preserve"> and 90</w:t>
-      </w:r>
-      <w:r>
-        <w:rPr>
-          <w:rFonts w:ascii="Palatino" w:hAnsi="Palatino"/>
-          <w:sz w:val="19"/>
-          <w:szCs w:val="19"/>
-          <w:vertAlign w:val="superscript"/>
-        </w:rPr>
-        <w:t>th</w:t>
-      </w:r>
-      <w:r>
-        <w:rPr>
-          <w:rFonts w:ascii="Palatino" w:hAnsi="Palatino"/>
-          <w:sz w:val="19"/>
-          <w:szCs w:val="19"/>
-        </w:rPr>
-        <w:t xml:space="preserve"> percentiles of the important pixels.</w:t>
+        <w:t xml:space="preserve"> This is a significantly lower drop in confidence than for the VGG16 and DenseNet201 models. </w:t>
       </w:r>
     </w:p>
     <w:p>
@@ -20283,15 +20011,7 @@
           <w:sz w:val="19"/>
           <w:szCs w:val="19"/>
         </w:rPr>
-        <w:t xml:space="preserve">This shows that despite the DarkNet19 model achieving performance metrics that match the VGG16 and DenseNet201 models, it’s performance on the heatmap metrics is considerably </w:t>
-      </w:r>
-      <w:r>
-        <w:rPr>
-          <w:rFonts w:ascii="Palatino" w:hAnsi="Palatino"/>
-          <w:sz w:val="19"/>
-          <w:szCs w:val="19"/>
-        </w:rPr>
-        <w:t>worse than the other 2 models</w:t>
+        <w:t>This shows that despite the DarkNet19 model achieving performance metrics that match the VGG16 and DenseNet201 models, it’s performance on the heatmap metrics is considerably worse than the other 2 models</w:t>
       </w:r>
       <w:r>
         <w:rPr>
@@ -21692,16 +21412,7 @@
           <w:sz w:val="18"/>
           <w:szCs w:val="18"/>
         </w:rPr>
-        <w:t xml:space="preserve"> perturbating the most important pixels in the image. This is lower than the VGG16 and DenseNet201 models, but </w:t>
-      </w:r>
-      <w:r>
-        <w:rPr>
-          <w:rFonts w:ascii="Palatino" w:hAnsi="Palatino"/>
-          <w:sz w:val="18"/>
-          <w:szCs w:val="18"/>
-        </w:rPr>
-        <w:lastRenderedPageBreak/>
-        <w:t xml:space="preserve">higher than the DarkNet19 model. However, the EfficientNetB0 model displays the same weaknesses as the VGG16 and DenseNet201 models, whereby on some runs of model inference, the perturbation of the most important pixels can lead to the confidence in the model’s classification increasing. </w:t>
+        <w:t xml:space="preserve"> perturbating the most important pixels in the image. This is lower than the VGG16 and DenseNet201 models, but higher than the DarkNet19 model. </w:t>
       </w:r>
     </w:p>
     <w:p>
@@ -21829,7 +21540,25 @@
           <w:sz w:val="19"/>
           <w:szCs w:val="19"/>
         </w:rPr>
-        <w:t>Proposed Hierarchical Model</w:t>
+        <w:t xml:space="preserve">Proposed </w:t>
+      </w:r>
+      <w:r>
+        <w:rPr>
+          <w:rFonts w:ascii="Palatino" w:hAnsi="Palatino"/>
+          <w:color w:val="000000"/>
+          <w:sz w:val="19"/>
+          <w:szCs w:val="19"/>
+        </w:rPr>
+        <w:t>Ensemble</w:t>
+      </w:r>
+      <w:r>
+        <w:rPr>
+          <w:rFonts w:ascii="Palatino" w:hAnsi="Palatino"/>
+          <w:color w:val="000000"/>
+          <w:sz w:val="19"/>
+          <w:szCs w:val="19"/>
+        </w:rPr>
+        <w:t xml:space="preserve"> Model</w:t>
       </w:r>
     </w:p>
     <w:p>
@@ -21840,13 +21569,15 @@
           <w:rFonts w:ascii="Palatino" w:hAnsi="Palatino"/>
           <w:sz w:val="19"/>
           <w:szCs w:val="19"/>
-        </w:rPr>
-      </w:pPr>
-      <w:r>
-        <w:rPr>
-          <w:rFonts w:ascii="Palatino" w:hAnsi="Palatino"/>
-          <w:sz w:val="19"/>
-          <w:szCs w:val="19"/>
+          <w:highlight w:val="darkGreen"/>
+        </w:rPr>
+      </w:pPr>
+      <w:r>
+        <w:rPr>
+          <w:rFonts w:ascii="Palatino" w:hAnsi="Palatino"/>
+          <w:sz w:val="19"/>
+          <w:szCs w:val="19"/>
+          <w:highlight w:val="darkGreen"/>
         </w:rPr>
         <w:t xml:space="preserve">The </w:t>
       </w:r>
@@ -21855,17 +21586,40 @@
           <w:rFonts w:ascii="Palatino" w:hAnsi="Palatino"/>
           <w:sz w:val="19"/>
           <w:szCs w:val="19"/>
-        </w:rPr>
-        <w:t>following results were achieved by the proposed hierarchical model in this paper:</w:t>
+          <w:highlight w:val="darkGreen"/>
+        </w:rPr>
+        <w:t xml:space="preserve">following results were achieved by the proposed </w:t>
+      </w:r>
+      <w:r>
+        <w:rPr>
+          <w:rFonts w:ascii="Palatino" w:hAnsi="Palatino"/>
+          <w:sz w:val="19"/>
+          <w:szCs w:val="19"/>
+          <w:highlight w:val="darkGreen"/>
+        </w:rPr>
+        <w:t>ensemble</w:t>
+      </w:r>
+      <w:r>
+        <w:rPr>
+          <w:rFonts w:ascii="Palatino" w:hAnsi="Palatino"/>
+          <w:sz w:val="19"/>
+          <w:szCs w:val="19"/>
+          <w:highlight w:val="darkGreen"/>
+        </w:rPr>
+        <w:t xml:space="preserve"> model in this paper:</w:t>
       </w:r>
     </w:p>
     <w:p>
       <w:pPr>
         <w:pStyle w:val="PARAGRAPHnoindent"/>
+        <w:rPr>
+          <w:highlight w:val="darkGreen"/>
+        </w:rPr>
       </w:pPr>
       <w:r>
         <w:rPr>
           <w:noProof/>
+          <w:highlight w:val="darkGreen"/>
         </w:rPr>
         <w:drawing>
           <wp:inline distT="0" distB="0" distL="0" distR="0" wp14:anchorId="7D7BD817" wp14:editId="2AE0A4A6">
@@ -21917,6 +21671,7 @@
           <w:rFonts w:ascii="Palatino" w:hAnsi="Palatino"/>
           <w:sz w:val="18"/>
           <w:szCs w:val="18"/>
+          <w:highlight w:val="darkGreen"/>
         </w:rPr>
       </w:pPr>
       <w:r>
@@ -21924,6 +21679,7 @@
           <w:rFonts w:ascii="Palatino" w:hAnsi="Palatino"/>
           <w:sz w:val="18"/>
           <w:szCs w:val="18"/>
+          <w:highlight w:val="darkGreen"/>
         </w:rPr>
         <w:t xml:space="preserve">This shows that our proposed hierarchical architecture </w:t>
       </w:r>
@@ -21933,6 +21689,7 @@
           <w:rFonts w:ascii="Palatino" w:hAnsi="Palatino"/>
           <w:sz w:val="18"/>
           <w:szCs w:val="18"/>
+          <w:highlight w:val="darkGreen"/>
         </w:rPr>
         <w:t>is able to</w:t>
       </w:r>
@@ -21942,16 +21699,45 @@
           <w:rFonts w:ascii="Palatino" w:hAnsi="Palatino"/>
           <w:sz w:val="18"/>
           <w:szCs w:val="18"/>
-        </w:rPr>
-        <w:t xml:space="preserve"> achieve 84% on the test set.</w:t>
+          <w:highlight w:val="darkGreen"/>
+        </w:rPr>
+        <w:t xml:space="preserve"> achieve 8</w:t>
       </w:r>
       <w:r>
         <w:rPr>
           <w:rFonts w:ascii="Palatino" w:hAnsi="Palatino"/>
           <w:sz w:val="18"/>
           <w:szCs w:val="18"/>
+          <w:highlight w:val="darkGreen"/>
+        </w:rPr>
+        <w:t>9</w:t>
+      </w:r>
+      <w:r>
+        <w:rPr>
+          <w:rFonts w:ascii="Palatino" w:hAnsi="Palatino"/>
+          <w:sz w:val="18"/>
+          <w:szCs w:val="18"/>
+          <w:highlight w:val="darkGreen"/>
+        </w:rPr>
+        <w:t>% on the test set.</w:t>
+      </w:r>
+      <w:r>
+        <w:rPr>
+          <w:rFonts w:ascii="Palatino" w:hAnsi="Palatino"/>
+          <w:sz w:val="18"/>
+          <w:szCs w:val="18"/>
+          <w:highlight w:val="darkGreen"/>
         </w:rPr>
         <w:t xml:space="preserve"> </w:t>
+      </w:r>
+      <w:r>
+        <w:rPr>
+          <w:rFonts w:ascii="Palatino" w:hAnsi="Palatino"/>
+          <w:sz w:val="18"/>
+          <w:szCs w:val="18"/>
+          <w:highlight w:val="darkGreen"/>
+        </w:rPr>
+        <w:t>This is a higher accuracy performance than the other 4 state-of-the-art models on the test set.</w:t>
       </w:r>
     </w:p>
     <w:p>
@@ -21961,13 +21747,15 @@
           <w:rFonts w:ascii="Palatino" w:hAnsi="Palatino"/>
           <w:sz w:val="19"/>
           <w:szCs w:val="19"/>
-        </w:rPr>
-      </w:pPr>
-      <w:r>
-        <w:rPr>
-          <w:rFonts w:ascii="Palatino" w:hAnsi="Palatino"/>
-          <w:sz w:val="19"/>
-          <w:szCs w:val="19"/>
+          <w:highlight w:val="darkGreen"/>
+        </w:rPr>
+      </w:pPr>
+      <w:r>
+        <w:rPr>
+          <w:rFonts w:ascii="Palatino" w:hAnsi="Palatino"/>
+          <w:sz w:val="19"/>
+          <w:szCs w:val="19"/>
+          <w:highlight w:val="darkGreen"/>
         </w:rPr>
         <w:t>The confusion matrix can be seen below:</w:t>
       </w:r>
@@ -21975,6 +21763,9 @@
     <w:p>
       <w:pPr>
         <w:pStyle w:val="PARAGRAPH"/>
+        <w:rPr>
+          <w:highlight w:val="darkGreen"/>
+        </w:rPr>
       </w:pPr>
     </w:p>
     <w:tbl>
@@ -22004,6 +21795,7 @@
                 <w:rFonts w:ascii="Palatino" w:hAnsi="Palatino"/>
                 <w:sz w:val="15"/>
                 <w:szCs w:val="15"/>
+                <w:highlight w:val="darkGreen"/>
               </w:rPr>
             </w:pPr>
           </w:p>
@@ -22020,6 +21812,7 @@
                 <w:rFonts w:ascii="Palatino" w:hAnsi="Palatino"/>
                 <w:sz w:val="15"/>
                 <w:szCs w:val="15"/>
+                <w:highlight w:val="darkGreen"/>
               </w:rPr>
             </w:pPr>
           </w:p>
@@ -22036,6 +21829,7 @@
                 <w:rFonts w:ascii="Palatino" w:hAnsi="Palatino"/>
                 <w:sz w:val="15"/>
                 <w:szCs w:val="15"/>
+                <w:highlight w:val="darkGreen"/>
               </w:rPr>
             </w:pPr>
           </w:p>
@@ -22054,6 +21848,7 @@
                 <w:bCs/>
                 <w:sz w:val="15"/>
                 <w:szCs w:val="15"/>
+                <w:highlight w:val="darkGreen"/>
               </w:rPr>
             </w:pPr>
             <w:r>
@@ -22063,6 +21858,7 @@
                 <w:bCs/>
                 <w:sz w:val="15"/>
                 <w:szCs w:val="15"/>
+                <w:highlight w:val="darkGreen"/>
               </w:rPr>
               <w:t>True</w:t>
             </w:r>
@@ -22080,6 +21876,7 @@
                 <w:rFonts w:ascii="Palatino" w:hAnsi="Palatino"/>
                 <w:sz w:val="15"/>
                 <w:szCs w:val="15"/>
+                <w:highlight w:val="darkGreen"/>
               </w:rPr>
             </w:pPr>
           </w:p>
@@ -22098,6 +21895,7 @@
                 <w:rFonts w:ascii="Palatino" w:hAnsi="Palatino"/>
                 <w:sz w:val="15"/>
                 <w:szCs w:val="15"/>
+                <w:highlight w:val="darkGreen"/>
               </w:rPr>
             </w:pPr>
           </w:p>
@@ -22114,6 +21912,7 @@
                 <w:rFonts w:ascii="Palatino" w:hAnsi="Palatino"/>
                 <w:sz w:val="15"/>
                 <w:szCs w:val="15"/>
+                <w:highlight w:val="darkGreen"/>
               </w:rPr>
             </w:pPr>
           </w:p>
@@ -22130,6 +21929,7 @@
                 <w:rFonts w:ascii="Palatino" w:hAnsi="Palatino"/>
                 <w:sz w:val="15"/>
                 <w:szCs w:val="15"/>
+                <w:highlight w:val="darkGreen"/>
               </w:rPr>
             </w:pPr>
             <w:r>
@@ -22137,6 +21937,7 @@
                 <w:rFonts w:ascii="Palatino" w:hAnsi="Palatino"/>
                 <w:sz w:val="15"/>
                 <w:szCs w:val="15"/>
+                <w:highlight w:val="darkGreen"/>
               </w:rPr>
               <w:t>0 (Healthy)</w:t>
             </w:r>
@@ -22154,6 +21955,7 @@
                 <w:rFonts w:ascii="Palatino" w:hAnsi="Palatino"/>
                 <w:sz w:val="15"/>
                 <w:szCs w:val="15"/>
+                <w:highlight w:val="darkGreen"/>
               </w:rPr>
             </w:pPr>
             <w:r>
@@ -22161,6 +21963,7 @@
                 <w:rFonts w:ascii="Palatino" w:hAnsi="Palatino"/>
                 <w:sz w:val="15"/>
                 <w:szCs w:val="15"/>
+                <w:highlight w:val="darkGreen"/>
               </w:rPr>
               <w:t>1 (COVID-19)</w:t>
             </w:r>
@@ -22178,6 +21981,7 @@
                 <w:rFonts w:ascii="Palatino" w:hAnsi="Palatino"/>
                 <w:sz w:val="15"/>
                 <w:szCs w:val="15"/>
+                <w:highlight w:val="darkGreen"/>
               </w:rPr>
             </w:pPr>
             <w:r>
@@ -22185,6 +21989,7 @@
                 <w:rFonts w:ascii="Palatino" w:hAnsi="Palatino"/>
                 <w:sz w:val="15"/>
                 <w:szCs w:val="15"/>
+                <w:highlight w:val="darkGreen"/>
               </w:rPr>
               <w:t>2 (Other)</w:t>
             </w:r>
@@ -22204,6 +22009,7 @@
                 <w:rFonts w:ascii="Palatino" w:hAnsi="Palatino"/>
                 <w:sz w:val="15"/>
                 <w:szCs w:val="15"/>
+                <w:highlight w:val="darkGreen"/>
               </w:rPr>
             </w:pPr>
           </w:p>
@@ -22220,6 +22026,7 @@
                 <w:rFonts w:ascii="Palatino" w:hAnsi="Palatino"/>
                 <w:sz w:val="15"/>
                 <w:szCs w:val="15"/>
+                <w:highlight w:val="darkGreen"/>
               </w:rPr>
             </w:pPr>
             <w:r>
@@ -22227,6 +22034,7 @@
                 <w:rFonts w:ascii="Palatino" w:hAnsi="Palatino"/>
                 <w:sz w:val="15"/>
                 <w:szCs w:val="15"/>
+                <w:highlight w:val="darkGreen"/>
               </w:rPr>
               <w:t>0 (Healthy)</w:t>
             </w:r>
@@ -22245,6 +22053,7 @@
                 <w:rFonts w:ascii="Palatino" w:hAnsi="Palatino"/>
                 <w:sz w:val="15"/>
                 <w:szCs w:val="15"/>
+                <w:highlight w:val="darkGreen"/>
               </w:rPr>
             </w:pPr>
             <w:r>
@@ -22252,6 +22061,7 @@
                 <w:rFonts w:ascii="Palatino" w:hAnsi="Palatino"/>
                 <w:sz w:val="15"/>
                 <w:szCs w:val="15"/>
+                <w:highlight w:val="darkGreen"/>
               </w:rPr>
               <w:t>3</w:t>
             </w:r>
@@ -22260,6 +22070,7 @@
                 <w:rFonts w:ascii="Palatino" w:hAnsi="Palatino"/>
                 <w:sz w:val="15"/>
                 <w:szCs w:val="15"/>
+                <w:highlight w:val="darkGreen"/>
               </w:rPr>
               <w:t>54</w:t>
             </w:r>
@@ -22278,6 +22089,7 @@
                 <w:rFonts w:ascii="Palatino" w:hAnsi="Palatino"/>
                 <w:sz w:val="15"/>
                 <w:szCs w:val="15"/>
+                <w:highlight w:val="darkGreen"/>
               </w:rPr>
             </w:pPr>
             <w:r>
@@ -22285,6 +22097,7 @@
                 <w:rFonts w:ascii="Palatino" w:hAnsi="Palatino"/>
                 <w:sz w:val="15"/>
                 <w:szCs w:val="15"/>
+                <w:highlight w:val="darkGreen"/>
               </w:rPr>
               <w:t>1</w:t>
             </w:r>
@@ -22293,6 +22106,7 @@
                 <w:rFonts w:ascii="Palatino" w:hAnsi="Palatino"/>
                 <w:sz w:val="15"/>
                 <w:szCs w:val="15"/>
+                <w:highlight w:val="darkGreen"/>
               </w:rPr>
               <w:t>6</w:t>
             </w:r>
@@ -22311,6 +22125,7 @@
                 <w:rFonts w:ascii="Palatino" w:hAnsi="Palatino"/>
                 <w:sz w:val="15"/>
                 <w:szCs w:val="15"/>
+                <w:highlight w:val="darkGreen"/>
               </w:rPr>
             </w:pPr>
             <w:r>
@@ -22318,6 +22133,7 @@
                 <w:rFonts w:ascii="Palatino" w:hAnsi="Palatino"/>
                 <w:sz w:val="15"/>
                 <w:szCs w:val="15"/>
+                <w:highlight w:val="darkGreen"/>
               </w:rPr>
               <w:t>10</w:t>
             </w:r>
@@ -22326,6 +22142,7 @@
                 <w:rFonts w:ascii="Palatino" w:hAnsi="Palatino"/>
                 <w:sz w:val="15"/>
                 <w:szCs w:val="15"/>
+                <w:highlight w:val="darkGreen"/>
               </w:rPr>
               <w:t>9</w:t>
             </w:r>
@@ -22350,6 +22167,7 @@
                 <w:bCs/>
                 <w:sz w:val="15"/>
                 <w:szCs w:val="15"/>
+                <w:highlight w:val="darkGreen"/>
               </w:rPr>
             </w:pPr>
             <w:r>
@@ -22359,6 +22177,7 @@
                 <w:bCs/>
                 <w:sz w:val="15"/>
                 <w:szCs w:val="15"/>
+                <w:highlight w:val="darkGreen"/>
               </w:rPr>
               <w:t>Predicted</w:t>
             </w:r>
@@ -22376,6 +22195,7 @@
                 <w:rFonts w:ascii="Palatino" w:hAnsi="Palatino"/>
                 <w:sz w:val="15"/>
                 <w:szCs w:val="15"/>
+                <w:highlight w:val="darkGreen"/>
               </w:rPr>
             </w:pPr>
             <w:r>
@@ -22383,6 +22203,7 @@
                 <w:rFonts w:ascii="Palatino" w:hAnsi="Palatino"/>
                 <w:sz w:val="15"/>
                 <w:szCs w:val="15"/>
+                <w:highlight w:val="darkGreen"/>
               </w:rPr>
               <w:t>1 (COVID-19)</w:t>
             </w:r>
@@ -22401,6 +22222,7 @@
                 <w:rFonts w:ascii="Palatino" w:hAnsi="Palatino"/>
                 <w:sz w:val="15"/>
                 <w:szCs w:val="15"/>
+                <w:highlight w:val="darkGreen"/>
               </w:rPr>
             </w:pPr>
             <w:r>
@@ -22408,6 +22230,7 @@
                 <w:rFonts w:ascii="Palatino" w:hAnsi="Palatino"/>
                 <w:sz w:val="15"/>
                 <w:szCs w:val="15"/>
+                <w:highlight w:val="darkGreen"/>
               </w:rPr>
               <w:t>7</w:t>
             </w:r>
@@ -22426,6 +22249,7 @@
                 <w:rFonts w:ascii="Palatino" w:hAnsi="Palatino"/>
                 <w:sz w:val="15"/>
                 <w:szCs w:val="15"/>
+                <w:highlight w:val="darkGreen"/>
               </w:rPr>
             </w:pPr>
             <w:r>
@@ -22433,6 +22257,7 @@
                 <w:rFonts w:ascii="Palatino" w:hAnsi="Palatino"/>
                 <w:sz w:val="15"/>
                 <w:szCs w:val="15"/>
+                <w:highlight w:val="darkGreen"/>
               </w:rPr>
               <w:t>4</w:t>
             </w:r>
@@ -22441,6 +22266,7 @@
                 <w:rFonts w:ascii="Palatino" w:hAnsi="Palatino"/>
                 <w:sz w:val="15"/>
                 <w:szCs w:val="15"/>
+                <w:highlight w:val="darkGreen"/>
               </w:rPr>
               <w:t>92</w:t>
             </w:r>
@@ -22459,6 +22285,7 @@
                 <w:rFonts w:ascii="Palatino" w:hAnsi="Palatino"/>
                 <w:sz w:val="15"/>
                 <w:szCs w:val="15"/>
+                <w:highlight w:val="darkGreen"/>
               </w:rPr>
             </w:pPr>
             <w:r>
@@ -22466,6 +22293,7 @@
                 <w:rFonts w:ascii="Palatino" w:hAnsi="Palatino"/>
                 <w:sz w:val="15"/>
                 <w:szCs w:val="15"/>
+                <w:highlight w:val="darkGreen"/>
               </w:rPr>
               <w:t>18</w:t>
             </w:r>
@@ -22485,6 +22313,7 @@
                 <w:rFonts w:ascii="Palatino" w:hAnsi="Palatino"/>
                 <w:sz w:val="15"/>
                 <w:szCs w:val="15"/>
+                <w:highlight w:val="darkGreen"/>
               </w:rPr>
             </w:pPr>
           </w:p>
@@ -22501,6 +22330,7 @@
                 <w:rFonts w:ascii="Palatino" w:hAnsi="Palatino"/>
                 <w:sz w:val="15"/>
                 <w:szCs w:val="15"/>
+                <w:highlight w:val="darkGreen"/>
               </w:rPr>
             </w:pPr>
             <w:r>
@@ -22508,6 +22338,7 @@
                 <w:rFonts w:ascii="Palatino" w:hAnsi="Palatino"/>
                 <w:sz w:val="15"/>
                 <w:szCs w:val="15"/>
+                <w:highlight w:val="darkGreen"/>
               </w:rPr>
               <w:t>2 (Other)</w:t>
             </w:r>
@@ -22526,6 +22357,7 @@
                 <w:rFonts w:ascii="Palatino" w:hAnsi="Palatino"/>
                 <w:sz w:val="15"/>
                 <w:szCs w:val="15"/>
+                <w:highlight w:val="darkGreen"/>
               </w:rPr>
             </w:pPr>
             <w:r>
@@ -22533,6 +22365,7 @@
                 <w:rFonts w:ascii="Palatino" w:hAnsi="Palatino"/>
                 <w:sz w:val="15"/>
                 <w:szCs w:val="15"/>
+                <w:highlight w:val="darkGreen"/>
               </w:rPr>
               <w:t>74</w:t>
             </w:r>
@@ -22551,6 +22384,7 @@
                 <w:rFonts w:ascii="Palatino" w:hAnsi="Palatino"/>
                 <w:sz w:val="15"/>
                 <w:szCs w:val="15"/>
+                <w:highlight w:val="darkGreen"/>
               </w:rPr>
             </w:pPr>
             <w:r>
@@ -22558,6 +22392,7 @@
                 <w:rFonts w:ascii="Palatino" w:hAnsi="Palatino"/>
                 <w:sz w:val="15"/>
                 <w:szCs w:val="15"/>
+                <w:highlight w:val="darkGreen"/>
               </w:rPr>
               <w:t>19</w:t>
             </w:r>
@@ -22576,6 +22411,7 @@
                 <w:rFonts w:ascii="Palatino" w:hAnsi="Palatino"/>
                 <w:sz w:val="15"/>
                 <w:szCs w:val="15"/>
+                <w:highlight w:val="darkGreen"/>
               </w:rPr>
             </w:pPr>
             <w:r>
@@ -22583,6 +22419,7 @@
                 <w:rFonts w:ascii="Palatino" w:hAnsi="Palatino"/>
                 <w:sz w:val="15"/>
                 <w:szCs w:val="15"/>
+                <w:highlight w:val="darkGreen"/>
               </w:rPr>
               <w:t>4</w:t>
             </w:r>
@@ -22591,6 +22428,7 @@
                 <w:rFonts w:ascii="Palatino" w:hAnsi="Palatino"/>
                 <w:sz w:val="15"/>
                 <w:szCs w:val="15"/>
+                <w:highlight w:val="darkGreen"/>
               </w:rPr>
               <w:t>11</w:t>
             </w:r>
@@ -22608,6 +22446,7 @@
           <w:bCs/>
           <w:sz w:val="19"/>
           <w:szCs w:val="19"/>
+          <w:highlight w:val="darkGreen"/>
         </w:rPr>
       </w:pPr>
     </w:p>
@@ -22619,6 +22458,7 @@
           <w:rFonts w:ascii="Palatino" w:hAnsi="Palatino"/>
           <w:sz w:val="18"/>
           <w:szCs w:val="18"/>
+          <w:highlight w:val="darkGreen"/>
         </w:rPr>
       </w:pPr>
       <w:r>
@@ -22626,6 +22466,7 @@
           <w:rFonts w:ascii="Palatino" w:hAnsi="Palatino"/>
           <w:sz w:val="18"/>
           <w:szCs w:val="18"/>
+          <w:highlight w:val="darkGreen"/>
         </w:rPr>
         <w:t>This confusion matrix shows that the proposed hierarchical model has a recall of 95%, and a precision of 93%. As stated previously, precision and recall are important metrics to consider in this paper’s investigation.</w:t>
       </w:r>
@@ -22634,6 +22475,7 @@
           <w:rFonts w:ascii="Palatino" w:hAnsi="Palatino"/>
           <w:sz w:val="18"/>
           <w:szCs w:val="18"/>
+          <w:highlight w:val="darkGreen"/>
         </w:rPr>
         <w:t xml:space="preserve"> This model’s precision, recall and accuracy are in-line with the other state-of-the-art models proposed in similar research areas. A summary of this model’s stats can be found below:</w:t>
       </w:r>
@@ -22646,6 +22488,7 @@
           <w:rFonts w:ascii="Palatino" w:hAnsi="Palatino"/>
           <w:sz w:val="18"/>
           <w:szCs w:val="18"/>
+          <w:highlight w:val="darkGreen"/>
         </w:rPr>
       </w:pPr>
     </w:p>
@@ -22674,6 +22517,7 @@
                 <w:bCs/>
                 <w:sz w:val="18"/>
                 <w:szCs w:val="18"/>
+                <w:highlight w:val="darkGreen"/>
               </w:rPr>
             </w:pPr>
             <w:r>
@@ -22683,6 +22527,7 @@
                 <w:bCs/>
                 <w:sz w:val="18"/>
                 <w:szCs w:val="18"/>
+                <w:highlight w:val="darkGreen"/>
               </w:rPr>
               <w:t>Evaluation Metric</w:t>
             </w:r>
@@ -22700,6 +22545,7 @@
                 <w:rFonts w:ascii="Palatino" w:hAnsi="Palatino"/>
                 <w:sz w:val="18"/>
                 <w:szCs w:val="18"/>
+                <w:highlight w:val="darkGreen"/>
               </w:rPr>
             </w:pPr>
           </w:p>
@@ -22718,6 +22564,7 @@
                 <w:rFonts w:ascii="Palatino" w:hAnsi="Palatino"/>
                 <w:sz w:val="18"/>
                 <w:szCs w:val="18"/>
+                <w:highlight w:val="darkGreen"/>
               </w:rPr>
             </w:pPr>
             <w:r>
@@ -22725,6 +22572,7 @@
                 <w:rFonts w:ascii="Palatino" w:hAnsi="Palatino"/>
                 <w:sz w:val="18"/>
                 <w:szCs w:val="18"/>
+                <w:highlight w:val="darkGreen"/>
               </w:rPr>
               <w:t>Accuracy</w:t>
             </w:r>
@@ -22742,6 +22590,7 @@
                 <w:rFonts w:ascii="Palatino" w:hAnsi="Palatino"/>
                 <w:sz w:val="18"/>
                 <w:szCs w:val="18"/>
+                <w:highlight w:val="darkGreen"/>
               </w:rPr>
             </w:pPr>
             <w:r>
@@ -22749,6 +22598,7 @@
                 <w:rFonts w:ascii="Palatino" w:hAnsi="Palatino"/>
                 <w:sz w:val="18"/>
                 <w:szCs w:val="18"/>
+                <w:highlight w:val="darkGreen"/>
               </w:rPr>
               <w:t>0.84</w:t>
             </w:r>
@@ -22768,6 +22618,7 @@
                 <w:rFonts w:ascii="Palatino" w:hAnsi="Palatino"/>
                 <w:sz w:val="18"/>
                 <w:szCs w:val="18"/>
+                <w:highlight w:val="darkGreen"/>
               </w:rPr>
             </w:pPr>
             <w:r>
@@ -22775,6 +22626,7 @@
                 <w:rFonts w:ascii="Palatino" w:hAnsi="Palatino"/>
                 <w:sz w:val="18"/>
                 <w:szCs w:val="18"/>
+                <w:highlight w:val="darkGreen"/>
               </w:rPr>
               <w:t>Precision (Class 1)</w:t>
             </w:r>
@@ -22792,6 +22644,7 @@
                 <w:rFonts w:ascii="Palatino" w:hAnsi="Palatino"/>
                 <w:sz w:val="18"/>
                 <w:szCs w:val="18"/>
+                <w:highlight w:val="darkGreen"/>
               </w:rPr>
             </w:pPr>
             <w:r>
@@ -22799,6 +22652,7 @@
                 <w:rFonts w:ascii="Palatino" w:hAnsi="Palatino"/>
                 <w:sz w:val="18"/>
                 <w:szCs w:val="18"/>
+                <w:highlight w:val="darkGreen"/>
               </w:rPr>
               <w:t>0.9</w:t>
             </w:r>
@@ -22807,6 +22661,7 @@
                 <w:rFonts w:ascii="Palatino" w:hAnsi="Palatino"/>
                 <w:sz w:val="18"/>
                 <w:szCs w:val="18"/>
+                <w:highlight w:val="darkGreen"/>
               </w:rPr>
               <w:t>3</w:t>
             </w:r>
@@ -22826,6 +22681,7 @@
                 <w:rFonts w:ascii="Palatino" w:hAnsi="Palatino"/>
                 <w:sz w:val="18"/>
                 <w:szCs w:val="18"/>
+                <w:highlight w:val="darkGreen"/>
               </w:rPr>
             </w:pPr>
             <w:r>
@@ -22833,7 +22689,9 @@
                 <w:rFonts w:ascii="Palatino" w:hAnsi="Palatino"/>
                 <w:sz w:val="18"/>
                 <w:szCs w:val="18"/>
+                <w:highlight w:val="darkGreen"/>
               </w:rPr>
+              <w:lastRenderedPageBreak/>
               <w:t>Recall (Class 1)</w:t>
             </w:r>
           </w:p>
@@ -22850,6 +22708,7 @@
                 <w:rFonts w:ascii="Palatino" w:hAnsi="Palatino"/>
                 <w:sz w:val="18"/>
                 <w:szCs w:val="18"/>
+                <w:highlight w:val="darkGreen"/>
               </w:rPr>
             </w:pPr>
             <w:r>
@@ -22857,6 +22716,7 @@
                 <w:rFonts w:ascii="Palatino" w:hAnsi="Palatino"/>
                 <w:sz w:val="18"/>
                 <w:szCs w:val="18"/>
+                <w:highlight w:val="darkGreen"/>
               </w:rPr>
               <w:t>0.9</w:t>
             </w:r>
@@ -22865,6 +22725,7 @@
                 <w:rFonts w:ascii="Palatino" w:hAnsi="Palatino"/>
                 <w:sz w:val="18"/>
                 <w:szCs w:val="18"/>
+                <w:highlight w:val="darkGreen"/>
               </w:rPr>
               <w:t>5</w:t>
             </w:r>
@@ -22884,6 +22745,7 @@
                 <w:rFonts w:ascii="Palatino" w:hAnsi="Palatino"/>
                 <w:sz w:val="18"/>
                 <w:szCs w:val="18"/>
+                <w:highlight w:val="darkGreen"/>
               </w:rPr>
             </w:pPr>
             <w:r>
@@ -22891,6 +22753,7 @@
                 <w:rFonts w:ascii="Palatino" w:hAnsi="Palatino"/>
                 <w:sz w:val="18"/>
                 <w:szCs w:val="18"/>
+                <w:highlight w:val="darkGreen"/>
               </w:rPr>
               <w:t>Time Taken on Test Set</w:t>
             </w:r>
@@ -22908,6 +22771,7 @@
                 <w:rFonts w:ascii="Palatino" w:hAnsi="Palatino"/>
                 <w:sz w:val="18"/>
                 <w:szCs w:val="18"/>
+                <w:highlight w:val="darkGreen"/>
               </w:rPr>
             </w:pPr>
             <w:r>
@@ -22915,6 +22779,7 @@
                 <w:rFonts w:ascii="Palatino" w:hAnsi="Palatino"/>
                 <w:sz w:val="18"/>
                 <w:szCs w:val="18"/>
+                <w:highlight w:val="darkGreen"/>
               </w:rPr>
               <w:t>6</w:t>
             </w:r>
@@ -22923,6 +22788,7 @@
                 <w:rFonts w:ascii="Palatino" w:hAnsi="Palatino"/>
                 <w:sz w:val="18"/>
                 <w:szCs w:val="18"/>
+                <w:highlight w:val="darkGreen"/>
               </w:rPr>
               <w:t>0.8 seconds</w:t>
             </w:r>
@@ -22938,6 +22804,7 @@
           <w:rFonts w:ascii="Palatino" w:hAnsi="Palatino"/>
           <w:sz w:val="18"/>
           <w:szCs w:val="18"/>
+          <w:highlight w:val="darkGreen"/>
         </w:rPr>
       </w:pPr>
     </w:p>
@@ -22949,6 +22816,7 @@
           <w:rFonts w:ascii="Palatino" w:hAnsi="Palatino"/>
           <w:sz w:val="18"/>
           <w:szCs w:val="18"/>
+          <w:highlight w:val="darkGreen"/>
         </w:rPr>
       </w:pPr>
       <w:r>
@@ -22956,6 +22824,7 @@
           <w:rFonts w:ascii="Palatino" w:hAnsi="Palatino"/>
           <w:sz w:val="18"/>
           <w:szCs w:val="18"/>
+          <w:highlight w:val="darkGreen"/>
         </w:rPr>
         <w:t xml:space="preserve">As can be seen above, this model takes approximately 3 times the time to run on the test set as the other models in this study. However, 60 seconds is still fast enough to be used in the real-world and not have doctors waiting for the results of the model inference for too long </w:t>
       </w:r>
@@ -22965,6 +22834,7 @@
           <w:rFonts w:ascii="Palatino" w:hAnsi="Palatino"/>
           <w:sz w:val="18"/>
           <w:szCs w:val="18"/>
+          <w:highlight w:val="darkGreen"/>
         </w:rPr>
         <w:t>in order to</w:t>
       </w:r>
@@ -22974,6 +22844,7 @@
           <w:rFonts w:ascii="Palatino" w:hAnsi="Palatino"/>
           <w:sz w:val="18"/>
           <w:szCs w:val="18"/>
+          <w:highlight w:val="darkGreen"/>
         </w:rPr>
         <w:t xml:space="preserve"> aid with the diagnosis.</w:t>
       </w:r>
@@ -22986,6 +22857,7 @@
           <w:rFonts w:ascii="Palatino" w:hAnsi="Palatino"/>
           <w:sz w:val="18"/>
           <w:szCs w:val="18"/>
+          <w:highlight w:val="darkGreen"/>
         </w:rPr>
       </w:pPr>
       <w:r>
@@ -22993,6 +22865,7 @@
           <w:rFonts w:ascii="Palatino" w:hAnsi="Palatino"/>
           <w:sz w:val="18"/>
           <w:szCs w:val="18"/>
+          <w:highlight w:val="darkGreen"/>
         </w:rPr>
         <w:t xml:space="preserve">Despite this proposed model’s slightly lower performance than some of the other state-of-the-art models, and its slower run time, its main benefit is in its </w:t>
       </w:r>
@@ -23002,6 +22875,7 @@
           <w:rFonts w:ascii="Palatino" w:hAnsi="Palatino"/>
           <w:sz w:val="18"/>
           <w:szCs w:val="18"/>
+          <w:highlight w:val="darkGreen"/>
         </w:rPr>
         <w:t>explainability</w:t>
       </w:r>
@@ -23011,6 +22885,7 @@
           <w:rFonts w:ascii="Palatino" w:hAnsi="Palatino"/>
           <w:sz w:val="18"/>
           <w:szCs w:val="18"/>
+          <w:highlight w:val="darkGreen"/>
         </w:rPr>
         <w:t xml:space="preserve">. </w:t>
       </w:r>
@@ -23023,6 +22898,7 @@
           <w:rFonts w:ascii="Palatino" w:hAnsi="Palatino"/>
           <w:sz w:val="18"/>
           <w:szCs w:val="18"/>
+          <w:highlight w:val="darkGreen"/>
         </w:rPr>
       </w:pPr>
     </w:p>
@@ -23034,6 +22910,7 @@
           <w:rFonts w:ascii="Palatino" w:hAnsi="Palatino"/>
           <w:sz w:val="18"/>
           <w:szCs w:val="18"/>
+          <w:highlight w:val="darkGreen"/>
           <w:u w:val="single"/>
         </w:rPr>
       </w:pPr>
@@ -23042,6 +22919,7 @@
           <w:rFonts w:ascii="Palatino" w:hAnsi="Palatino"/>
           <w:sz w:val="18"/>
           <w:szCs w:val="18"/>
+          <w:highlight w:val="darkGreen"/>
           <w:u w:val="single"/>
         </w:rPr>
         <w:t>Grad-CAM Heatmap</w:t>
@@ -23055,6 +22933,7 @@
           <w:rFonts w:ascii="Palatino" w:hAnsi="Palatino"/>
           <w:sz w:val="18"/>
           <w:szCs w:val="18"/>
+          <w:highlight w:val="darkGreen"/>
         </w:rPr>
       </w:pPr>
       <w:r>
@@ -23063,6 +22942,7 @@
           <w:noProof/>
           <w:sz w:val="18"/>
           <w:szCs w:val="18"/>
+          <w:highlight w:val="darkGreen"/>
         </w:rPr>
         <w:drawing>
           <wp:inline distT="0" distB="0" distL="0" distR="0" wp14:anchorId="44C591E9" wp14:editId="2F921C91">
@@ -23089,6 +22969,7 @@
           <w:bCs/>
           <w:sz w:val="19"/>
           <w:szCs w:val="19"/>
+          <w:highlight w:val="darkGreen"/>
         </w:rPr>
       </w:pPr>
     </w:p>
@@ -23107,6 +22988,7 @@
           <w:rFonts w:ascii="Palatino" w:hAnsi="Palatino"/>
           <w:sz w:val="18"/>
           <w:szCs w:val="18"/>
+          <w:highlight w:val="darkGreen"/>
         </w:rPr>
         <w:t>Average ROAD Combined across 5 percentiles: 0.299</w:t>
       </w:r>
@@ -24074,7 +23956,6 @@
           <w:szCs w:val="19"/>
           <w:shd w:val="clear" w:color="auto" w:fill="FFFFFF"/>
         </w:rPr>
-        <w:lastRenderedPageBreak/>
         <w:t xml:space="preserve">Bai, H.X., Hsieh, B., </w:t>
       </w:r>
       <w:proofErr w:type="spellStart"/>
@@ -25197,6 +25078,7 @@
           <w:szCs w:val="19"/>
           <w:shd w:val="clear" w:color="auto" w:fill="FFFFFF"/>
         </w:rPr>
+        <w:lastRenderedPageBreak/>
         <w:t>Redmon, J. and Farhadi, A., 2017. YOLO9000: better, faster, stronger. In </w:t>
       </w:r>
       <w:r>
@@ -26719,7 +26601,6 @@
           <w:sz w:val="19"/>
           <w:szCs w:val="19"/>
         </w:rPr>
-        <w:lastRenderedPageBreak/>
         <w:t xml:space="preserve">Brian Kenji Iwana, </w:t>
       </w:r>
       <w:proofErr w:type="spellStart"/>
@@ -27859,7 +27740,18 @@
           <w:szCs w:val="19"/>
           <w:shd w:val="clear" w:color="auto" w:fill="FFFFFF"/>
         </w:rPr>
-        <w:t>, A. and SS, V.C., 2021. COVID-19 diagnosis and severity detection from CT-images using transfer learning and back propagation neural network. </w:t>
+        <w:t xml:space="preserve">, A. and SS, V.C., 2021. COVID-19 diagnosis and severity detection from CT-images using transfer learning and back propagation </w:t>
+      </w:r>
+      <w:r>
+        <w:rPr>
+          <w:rFonts w:ascii="Palatino" w:hAnsi="Palatino" w:cs="Arial"/>
+          <w:color w:val="222222"/>
+          <w:sz w:val="19"/>
+          <w:szCs w:val="19"/>
+          <w:shd w:val="clear" w:color="auto" w:fill="FFFFFF"/>
+        </w:rPr>
+        <w:lastRenderedPageBreak/>
+        <w:t>neural network. </w:t>
       </w:r>
       <w:r>
         <w:rPr>
@@ -27917,24 +27809,18 @@
           <w:rFonts w:ascii="Palatino" w:hAnsi="Palatino"/>
           <w:sz w:val="19"/>
           <w:szCs w:val="19"/>
-        </w:rPr>
-      </w:pPr>
-      <w:r>
-        <w:rPr>
-          <w:rFonts w:ascii="Palatino" w:hAnsi="Palatino"/>
-          <w:sz w:val="19"/>
-          <w:szCs w:val="19"/>
-        </w:rPr>
-        <w:t xml:space="preserve">Yan, Tao (2020), “COVID-19 and common pneumonia chest CT dataset (412 common pneumonia CT scans)”, Mendeley Data, V1, </w:t>
-      </w:r>
+          <w:highlight w:val="darkGreen"/>
+        </w:rPr>
+      </w:pPr>
       <w:proofErr w:type="spellStart"/>
       <w:r>
         <w:rPr>
           <w:rFonts w:ascii="Palatino" w:hAnsi="Palatino"/>
           <w:sz w:val="19"/>
           <w:szCs w:val="19"/>
-        </w:rPr>
-        <w:t>doi</w:t>
+          <w:highlight w:val="darkGreen"/>
+        </w:rPr>
+        <w:t>Tompe</w:t>
       </w:r>
       <w:proofErr w:type="spellEnd"/>
       <w:r>
@@ -27942,8 +27828,82 @@
           <w:rFonts w:ascii="Palatino" w:hAnsi="Palatino"/>
           <w:sz w:val="19"/>
           <w:szCs w:val="19"/>
-        </w:rPr>
-        <w:t>: 10.17632/ygvgkdbmvt.1</w:t>
+          <w:highlight w:val="darkGreen"/>
+        </w:rPr>
+        <w:t xml:space="preserve">, A. and </w:t>
+      </w:r>
+      <w:proofErr w:type="spellStart"/>
+      <w:r>
+        <w:rPr>
+          <w:rFonts w:ascii="Palatino" w:hAnsi="Palatino"/>
+          <w:sz w:val="19"/>
+          <w:szCs w:val="19"/>
+          <w:highlight w:val="darkGreen"/>
+        </w:rPr>
+        <w:t>Sargar</w:t>
+      </w:r>
+      <w:proofErr w:type="spellEnd"/>
+      <w:r>
+        <w:rPr>
+          <w:rFonts w:ascii="Palatino" w:hAnsi="Palatino"/>
+          <w:sz w:val="19"/>
+          <w:szCs w:val="19"/>
+          <w:highlight w:val="darkGreen"/>
+        </w:rPr>
+        <w:t>, K., 2021. X-Ray Image Quality Assurance. In </w:t>
+      </w:r>
+      <w:proofErr w:type="spellStart"/>
+      <w:r>
+        <w:rPr>
+          <w:rFonts w:ascii="Palatino" w:hAnsi="Palatino"/>
+          <w:i/>
+          <w:iCs/>
+          <w:sz w:val="19"/>
+          <w:szCs w:val="19"/>
+          <w:highlight w:val="darkGreen"/>
+        </w:rPr>
+        <w:t>StatPearls</w:t>
+      </w:r>
+      <w:proofErr w:type="spellEnd"/>
+      <w:r>
+        <w:rPr>
+          <w:rFonts w:ascii="Palatino" w:hAnsi="Palatino"/>
+          <w:i/>
+          <w:iCs/>
+          <w:sz w:val="19"/>
+          <w:szCs w:val="19"/>
+          <w:highlight w:val="darkGreen"/>
+        </w:rPr>
+        <w:t xml:space="preserve"> [Internet]</w:t>
+      </w:r>
+      <w:r>
+        <w:rPr>
+          <w:rFonts w:ascii="Palatino" w:hAnsi="Palatino"/>
+          <w:sz w:val="19"/>
+          <w:szCs w:val="19"/>
+          <w:highlight w:val="darkGreen"/>
+        </w:rPr>
+        <w:t xml:space="preserve">. </w:t>
+      </w:r>
+      <w:proofErr w:type="spellStart"/>
+      <w:r>
+        <w:rPr>
+          <w:rFonts w:ascii="Palatino" w:hAnsi="Palatino"/>
+          <w:sz w:val="19"/>
+          <w:szCs w:val="19"/>
+          <w:highlight w:val="darkGreen"/>
+        </w:rPr>
+        <w:t>StatPearls</w:t>
+      </w:r>
+      <w:proofErr w:type="spellEnd"/>
+      <w:r>
+        <w:rPr>
+          <w:rFonts w:ascii="Palatino" w:hAnsi="Palatino"/>
+          <w:sz w:val="19"/>
+          <w:szCs w:val="19"/>
+          <w:highlight w:val="darkGreen"/>
+        </w:rPr>
+        <w:t xml:space="preserve"> Publishing.</w:t>
       </w:r>
     </w:p>
     <w:p>
@@ -28102,9 +28062,12 @@
           <w:numId w:val="22"/>
         </w:numPr>
         <w:rPr>
-          <w:rFonts w:ascii="Palatino" w:hAnsi="Palatino"/>
-          <w:sz w:val="19"/>
-          <w:szCs w:val="19"/>
+          <w:rStyle w:val="Hyperlink"/>
+          <w:rFonts w:ascii="Palatino" w:hAnsi="Palatino" w:cs="Times New Roman"/>
+          <w:color w:val="auto"/>
+          <w:sz w:val="19"/>
+          <w:szCs w:val="19"/>
+          <w:u w:val="none"/>
         </w:rPr>
       </w:pPr>
       <w:hyperlink r:id="rId48" w:history="1">
@@ -28134,114 +28097,78 @@
       </w:pPr>
       <w:r>
         <w:rPr>
-          <w:rFonts w:ascii="Palatino" w:hAnsi="Palatino" w:cs="Arial"/>
-          <w:color w:val="222222"/>
-          <w:sz w:val="19"/>
-          <w:szCs w:val="19"/>
-          <w:shd w:val="clear" w:color="auto" w:fill="FFFFFF"/>
-        </w:rPr>
-        <w:t xml:space="preserve">Tan, M. and Le, Q., 2019, May. </w:t>
+          <w:rFonts w:ascii="Palatino" w:hAnsi="Palatino"/>
+          <w:sz w:val="19"/>
+          <w:szCs w:val="19"/>
+        </w:rPr>
+        <w:t xml:space="preserve">Rong, Y., </w:t>
       </w:r>
       <w:proofErr w:type="spellStart"/>
       <w:r>
         <w:rPr>
-          <w:rFonts w:ascii="Palatino" w:hAnsi="Palatino" w:cs="Arial"/>
-          <w:color w:val="222222"/>
-          <w:sz w:val="19"/>
-          <w:szCs w:val="19"/>
-          <w:shd w:val="clear" w:color="auto" w:fill="FFFFFF"/>
-        </w:rPr>
-        <w:t>Efficientnet</w:t>
+          <w:rFonts w:ascii="Palatino" w:hAnsi="Palatino"/>
+          <w:sz w:val="19"/>
+          <w:szCs w:val="19"/>
+        </w:rPr>
+        <w:t>Leemann</w:t>
       </w:r>
       <w:proofErr w:type="spellEnd"/>
       <w:r>
         <w:rPr>
-          <w:rFonts w:ascii="Palatino" w:hAnsi="Palatino" w:cs="Arial"/>
-          <w:color w:val="222222"/>
-          <w:sz w:val="19"/>
-          <w:szCs w:val="19"/>
-          <w:shd w:val="clear" w:color="auto" w:fill="FFFFFF"/>
-        </w:rPr>
-        <w:t>: Rethinking model scaling for convolutional neural networks. In </w:t>
-      </w:r>
-      <w:r>
-        <w:rPr>
-          <w:rFonts w:ascii="Palatino" w:hAnsi="Palatino" w:cs="Arial"/>
+          <w:rFonts w:ascii="Palatino" w:hAnsi="Palatino"/>
+          <w:sz w:val="19"/>
+          <w:szCs w:val="19"/>
+        </w:rPr>
+        <w:t xml:space="preserve">, T., Borisov, V., </w:t>
+      </w:r>
+      <w:proofErr w:type="spellStart"/>
+      <w:r>
+        <w:rPr>
+          <w:rFonts w:ascii="Palatino" w:hAnsi="Palatino"/>
+          <w:sz w:val="19"/>
+          <w:szCs w:val="19"/>
+        </w:rPr>
+        <w:t>Kasneci</w:t>
+      </w:r>
+      <w:proofErr w:type="spellEnd"/>
+      <w:r>
+        <w:rPr>
+          <w:rFonts w:ascii="Palatino" w:hAnsi="Palatino"/>
+          <w:sz w:val="19"/>
+          <w:szCs w:val="19"/>
+        </w:rPr>
+        <w:t xml:space="preserve">, G. and </w:t>
+      </w:r>
+      <w:proofErr w:type="spellStart"/>
+      <w:r>
+        <w:rPr>
+          <w:rFonts w:ascii="Palatino" w:hAnsi="Palatino"/>
+          <w:sz w:val="19"/>
+          <w:szCs w:val="19"/>
+        </w:rPr>
+        <w:t>Kasneci</w:t>
+      </w:r>
+      <w:proofErr w:type="spellEnd"/>
+      <w:r>
+        <w:rPr>
+          <w:rFonts w:ascii="Palatino" w:hAnsi="Palatino"/>
+          <w:sz w:val="19"/>
+          <w:szCs w:val="19"/>
+        </w:rPr>
+        <w:t>, E., 2022. A consistent and efficient evaluation strategy for attribution methods. </w:t>
+      </w:r>
+      <w:proofErr w:type="spellStart"/>
+      <w:r>
+        <w:rPr>
+          <w:rFonts w:ascii="Palatino" w:hAnsi="Palatino"/>
           <w:i/>
           <w:iCs/>
-          <w:color w:val="222222"/>
-          <w:sz w:val="19"/>
-          <w:szCs w:val="19"/>
-          <w:shd w:val="clear" w:color="auto" w:fill="FFFFFF"/>
-        </w:rPr>
-        <w:t>International conference on machine learning</w:t>
-      </w:r>
-      <w:r>
-        <w:rPr>
-          <w:rFonts w:ascii="Palatino" w:hAnsi="Palatino" w:cs="Arial"/>
-          <w:color w:val="222222"/>
-          <w:sz w:val="19"/>
-          <w:szCs w:val="19"/>
-          <w:shd w:val="clear" w:color="auto" w:fill="FFFFFF"/>
-        </w:rPr>
-        <w:t> (pp. 6105-6114). PMLR</w:t>
-      </w:r>
-    </w:p>
-    <w:p>
-      <w:pPr>
-        <w:pStyle w:val="ListParagraph"/>
-        <w:numPr>
-          <w:ilvl w:val="0"/>
-          <w:numId w:val="22"/>
-        </w:numPr>
-        <w:rPr>
-          <w:rFonts w:ascii="Palatino" w:hAnsi="Palatino"/>
-          <w:sz w:val="19"/>
-          <w:szCs w:val="19"/>
-          <w:highlight w:val="darkGreen"/>
-        </w:rPr>
-      </w:pPr>
-      <w:proofErr w:type="spellStart"/>
-      <w:r>
-        <w:rPr>
-          <w:rFonts w:ascii="Palatino" w:hAnsi="Palatino"/>
-          <w:sz w:val="19"/>
-          <w:szCs w:val="19"/>
-          <w:highlight w:val="darkGreen"/>
-        </w:rPr>
-        <w:t>Tompe</w:t>
+          <w:sz w:val="19"/>
+          <w:szCs w:val="19"/>
+        </w:rPr>
+        <w:t>arXiv</w:t>
       </w:r>
       <w:proofErr w:type="spellEnd"/>
-      <w:r>
-        <w:rPr>
-          <w:rFonts w:ascii="Palatino" w:hAnsi="Palatino"/>
-          <w:sz w:val="19"/>
-          <w:szCs w:val="19"/>
-          <w:highlight w:val="darkGreen"/>
-        </w:rPr>
-        <w:t xml:space="preserve">, A. and </w:t>
-      </w:r>
-      <w:proofErr w:type="spellStart"/>
-      <w:r>
-        <w:rPr>
-          <w:rFonts w:ascii="Palatino" w:hAnsi="Palatino"/>
-          <w:sz w:val="19"/>
-          <w:szCs w:val="19"/>
-          <w:highlight w:val="darkGreen"/>
-        </w:rPr>
-        <w:t>Sargar</w:t>
-      </w:r>
-      <w:proofErr w:type="spellEnd"/>
-      <w:r>
-        <w:rPr>
-          <w:rFonts w:ascii="Palatino" w:hAnsi="Palatino"/>
-          <w:sz w:val="19"/>
-          <w:szCs w:val="19"/>
-          <w:highlight w:val="darkGreen"/>
-        </w:rPr>
-        <w:t>, K., 2021. X-Ray Image Quality Assurance. In </w:t>
-      </w:r>
-      <w:proofErr w:type="spellStart"/>
       <w:r>
         <w:rPr>
           <w:rFonts w:ascii="Palatino" w:hAnsi="Palatino"/>
@@ -28249,50 +28176,16 @@
           <w:iCs/>
           <w:sz w:val="19"/>
           <w:szCs w:val="19"/>
-          <w:highlight w:val="darkGreen"/>
-        </w:rPr>
-        <w:t>StatPearls</w:t>
-      </w:r>
-      <w:proofErr w:type="spellEnd"/>
-      <w:r>
-        <w:rPr>
-          <w:rFonts w:ascii="Palatino" w:hAnsi="Palatino"/>
-          <w:i/>
-          <w:iCs/>
-          <w:sz w:val="19"/>
-          <w:szCs w:val="19"/>
-          <w:highlight w:val="darkGreen"/>
-        </w:rPr>
-        <w:t xml:space="preserve"> [Internet]</w:t>
-      </w:r>
-      <w:r>
-        <w:rPr>
-          <w:rFonts w:ascii="Palatino" w:hAnsi="Palatino"/>
-          <w:sz w:val="19"/>
-          <w:szCs w:val="19"/>
-          <w:highlight w:val="darkGreen"/>
-        </w:rPr>
-        <w:t xml:space="preserve">. </w:t>
-      </w:r>
-      <w:proofErr w:type="spellStart"/>
-      <w:r>
-        <w:rPr>
-          <w:rFonts w:ascii="Palatino" w:hAnsi="Palatino"/>
-          <w:sz w:val="19"/>
-          <w:szCs w:val="19"/>
-          <w:highlight w:val="darkGreen"/>
-        </w:rPr>
-        <w:t>StatPearls</w:t>
-      </w:r>
-      <w:proofErr w:type="spellEnd"/>
-      <w:r>
-        <w:rPr>
-          <w:rFonts w:ascii="Palatino" w:hAnsi="Palatino"/>
-          <w:sz w:val="19"/>
-          <w:szCs w:val="19"/>
-          <w:highlight w:val="darkGreen"/>
-        </w:rPr>
-        <w:t xml:space="preserve"> Publishing.</w:t>
+        </w:rPr>
+        <w:t xml:space="preserve"> preprint arXiv:2202.00449</w:t>
+      </w:r>
+      <w:r>
+        <w:rPr>
+          <w:rFonts w:ascii="Palatino" w:hAnsi="Palatino"/>
+          <w:sz w:val="19"/>
+          <w:szCs w:val="19"/>
+        </w:rPr>
+        <w:t>.</w:t>
       </w:r>
     </w:p>
     <w:p>

</xml_diff>

<commit_message>
Done. Up to Evaluation section. (redo Darknet results)
</commit_message>
<xml_diff>
--- a/ProjectReport.docx
+++ b/ProjectReport.docx
@@ -16399,7 +16399,7 @@
           <w:szCs w:val="19"/>
         </w:rPr>
         <w:drawing>
-          <wp:inline distT="0" distB="0" distL="0" distR="0" wp14:anchorId="5BDEC2FF" wp14:editId="20CD1469">
+          <wp:inline distT="0" distB="0" distL="0" distR="0" wp14:anchorId="5BDEC2FF" wp14:editId="7019583A">
             <wp:extent cx="3103245" cy="1810385"/>
             <wp:effectExtent l="0" t="0" r="8255" b="18415"/>
             <wp:docPr id="37" name="Chart 37"/>
@@ -18117,7 +18117,7 @@
           <w:szCs w:val="18"/>
         </w:rPr>
         <w:drawing>
-          <wp:inline distT="0" distB="0" distL="0" distR="0" wp14:anchorId="5BFAD6AC" wp14:editId="467F0EC9">
+          <wp:inline distT="0" distB="0" distL="0" distR="0" wp14:anchorId="5BFAD6AC" wp14:editId="392C9B41">
             <wp:extent cx="3103245" cy="1810385"/>
             <wp:effectExtent l="0" t="0" r="8255" b="18415"/>
             <wp:docPr id="39" name="Chart 39"/>
@@ -21569,15 +21569,13 @@
           <w:rFonts w:ascii="Palatino" w:hAnsi="Palatino"/>
           <w:sz w:val="19"/>
           <w:szCs w:val="19"/>
-          <w:highlight w:val="darkGreen"/>
-        </w:rPr>
-      </w:pPr>
-      <w:r>
-        <w:rPr>
-          <w:rFonts w:ascii="Palatino" w:hAnsi="Palatino"/>
-          <w:sz w:val="19"/>
-          <w:szCs w:val="19"/>
-          <w:highlight w:val="darkGreen"/>
+        </w:rPr>
+      </w:pPr>
+      <w:r>
+        <w:rPr>
+          <w:rFonts w:ascii="Palatino" w:hAnsi="Palatino"/>
+          <w:sz w:val="19"/>
+          <w:szCs w:val="19"/>
         </w:rPr>
         <w:t xml:space="preserve">The </w:t>
       </w:r>
@@ -21586,7 +21584,6 @@
           <w:rFonts w:ascii="Palatino" w:hAnsi="Palatino"/>
           <w:sz w:val="19"/>
           <w:szCs w:val="19"/>
-          <w:highlight w:val="darkGreen"/>
         </w:rPr>
         <w:t xml:space="preserve">following results were achieved by the proposed </w:t>
       </w:r>
@@ -21595,7 +21592,6 @@
           <w:rFonts w:ascii="Palatino" w:hAnsi="Palatino"/>
           <w:sz w:val="19"/>
           <w:szCs w:val="19"/>
-          <w:highlight w:val="darkGreen"/>
         </w:rPr>
         <w:t>ensemble</w:t>
       </w:r>
@@ -21604,7 +21600,6 @@
           <w:rFonts w:ascii="Palatino" w:hAnsi="Palatino"/>
           <w:sz w:val="19"/>
           <w:szCs w:val="19"/>
-          <w:highlight w:val="darkGreen"/>
         </w:rPr>
         <w:t xml:space="preserve"> model in this paper:</w:t>
       </w:r>
@@ -21612,20 +21607,16 @@
     <w:p>
       <w:pPr>
         <w:pStyle w:val="PARAGRAPHnoindent"/>
-        <w:rPr>
-          <w:highlight w:val="darkGreen"/>
-        </w:rPr>
       </w:pPr>
       <w:r>
         <w:rPr>
           <w:noProof/>
-          <w:highlight w:val="darkGreen"/>
         </w:rPr>
         <w:drawing>
-          <wp:inline distT="0" distB="0" distL="0" distR="0" wp14:anchorId="7D7BD817" wp14:editId="2AE0A4A6">
-            <wp:extent cx="3103245" cy="1292225"/>
+          <wp:inline distT="0" distB="0" distL="0" distR="0" wp14:anchorId="4161E823" wp14:editId="386387D9">
+            <wp:extent cx="3103245" cy="1279525"/>
             <wp:effectExtent l="0" t="0" r="0" b="3175"/>
-            <wp:docPr id="41" name="Picture 41" descr="Calendar&#10;&#10;Description automatically generated"/>
+            <wp:docPr id="45" name="Picture 45" descr="Calendar&#10;&#10;Description automatically generated"/>
             <wp:cNvGraphicFramePr>
               <a:graphicFrameLocks xmlns:a="http://schemas.openxmlformats.org/drawingml/2006/main" noChangeAspect="1"/>
             </wp:cNvGraphicFramePr>
@@ -21633,7 +21624,7 @@
               <a:graphicData uri="http://schemas.openxmlformats.org/drawingml/2006/picture">
                 <pic:pic xmlns:pic="http://schemas.openxmlformats.org/drawingml/2006/picture">
                   <pic:nvPicPr>
-                    <pic:cNvPr id="41" name="Picture 41" descr="Calendar&#10;&#10;Description automatically generated"/>
+                    <pic:cNvPr id="45" name="Picture 45" descr="Calendar&#10;&#10;Description automatically generated"/>
                     <pic:cNvPicPr/>
                   </pic:nvPicPr>
                   <pic:blipFill>
@@ -21651,7 +21642,7 @@
                   <pic:spPr>
                     <a:xfrm>
                       <a:off x="0" y="0"/>
-                      <a:ext cx="3103245" cy="1292225"/>
+                      <a:ext cx="3103245" cy="1279525"/>
                     </a:xfrm>
                     <a:prstGeom prst="rect">
                       <a:avLst/>
@@ -21671,7 +21662,6 @@
           <w:rFonts w:ascii="Palatino" w:hAnsi="Palatino"/>
           <w:sz w:val="18"/>
           <w:szCs w:val="18"/>
-          <w:highlight w:val="darkGreen"/>
         </w:rPr>
       </w:pPr>
       <w:r>
@@ -21679,7 +21669,6 @@
           <w:rFonts w:ascii="Palatino" w:hAnsi="Palatino"/>
           <w:sz w:val="18"/>
           <w:szCs w:val="18"/>
-          <w:highlight w:val="darkGreen"/>
         </w:rPr>
         <w:t xml:space="preserve">This shows that our proposed hierarchical architecture </w:t>
       </w:r>
@@ -21689,7 +21678,6 @@
           <w:rFonts w:ascii="Palatino" w:hAnsi="Palatino"/>
           <w:sz w:val="18"/>
           <w:szCs w:val="18"/>
-          <w:highlight w:val="darkGreen"/>
         </w:rPr>
         <w:t>is able to</w:t>
       </w:r>
@@ -21699,7 +21687,6 @@
           <w:rFonts w:ascii="Palatino" w:hAnsi="Palatino"/>
           <w:sz w:val="18"/>
           <w:szCs w:val="18"/>
-          <w:highlight w:val="darkGreen"/>
         </w:rPr>
         <w:t xml:space="preserve"> achieve 8</w:t>
       </w:r>
@@ -21708,16 +21695,14 @@
           <w:rFonts w:ascii="Palatino" w:hAnsi="Palatino"/>
           <w:sz w:val="18"/>
           <w:szCs w:val="18"/>
-          <w:highlight w:val="darkGreen"/>
-        </w:rPr>
-        <w:t>9</w:t>
+        </w:rPr>
+        <w:t>7</w:t>
       </w:r>
       <w:r>
         <w:rPr>
           <w:rFonts w:ascii="Palatino" w:hAnsi="Palatino"/>
           <w:sz w:val="18"/>
           <w:szCs w:val="18"/>
-          <w:highlight w:val="darkGreen"/>
         </w:rPr>
         <w:t>% on the test set.</w:t>
       </w:r>
@@ -21726,7 +21711,6 @@
           <w:rFonts w:ascii="Palatino" w:hAnsi="Palatino"/>
           <w:sz w:val="18"/>
           <w:szCs w:val="18"/>
-          <w:highlight w:val="darkGreen"/>
         </w:rPr>
         <w:t xml:space="preserve"> </w:t>
       </w:r>
@@ -21735,7 +21719,6 @@
           <w:rFonts w:ascii="Palatino" w:hAnsi="Palatino"/>
           <w:sz w:val="18"/>
           <w:szCs w:val="18"/>
-          <w:highlight w:val="darkGreen"/>
         </w:rPr>
         <w:t>This is a higher accuracy performance than the other 4 state-of-the-art models on the test set.</w:t>
       </w:r>
@@ -21747,15 +21730,13 @@
           <w:rFonts w:ascii="Palatino" w:hAnsi="Palatino"/>
           <w:sz w:val="19"/>
           <w:szCs w:val="19"/>
-          <w:highlight w:val="darkGreen"/>
-        </w:rPr>
-      </w:pPr>
-      <w:r>
-        <w:rPr>
-          <w:rFonts w:ascii="Palatino" w:hAnsi="Palatino"/>
-          <w:sz w:val="19"/>
-          <w:szCs w:val="19"/>
-          <w:highlight w:val="darkGreen"/>
+        </w:rPr>
+      </w:pPr>
+      <w:r>
+        <w:rPr>
+          <w:rFonts w:ascii="Palatino" w:hAnsi="Palatino"/>
+          <w:sz w:val="19"/>
+          <w:szCs w:val="19"/>
         </w:rPr>
         <w:t>The confusion matrix can be seen below:</w:t>
       </w:r>
@@ -21763,9 +21744,6 @@
     <w:p>
       <w:pPr>
         <w:pStyle w:val="PARAGRAPH"/>
-        <w:rPr>
-          <w:highlight w:val="darkGreen"/>
-        </w:rPr>
       </w:pPr>
     </w:p>
     <w:tbl>
@@ -21795,7 +21773,6 @@
                 <w:rFonts w:ascii="Palatino" w:hAnsi="Palatino"/>
                 <w:sz w:val="15"/>
                 <w:szCs w:val="15"/>
-                <w:highlight w:val="darkGreen"/>
               </w:rPr>
             </w:pPr>
           </w:p>
@@ -21812,7 +21789,6 @@
                 <w:rFonts w:ascii="Palatino" w:hAnsi="Palatino"/>
                 <w:sz w:val="15"/>
                 <w:szCs w:val="15"/>
-                <w:highlight w:val="darkGreen"/>
               </w:rPr>
             </w:pPr>
           </w:p>
@@ -21829,7 +21805,6 @@
                 <w:rFonts w:ascii="Palatino" w:hAnsi="Palatino"/>
                 <w:sz w:val="15"/>
                 <w:szCs w:val="15"/>
-                <w:highlight w:val="darkGreen"/>
               </w:rPr>
             </w:pPr>
           </w:p>
@@ -21848,7 +21823,6 @@
                 <w:bCs/>
                 <w:sz w:val="15"/>
                 <w:szCs w:val="15"/>
-                <w:highlight w:val="darkGreen"/>
               </w:rPr>
             </w:pPr>
             <w:r>
@@ -21858,7 +21832,6 @@
                 <w:bCs/>
                 <w:sz w:val="15"/>
                 <w:szCs w:val="15"/>
-                <w:highlight w:val="darkGreen"/>
               </w:rPr>
               <w:t>True</w:t>
             </w:r>
@@ -21876,7 +21849,6 @@
                 <w:rFonts w:ascii="Palatino" w:hAnsi="Palatino"/>
                 <w:sz w:val="15"/>
                 <w:szCs w:val="15"/>
-                <w:highlight w:val="darkGreen"/>
               </w:rPr>
             </w:pPr>
           </w:p>
@@ -21895,7 +21867,6 @@
                 <w:rFonts w:ascii="Palatino" w:hAnsi="Palatino"/>
                 <w:sz w:val="15"/>
                 <w:szCs w:val="15"/>
-                <w:highlight w:val="darkGreen"/>
               </w:rPr>
             </w:pPr>
           </w:p>
@@ -21912,7 +21883,6 @@
                 <w:rFonts w:ascii="Palatino" w:hAnsi="Palatino"/>
                 <w:sz w:val="15"/>
                 <w:szCs w:val="15"/>
-                <w:highlight w:val="darkGreen"/>
               </w:rPr>
             </w:pPr>
           </w:p>
@@ -21929,7 +21899,6 @@
                 <w:rFonts w:ascii="Palatino" w:hAnsi="Palatino"/>
                 <w:sz w:val="15"/>
                 <w:szCs w:val="15"/>
-                <w:highlight w:val="darkGreen"/>
               </w:rPr>
             </w:pPr>
             <w:r>
@@ -21937,7 +21906,6 @@
                 <w:rFonts w:ascii="Palatino" w:hAnsi="Palatino"/>
                 <w:sz w:val="15"/>
                 <w:szCs w:val="15"/>
-                <w:highlight w:val="darkGreen"/>
               </w:rPr>
               <w:t>0 (Healthy)</w:t>
             </w:r>
@@ -21955,7 +21923,6 @@
                 <w:rFonts w:ascii="Palatino" w:hAnsi="Palatino"/>
                 <w:sz w:val="15"/>
                 <w:szCs w:val="15"/>
-                <w:highlight w:val="darkGreen"/>
               </w:rPr>
             </w:pPr>
             <w:r>
@@ -21963,7 +21930,6 @@
                 <w:rFonts w:ascii="Palatino" w:hAnsi="Palatino"/>
                 <w:sz w:val="15"/>
                 <w:szCs w:val="15"/>
-                <w:highlight w:val="darkGreen"/>
               </w:rPr>
               <w:t>1 (COVID-19)</w:t>
             </w:r>
@@ -21981,7 +21947,6 @@
                 <w:rFonts w:ascii="Palatino" w:hAnsi="Palatino"/>
                 <w:sz w:val="15"/>
                 <w:szCs w:val="15"/>
-                <w:highlight w:val="darkGreen"/>
               </w:rPr>
             </w:pPr>
             <w:r>
@@ -21989,7 +21954,6 @@
                 <w:rFonts w:ascii="Palatino" w:hAnsi="Palatino"/>
                 <w:sz w:val="15"/>
                 <w:szCs w:val="15"/>
-                <w:highlight w:val="darkGreen"/>
               </w:rPr>
               <w:t>2 (Other)</w:t>
             </w:r>
@@ -22009,7 +21973,6 @@
                 <w:rFonts w:ascii="Palatino" w:hAnsi="Palatino"/>
                 <w:sz w:val="15"/>
                 <w:szCs w:val="15"/>
-                <w:highlight w:val="darkGreen"/>
               </w:rPr>
             </w:pPr>
           </w:p>
@@ -22026,7 +21989,6 @@
                 <w:rFonts w:ascii="Palatino" w:hAnsi="Palatino"/>
                 <w:sz w:val="15"/>
                 <w:szCs w:val="15"/>
-                <w:highlight w:val="darkGreen"/>
               </w:rPr>
             </w:pPr>
             <w:r>
@@ -22034,7 +21996,6 @@
                 <w:rFonts w:ascii="Palatino" w:hAnsi="Palatino"/>
                 <w:sz w:val="15"/>
                 <w:szCs w:val="15"/>
-                <w:highlight w:val="darkGreen"/>
               </w:rPr>
               <w:t>0 (Healthy)</w:t>
             </w:r>
@@ -22053,7 +22014,6 @@
                 <w:rFonts w:ascii="Palatino" w:hAnsi="Palatino"/>
                 <w:sz w:val="15"/>
                 <w:szCs w:val="15"/>
-                <w:highlight w:val="darkGreen"/>
               </w:rPr>
             </w:pPr>
             <w:r>
@@ -22061,18 +22021,8 @@
                 <w:rFonts w:ascii="Palatino" w:hAnsi="Palatino"/>
                 <w:sz w:val="15"/>
                 <w:szCs w:val="15"/>
-                <w:highlight w:val="darkGreen"/>
               </w:rPr>
-              <w:t>3</w:t>
-            </w:r>
-            <w:r>
-              <w:rPr>
-                <w:rFonts w:ascii="Palatino" w:hAnsi="Palatino"/>
-                <w:sz w:val="15"/>
-                <w:szCs w:val="15"/>
-                <w:highlight w:val="darkGreen"/>
-              </w:rPr>
-              <w:t>54</w:t>
+              <w:t>427</w:t>
             </w:r>
           </w:p>
         </w:tc>
@@ -22089,7 +22039,6 @@
                 <w:rFonts w:ascii="Palatino" w:hAnsi="Palatino"/>
                 <w:sz w:val="15"/>
                 <w:szCs w:val="15"/>
-                <w:highlight w:val="darkGreen"/>
               </w:rPr>
             </w:pPr>
             <w:r>
@@ -22097,25 +22046,15 @@
                 <w:rFonts w:ascii="Palatino" w:hAnsi="Palatino"/>
                 <w:sz w:val="15"/>
                 <w:szCs w:val="15"/>
-                <w:highlight w:val="darkGreen"/>
               </w:rPr>
-              <w:t>1</w:t>
-            </w:r>
-            <w:r>
-              <w:rPr>
-                <w:rFonts w:ascii="Palatino" w:hAnsi="Palatino"/>
-                <w:sz w:val="15"/>
-                <w:szCs w:val="15"/>
-                <w:highlight w:val="darkGreen"/>
-              </w:rPr>
-              <w:t>6</w:t>
+              <w:t>5</w:t>
             </w:r>
           </w:p>
         </w:tc>
         <w:tc>
           <w:tcPr>
             <w:tcW w:w="949" w:type="dxa"/>
-            <w:shd w:val="clear" w:color="auto" w:fill="E36C0A" w:themeFill="accent6" w:themeFillShade="BF"/>
+            <w:shd w:val="clear" w:color="auto" w:fill="FABF8F" w:themeFill="accent6" w:themeFillTint="99"/>
           </w:tcPr>
           <w:p>
             <w:pPr>
@@ -22125,7 +22064,6 @@
                 <w:rFonts w:ascii="Palatino" w:hAnsi="Palatino"/>
                 <w:sz w:val="15"/>
                 <w:szCs w:val="15"/>
-                <w:highlight w:val="darkGreen"/>
               </w:rPr>
             </w:pPr>
             <w:r>
@@ -22133,18 +22071,8 @@
                 <w:rFonts w:ascii="Palatino" w:hAnsi="Palatino"/>
                 <w:sz w:val="15"/>
                 <w:szCs w:val="15"/>
-                <w:highlight w:val="darkGreen"/>
               </w:rPr>
-              <w:t>10</w:t>
-            </w:r>
-            <w:r>
-              <w:rPr>
-                <w:rFonts w:ascii="Palatino" w:hAnsi="Palatino"/>
-                <w:sz w:val="15"/>
-                <w:szCs w:val="15"/>
-                <w:highlight w:val="darkGreen"/>
-              </w:rPr>
-              <w:t>9</w:t>
+              <w:t>73</w:t>
             </w:r>
           </w:p>
         </w:tc>
@@ -22167,7 +22095,6 @@
                 <w:bCs/>
                 <w:sz w:val="15"/>
                 <w:szCs w:val="15"/>
-                <w:highlight w:val="darkGreen"/>
               </w:rPr>
             </w:pPr>
             <w:r>
@@ -22177,7 +22104,6 @@
                 <w:bCs/>
                 <w:sz w:val="15"/>
                 <w:szCs w:val="15"/>
-                <w:highlight w:val="darkGreen"/>
               </w:rPr>
               <w:t>Predicted</w:t>
             </w:r>
@@ -22195,7 +22121,6 @@
                 <w:rFonts w:ascii="Palatino" w:hAnsi="Palatino"/>
                 <w:sz w:val="15"/>
                 <w:szCs w:val="15"/>
-                <w:highlight w:val="darkGreen"/>
               </w:rPr>
             </w:pPr>
             <w:r>
@@ -22203,7 +22128,6 @@
                 <w:rFonts w:ascii="Palatino" w:hAnsi="Palatino"/>
                 <w:sz w:val="15"/>
                 <w:szCs w:val="15"/>
-                <w:highlight w:val="darkGreen"/>
               </w:rPr>
               <w:t>1 (COVID-19)</w:t>
             </w:r>
@@ -22222,7 +22146,6 @@
                 <w:rFonts w:ascii="Palatino" w:hAnsi="Palatino"/>
                 <w:sz w:val="15"/>
                 <w:szCs w:val="15"/>
-                <w:highlight w:val="darkGreen"/>
               </w:rPr>
             </w:pPr>
             <w:r>
@@ -22230,7 +22153,6 @@
                 <w:rFonts w:ascii="Palatino" w:hAnsi="Palatino"/>
                 <w:sz w:val="15"/>
                 <w:szCs w:val="15"/>
-                <w:highlight w:val="darkGreen"/>
               </w:rPr>
               <w:t>7</w:t>
             </w:r>
@@ -22249,7 +22171,6 @@
                 <w:rFonts w:ascii="Palatino" w:hAnsi="Palatino"/>
                 <w:sz w:val="15"/>
                 <w:szCs w:val="15"/>
-                <w:highlight w:val="darkGreen"/>
               </w:rPr>
             </w:pPr>
             <w:r>
@@ -22257,7 +22178,6 @@
                 <w:rFonts w:ascii="Palatino" w:hAnsi="Palatino"/>
                 <w:sz w:val="15"/>
                 <w:szCs w:val="15"/>
-                <w:highlight w:val="darkGreen"/>
               </w:rPr>
               <w:t>4</w:t>
             </w:r>
@@ -22266,9 +22186,8 @@
                 <w:rFonts w:ascii="Palatino" w:hAnsi="Palatino"/>
                 <w:sz w:val="15"/>
                 <w:szCs w:val="15"/>
-                <w:highlight w:val="darkGreen"/>
               </w:rPr>
-              <w:t>92</w:t>
+              <w:t>82</w:t>
             </w:r>
           </w:p>
         </w:tc>
@@ -22285,7 +22204,6 @@
                 <w:rFonts w:ascii="Palatino" w:hAnsi="Palatino"/>
                 <w:sz w:val="15"/>
                 <w:szCs w:val="15"/>
-                <w:highlight w:val="darkGreen"/>
               </w:rPr>
             </w:pPr>
             <w:r>
@@ -22293,9 +22211,8 @@
                 <w:rFonts w:ascii="Palatino" w:hAnsi="Palatino"/>
                 <w:sz w:val="15"/>
                 <w:szCs w:val="15"/>
-                <w:highlight w:val="darkGreen"/>
               </w:rPr>
-              <w:t>18</w:t>
+              <w:t>7</w:t>
             </w:r>
           </w:p>
         </w:tc>
@@ -22313,7 +22230,6 @@
                 <w:rFonts w:ascii="Palatino" w:hAnsi="Palatino"/>
                 <w:sz w:val="15"/>
                 <w:szCs w:val="15"/>
-                <w:highlight w:val="darkGreen"/>
               </w:rPr>
             </w:pPr>
           </w:p>
@@ -22330,7 +22246,6 @@
                 <w:rFonts w:ascii="Palatino" w:hAnsi="Palatino"/>
                 <w:sz w:val="15"/>
                 <w:szCs w:val="15"/>
-                <w:highlight w:val="darkGreen"/>
               </w:rPr>
             </w:pPr>
             <w:r>
@@ -22338,7 +22253,6 @@
                 <w:rFonts w:ascii="Palatino" w:hAnsi="Palatino"/>
                 <w:sz w:val="15"/>
                 <w:szCs w:val="15"/>
-                <w:highlight w:val="darkGreen"/>
               </w:rPr>
               <w:t>2 (Other)</w:t>
             </w:r>
@@ -22347,7 +22261,7 @@
         <w:tc>
           <w:tcPr>
             <w:tcW w:w="983" w:type="dxa"/>
-            <w:shd w:val="clear" w:color="auto" w:fill="FABF8F" w:themeFill="accent6" w:themeFillTint="99"/>
+            <w:shd w:val="clear" w:color="auto" w:fill="E36C0A" w:themeFill="accent6" w:themeFillShade="BF"/>
           </w:tcPr>
           <w:p>
             <w:pPr>
@@ -22357,7 +22271,6 @@
                 <w:rFonts w:ascii="Palatino" w:hAnsi="Palatino"/>
                 <w:sz w:val="15"/>
                 <w:szCs w:val="15"/>
-                <w:highlight w:val="darkGreen"/>
               </w:rPr>
             </w:pPr>
             <w:r>
@@ -22365,9 +22278,8 @@
                 <w:rFonts w:ascii="Palatino" w:hAnsi="Palatino"/>
                 <w:sz w:val="15"/>
                 <w:szCs w:val="15"/>
-                <w:highlight w:val="darkGreen"/>
               </w:rPr>
-              <w:t>74</w:t>
+              <w:t>100</w:t>
             </w:r>
           </w:p>
         </w:tc>
@@ -22384,7 +22296,6 @@
                 <w:rFonts w:ascii="Palatino" w:hAnsi="Palatino"/>
                 <w:sz w:val="15"/>
                 <w:szCs w:val="15"/>
-                <w:highlight w:val="darkGreen"/>
               </w:rPr>
             </w:pPr>
             <w:r>
@@ -22392,9 +22303,8 @@
                 <w:rFonts w:ascii="Palatino" w:hAnsi="Palatino"/>
                 <w:sz w:val="15"/>
                 <w:szCs w:val="15"/>
-                <w:highlight w:val="darkGreen"/>
               </w:rPr>
-              <w:t>19</w:t>
+              <w:t>2</w:t>
             </w:r>
           </w:p>
         </w:tc>
@@ -22411,7 +22321,6 @@
                 <w:rFonts w:ascii="Palatino" w:hAnsi="Palatino"/>
                 <w:sz w:val="15"/>
                 <w:szCs w:val="15"/>
-                <w:highlight w:val="darkGreen"/>
               </w:rPr>
             </w:pPr>
             <w:r>
@@ -22419,18 +22328,8 @@
                 <w:rFonts w:ascii="Palatino" w:hAnsi="Palatino"/>
                 <w:sz w:val="15"/>
                 <w:szCs w:val="15"/>
-                <w:highlight w:val="darkGreen"/>
               </w:rPr>
-              <w:t>4</w:t>
-            </w:r>
-            <w:r>
-              <w:rPr>
-                <w:rFonts w:ascii="Palatino" w:hAnsi="Palatino"/>
-                <w:sz w:val="15"/>
-                <w:szCs w:val="15"/>
-                <w:highlight w:val="darkGreen"/>
-              </w:rPr>
-              <w:t>11</w:t>
+              <w:t>397</w:t>
             </w:r>
           </w:p>
         </w:tc>
@@ -22446,7 +22345,6 @@
           <w:bCs/>
           <w:sz w:val="19"/>
           <w:szCs w:val="19"/>
-          <w:highlight w:val="darkGreen"/>
         </w:rPr>
       </w:pPr>
     </w:p>
@@ -22458,7 +22356,6 @@
           <w:rFonts w:ascii="Palatino" w:hAnsi="Palatino"/>
           <w:sz w:val="18"/>
           <w:szCs w:val="18"/>
-          <w:highlight w:val="darkGreen"/>
         </w:rPr>
       </w:pPr>
       <w:r>
@@ -22466,18 +22363,133 @@
           <w:rFonts w:ascii="Palatino" w:hAnsi="Palatino"/>
           <w:sz w:val="18"/>
           <w:szCs w:val="18"/>
-          <w:highlight w:val="darkGreen"/>
-        </w:rPr>
-        <w:t>This confusion matrix shows that the proposed hierarchical model has a recall of 95%, and a precision of 93%. As stated previously, precision and recall are important metrics to consider in this paper’s investigation.</w:t>
+        </w:rPr>
+        <w:t>This confusion matrix shows that the proposed hierarchical model has a recall of 9</w:t>
       </w:r>
       <w:r>
         <w:rPr>
           <w:rFonts w:ascii="Palatino" w:hAnsi="Palatino"/>
           <w:sz w:val="18"/>
           <w:szCs w:val="18"/>
-          <w:highlight w:val="darkGreen"/>
-        </w:rPr>
-        <w:t xml:space="preserve"> This model’s precision, recall and accuracy are in-line with the other state-of-the-art models proposed in similar research areas. A summary of this model’s stats can be found below:</w:t>
+        </w:rPr>
+        <w:t>7</w:t>
+      </w:r>
+      <w:r>
+        <w:rPr>
+          <w:rFonts w:ascii="Palatino" w:hAnsi="Palatino"/>
+          <w:sz w:val="18"/>
+          <w:szCs w:val="18"/>
+        </w:rPr>
+        <w:t>%, and a precision of 9</w:t>
+      </w:r>
+      <w:r>
+        <w:rPr>
+          <w:rFonts w:ascii="Palatino" w:hAnsi="Palatino"/>
+          <w:sz w:val="18"/>
+          <w:szCs w:val="18"/>
+        </w:rPr>
+        <w:t>9</w:t>
+      </w:r>
+      <w:r>
+        <w:rPr>
+          <w:rFonts w:ascii="Palatino" w:hAnsi="Palatino"/>
+          <w:sz w:val="18"/>
+          <w:szCs w:val="18"/>
+        </w:rPr>
+        <w:t>%</w:t>
+      </w:r>
+      <w:r>
+        <w:rPr>
+          <w:rFonts w:ascii="Palatino" w:hAnsi="Palatino"/>
+          <w:sz w:val="18"/>
+          <w:szCs w:val="18"/>
+        </w:rPr>
+        <w:t xml:space="preserve"> for the COVID-19 positive class</w:t>
+      </w:r>
+      <w:r>
+        <w:rPr>
+          <w:rFonts w:ascii="Palatino" w:hAnsi="Palatino"/>
+          <w:sz w:val="18"/>
+          <w:szCs w:val="18"/>
+        </w:rPr>
+        <w:t>. As stated previously, precision and recall are important metrics to consider in this paper’s investigation.</w:t>
+      </w:r>
+      <w:r>
+        <w:rPr>
+          <w:rFonts w:ascii="Palatino" w:hAnsi="Palatino"/>
+          <w:sz w:val="18"/>
+          <w:szCs w:val="18"/>
+        </w:rPr>
+        <w:t xml:space="preserve"> </w:t>
+      </w:r>
+      <w:r>
+        <w:rPr>
+          <w:rFonts w:ascii="Palatino" w:hAnsi="Palatino"/>
+          <w:sz w:val="18"/>
+          <w:szCs w:val="18"/>
+        </w:rPr>
+        <w:t xml:space="preserve">Notably, out of all the actual COVID-19 positive medical scans in the test set, the model predicted only 7 </w:t>
+      </w:r>
+      <w:proofErr w:type="spellStart"/>
+      <w:r>
+        <w:rPr>
+          <w:rFonts w:ascii="Palatino" w:hAnsi="Palatino"/>
+          <w:sz w:val="18"/>
+          <w:szCs w:val="18"/>
+        </w:rPr>
+        <w:t>incorrectly, ou</w:t>
+      </w:r>
+      <w:proofErr w:type="spellEnd"/>
+      <w:r>
+        <w:rPr>
+          <w:rFonts w:ascii="Palatino" w:hAnsi="Palatino"/>
+          <w:sz w:val="18"/>
+          <w:szCs w:val="18"/>
+        </w:rPr>
+        <w:t xml:space="preserve">t of a total of 489 images, giving the precision of 99%. Additionally, out of all the images predicted to be COVID-19 positive, the model only incorrectly predicted 14 out of 496. </w:t>
+      </w:r>
+      <w:r>
+        <w:rPr>
+          <w:rFonts w:ascii="Palatino" w:hAnsi="Palatino"/>
+          <w:sz w:val="18"/>
+          <w:szCs w:val="18"/>
+        </w:rPr>
+        <w:t xml:space="preserve">This model predicts a relatively high number of false positives for the healthy and ‘other’ classes. In </w:t>
+      </w:r>
+      <w:proofErr w:type="spellStart"/>
+      <w:r>
+        <w:rPr>
+          <w:rFonts w:ascii="Palatino" w:hAnsi="Palatino"/>
+          <w:sz w:val="18"/>
+          <w:szCs w:val="18"/>
+        </w:rPr>
+        <w:t xml:space="preserve">particular, </w:t>
+      </w:r>
+      <w:proofErr w:type="spellEnd"/>
+      <w:r>
+        <w:rPr>
+          <w:rFonts w:ascii="Palatino" w:hAnsi="Palatino"/>
+          <w:sz w:val="18"/>
+          <w:szCs w:val="18"/>
+        </w:rPr>
+        <w:t xml:space="preserve">the model predicts healthy scans as belonging to the </w:t>
+      </w:r>
+      <w:r>
+        <w:rPr>
+          <w:rFonts w:ascii="Palatino" w:hAnsi="Palatino"/>
+          <w:sz w:val="18"/>
+          <w:szCs w:val="18"/>
+        </w:rPr>
+        <w:lastRenderedPageBreak/>
+        <w:t>‘other’ class for 100 samples out of the 534 total samples in the healthy class, and 73 ‘other’ scans as belonging to the healthy class out of a total of 477 total ‘other’ scans in the test set. However, these numbers of incorrect predictions are in-line with the other state-of-the-art models</w:t>
+      </w:r>
+      <w:r>
+        <w:rPr>
+          <w:rFonts w:ascii="Palatino" w:hAnsi="Palatino"/>
+          <w:sz w:val="18"/>
+          <w:szCs w:val="18"/>
+        </w:rPr>
+        <w:t>. A summary of this model’s stats can be found below:</w:t>
       </w:r>
     </w:p>
     <w:p>
@@ -22488,7 +22500,6 @@
           <w:rFonts w:ascii="Palatino" w:hAnsi="Palatino"/>
           <w:sz w:val="18"/>
           <w:szCs w:val="18"/>
-          <w:highlight w:val="darkGreen"/>
         </w:rPr>
       </w:pPr>
     </w:p>
@@ -22517,7 +22528,6 @@
                 <w:bCs/>
                 <w:sz w:val="18"/>
                 <w:szCs w:val="18"/>
-                <w:highlight w:val="darkGreen"/>
               </w:rPr>
             </w:pPr>
             <w:r>
@@ -22527,7 +22537,6 @@
                 <w:bCs/>
                 <w:sz w:val="18"/>
                 <w:szCs w:val="18"/>
-                <w:highlight w:val="darkGreen"/>
               </w:rPr>
               <w:t>Evaluation Metric</w:t>
             </w:r>
@@ -22545,7 +22554,6 @@
                 <w:rFonts w:ascii="Palatino" w:hAnsi="Palatino"/>
                 <w:sz w:val="18"/>
                 <w:szCs w:val="18"/>
-                <w:highlight w:val="darkGreen"/>
               </w:rPr>
             </w:pPr>
           </w:p>
@@ -22564,7 +22572,6 @@
                 <w:rFonts w:ascii="Palatino" w:hAnsi="Palatino"/>
                 <w:sz w:val="18"/>
                 <w:szCs w:val="18"/>
-                <w:highlight w:val="darkGreen"/>
               </w:rPr>
             </w:pPr>
             <w:r>
@@ -22572,7 +22579,6 @@
                 <w:rFonts w:ascii="Palatino" w:hAnsi="Palatino"/>
                 <w:sz w:val="18"/>
                 <w:szCs w:val="18"/>
-                <w:highlight w:val="darkGreen"/>
               </w:rPr>
               <w:t>Accuracy</w:t>
             </w:r>
@@ -22590,7 +22596,6 @@
                 <w:rFonts w:ascii="Palatino" w:hAnsi="Palatino"/>
                 <w:sz w:val="18"/>
                 <w:szCs w:val="18"/>
-                <w:highlight w:val="darkGreen"/>
               </w:rPr>
             </w:pPr>
             <w:r>
@@ -22598,9 +22603,16 @@
                 <w:rFonts w:ascii="Palatino" w:hAnsi="Palatino"/>
                 <w:sz w:val="18"/>
                 <w:szCs w:val="18"/>
-                <w:highlight w:val="darkGreen"/>
               </w:rPr>
-              <w:t>0.84</w:t>
+              <w:t>0.8</w:t>
+            </w:r>
+            <w:r>
+              <w:rPr>
+                <w:rFonts w:ascii="Palatino" w:hAnsi="Palatino"/>
+                <w:sz w:val="18"/>
+                <w:szCs w:val="18"/>
+              </w:rPr>
+              <w:t>7</w:t>
             </w:r>
           </w:p>
         </w:tc>
@@ -22618,7 +22630,6 @@
                 <w:rFonts w:ascii="Palatino" w:hAnsi="Palatino"/>
                 <w:sz w:val="18"/>
                 <w:szCs w:val="18"/>
-                <w:highlight w:val="darkGreen"/>
               </w:rPr>
             </w:pPr>
             <w:r>
@@ -22626,7 +22637,6 @@
                 <w:rFonts w:ascii="Palatino" w:hAnsi="Palatino"/>
                 <w:sz w:val="18"/>
                 <w:szCs w:val="18"/>
-                <w:highlight w:val="darkGreen"/>
               </w:rPr>
               <w:t>Precision (Class 1)</w:t>
             </w:r>
@@ -22644,7 +22654,6 @@
                 <w:rFonts w:ascii="Palatino" w:hAnsi="Palatino"/>
                 <w:sz w:val="18"/>
                 <w:szCs w:val="18"/>
-                <w:highlight w:val="darkGreen"/>
               </w:rPr>
             </w:pPr>
             <w:r>
@@ -22652,7 +22661,6 @@
                 <w:rFonts w:ascii="Palatino" w:hAnsi="Palatino"/>
                 <w:sz w:val="18"/>
                 <w:szCs w:val="18"/>
-                <w:highlight w:val="darkGreen"/>
               </w:rPr>
               <w:t>0.9</w:t>
             </w:r>
@@ -22661,9 +22669,8 @@
                 <w:rFonts w:ascii="Palatino" w:hAnsi="Palatino"/>
                 <w:sz w:val="18"/>
                 <w:szCs w:val="18"/>
-                <w:highlight w:val="darkGreen"/>
               </w:rPr>
-              <w:t>3</w:t>
+              <w:t>9</w:t>
             </w:r>
           </w:p>
         </w:tc>
@@ -22681,7 +22688,6 @@
                 <w:rFonts w:ascii="Palatino" w:hAnsi="Palatino"/>
                 <w:sz w:val="18"/>
                 <w:szCs w:val="18"/>
-                <w:highlight w:val="darkGreen"/>
               </w:rPr>
             </w:pPr>
             <w:r>
@@ -22689,9 +22695,7 @@
                 <w:rFonts w:ascii="Palatino" w:hAnsi="Palatino"/>
                 <w:sz w:val="18"/>
                 <w:szCs w:val="18"/>
-                <w:highlight w:val="darkGreen"/>
               </w:rPr>
-              <w:lastRenderedPageBreak/>
               <w:t>Recall (Class 1)</w:t>
             </w:r>
           </w:p>
@@ -22708,7 +22712,6 @@
                 <w:rFonts w:ascii="Palatino" w:hAnsi="Palatino"/>
                 <w:sz w:val="18"/>
                 <w:szCs w:val="18"/>
-                <w:highlight w:val="darkGreen"/>
               </w:rPr>
             </w:pPr>
             <w:r>
@@ -22716,7 +22719,6 @@
                 <w:rFonts w:ascii="Palatino" w:hAnsi="Palatino"/>
                 <w:sz w:val="18"/>
                 <w:szCs w:val="18"/>
-                <w:highlight w:val="darkGreen"/>
               </w:rPr>
               <w:t>0.9</w:t>
             </w:r>
@@ -22725,9 +22727,8 @@
                 <w:rFonts w:ascii="Palatino" w:hAnsi="Palatino"/>
                 <w:sz w:val="18"/>
                 <w:szCs w:val="18"/>
-                <w:highlight w:val="darkGreen"/>
               </w:rPr>
-              <w:t>5</w:t>
+              <w:t>7</w:t>
             </w:r>
           </w:p>
         </w:tc>
@@ -22745,7 +22746,6 @@
                 <w:rFonts w:ascii="Palatino" w:hAnsi="Palatino"/>
                 <w:sz w:val="18"/>
                 <w:szCs w:val="18"/>
-                <w:highlight w:val="darkGreen"/>
               </w:rPr>
             </w:pPr>
             <w:r>
@@ -22753,7 +22753,6 @@
                 <w:rFonts w:ascii="Palatino" w:hAnsi="Palatino"/>
                 <w:sz w:val="18"/>
                 <w:szCs w:val="18"/>
-                <w:highlight w:val="darkGreen"/>
               </w:rPr>
               <w:t>Time Taken on Test Set</w:t>
             </w:r>
@@ -22771,7 +22770,6 @@
                 <w:rFonts w:ascii="Palatino" w:hAnsi="Palatino"/>
                 <w:sz w:val="18"/>
                 <w:szCs w:val="18"/>
-                <w:highlight w:val="darkGreen"/>
               </w:rPr>
             </w:pPr>
             <w:r>
@@ -22779,18 +22777,16 @@
                 <w:rFonts w:ascii="Palatino" w:hAnsi="Palatino"/>
                 <w:sz w:val="18"/>
                 <w:szCs w:val="18"/>
-                <w:highlight w:val="darkGreen"/>
               </w:rPr>
-              <w:t>6</w:t>
+              <w:t>49.6</w:t>
             </w:r>
             <w:r>
               <w:rPr>
                 <w:rFonts w:ascii="Palatino" w:hAnsi="Palatino"/>
                 <w:sz w:val="18"/>
                 <w:szCs w:val="18"/>
-                <w:highlight w:val="darkGreen"/>
               </w:rPr>
-              <w:t>0.8 seconds</w:t>
+              <w:t xml:space="preserve"> seconds</w:t>
             </w:r>
           </w:p>
         </w:tc>
@@ -22804,7 +22800,6 @@
           <w:rFonts w:ascii="Palatino" w:hAnsi="Palatino"/>
           <w:sz w:val="18"/>
           <w:szCs w:val="18"/>
-          <w:highlight w:val="darkGreen"/>
         </w:rPr>
       </w:pPr>
     </w:p>
@@ -22816,7 +22811,6 @@
           <w:rFonts w:ascii="Palatino" w:hAnsi="Palatino"/>
           <w:sz w:val="18"/>
           <w:szCs w:val="18"/>
-          <w:highlight w:val="darkGreen"/>
         </w:rPr>
       </w:pPr>
       <w:r>
@@ -22824,27 +22818,56 @@
           <w:rFonts w:ascii="Palatino" w:hAnsi="Palatino"/>
           <w:sz w:val="18"/>
           <w:szCs w:val="18"/>
-          <w:highlight w:val="darkGreen"/>
-        </w:rPr>
-        <w:t xml:space="preserve">As can be seen above, this model takes approximately 3 times the time to run on the test set as the other models in this study. However, 60 seconds is still fast enough to be used in the real-world and not have doctors waiting for the results of the model inference for too long </w:t>
-      </w:r>
-      <w:proofErr w:type="gramStart"/>
+        </w:rPr>
+        <w:t xml:space="preserve">As can be seen above, this model takes approximately </w:t>
+      </w:r>
       <w:r>
         <w:rPr>
           <w:rFonts w:ascii="Palatino" w:hAnsi="Palatino"/>
           <w:sz w:val="18"/>
           <w:szCs w:val="18"/>
-          <w:highlight w:val="darkGreen"/>
-        </w:rPr>
-        <w:t>in order to</w:t>
-      </w:r>
-      <w:proofErr w:type="gramEnd"/>
+        </w:rPr>
+        <w:t>2</w:t>
+      </w:r>
       <w:r>
         <w:rPr>
           <w:rFonts w:ascii="Palatino" w:hAnsi="Palatino"/>
           <w:sz w:val="18"/>
           <w:szCs w:val="18"/>
-          <w:highlight w:val="darkGreen"/>
+        </w:rPr>
+        <w:t xml:space="preserve"> times the time to run on the test set as the other models in this study. However, </w:t>
+      </w:r>
+      <w:r>
+        <w:rPr>
+          <w:rFonts w:ascii="Palatino" w:hAnsi="Palatino"/>
+          <w:sz w:val="18"/>
+          <w:szCs w:val="18"/>
+        </w:rPr>
+        <w:t>50</w:t>
+      </w:r>
+      <w:r>
+        <w:rPr>
+          <w:rFonts w:ascii="Palatino" w:hAnsi="Palatino"/>
+          <w:sz w:val="18"/>
+          <w:szCs w:val="18"/>
+        </w:rPr>
+        <w:t xml:space="preserve"> seconds is still fast enough to be used in the real-world and not have doctors waiting for the results of the model inference for too long </w:t>
+      </w:r>
+      <w:proofErr w:type="gramStart"/>
+      <w:r>
+        <w:rPr>
+          <w:rFonts w:ascii="Palatino" w:hAnsi="Palatino"/>
+          <w:sz w:val="18"/>
+          <w:szCs w:val="18"/>
+        </w:rPr>
+        <w:t>in order to</w:t>
+      </w:r>
+      <w:proofErr w:type="gramEnd"/>
+      <w:r>
+        <w:rPr>
+          <w:rFonts w:ascii="Palatino" w:hAnsi="Palatino"/>
+          <w:sz w:val="18"/>
+          <w:szCs w:val="18"/>
         </w:rPr>
         <w:t xml:space="preserve"> aid with the diagnosis.</w:t>
       </w:r>
@@ -22852,88 +22875,43 @@
     <w:p>
       <w:pPr>
         <w:pStyle w:val="PARAGRAPH"/>
-        <w:ind w:firstLine="360"/>
+        <w:ind w:firstLine="0"/>
         <w:rPr>
           <w:rFonts w:ascii="Palatino" w:hAnsi="Palatino"/>
           <w:sz w:val="18"/>
           <w:szCs w:val="18"/>
-          <w:highlight w:val="darkGreen"/>
-        </w:rPr>
-      </w:pPr>
-      <w:r>
+        </w:rPr>
+      </w:pPr>
+    </w:p>
+    <w:p>
+      <w:pPr>
+        <w:pStyle w:val="PARAGRAPH"/>
+        <w:ind w:firstLine="0"/>
         <w:rPr>
           <w:rFonts w:ascii="Palatino" w:hAnsi="Palatino"/>
           <w:sz w:val="18"/>
           <w:szCs w:val="18"/>
-          <w:highlight w:val="darkGreen"/>
-        </w:rPr>
-        <w:t xml:space="preserve">Despite this proposed model’s slightly lower performance than some of the other state-of-the-art models, and its slower run time, its main benefit is in its </w:t>
-      </w:r>
-      <w:proofErr w:type="spellStart"/>
+          <w:u w:val="single"/>
+        </w:rPr>
+      </w:pPr>
       <w:r>
         <w:rPr>
           <w:rFonts w:ascii="Palatino" w:hAnsi="Palatino"/>
           <w:sz w:val="18"/>
           <w:szCs w:val="18"/>
-          <w:highlight w:val="darkGreen"/>
-        </w:rPr>
-        <w:t>explainability</w:t>
-      </w:r>
-      <w:proofErr w:type="spellEnd"/>
-      <w:r>
+          <w:u w:val="single"/>
+        </w:rPr>
+        <w:t>Grad-CAM Heatmap</w:t>
+      </w:r>
+    </w:p>
+    <w:p>
+      <w:pPr>
+        <w:pStyle w:val="PARAGRAPH"/>
+        <w:ind w:firstLine="0"/>
         <w:rPr>
           <w:rFonts w:ascii="Palatino" w:hAnsi="Palatino"/>
           <w:sz w:val="18"/>
           <w:szCs w:val="18"/>
-          <w:highlight w:val="darkGreen"/>
-        </w:rPr>
-        <w:t xml:space="preserve">. </w:t>
-      </w:r>
-    </w:p>
-    <w:p>
-      <w:pPr>
-        <w:pStyle w:val="PARAGRAPH"/>
-        <w:ind w:firstLine="0"/>
-        <w:rPr>
-          <w:rFonts w:ascii="Palatino" w:hAnsi="Palatino"/>
-          <w:sz w:val="18"/>
-          <w:szCs w:val="18"/>
-          <w:highlight w:val="darkGreen"/>
-        </w:rPr>
-      </w:pPr>
-    </w:p>
-    <w:p>
-      <w:pPr>
-        <w:pStyle w:val="PARAGRAPH"/>
-        <w:ind w:firstLine="0"/>
-        <w:rPr>
-          <w:rFonts w:ascii="Palatino" w:hAnsi="Palatino"/>
-          <w:sz w:val="18"/>
-          <w:szCs w:val="18"/>
-          <w:highlight w:val="darkGreen"/>
-          <w:u w:val="single"/>
-        </w:rPr>
-      </w:pPr>
-      <w:r>
-        <w:rPr>
-          <w:rFonts w:ascii="Palatino" w:hAnsi="Palatino"/>
-          <w:sz w:val="18"/>
-          <w:szCs w:val="18"/>
-          <w:highlight w:val="darkGreen"/>
-          <w:u w:val="single"/>
-        </w:rPr>
-        <w:t>Grad-CAM Heatmap</w:t>
-      </w:r>
-    </w:p>
-    <w:p>
-      <w:pPr>
-        <w:pStyle w:val="PARAGRAPH"/>
-        <w:ind w:firstLine="0"/>
-        <w:rPr>
-          <w:rFonts w:ascii="Palatino" w:hAnsi="Palatino"/>
-          <w:sz w:val="18"/>
-          <w:szCs w:val="18"/>
-          <w:highlight w:val="darkGreen"/>
         </w:rPr>
       </w:pPr>
       <w:r>
@@ -22942,10 +22920,9 @@
           <w:noProof/>
           <w:sz w:val="18"/>
           <w:szCs w:val="18"/>
-          <w:highlight w:val="darkGreen"/>
         </w:rPr>
         <w:drawing>
-          <wp:inline distT="0" distB="0" distL="0" distR="0" wp14:anchorId="44C591E9" wp14:editId="2F921C91">
+          <wp:inline distT="0" distB="0" distL="0" distR="0" wp14:anchorId="44C591E9" wp14:editId="02CF6802">
             <wp:extent cx="3103245" cy="1810385"/>
             <wp:effectExtent l="0" t="0" r="8255" b="18415"/>
             <wp:docPr id="43" name="Chart 43"/>
@@ -22965,13 +22942,86 @@
         <w:ind w:firstLine="0"/>
         <w:rPr>
           <w:rFonts w:ascii="Palatino" w:hAnsi="Palatino"/>
-          <w:b/>
-          <w:bCs/>
-          <w:sz w:val="19"/>
-          <w:szCs w:val="19"/>
-          <w:highlight w:val="darkGreen"/>
-        </w:rPr>
-      </w:pPr>
+          <w:sz w:val="19"/>
+          <w:szCs w:val="19"/>
+        </w:rPr>
+      </w:pPr>
+      <w:r>
+        <w:rPr>
+          <w:rFonts w:ascii="Palatino" w:hAnsi="Palatino"/>
+          <w:sz w:val="19"/>
+          <w:szCs w:val="19"/>
+        </w:rPr>
+        <w:t>As can be seen in the graph above, the proposed ensemble model’s confidence drops from 27.1% at the 50</w:t>
+      </w:r>
+      <w:r>
+        <w:rPr>
+          <w:rFonts w:ascii="Palatino" w:hAnsi="Palatino"/>
+          <w:sz w:val="19"/>
+          <w:szCs w:val="19"/>
+          <w:vertAlign w:val="superscript"/>
+        </w:rPr>
+        <w:t>th</w:t>
+      </w:r>
+      <w:r>
+        <w:rPr>
+          <w:rFonts w:ascii="Palatino" w:hAnsi="Palatino"/>
+          <w:sz w:val="19"/>
+          <w:szCs w:val="19"/>
+        </w:rPr>
+        <w:t xml:space="preserve"> percentile of important pixels to 6.32% at the 90</w:t>
+      </w:r>
+      <w:r>
+        <w:rPr>
+          <w:rFonts w:ascii="Palatino" w:hAnsi="Palatino"/>
+          <w:sz w:val="19"/>
+          <w:szCs w:val="19"/>
+          <w:vertAlign w:val="superscript"/>
+        </w:rPr>
+        <w:t>th</w:t>
+      </w:r>
+      <w:r>
+        <w:rPr>
+          <w:rFonts w:ascii="Palatino" w:hAnsi="Palatino"/>
+          <w:sz w:val="19"/>
+          <w:szCs w:val="19"/>
+        </w:rPr>
+        <w:t xml:space="preserve"> percentile pixels. This is a significant increase from the other 4 state-of-the-art models tested in this paper, which found the highest confidence drop at the 90</w:t>
+      </w:r>
+      <w:r>
+        <w:rPr>
+          <w:rFonts w:ascii="Palatino" w:hAnsi="Palatino"/>
+          <w:sz w:val="19"/>
+          <w:szCs w:val="19"/>
+          <w:vertAlign w:val="superscript"/>
+        </w:rPr>
+        <w:t>th</w:t>
+      </w:r>
+      <w:r>
+        <w:rPr>
+          <w:rFonts w:ascii="Palatino" w:hAnsi="Palatino"/>
+          <w:sz w:val="19"/>
+          <w:szCs w:val="19"/>
+        </w:rPr>
+        <w:t xml:space="preserve"> percentile to be 3.85% and the highest confidence drop at 50</w:t>
+      </w:r>
+      <w:r>
+        <w:rPr>
+          <w:rFonts w:ascii="Palatino" w:hAnsi="Palatino"/>
+          <w:sz w:val="19"/>
+          <w:szCs w:val="19"/>
+          <w:vertAlign w:val="superscript"/>
+        </w:rPr>
+        <w:t>th</w:t>
+      </w:r>
+      <w:r>
+        <w:rPr>
+          <w:rFonts w:ascii="Palatino" w:hAnsi="Palatino"/>
+          <w:sz w:val="19"/>
+          <w:szCs w:val="19"/>
+        </w:rPr>
+        <w:t xml:space="preserve"> percentile to be 17% for the DenseNet201 model and VGG16 model respectively. </w:t>
+      </w:r>
     </w:p>
     <w:p>
       <w:pPr>
@@ -22979,6 +23029,46 @@
         <w:ind w:firstLine="0"/>
         <w:rPr>
           <w:rFonts w:ascii="Palatino" w:hAnsi="Palatino"/>
+          <w:sz w:val="19"/>
+          <w:szCs w:val="19"/>
+        </w:rPr>
+      </w:pPr>
+      <w:proofErr w:type="gramStart"/>
+      <w:r>
+        <w:rPr>
+          <w:rFonts w:ascii="Palatino" w:hAnsi="Palatino"/>
+          <w:sz w:val="19"/>
+          <w:szCs w:val="19"/>
+        </w:rPr>
+        <w:t>In order to</w:t>
+      </w:r>
+      <w:proofErr w:type="gramEnd"/>
+      <w:r>
+        <w:rPr>
+          <w:rFonts w:ascii="Palatino" w:hAnsi="Palatino"/>
+          <w:sz w:val="19"/>
+          <w:szCs w:val="19"/>
+        </w:rPr>
+        <w:t xml:space="preserve"> properly compare against the other 4 models across all 5 percentiles, the ROAD Combined score for the proposed model was calculated.</w:t>
+      </w:r>
+    </w:p>
+    <w:p>
+      <w:pPr>
+        <w:pStyle w:val="PARAGRAPH"/>
+        <w:ind w:firstLine="0"/>
+        <w:rPr>
+          <w:rFonts w:ascii="Palatino" w:hAnsi="Palatino"/>
+          <w:sz w:val="19"/>
+          <w:szCs w:val="19"/>
+        </w:rPr>
+      </w:pPr>
+    </w:p>
+    <w:p>
+      <w:pPr>
+        <w:pStyle w:val="PARAGRAPH"/>
+        <w:ind w:firstLine="0"/>
+        <w:rPr>
+          <w:rFonts w:ascii="Palatino" w:hAnsi="Palatino"/>
           <w:sz w:val="18"/>
           <w:szCs w:val="18"/>
         </w:rPr>
@@ -22988,9 +23078,54 @@
           <w:rFonts w:ascii="Palatino" w:hAnsi="Palatino"/>
           <w:sz w:val="18"/>
           <w:szCs w:val="18"/>
-          <w:highlight w:val="darkGreen"/>
-        </w:rPr>
-        <w:t>Average ROAD Combined across 5 percentiles: 0.299</w:t>
+        </w:rPr>
+        <w:t xml:space="preserve">Average ROAD Combined across 5 percentiles: </w:t>
+      </w:r>
+      <w:r>
+        <w:rPr>
+          <w:rFonts w:ascii="Palatino" w:hAnsi="Palatino"/>
+          <w:sz w:val="18"/>
+          <w:szCs w:val="18"/>
+        </w:rPr>
+        <w:t>9</w:t>
+      </w:r>
+      <w:r>
+        <w:rPr>
+          <w:rFonts w:ascii="Palatino" w:hAnsi="Palatino"/>
+          <w:sz w:val="18"/>
+          <w:szCs w:val="18"/>
+        </w:rPr>
+        <w:t>.64</w:t>
+      </w:r>
+    </w:p>
+    <w:p>
+      <w:pPr>
+        <w:pStyle w:val="PARAGRAPH"/>
+        <w:ind w:firstLine="0"/>
+        <w:rPr>
+          <w:rFonts w:ascii="Palatino" w:hAnsi="Palatino"/>
+          <w:sz w:val="18"/>
+          <w:szCs w:val="18"/>
+        </w:rPr>
+      </w:pPr>
+    </w:p>
+    <w:p>
+      <w:pPr>
+        <w:pStyle w:val="PARAGRAPH"/>
+        <w:ind w:firstLine="0"/>
+        <w:rPr>
+          <w:rFonts w:ascii="Palatino" w:hAnsi="Palatino"/>
+          <w:sz w:val="18"/>
+          <w:szCs w:val="18"/>
+        </w:rPr>
+      </w:pPr>
+      <w:r>
+        <w:rPr>
+          <w:rFonts w:ascii="Palatino" w:hAnsi="Palatino"/>
+          <w:sz w:val="18"/>
+          <w:szCs w:val="18"/>
+        </w:rPr>
+        <w:t>This ROAD Combined score is also significantly above the other 4 state-of-the-art models, with the highest ROAD Combined score before this proposed model being 4.35.</w:t>
       </w:r>
     </w:p>
     <w:p>
@@ -23207,7 +23342,17 @@
           <w:szCs w:val="19"/>
           <w:shd w:val="clear" w:color="auto" w:fill="FFFFFF"/>
         </w:rPr>
-        <w:t>, W.H.O., 2020. Director-General's Opening Remarks at the Media Briefing on COVID [WHO web site]. 2020 Available at: https://www. who. int/dg/speeches/detail/who-director-general-s-opening-remarks-at-the-media-briefing-on-covid-19---11-march-2020. </w:t>
+        <w:t xml:space="preserve">, W.H.O., 2020. Director-General's Opening Remarks at the Media Briefing on COVID [WHO web site]. 2020 Available at: https://www. who. </w:t>
+      </w:r>
+      <w:r>
+        <w:rPr>
+          <w:rFonts w:ascii="Palatino" w:hAnsi="Palatino" w:cs="Arial"/>
+          <w:color w:val="000000" w:themeColor="text1"/>
+          <w:sz w:val="19"/>
+          <w:szCs w:val="19"/>
+          <w:shd w:val="clear" w:color="auto" w:fill="FFFFFF"/>
+        </w:rPr>
+        <w:t>int/dg/speeches/detail/who-director-general-s-opening-remarks-at-the-media-briefing-on-covid-19---11-march-2020. </w:t>
       </w:r>
       <w:r>
         <w:rPr>
@@ -24618,7 +24763,18 @@
           <w:szCs w:val="19"/>
           <w:shd w:val="clear" w:color="auto" w:fill="FFFFFF"/>
         </w:rPr>
-        <w:t>Li, L., Qin, L., Xu, Z., Yin, Y., Wang, X., Kong, B., Bai, J., Lu, Y., Fang, Z., Song, Q. and Cao, K., 2020. Using artificial intelligence to detect COVID-19 and community-acquired pneumonia based on pulmonary CT: evaluation of the diagnostic accuracy. </w:t>
+        <w:t xml:space="preserve">Li, L., Qin, L., Xu, Z., Yin, Y., Wang, X., Kong, B., Bai, J., Lu, Y., Fang, Z., Song, Q. and Cao, K., 2020. Using artificial intelligence to detect COVID-19 and community-acquired pneumonia based on pulmonary </w:t>
+      </w:r>
+      <w:r>
+        <w:rPr>
+          <w:rFonts w:ascii="Palatino" w:hAnsi="Palatino" w:cs="Arial"/>
+          <w:color w:val="222222"/>
+          <w:sz w:val="19"/>
+          <w:szCs w:val="19"/>
+          <w:shd w:val="clear" w:color="auto" w:fill="FFFFFF"/>
+        </w:rPr>
+        <w:lastRenderedPageBreak/>
+        <w:t>CT: evaluation of the diagnostic accuracy. </w:t>
       </w:r>
       <w:r>
         <w:rPr>
@@ -25078,7 +25234,6 @@
           <w:szCs w:val="19"/>
           <w:shd w:val="clear" w:color="auto" w:fill="FFFFFF"/>
         </w:rPr>
-        <w:lastRenderedPageBreak/>
         <w:t>Redmon, J. and Farhadi, A., 2017. YOLO9000: better, faster, stronger. In </w:t>
       </w:r>
       <w:r>
@@ -27382,6 +27537,7 @@
           <w:szCs w:val="19"/>
           <w:shd w:val="clear" w:color="auto" w:fill="FFFFFF"/>
         </w:rPr>
+        <w:lastRenderedPageBreak/>
         <w:t>Jin</w:t>
       </w:r>
       <w:proofErr w:type="spellEnd"/>
@@ -27740,18 +27896,7 @@
           <w:szCs w:val="19"/>
           <w:shd w:val="clear" w:color="auto" w:fill="FFFFFF"/>
         </w:rPr>
-        <w:t xml:space="preserve">, A. and SS, V.C., 2021. COVID-19 diagnosis and severity detection from CT-images using transfer learning and back propagation </w:t>
-      </w:r>
-      <w:r>
-        <w:rPr>
-          <w:rFonts w:ascii="Palatino" w:hAnsi="Palatino" w:cs="Arial"/>
-          <w:color w:val="222222"/>
-          <w:sz w:val="19"/>
-          <w:szCs w:val="19"/>
-          <w:shd w:val="clear" w:color="auto" w:fill="FFFFFF"/>
-        </w:rPr>
-        <w:lastRenderedPageBreak/>
-        <w:t>neural network. </w:t>
+        <w:t>, A. and SS, V.C., 2021. COVID-19 diagnosis and severity detection from CT-images using transfer learning and back propagation neural network. </w:t>
       </w:r>
       <w:r>
         <w:rPr>
@@ -34947,7 +35092,7 @@
             </a:pPr>
             <a:r>
               <a:rPr lang="en-GB"/>
-              <a:t>Hierarchical</a:t>
+              <a:t>Ensemble</a:t>
             </a:r>
             <a:r>
               <a:rPr lang="en-GB" baseline="0"/>
@@ -35051,19 +35196,19 @@
                 <c:formatCode>General</c:formatCode>
                 <c:ptCount val="5"/>
                 <c:pt idx="0">
-                  <c:v>1</c:v>
+                  <c:v>27.1</c:v>
                 </c:pt>
                 <c:pt idx="1">
-                  <c:v>0.87</c:v>
+                  <c:v>24.5</c:v>
                 </c:pt>
                 <c:pt idx="2">
-                  <c:v>0.92</c:v>
+                  <c:v>17.600000000000001</c:v>
                 </c:pt>
                 <c:pt idx="3">
-                  <c:v>0.22</c:v>
+                  <c:v>7.14</c:v>
                 </c:pt>
                 <c:pt idx="4">
-                  <c:v>0.13</c:v>
+                  <c:v>6.32</c:v>
                 </c:pt>
               </c:numCache>
             </c:numRef>

</xml_diff>